<commit_message>
update defendant template for 1v2 DS
</commit_message>
<xml_diff>
--- a/docker/docmosis/templates/CV-UNS-HRN-ENG-01345.docx
+++ b/docker/docmosis/templates/CV-UNS-HRN-ENG-01345.docx
@@ -6102,7 +6102,7 @@
           <w:sz w:val="36"/>
           <w:szCs w:val="36"/>
         </w:rPr>
-        <w:t>='</w:t>
+        <w:t>=</w:t>
       </w:r>
       <w:r>
         <w:rPr>
@@ -6111,7 +6111,16 @@
           <w:sz w:val="36"/>
           <w:szCs w:val="36"/>
         </w:rPr>
-        <w:t>MULTI_CLAIM</w:t>
+        <w:t>'FAST</w:t>
+      </w:r>
+      <w:r>
+        <w:rPr>
+          <w:rFonts w:ascii="GDSTransportWebsite" w:hAnsi="GDSTransportWebsite"/>
+          <w:color w:val="0A0A0A"/>
+          <w:sz w:val="36"/>
+          <w:szCs w:val="36"/>
+        </w:rPr>
+        <w:t>_CLAIM</w:t>
       </w:r>
       <w:r>
         <w:rPr>
@@ -6465,6 +6474,22 @@
         </w:rPr>
         <w:t>_{</w:t>
       </w:r>
+      <w:r>
+        <w:rPr>
+          <w:rFonts w:ascii="GDSTransportWebsite" w:hAnsi="GDSTransportWebsite"/>
+          <w:color w:val="0A0A0A"/>
+        </w:rPr>
+        <w:t xml:space="preserve"> </w:t>
+      </w:r>
+      <w:proofErr w:type="spellStart"/>
+      <w:r>
+        <w:rPr>
+          <w:rFonts w:ascii="GDSTransportWebsite" w:hAnsi="GDSTransportWebsite"/>
+          <w:color w:val="0A0A0A"/>
+        </w:rPr>
+        <w:t>disclosureOfNonElectronicDocuments.bespokeDirections</w:t>
+      </w:r>
+      <w:proofErr w:type="spellEnd"/>
       <w:proofErr w:type="gramEnd"/>
       <w:r>
         <w:rPr>
@@ -6472,7 +6497,31 @@
           <w:color w:val="0A0A0A"/>
           <w:shd w:val="clear" w:color="auto" w:fill="FFFFFF"/>
         </w:rPr>
-        <w:t>disclosureOfNonElectronicDocuments.directionsForDisclosureProposed='Yes' &amp;&amp; disclosureOfNonElectronicDocuments.standardDirectionsRequired=No}&gt;&gt;</w:t>
+        <w:t>!</w:t>
+      </w:r>
+      <w:r>
+        <w:rPr>
+          <w:rFonts w:ascii="GDSTransportWebsite" w:hAnsi="GDSTransportWebsite"/>
+          <w:color w:val="0A0A0A"/>
+          <w:shd w:val="clear" w:color="auto" w:fill="FFFFFF"/>
+        </w:rPr>
+        <w:t>=</w:t>
+      </w:r>
+      <w:r>
+        <w:rPr>
+          <w:rFonts w:ascii="GDSTransportWebsite" w:hAnsi="GDSTransportWebsite"/>
+          <w:color w:val="0A0A0A"/>
+          <w:shd w:val="clear" w:color="auto" w:fill="FFFFFF"/>
+        </w:rPr>
+        <w:t>null</w:t>
+      </w:r>
+      <w:r>
+        <w:rPr>
+          <w:rFonts w:ascii="GDSTransportWebsite" w:hAnsi="GDSTransportWebsite"/>
+          <w:color w:val="0A0A0A"/>
+          <w:shd w:val="clear" w:color="auto" w:fill="FFFFFF"/>
+        </w:rPr>
+        <w:t>}&gt;&gt;</w:t>
       </w:r>
     </w:p>
     <w:tbl>
@@ -16218,10 +16267,6 @@
 </file>
 
 <file path=customXml/item1.xml><?xml version="1.0" encoding="utf-8"?>
-<b:Sources xmlns:b="http://schemas.openxmlformats.org/officeDocument/2006/bibliography" xmlns="http://schemas.openxmlformats.org/officeDocument/2006/bibliography" SelectedStyle="\APASixthEditionOfficeOnline.xsl" StyleName="APA" Version="6"/>
-</file>
-
-<file path=customXml/item2.xml><?xml version="1.0" encoding="utf-8"?>
 <p:properties xmlns:p="http://schemas.microsoft.com/office/2006/metadata/properties" xmlns:xsi="http://www.w3.org/2001/XMLSchema-instance" xmlns:pc="http://schemas.microsoft.com/office/infopath/2007/PartnerControls">
   <documentManagement>
     <Stage xmlns="f336f4fe-8719-4ea2-b5d6-29b3a580aeb4">Draft</Stage>
@@ -16246,16 +16291,11 @@
 </p:properties>
 </file>
 
-<file path=customXml/item3.xml><?xml version="1.0" encoding="utf-8"?>
-<?mso-contentType ?>
-<FormTemplates xmlns="http://schemas.microsoft.com/sharepoint/v3/contenttype/forms">
-  <Display>DocumentLibraryForm</Display>
-  <Edit>DocumentLibraryForm</Edit>
-  <New>DocumentLibraryForm</New>
-</FormTemplates>
+<file path=customXml/item2.xml><?xml version="1.0" encoding="utf-8"?>
+<b:Sources xmlns:b="http://schemas.openxmlformats.org/officeDocument/2006/bibliography" xmlns="http://schemas.openxmlformats.org/officeDocument/2006/bibliography" SelectedStyle="\APASixthEditionOfficeOnline.xsl" StyleName="APA" Version="6"/>
 </file>
 
-<file path=customXml/item4.xml><?xml version="1.0" encoding="utf-8"?>
+<file path=customXml/item3.xml><?xml version="1.0" encoding="utf-8"?>
 <ct:contentTypeSchema xmlns:ct="http://schemas.microsoft.com/office/2006/metadata/contentType" xmlns:ma="http://schemas.microsoft.com/office/2006/metadata/properties/metaAttributes" ct:_="" ma:_="" ma:contentTypeName="_CtTemplate" ma:contentTypeID="0x01010064A5FDCCFB03F540B94405305D7DE14F00A4F8B82F7CEF57469A8FE5CEAB7A0EE0" ma:contentTypeVersion="55" ma:contentTypeDescription="Part of Template Management with Site Columns representing custom attributes." ma:contentTypeScope="" ma:versionID="e48abcd8da7fe05ec90dabdfbb8c2749">
   <xsd:schema xmlns:xsd="http://www.w3.org/2001/XMLSchema" xmlns:xs="http://www.w3.org/2001/XMLSchema" xmlns:p="http://schemas.microsoft.com/office/2006/metadata/properties" xmlns:ns2="f336f4fe-8719-4ea2-b5d6-29b3a580aeb4" xmlns:ns3="b57b892a-dd61-4bba-b372-a8d93da2c7e6" targetNamespace="http://schemas.microsoft.com/office/2006/metadata/properties" ma:root="true" ma:fieldsID="4c733adc908683170864ffc34cec60fa" ns2:_="" ns3:_="">
     <xsd:import namespace="f336f4fe-8719-4ea2-b5d6-29b3a580aeb4"/>
@@ -16577,15 +16617,16 @@
 </ct:contentTypeSchema>
 </file>
 
-<file path=customXml/itemProps1.xml><?xml version="1.0" encoding="utf-8"?>
-<ds:datastoreItem xmlns:ds="http://schemas.openxmlformats.org/officeDocument/2006/customXml" ds:itemID="{D9CC73D4-2572-D642-B334-03ABC33F70A6}">
-  <ds:schemaRefs>
-    <ds:schemaRef ds:uri="http://schemas.openxmlformats.org/officeDocument/2006/bibliography"/>
-  </ds:schemaRefs>
-</ds:datastoreItem>
+<file path=customXml/item4.xml><?xml version="1.0" encoding="utf-8"?>
+<?mso-contentType ?>
+<FormTemplates xmlns="http://schemas.microsoft.com/sharepoint/v3/contenttype/forms">
+  <Display>DocumentLibraryForm</Display>
+  <Edit>DocumentLibraryForm</Edit>
+  <New>DocumentLibraryForm</New>
+</FormTemplates>
 </file>
 
-<file path=customXml/itemProps2.xml><?xml version="1.0" encoding="utf-8"?>
+<file path=customXml/itemProps1.xml><?xml version="1.0" encoding="utf-8"?>
 <ds:datastoreItem xmlns:ds="http://schemas.openxmlformats.org/officeDocument/2006/customXml" ds:itemID="{167D3FB0-0D1A-4A81-8A96-EE2F37F3B125}">
   <ds:schemaRefs>
     <ds:schemaRef ds:uri="http://schemas.microsoft.com/office/2006/metadata/properties"/>
@@ -16595,7 +16636,34 @@
 </ds:datastoreItem>
 </file>
 
+<file path=customXml/itemProps2.xml><?xml version="1.0" encoding="utf-8"?>
+<ds:datastoreItem xmlns:ds="http://schemas.openxmlformats.org/officeDocument/2006/customXml" ds:itemID="{D9CC73D4-2572-D642-B334-03ABC33F70A6}">
+  <ds:schemaRefs>
+    <ds:schemaRef ds:uri="http://schemas.openxmlformats.org/officeDocument/2006/bibliography"/>
+  </ds:schemaRefs>
+</ds:datastoreItem>
+</file>
+
 <file path=customXml/itemProps3.xml><?xml version="1.0" encoding="utf-8"?>
+<ds:datastoreItem xmlns:ds="http://schemas.openxmlformats.org/officeDocument/2006/customXml" ds:itemID="{E3C668EA-611C-4566-B782-E2DF64207BC6}">
+  <ds:schemaRefs>
+    <ds:schemaRef ds:uri="http://schemas.microsoft.com/office/2006/metadata/contentType"/>
+    <ds:schemaRef ds:uri="http://schemas.microsoft.com/office/2006/metadata/properties/metaAttributes"/>
+    <ds:schemaRef ds:uri="http://www.w3.org/2001/XMLSchema"/>
+    <ds:schemaRef ds:uri="http://schemas.microsoft.com/office/2006/metadata/properties"/>
+    <ds:schemaRef ds:uri="f336f4fe-8719-4ea2-b5d6-29b3a580aeb4"/>
+    <ds:schemaRef ds:uri="b57b892a-dd61-4bba-b372-a8d93da2c7e6"/>
+    <ds:schemaRef ds:uri="http://schemas.microsoft.com/office/2006/documentManagement/types"/>
+    <ds:schemaRef ds:uri="http://schemas.microsoft.com/office/infopath/2007/PartnerControls"/>
+    <ds:schemaRef ds:uri="http://schemas.openxmlformats.org/package/2006/metadata/core-properties"/>
+    <ds:schemaRef ds:uri="http://purl.org/dc/elements/1.1/"/>
+    <ds:schemaRef ds:uri="http://purl.org/dc/terms/"/>
+    <ds:schemaRef ds:uri="http://schemas.microsoft.com/internal/obd"/>
+  </ds:schemaRefs>
+</ds:datastoreItem>
+</file>
+
+<file path=customXml/itemProps4.xml><?xml version="1.0" encoding="utf-8"?>
 <ds:datastoreItem xmlns:ds="http://schemas.openxmlformats.org/officeDocument/2006/customXml" ds:itemID="{B979ABCF-6006-4211-8C04-D08E1C55C8F9}">
   <ds:schemaRefs>
     <ds:schemaRef ds:uri="http://schemas.microsoft.com/sharepoint/v3/contenttype/forms"/>
@@ -16603,10 +16671,6 @@
 </ds:datastoreItem>
 </file>
 
-<file path=customXml/itemProps4.xml><?xml version="1.0" encoding="utf-8"?>
-<ds:datastoreItem xmlns:ds="http://schemas.openxmlformats.org/officeDocument/2006/customXml" ds:itemID="{E3C668EA-611C-4566-B782-E2DF64207BC6}"/>
-</file>
-
 <file path=docMetadata/LabelInfo.xml><?xml version="1.0" encoding="utf-8"?>
 <clbl:labelList xmlns:clbl="http://schemas.microsoft.com/office/2020/mipLabelMetadata">
   <clbl:label id="{fa22dce2-39a9-4bf4-a557-7a50b593b56a}" enabled="1" method="Privileged" siteId="{3e0088dc-0629-4ae6-aa8c-813e7a296f50}" contentBits="0" removed="0"/>

</xml_diff>

<commit_message>
made changes to defendant response dq docs for disclosure report
</commit_message>
<xml_diff>
--- a/docker/docmosis/templates/CV-UNS-HRN-ENG-01345.docx
+++ b/docker/docmosis/templates/CV-UNS-HRN-ENG-01345.docx
@@ -190,27 +190,7 @@
                 <w:sz w:val="28"/>
                 <w:szCs w:val="28"/>
               </w:rPr>
-              <w:t>Claim number: &lt;&lt;</w:t>
-            </w:r>
-            <w:proofErr w:type="spellStart"/>
-            <w:r>
-              <w:rPr>
-                <w:rFonts w:ascii="GDSTransportWebsite" w:hAnsi="GDSTransportWebsite"/>
-                <w:color w:val="60686D"/>
-                <w:sz w:val="28"/>
-                <w:szCs w:val="28"/>
-              </w:rPr>
-              <w:t>referenceNumber</w:t>
-            </w:r>
-            <w:proofErr w:type="spellEnd"/>
-            <w:r>
-              <w:rPr>
-                <w:rFonts w:ascii="GDSTransportWebsite" w:hAnsi="GDSTransportWebsite"/>
-                <w:color w:val="60686D"/>
-                <w:sz w:val="28"/>
-                <w:szCs w:val="28"/>
-              </w:rPr>
-              <w:t>&gt;&gt;</w:t>
+              <w:t>Claim number: &lt;&lt;referenceNumber&gt;&gt;</w:t>
             </w:r>
           </w:p>
         </w:tc>
@@ -364,7 +344,6 @@
               </w:rPr>
               <w:t>: &lt;&lt;</w:t>
             </w:r>
-            <w:proofErr w:type="spellStart"/>
             <w:r>
               <w:rPr>
                 <w:rFonts w:ascii="GDSTransportWebsite" w:hAnsi="GDSTransportWebsite"/>
@@ -374,7 +353,6 @@
               </w:rPr>
               <w:t>caseName</w:t>
             </w:r>
-            <w:proofErr w:type="spellEnd"/>
             <w:r>
               <w:rPr>
                 <w:rFonts w:ascii="GDSTransportWebsite" w:hAnsi="GDSTransportWebsite"/>
@@ -627,9 +605,8 @@
                 <w:sz w:val="20"/>
                 <w:szCs w:val="20"/>
               </w:rPr>
-              <w:t>&lt;</w:t>
-            </w:r>
-            <w:proofErr w:type="gramStart"/>
+              <w:t>&lt;&lt;{dateFormat(</w:t>
+            </w:r>
             <w:r>
               <w:rPr>
                 <w:rFonts w:ascii="GDSTransportWebsite" w:eastAsia="Times New Roman" w:hAnsi="GDSTransportWebsite" w:cs="Times New Roman"/>
@@ -637,10 +614,8 @@
                 <w:sz w:val="20"/>
                 <w:szCs w:val="20"/>
               </w:rPr>
-              <w:t>&lt;{</w:t>
-            </w:r>
-            <w:proofErr w:type="spellStart"/>
-            <w:proofErr w:type="gramEnd"/>
+              <w:t>submittedOn</w:t>
+            </w:r>
             <w:r>
               <w:rPr>
                 <w:rFonts w:ascii="GDSTransportWebsite" w:eastAsia="Times New Roman" w:hAnsi="GDSTransportWebsite" w:cs="Times New Roman"/>
@@ -648,77 +623,7 @@
                 <w:sz w:val="20"/>
                 <w:szCs w:val="20"/>
               </w:rPr>
-              <w:t>dateFormat</w:t>
-            </w:r>
-            <w:proofErr w:type="spellEnd"/>
-            <w:r>
-              <w:rPr>
-                <w:rFonts w:ascii="GDSTransportWebsite" w:eastAsia="Times New Roman" w:hAnsi="GDSTransportWebsite" w:cs="Times New Roman"/>
-                <w:color w:val="60686D"/>
-                <w:sz w:val="20"/>
-                <w:szCs w:val="20"/>
-              </w:rPr>
-              <w:t>(</w:t>
-            </w:r>
-            <w:proofErr w:type="spellStart"/>
-            <w:r>
-              <w:rPr>
-                <w:rFonts w:ascii="GDSTransportWebsite" w:eastAsia="Times New Roman" w:hAnsi="GDSTransportWebsite" w:cs="Times New Roman"/>
-                <w:color w:val="60686D"/>
-                <w:sz w:val="20"/>
-                <w:szCs w:val="20"/>
-              </w:rPr>
-              <w:t>submittedOn</w:t>
-            </w:r>
-            <w:proofErr w:type="spellEnd"/>
-            <w:r>
-              <w:rPr>
-                <w:rFonts w:ascii="GDSTransportWebsite" w:eastAsia="Times New Roman" w:hAnsi="GDSTransportWebsite" w:cs="Times New Roman"/>
-                <w:color w:val="60686D"/>
-                <w:sz w:val="20"/>
-                <w:szCs w:val="20"/>
-              </w:rPr>
-              <w:t xml:space="preserve">, ‘d MMMM </w:t>
-            </w:r>
-            <w:proofErr w:type="spellStart"/>
-            <w:r>
-              <w:rPr>
-                <w:rFonts w:ascii="GDSTransportWebsite" w:eastAsia="Times New Roman" w:hAnsi="GDSTransportWebsite" w:cs="Times New Roman"/>
-                <w:color w:val="60686D"/>
-                <w:sz w:val="20"/>
-                <w:szCs w:val="20"/>
-              </w:rPr>
-              <w:t>yyyy</w:t>
-            </w:r>
-            <w:proofErr w:type="spellEnd"/>
-            <w:r>
-              <w:rPr>
-                <w:rFonts w:ascii="GDSTransportWebsite" w:eastAsia="Times New Roman" w:hAnsi="GDSTransportWebsite" w:cs="Times New Roman"/>
-                <w:color w:val="60686D"/>
-                <w:sz w:val="20"/>
-                <w:szCs w:val="20"/>
-              </w:rPr>
-              <w:t>’, ‘dd-MM-</w:t>
-            </w:r>
-            <w:proofErr w:type="spellStart"/>
-            <w:r>
-              <w:rPr>
-                <w:rFonts w:ascii="GDSTransportWebsite" w:eastAsia="Times New Roman" w:hAnsi="GDSTransportWebsite" w:cs="Times New Roman"/>
-                <w:color w:val="60686D"/>
-                <w:sz w:val="20"/>
-                <w:szCs w:val="20"/>
-              </w:rPr>
-              <w:t>yyyy</w:t>
-            </w:r>
-            <w:proofErr w:type="spellEnd"/>
-            <w:r>
-              <w:rPr>
-                <w:rFonts w:ascii="GDSTransportWebsite" w:eastAsia="Times New Roman" w:hAnsi="GDSTransportWebsite" w:cs="Times New Roman"/>
-                <w:color w:val="60686D"/>
-                <w:sz w:val="20"/>
-                <w:szCs w:val="20"/>
-              </w:rPr>
-              <w:t>’)}&gt;&gt;</w:t>
+              <w:t>, ‘d MMMM yyyy’, ‘dd-MM-yyyy’)}&gt;&gt;</w:t>
             </w:r>
           </w:p>
         </w:tc>
@@ -922,7 +827,6 @@
               </w:rPr>
               <w:t>&lt;&lt;cs_{</w:t>
             </w:r>
-            <w:proofErr w:type="gramStart"/>
             <w:r>
               <w:rPr>
                 <w:rFonts w:ascii="GDSTransportWebsite" w:hAnsi="GDSTransportWebsite"/>
@@ -951,7 +855,6 @@
               </w:rPr>
               <w:t>.AddressLine</w:t>
             </w:r>
-            <w:proofErr w:type="gramEnd"/>
             <w:r>
               <w:rPr>
                 <w:rFonts w:ascii="GDSTransportWebsite" w:hAnsi="GDSTransportWebsite"/>
@@ -1067,7 +970,6 @@
               </w:rPr>
               <w:t>&lt;&lt;</w:t>
             </w:r>
-            <w:proofErr w:type="gramStart"/>
             <w:r>
               <w:rPr>
                 <w:rFonts w:ascii="GDSTransportWebsite" w:hAnsi="GDSTransportWebsite"/>
@@ -1087,15 +989,7 @@
                 <w:rFonts w:ascii="GDSTransportWebsite" w:hAnsi="GDSTransportWebsite"/>
                 <w:color w:val="0A0A0A"/>
               </w:rPr>
-              <w:t>ddress.AddressLine</w:t>
-            </w:r>
-            <w:proofErr w:type="gramEnd"/>
-            <w:r>
-              <w:rPr>
-                <w:rFonts w:ascii="GDSTransportWebsite" w:hAnsi="GDSTransportWebsite"/>
-                <w:color w:val="0A0A0A"/>
-              </w:rPr>
-              <w:t>2&gt;&gt;&lt;&lt;es_&gt;&gt;&lt;&lt;cs_{</w:t>
+              <w:t>ddress.AddressLine2&gt;&gt;&lt;&lt;es_&gt;&gt;&lt;&lt;cs_{</w:t>
             </w:r>
             <w:r>
               <w:rPr>
@@ -1155,7 +1049,6 @@
               </w:rPr>
               <w:t>&lt;&lt;</w:t>
             </w:r>
-            <w:proofErr w:type="gramStart"/>
             <w:r>
               <w:rPr>
                 <w:rFonts w:ascii="GDSTransportWebsite" w:hAnsi="GDSTransportWebsite"/>
@@ -1175,15 +1068,7 @@
                 <w:rFonts w:ascii="GDSTransportWebsite" w:hAnsi="GDSTransportWebsite"/>
                 <w:color w:val="0A0A0A"/>
               </w:rPr>
-              <w:t>ddress.AddressLine</w:t>
-            </w:r>
-            <w:proofErr w:type="gramEnd"/>
-            <w:r>
-              <w:rPr>
-                <w:rFonts w:ascii="GDSTransportWebsite" w:hAnsi="GDSTransportWebsite"/>
-                <w:color w:val="0A0A0A"/>
-              </w:rPr>
-              <w:t>3&gt;&gt;&lt;&lt;es_&gt;&gt;&lt;&lt;cs_{</w:t>
+              <w:t>ddress.AddressLine3&gt;&gt;&lt;&lt;es_&gt;&gt;&lt;&lt;cs_{</w:t>
             </w:r>
             <w:r>
               <w:rPr>
@@ -1243,8 +1128,6 @@
               </w:rPr>
               <w:t>&lt;&lt;</w:t>
             </w:r>
-            <w:proofErr w:type="spellStart"/>
-            <w:proofErr w:type="gramStart"/>
             <w:r>
               <w:rPr>
                 <w:rFonts w:ascii="GDSTransportWebsite" w:hAnsi="GDSTransportWebsite"/>
@@ -1264,16 +1147,7 @@
                 <w:rFonts w:ascii="GDSTransportWebsite" w:hAnsi="GDSTransportWebsite"/>
                 <w:color w:val="0A0A0A"/>
               </w:rPr>
-              <w:t>ddress.PostTown</w:t>
-            </w:r>
-            <w:proofErr w:type="spellEnd"/>
-            <w:proofErr w:type="gramEnd"/>
-            <w:r>
-              <w:rPr>
-                <w:rFonts w:ascii="GDSTransportWebsite" w:hAnsi="GDSTransportWebsite"/>
-                <w:color w:val="0A0A0A"/>
-              </w:rPr>
-              <w:t>&gt;&gt;&lt;&lt;es_&gt;&gt;</w:t>
+              <w:t>ddress.PostTown&gt;&gt;&lt;&lt;es_&gt;&gt;</w:t>
             </w:r>
           </w:p>
           <w:p>
@@ -1291,8 +1165,6 @@
               </w:rPr>
               <w:t>&lt;&lt;</w:t>
             </w:r>
-            <w:proofErr w:type="spellStart"/>
-            <w:proofErr w:type="gramStart"/>
             <w:r>
               <w:rPr>
                 <w:rFonts w:ascii="GDSTransportWebsite" w:hAnsi="GDSTransportWebsite"/>
@@ -1312,16 +1184,7 @@
                 <w:rFonts w:ascii="GDSTransportWebsite" w:hAnsi="GDSTransportWebsite"/>
                 <w:color w:val="0A0A0A"/>
               </w:rPr>
-              <w:t>ddress.PostCode</w:t>
-            </w:r>
-            <w:proofErr w:type="spellEnd"/>
-            <w:proofErr w:type="gramEnd"/>
-            <w:r>
-              <w:rPr>
-                <w:rFonts w:ascii="GDSTransportWebsite" w:hAnsi="GDSTransportWebsite"/>
-                <w:color w:val="0A0A0A"/>
-              </w:rPr>
-              <w:t>&gt;&gt;</w:t>
+              <w:t>ddress.PostCode&gt;&gt;</w:t>
             </w:r>
           </w:p>
           <w:p>
@@ -1337,41 +1200,15 @@
                 <w:rFonts w:ascii="GDSTransportWebsite" w:hAnsi="GDSTransportWebsite"/>
                 <w:color w:val="0A0A0A"/>
               </w:rPr>
-              <w:t>&lt;&lt;cs_</w:t>
-            </w:r>
-            <w:proofErr w:type="gramStart"/>
-            <w:r>
-              <w:rPr>
-                <w:rFonts w:ascii="GDSTransportWebsite" w:hAnsi="GDSTransportWebsite"/>
-                <w:color w:val="0A0A0A"/>
-              </w:rPr>
-              <w:t>{</w:t>
-            </w:r>
-            <w:r>
-              <w:rPr>
-                <w:rFonts w:ascii="GDSTransportWebsite" w:hAnsi="GDSTransportWebsite"/>
-                <w:color w:val="0A0A0A"/>
-              </w:rPr>
-              <w:t>!</w:t>
-            </w:r>
-            <w:proofErr w:type="spellStart"/>
-            <w:r>
-              <w:rPr>
-                <w:rFonts w:ascii="GDSTransportWebsite" w:hAnsi="GDSTransportWebsite"/>
-                <w:color w:val="0A0A0A"/>
-              </w:rPr>
-              <w:t>isBlank</w:t>
-            </w:r>
-            <w:proofErr w:type="spellEnd"/>
-            <w:proofErr w:type="gramEnd"/>
-            <w:r>
-              <w:rPr>
-                <w:rFonts w:ascii="GDSTransportWebsite" w:hAnsi="GDSTransportWebsite"/>
-                <w:color w:val="0A0A0A"/>
-              </w:rPr>
-              <w:t>(</w:t>
-            </w:r>
-            <w:proofErr w:type="spellStart"/>
+              <w:t>&lt;&lt;cs_{</w:t>
+            </w:r>
+            <w:r>
+              <w:rPr>
+                <w:rFonts w:ascii="GDSTransportWebsite" w:hAnsi="GDSTransportWebsite"/>
+                <w:color w:val="0A0A0A"/>
+              </w:rPr>
+              <w:t>!isBlank(</w:t>
+            </w:r>
             <w:r>
               <w:rPr>
                 <w:rFonts w:ascii="GDSTransportWebsite" w:hAnsi="GDSTransportWebsite"/>
@@ -1393,7 +1230,6 @@
               </w:rPr>
               <w:t>ddress.Country</w:t>
             </w:r>
-            <w:proofErr w:type="spellEnd"/>
             <w:r>
               <w:rPr>
                 <w:rFonts w:ascii="GDSTransportWebsite" w:hAnsi="GDSTransportWebsite"/>
@@ -1424,8 +1260,6 @@
               </w:rPr>
               <w:t>&lt;&lt;</w:t>
             </w:r>
-            <w:proofErr w:type="spellStart"/>
-            <w:proofErr w:type="gramStart"/>
             <w:r>
               <w:rPr>
                 <w:rFonts w:ascii="GDSTransportWebsite" w:hAnsi="GDSTransportWebsite"/>
@@ -1445,16 +1279,7 @@
                 <w:rFonts w:ascii="GDSTransportWebsite" w:hAnsi="GDSTransportWebsite"/>
                 <w:color w:val="0A0A0A"/>
               </w:rPr>
-              <w:t>ddress.Country</w:t>
-            </w:r>
-            <w:proofErr w:type="spellEnd"/>
-            <w:proofErr w:type="gramEnd"/>
-            <w:r>
-              <w:rPr>
-                <w:rFonts w:ascii="GDSTransportWebsite" w:hAnsi="GDSTransportWebsite"/>
-                <w:color w:val="0A0A0A"/>
-              </w:rPr>
-              <w:t>&gt;&gt;&lt;&lt;es_&gt;&gt;</w:t>
+              <w:t>ddress.Country&gt;&gt;&lt;&lt;es_&gt;&gt;</w:t>
             </w:r>
           </w:p>
           <w:p>
@@ -1528,23 +1353,7 @@
                 <w:rFonts w:ascii="GDSTransportWebsite" w:hAnsi="GDSTransportWebsite"/>
                 <w:color w:val="0A0A0A"/>
               </w:rPr>
-              <w:t>&lt;&lt;cs_</w:t>
-            </w:r>
-            <w:proofErr w:type="gramStart"/>
-            <w:r>
-              <w:rPr>
-                <w:rFonts w:ascii="GDSTransportWebsite" w:hAnsi="GDSTransportWebsite"/>
-                <w:color w:val="0A0A0A"/>
-              </w:rPr>
-              <w:t>{!isBlank</w:t>
-            </w:r>
-            <w:proofErr w:type="gramEnd"/>
-            <w:r>
-              <w:rPr>
-                <w:rFonts w:ascii="GDSTransportWebsite" w:hAnsi="GDSTransportWebsite"/>
-                <w:color w:val="0A0A0A"/>
-              </w:rPr>
-              <w:t>(applicant.</w:t>
+              <w:t>&lt;&lt;cs_{!isBlank(applicant.</w:t>
             </w:r>
             <w:r>
               <w:rPr>
@@ -1680,23 +1489,7 @@
                 <w:rFonts w:ascii="GDSTransportWebsite" w:hAnsi="GDSTransportWebsite"/>
                 <w:color w:val="0A0A0A"/>
               </w:rPr>
-              <w:t>cs_</w:t>
-            </w:r>
-            <w:proofErr w:type="gramStart"/>
-            <w:r>
-              <w:rPr>
-                <w:rFonts w:ascii="GDSTransportWebsite" w:hAnsi="GDSTransportWebsite"/>
-                <w:color w:val="0A0A0A"/>
-              </w:rPr>
-              <w:t>{!isBlank</w:t>
-            </w:r>
-            <w:proofErr w:type="gramEnd"/>
-            <w:r>
-              <w:rPr>
-                <w:rFonts w:ascii="GDSTransportWebsite" w:hAnsi="GDSTransportWebsite"/>
-                <w:color w:val="0A0A0A"/>
-              </w:rPr>
-              <w:t>(</w:t>
+              <w:t>cs_{!isBlank(</w:t>
             </w:r>
             <w:r>
               <w:rPr>
@@ -1835,23 +1628,7 @@
                 <w:rFonts w:ascii="GDSTransportWebsite" w:hAnsi="GDSTransportWebsite"/>
                 <w:color w:val="0A0A0A"/>
               </w:rPr>
-              <w:t>&lt;&lt;cs_</w:t>
-            </w:r>
-            <w:proofErr w:type="gramStart"/>
-            <w:r>
-              <w:rPr>
-                <w:rFonts w:ascii="GDSTransportWebsite" w:hAnsi="GDSTransportWebsite"/>
-                <w:color w:val="0A0A0A"/>
-              </w:rPr>
-              <w:t>{!isBlank</w:t>
-            </w:r>
-            <w:proofErr w:type="gramEnd"/>
-            <w:r>
-              <w:rPr>
-                <w:rFonts w:ascii="GDSTransportWebsite" w:hAnsi="GDSTransportWebsite"/>
-                <w:color w:val="0A0A0A"/>
-              </w:rPr>
-              <w:t>(applicant.litigationFriendName)}&gt;&gt;&lt;&lt;applicant.litigationFriendName&gt;&gt;&lt;&lt;else&gt;&gt;</w:t>
+              <w:t>&lt;&lt;cs_{!isBlank(applicant.litigationFriendName)}&gt;&gt;&lt;&lt;applicant.litigationFriendName&gt;&gt;&lt;&lt;else&gt;&gt;</w:t>
             </w:r>
             <w:r>
               <w:rPr>
@@ -1888,7 +1665,6 @@
               </w:rPr>
               <w:t>&lt;&lt;</w:t>
             </w:r>
-            <w:proofErr w:type="spellStart"/>
             <w:r>
               <w:rPr>
                 <w:rFonts w:ascii="GDSTransportWebsite" w:hAnsi="GDSTransportWebsite"/>
@@ -1896,7 +1672,6 @@
               </w:rPr>
               <w:t>applicant.litigationFriendLastName</w:t>
             </w:r>
-            <w:proofErr w:type="spellEnd"/>
             <w:r>
               <w:rPr>
                 <w:rFonts w:ascii="GDSTransportWebsite" w:hAnsi="GDSTransportWebsite"/>
@@ -1989,23 +1764,7 @@
                 <w:rFonts w:ascii="GDSTransportWebsite" w:hAnsi="GDSTransportWebsite"/>
                 <w:color w:val="0A0A0A"/>
               </w:rPr>
-              <w:t>cs_</w:t>
-            </w:r>
-            <w:proofErr w:type="gramStart"/>
-            <w:r>
-              <w:rPr>
-                <w:rFonts w:ascii="GDSTransportWebsite" w:hAnsi="GDSTransportWebsite"/>
-                <w:color w:val="0A0A0A"/>
-              </w:rPr>
-              <w:t>{!isBlank</w:t>
-            </w:r>
-            <w:proofErr w:type="gramEnd"/>
-            <w:r>
-              <w:rPr>
-                <w:rFonts w:ascii="GDSTransportWebsite" w:hAnsi="GDSTransportWebsite"/>
-                <w:color w:val="0A0A0A"/>
-              </w:rPr>
-              <w:t>(</w:t>
+              <w:t>cs_{!isBlank(</w:t>
             </w:r>
             <w:r>
               <w:rPr>
@@ -2205,23 +1964,7 @@
                 <w:rFonts w:ascii="GDSTransportWebsite" w:hAnsi="GDSTransportWebsite"/>
                 <w:color w:val="0A0A0A"/>
               </w:rPr>
-              <w:t>cs_</w:t>
-            </w:r>
-            <w:proofErr w:type="gramStart"/>
-            <w:r>
-              <w:rPr>
-                <w:rFonts w:ascii="GDSTransportWebsite" w:hAnsi="GDSTransportWebsite"/>
-                <w:color w:val="0A0A0A"/>
-              </w:rPr>
-              <w:t>{!isBlank</w:t>
-            </w:r>
-            <w:proofErr w:type="gramEnd"/>
-            <w:r>
-              <w:rPr>
-                <w:rFonts w:ascii="GDSTransportWebsite" w:hAnsi="GDSTransportWebsite"/>
-                <w:color w:val="0A0A0A"/>
-              </w:rPr>
-              <w:t>(</w:t>
+              <w:t>cs_{!isBlank(</w:t>
             </w:r>
             <w:r>
               <w:rPr>
@@ -2376,18 +2119,7 @@
                 <w:color w:val="0A0A0A"/>
                 <w:shd w:val="clear" w:color="auto" w:fill="FFFFFF"/>
               </w:rPr>
-              <w:t>&lt;&lt;</w:t>
-            </w:r>
-            <w:proofErr w:type="spellStart"/>
-            <w:r>
-              <w:rPr>
-                <w:rFonts w:ascii="GDSTransportWebsite" w:hAnsi="GDSTransportWebsite"/>
-                <w:b/>
-                <w:bCs/>
-                <w:color w:val="0A0A0A"/>
-                <w:shd w:val="clear" w:color="auto" w:fill="FFFFFF"/>
-              </w:rPr>
-              <w:t>rr_</w:t>
+              <w:t>&lt;&lt;rr_</w:t>
             </w:r>
             <w:r>
               <w:rPr>
@@ -2399,7 +2131,6 @@
               </w:rPr>
               <w:t>respondents</w:t>
             </w:r>
-            <w:proofErr w:type="spellEnd"/>
             <w:r>
               <w:rPr>
                 <w:rFonts w:ascii="GDSTransportWebsite" w:hAnsi="GDSTransportWebsite"/>
@@ -2442,29 +2173,7 @@
                 <w:color w:val="0A0A0A"/>
                 <w:shd w:val="clear" w:color="auto" w:fill="FFFFFF"/>
               </w:rPr>
-              <w:t>&lt;&lt;cs_{$size&gt;1}&gt;&gt; Defendant &lt;&lt;$</w:t>
-            </w:r>
-            <w:proofErr w:type="spellStart"/>
-            <w:r>
-              <w:rPr>
-                <w:rFonts w:ascii="GDSTransportWebsite" w:hAnsi="GDSTransportWebsite"/>
-                <w:b/>
-                <w:bCs/>
-                <w:color w:val="0A0A0A"/>
-                <w:shd w:val="clear" w:color="auto" w:fill="FFFFFF"/>
-              </w:rPr>
-              <w:t>itemnum</w:t>
-            </w:r>
-            <w:proofErr w:type="spellEnd"/>
-            <w:r>
-              <w:rPr>
-                <w:rFonts w:ascii="GDSTransportWebsite" w:hAnsi="GDSTransportWebsite"/>
-                <w:b/>
-                <w:bCs/>
-                <w:color w:val="0A0A0A"/>
-                <w:shd w:val="clear" w:color="auto" w:fill="FFFFFF"/>
-              </w:rPr>
-              <w:t>&gt;&gt;&lt;&lt;es_&gt;&gt;</w:t>
+              <w:t>&lt;&lt;cs_{$size&gt;1}&gt;&gt; Defendant &lt;&lt;$itemnum&gt;&gt;&lt;&lt;es_&gt;&gt;</w:t>
             </w:r>
           </w:p>
         </w:tc>
@@ -2590,7 +2299,6 @@
               </w:rPr>
               <w:t>.AddressLine</w:t>
             </w:r>
-            <w:proofErr w:type="gramStart"/>
             <w:r>
               <w:rPr>
                 <w:rFonts w:ascii="GDSTransportWebsite" w:hAnsi="GDSTransportWebsite"/>
@@ -2603,15 +2311,7 @@
                 <w:rFonts w:ascii="GDSTransportWebsite" w:hAnsi="GDSTransportWebsite"/>
                 <w:color w:val="0A0A0A"/>
               </w:rPr>
-              <w:t>!=</w:t>
-            </w:r>
-            <w:proofErr w:type="gramEnd"/>
-            <w:r>
-              <w:rPr>
-                <w:rFonts w:ascii="GDSTransportWebsite" w:hAnsi="GDSTransportWebsite"/>
-                <w:color w:val="0A0A0A"/>
-              </w:rPr>
-              <w:t>null}&gt;&gt;&lt;&lt;</w:t>
+              <w:t>!=null}&gt;&gt;&lt;&lt;</w:t>
             </w:r>
             <w:r>
               <w:rPr>
@@ -2705,30 +2405,14 @@
                 <w:rFonts w:ascii="GDSTransportWebsite" w:hAnsi="GDSTransportWebsite"/>
                 <w:color w:val="0A0A0A"/>
               </w:rPr>
-              <w:t>ddress.AddressLine2&gt;&gt;&lt;&lt;es_&gt;&gt;&lt;&lt;cs_</w:t>
-            </w:r>
-            <w:proofErr w:type="gramStart"/>
-            <w:r>
-              <w:rPr>
-                <w:rFonts w:ascii="GDSTransportWebsite" w:hAnsi="GDSTransportWebsite"/>
-                <w:color w:val="0A0A0A"/>
-              </w:rPr>
-              <w:t>{</w:t>
-            </w:r>
-            <w:r>
-              <w:rPr>
-                <w:rFonts w:ascii="GDSTransportWebsite" w:hAnsi="GDSTransportWebsite"/>
-                <w:color w:val="0A0A0A"/>
-              </w:rPr>
-              <w:t>!isBlank</w:t>
-            </w:r>
-            <w:proofErr w:type="gramEnd"/>
-            <w:r>
-              <w:rPr>
-                <w:rFonts w:ascii="GDSTransportWebsite" w:hAnsi="GDSTransportWebsite"/>
-                <w:color w:val="0A0A0A"/>
-              </w:rPr>
-              <w:t>(primaryA</w:t>
+              <w:t>ddress.AddressLine2&gt;&gt;&lt;&lt;es_&gt;&gt;&lt;&lt;cs_{</w:t>
+            </w:r>
+            <w:r>
+              <w:rPr>
+                <w:rFonts w:ascii="GDSTransportWebsite" w:hAnsi="GDSTransportWebsite"/>
+                <w:color w:val="0A0A0A"/>
+              </w:rPr>
+              <w:t>!isBlank(primaryA</w:t>
             </w:r>
             <w:r>
               <w:rPr>
@@ -2779,30 +2463,14 @@
                 <w:rFonts w:ascii="GDSTransportWebsite" w:hAnsi="GDSTransportWebsite"/>
                 <w:color w:val="0A0A0A"/>
               </w:rPr>
-              <w:t>ddress.AddressLine3&gt;&gt;&lt;&lt;es_&gt;&gt;&lt;&lt;cs_</w:t>
-            </w:r>
-            <w:proofErr w:type="gramStart"/>
-            <w:r>
-              <w:rPr>
-                <w:rFonts w:ascii="GDSTransportWebsite" w:hAnsi="GDSTransportWebsite"/>
-                <w:color w:val="0A0A0A"/>
-              </w:rPr>
-              <w:t>{</w:t>
-            </w:r>
-            <w:r>
-              <w:rPr>
-                <w:rFonts w:ascii="GDSTransportWebsite" w:hAnsi="GDSTransportWebsite"/>
-                <w:color w:val="0A0A0A"/>
-              </w:rPr>
-              <w:t>!isBlank</w:t>
-            </w:r>
-            <w:proofErr w:type="gramEnd"/>
-            <w:r>
-              <w:rPr>
-                <w:rFonts w:ascii="GDSTransportWebsite" w:hAnsi="GDSTransportWebsite"/>
-                <w:color w:val="0A0A0A"/>
-              </w:rPr>
-              <w:t>(primaryA</w:t>
+              <w:t>ddress.AddressLine3&gt;&gt;&lt;&lt;es_&gt;&gt;&lt;&lt;cs_{</w:t>
+            </w:r>
+            <w:r>
+              <w:rPr>
+                <w:rFonts w:ascii="GDSTransportWebsite" w:hAnsi="GDSTransportWebsite"/>
+                <w:color w:val="0A0A0A"/>
+              </w:rPr>
+              <w:t>!isBlank(primaryA</w:t>
             </w:r>
             <w:r>
               <w:rPr>
@@ -2841,7 +2509,6 @@
               </w:rPr>
               <w:t>&lt;&lt;</w:t>
             </w:r>
-            <w:proofErr w:type="spellStart"/>
             <w:r>
               <w:rPr>
                 <w:rFonts w:ascii="GDSTransportWebsite" w:hAnsi="GDSTransportWebsite"/>
@@ -2854,15 +2521,7 @@
                 <w:rFonts w:ascii="GDSTransportWebsite" w:hAnsi="GDSTransportWebsite"/>
                 <w:color w:val="0A0A0A"/>
               </w:rPr>
-              <w:t>ddress.PostTown</w:t>
-            </w:r>
-            <w:proofErr w:type="spellEnd"/>
-            <w:r>
-              <w:rPr>
-                <w:rFonts w:ascii="GDSTransportWebsite" w:hAnsi="GDSTransportWebsite"/>
-                <w:color w:val="0A0A0A"/>
-              </w:rPr>
-              <w:t>&gt;&gt;&lt;&lt;es_&gt;&gt;</w:t>
+              <w:t>ddress.PostTown&gt;&gt;&lt;&lt;es_&gt;&gt;</w:t>
             </w:r>
           </w:p>
           <w:p>
@@ -2892,30 +2551,14 @@
                 <w:rFonts w:ascii="GDSTransportWebsite" w:hAnsi="GDSTransportWebsite"/>
                 <w:color w:val="0A0A0A"/>
               </w:rPr>
-              <w:t>ddress.PostCode&gt;&gt;&lt;&lt;cs_</w:t>
-            </w:r>
-            <w:proofErr w:type="gramStart"/>
-            <w:r>
-              <w:rPr>
-                <w:rFonts w:ascii="GDSTransportWebsite" w:hAnsi="GDSTransportWebsite"/>
-                <w:color w:val="0A0A0A"/>
-              </w:rPr>
-              <w:t>{</w:t>
-            </w:r>
-            <w:r>
-              <w:rPr>
-                <w:rFonts w:ascii="GDSTransportWebsite" w:hAnsi="GDSTransportWebsite"/>
-                <w:color w:val="0A0A0A"/>
-              </w:rPr>
-              <w:t>!isBlank</w:t>
-            </w:r>
-            <w:proofErr w:type="gramEnd"/>
-            <w:r>
-              <w:rPr>
-                <w:rFonts w:ascii="GDSTransportWebsite" w:hAnsi="GDSTransportWebsite"/>
-                <w:color w:val="0A0A0A"/>
-              </w:rPr>
-              <w:t>(primaryA</w:t>
+              <w:t>ddress.PostCode&gt;&gt;&lt;&lt;cs_{</w:t>
+            </w:r>
+            <w:r>
+              <w:rPr>
+                <w:rFonts w:ascii="GDSTransportWebsite" w:hAnsi="GDSTransportWebsite"/>
+                <w:color w:val="0A0A0A"/>
+              </w:rPr>
+              <w:t>!isBlank(primaryA</w:t>
             </w:r>
             <w:r>
               <w:rPr>
@@ -2954,7 +2597,6 @@
               </w:rPr>
               <w:t>&lt;&lt;</w:t>
             </w:r>
-            <w:proofErr w:type="spellStart"/>
             <w:r>
               <w:rPr>
                 <w:rFonts w:ascii="GDSTransportWebsite" w:hAnsi="GDSTransportWebsite"/>
@@ -2967,15 +2609,7 @@
                 <w:rFonts w:ascii="GDSTransportWebsite" w:hAnsi="GDSTransportWebsite"/>
                 <w:color w:val="0A0A0A"/>
               </w:rPr>
-              <w:t>ddress.Country</w:t>
-            </w:r>
-            <w:proofErr w:type="spellEnd"/>
-            <w:r>
-              <w:rPr>
-                <w:rFonts w:ascii="GDSTransportWebsite" w:hAnsi="GDSTransportWebsite"/>
-                <w:color w:val="0A0A0A"/>
-              </w:rPr>
-              <w:t>&gt;&gt;&lt;&lt;es_&gt;&gt;</w:t>
+              <w:t>ddress.Country&gt;&gt;&lt;&lt;es_&gt;&gt;</w:t>
             </w:r>
           </w:p>
           <w:p>
@@ -3036,34 +2670,8 @@
                 <w:rFonts w:ascii="GDSTransportWebsite" w:hAnsi="GDSTransportWebsite"/>
                 <w:color w:val="0A0A0A"/>
               </w:rPr>
-              <w:t>&lt;&lt;cs_</w:t>
-            </w:r>
-            <w:proofErr w:type="gramStart"/>
-            <w:r>
-              <w:rPr>
-                <w:rFonts w:ascii="GDSTransportWebsite" w:hAnsi="GDSTransportWebsite"/>
-                <w:color w:val="0A0A0A"/>
-              </w:rPr>
-              <w:t>{!</w:t>
-            </w:r>
-            <w:proofErr w:type="spellStart"/>
-            <w:r>
-              <w:rPr>
-                <w:rFonts w:ascii="GDSTransportWebsite" w:hAnsi="GDSTransportWebsite"/>
-                <w:color w:val="0A0A0A"/>
-              </w:rPr>
-              <w:t>isBlank</w:t>
-            </w:r>
-            <w:proofErr w:type="spellEnd"/>
-            <w:proofErr w:type="gramEnd"/>
-            <w:r>
-              <w:rPr>
-                <w:rFonts w:ascii="GDSTransportWebsite" w:hAnsi="GDSTransportWebsite"/>
-                <w:color w:val="0A0A0A"/>
-              </w:rPr>
-              <w:t>(</w:t>
-            </w:r>
-            <w:proofErr w:type="spellStart"/>
+              <w:t>&lt;&lt;cs_{!isBlank(</w:t>
+            </w:r>
             <w:r>
               <w:rPr>
                 <w:rFonts w:ascii="GDSTransportWebsite" w:hAnsi="GDSTransportWebsite"/>
@@ -3071,7 +2679,6 @@
               </w:rPr>
               <w:t>phoneNumber</w:t>
             </w:r>
-            <w:proofErr w:type="spellEnd"/>
             <w:r>
               <w:rPr>
                 <w:rFonts w:ascii="GDSTransportWebsite" w:hAnsi="GDSTransportWebsite"/>
@@ -3086,7 +2693,6 @@
               </w:rPr>
               <w:t>&lt;&lt;</w:t>
             </w:r>
-            <w:proofErr w:type="spellStart"/>
             <w:r>
               <w:rPr>
                 <w:rFonts w:ascii="GDSTransportWebsite" w:hAnsi="GDSTransportWebsite"/>
@@ -3094,7 +2700,6 @@
               </w:rPr>
               <w:t>phoneNumber</w:t>
             </w:r>
-            <w:proofErr w:type="spellEnd"/>
             <w:r>
               <w:rPr>
                 <w:rFonts w:ascii="GDSTransportWebsite" w:hAnsi="GDSTransportWebsite"/>
@@ -3167,34 +2772,8 @@
                 <w:rFonts w:ascii="GDSTransportWebsite" w:hAnsi="GDSTransportWebsite"/>
                 <w:color w:val="0A0A0A"/>
               </w:rPr>
-              <w:t>&lt;&lt;cs_</w:t>
-            </w:r>
-            <w:proofErr w:type="gramStart"/>
-            <w:r>
-              <w:rPr>
-                <w:rFonts w:ascii="GDSTransportWebsite" w:hAnsi="GDSTransportWebsite"/>
-                <w:color w:val="0A0A0A"/>
-              </w:rPr>
-              <w:t>{!</w:t>
-            </w:r>
-            <w:proofErr w:type="spellStart"/>
-            <w:r>
-              <w:rPr>
-                <w:rFonts w:ascii="GDSTransportWebsite" w:hAnsi="GDSTransportWebsite"/>
-                <w:color w:val="0A0A0A"/>
-              </w:rPr>
-              <w:t>isBlank</w:t>
-            </w:r>
-            <w:proofErr w:type="spellEnd"/>
-            <w:proofErr w:type="gramEnd"/>
-            <w:r>
-              <w:rPr>
-                <w:rFonts w:ascii="GDSTransportWebsite" w:hAnsi="GDSTransportWebsite"/>
-                <w:color w:val="0A0A0A"/>
-              </w:rPr>
-              <w:t>(</w:t>
-            </w:r>
-            <w:proofErr w:type="spellStart"/>
+              <w:t>&lt;&lt;cs_{!isBlank(</w:t>
+            </w:r>
             <w:r>
               <w:rPr>
                 <w:rFonts w:ascii="GDSTransportWebsite" w:hAnsi="GDSTransportWebsite"/>
@@ -3202,7 +2781,6 @@
               </w:rPr>
               <w:t>emailAddress</w:t>
             </w:r>
-            <w:proofErr w:type="spellEnd"/>
             <w:r>
               <w:rPr>
                 <w:rFonts w:ascii="GDSTransportWebsite" w:hAnsi="GDSTransportWebsite"/>
@@ -3217,7 +2795,6 @@
               </w:rPr>
               <w:t>&lt;&lt;</w:t>
             </w:r>
-            <w:proofErr w:type="spellStart"/>
             <w:r>
               <w:rPr>
                 <w:rFonts w:ascii="GDSTransportWebsite" w:hAnsi="GDSTransportWebsite"/>
@@ -3225,7 +2802,6 @@
               </w:rPr>
               <w:t>emailAddress</w:t>
             </w:r>
-            <w:proofErr w:type="spellEnd"/>
             <w:r>
               <w:rPr>
                 <w:rFonts w:ascii="GDSTransportWebsite" w:hAnsi="GDSTransportWebsite"/>
@@ -3301,23 +2877,7 @@
                 <w:rFonts w:ascii="GDSTransportWebsite" w:hAnsi="GDSTransportWebsite"/>
                 <w:color w:val="0A0A0A"/>
               </w:rPr>
-              <w:t>&lt;&lt;cs_</w:t>
-            </w:r>
-            <w:proofErr w:type="gramStart"/>
-            <w:r>
-              <w:rPr>
-                <w:rFonts w:ascii="GDSTransportWebsite" w:hAnsi="GDSTransportWebsite"/>
-                <w:color w:val="0A0A0A"/>
-              </w:rPr>
-              <w:t>{!isBlank</w:t>
-            </w:r>
-            <w:proofErr w:type="gramEnd"/>
-            <w:r>
-              <w:rPr>
-                <w:rFonts w:ascii="GDSTransportWebsite" w:hAnsi="GDSTransportWebsite"/>
-                <w:color w:val="0A0A0A"/>
-              </w:rPr>
-              <w:t>(litigationFriendName)}&gt;&gt;&lt;&lt;litigationFriendName&gt;&gt;&lt;&lt;else&gt;&gt;</w:t>
+              <w:t>&lt;&lt;cs_{!isBlank(litigationFriendName)}&gt;&gt;&lt;&lt;litigationFriendName&gt;&gt;&lt;&lt;else&gt;&gt;</w:t>
             </w:r>
             <w:r>
               <w:rPr>
@@ -3354,7 +2914,6 @@
               </w:rPr>
               <w:t>&lt;&lt;</w:t>
             </w:r>
-            <w:proofErr w:type="spellStart"/>
             <w:r>
               <w:rPr>
                 <w:rFonts w:ascii="GDSTransportWebsite" w:hAnsi="GDSTransportWebsite"/>
@@ -3362,7 +2921,6 @@
               </w:rPr>
               <w:t>litigationFriendLastName</w:t>
             </w:r>
-            <w:proofErr w:type="spellEnd"/>
             <w:r>
               <w:rPr>
                 <w:rFonts w:ascii="GDSTransportWebsite" w:hAnsi="GDSTransportWebsite"/>
@@ -3426,23 +2984,7 @@
                 <w:rFonts w:ascii="GDSTransportWebsite" w:hAnsi="GDSTransportWebsite"/>
                 <w:color w:val="0A0A0A"/>
               </w:rPr>
-              <w:t>&lt;&lt;cs_</w:t>
-            </w:r>
-            <w:proofErr w:type="gramStart"/>
-            <w:r>
-              <w:rPr>
-                <w:rFonts w:ascii="GDSTransportWebsite" w:hAnsi="GDSTransportWebsite"/>
-                <w:color w:val="0A0A0A"/>
-              </w:rPr>
-              <w:t>{!isBlank</w:t>
-            </w:r>
-            <w:proofErr w:type="gramEnd"/>
-            <w:r>
-              <w:rPr>
-                <w:rFonts w:ascii="GDSTransportWebsite" w:hAnsi="GDSTransportWebsite"/>
-                <w:color w:val="0A0A0A"/>
-              </w:rPr>
-              <w:t>(</w:t>
+              <w:t>&lt;&lt;cs_{!isBlank(</w:t>
             </w:r>
             <w:r>
               <w:rPr>
@@ -3600,23 +3142,7 @@
                 <w:rFonts w:ascii="GDSTransportWebsite" w:hAnsi="GDSTransportWebsite"/>
                 <w:color w:val="0A0A0A"/>
               </w:rPr>
-              <w:t>&lt;&lt;cs_</w:t>
-            </w:r>
-            <w:proofErr w:type="gramStart"/>
-            <w:r>
-              <w:rPr>
-                <w:rFonts w:ascii="GDSTransportWebsite" w:hAnsi="GDSTransportWebsite"/>
-                <w:color w:val="0A0A0A"/>
-              </w:rPr>
-              <w:t>{!isBlank</w:t>
-            </w:r>
-            <w:proofErr w:type="gramEnd"/>
-            <w:r>
-              <w:rPr>
-                <w:rFonts w:ascii="GDSTransportWebsite" w:hAnsi="GDSTransportWebsite"/>
-                <w:color w:val="0A0A0A"/>
-              </w:rPr>
-              <w:t>(</w:t>
+              <w:t>&lt;&lt;cs_{!isBlank(</w:t>
             </w:r>
             <w:r>
               <w:rPr>
@@ -3739,7 +3265,6 @@
               </w:rPr>
               <w:t>&lt;&lt;</w:t>
             </w:r>
-            <w:proofErr w:type="spellStart"/>
             <w:r>
               <w:rPr>
                 <w:rFonts w:ascii="GDSTransportWebsite" w:hAnsi="GDSTransportWebsite"/>
@@ -3750,7 +3275,6 @@
               </w:rPr>
               <w:t>legalRepHeading</w:t>
             </w:r>
-            <w:proofErr w:type="spellEnd"/>
             <w:r>
               <w:rPr>
                 <w:rFonts w:ascii="GDSTransportWebsite" w:hAnsi="GDSTransportWebsite"/>
@@ -3795,8 +3319,6 @@
               </w:rPr>
               <w:t>&lt;</w:t>
             </w:r>
-            <w:proofErr w:type="spellStart"/>
-            <w:proofErr w:type="gramStart"/>
             <w:r>
               <w:rPr>
                 <w:rFonts w:ascii="GDSTransportWebsite" w:hAnsi="GDSTransportWebsite"/>
@@ -3818,8 +3340,6 @@
               </w:rPr>
               <w:t>Name</w:t>
             </w:r>
-            <w:proofErr w:type="spellEnd"/>
-            <w:proofErr w:type="gramEnd"/>
             <w:r>
               <w:rPr>
                 <w:rFonts w:ascii="GDSTransportWebsite" w:hAnsi="GDSTransportWebsite"/>
@@ -3891,30 +3411,14 @@
                 <w:rFonts w:ascii="GDSTransportWebsite" w:hAnsi="GDSTransportWebsite"/>
                 <w:color w:val="0A0A0A"/>
               </w:rPr>
-              <w:t>cs_</w:t>
-            </w:r>
-            <w:proofErr w:type="gramStart"/>
-            <w:r>
-              <w:rPr>
-                <w:rFonts w:ascii="GDSTransportWebsite" w:hAnsi="GDSTransportWebsite"/>
-                <w:color w:val="0A0A0A"/>
-              </w:rPr>
-              <w:t>{</w:t>
-            </w:r>
-            <w:r>
-              <w:rPr>
-                <w:rFonts w:ascii="GDSTransportWebsite" w:hAnsi="GDSTransportWebsite"/>
-                <w:color w:val="0A0A0A"/>
-              </w:rPr>
-              <w:t>!isBlank</w:t>
-            </w:r>
-            <w:proofErr w:type="gramEnd"/>
-            <w:r>
-              <w:rPr>
-                <w:rFonts w:ascii="GDSTransportWebsite" w:hAnsi="GDSTransportWebsite"/>
-                <w:color w:val="0A0A0A"/>
-              </w:rPr>
-              <w:t>(</w:t>
+              <w:t>cs_{</w:t>
+            </w:r>
+            <w:r>
+              <w:rPr>
+                <w:rFonts w:ascii="GDSTransportWebsite" w:hAnsi="GDSTransportWebsite"/>
+                <w:color w:val="0A0A0A"/>
+              </w:rPr>
+              <w:t>!isBlank(</w:t>
             </w:r>
             <w:r>
               <w:rPr>
@@ -4044,7 +3548,6 @@
               </w:rPr>
               <w:t>&lt;&lt;</w:t>
             </w:r>
-            <w:proofErr w:type="gramStart"/>
             <w:r>
               <w:rPr>
                 <w:rFonts w:ascii="GDSTransportWebsite" w:hAnsi="GDSTransportWebsite"/>
@@ -4064,15 +3567,7 @@
                 <w:rFonts w:ascii="GDSTransportWebsite" w:hAnsi="GDSTransportWebsite"/>
                 <w:color w:val="0A0A0A"/>
               </w:rPr>
-              <w:t>ddress.AddressLine</w:t>
-            </w:r>
-            <w:proofErr w:type="gramEnd"/>
-            <w:r>
-              <w:rPr>
-                <w:rFonts w:ascii="GDSTransportWebsite" w:hAnsi="GDSTransportWebsite"/>
-                <w:color w:val="0A0A0A"/>
-              </w:rPr>
-              <w:t>2&gt;&gt;&lt;&lt;es_&gt;&gt;&lt;&lt;cs_{</w:t>
+              <w:t>ddress.AddressLine2&gt;&gt;&lt;&lt;es_&gt;&gt;&lt;&lt;cs_{</w:t>
             </w:r>
             <w:r>
               <w:rPr>
@@ -4132,7 +3627,6 @@
               </w:rPr>
               <w:t>&lt;&lt;</w:t>
             </w:r>
-            <w:proofErr w:type="gramStart"/>
             <w:r>
               <w:rPr>
                 <w:rFonts w:ascii="GDSTransportWebsite" w:hAnsi="GDSTransportWebsite"/>
@@ -4152,15 +3646,7 @@
                 <w:rFonts w:ascii="GDSTransportWebsite" w:hAnsi="GDSTransportWebsite"/>
                 <w:color w:val="0A0A0A"/>
               </w:rPr>
-              <w:t>ddress.AddressLine</w:t>
-            </w:r>
-            <w:proofErr w:type="gramEnd"/>
-            <w:r>
-              <w:rPr>
-                <w:rFonts w:ascii="GDSTransportWebsite" w:hAnsi="GDSTransportWebsite"/>
-                <w:color w:val="0A0A0A"/>
-              </w:rPr>
-              <w:t>3&gt;&gt;&lt;&lt;es_&gt;&gt;&lt;&lt;cs_{</w:t>
+              <w:t>ddress.AddressLine3&gt;&gt;&lt;&lt;es_&gt;&gt;&lt;&lt;cs_{</w:t>
             </w:r>
             <w:r>
               <w:rPr>
@@ -4220,8 +3706,6 @@
               </w:rPr>
               <w:t>&lt;&lt;</w:t>
             </w:r>
-            <w:proofErr w:type="spellStart"/>
-            <w:proofErr w:type="gramStart"/>
             <w:r>
               <w:rPr>
                 <w:rFonts w:ascii="GDSTransportWebsite" w:hAnsi="GDSTransportWebsite"/>
@@ -4241,16 +3725,7 @@
                 <w:rFonts w:ascii="GDSTransportWebsite" w:hAnsi="GDSTransportWebsite"/>
                 <w:color w:val="0A0A0A"/>
               </w:rPr>
-              <w:t>ddress.PostTown</w:t>
-            </w:r>
-            <w:proofErr w:type="spellEnd"/>
-            <w:proofErr w:type="gramEnd"/>
-            <w:r>
-              <w:rPr>
-                <w:rFonts w:ascii="GDSTransportWebsite" w:hAnsi="GDSTransportWebsite"/>
-                <w:color w:val="0A0A0A"/>
-              </w:rPr>
-              <w:t>&gt;&gt;&lt;&lt;es_&gt;&gt;</w:t>
+              <w:t>ddress.PostTown&gt;&gt;&lt;&lt;es_&gt;&gt;</w:t>
             </w:r>
           </w:p>
           <w:p>
@@ -4268,7 +3743,6 @@
               </w:rPr>
               <w:t>&lt;&lt;</w:t>
             </w:r>
-            <w:proofErr w:type="gramStart"/>
             <w:r>
               <w:rPr>
                 <w:rFonts w:ascii="GDSTransportWebsite" w:hAnsi="GDSTransportWebsite"/>
@@ -4288,15 +3762,7 @@
                 <w:rFonts w:ascii="GDSTransportWebsite" w:hAnsi="GDSTransportWebsite"/>
                 <w:color w:val="0A0A0A"/>
               </w:rPr>
-              <w:t>ddress.PostCode</w:t>
-            </w:r>
-            <w:proofErr w:type="gramEnd"/>
-            <w:r>
-              <w:rPr>
-                <w:rFonts w:ascii="GDSTransportWebsite" w:hAnsi="GDSTransportWebsite"/>
-                <w:color w:val="0A0A0A"/>
-              </w:rPr>
-              <w:t>&gt;&gt;&lt;&lt;cs_{</w:t>
+              <w:t>ddress.PostCode&gt;&gt;&lt;&lt;cs_{</w:t>
             </w:r>
             <w:r>
               <w:rPr>
@@ -4361,16 +3827,7 @@
                 <w:rFonts w:ascii="GDSTransportWebsite" w:hAnsi="GDSTransportWebsite"/>
                 <w:color w:val="0A0A0A"/>
               </w:rPr>
-              <w:t xml:space="preserve"> </w:t>
-            </w:r>
-            <w:proofErr w:type="spellStart"/>
-            <w:proofErr w:type="gramStart"/>
-            <w:r>
-              <w:rPr>
-                <w:rFonts w:ascii="GDSTransportWebsite" w:hAnsi="GDSTransportWebsite"/>
-                <w:color w:val="0A0A0A"/>
-              </w:rPr>
-              <w:t>representative.</w:t>
+              <w:t xml:space="preserve"> representative.</w:t>
             </w:r>
             <w:r>
               <w:rPr>
@@ -4384,16 +3841,7 @@
                 <w:rFonts w:ascii="GDSTransportWebsite" w:hAnsi="GDSTransportWebsite"/>
                 <w:color w:val="0A0A0A"/>
               </w:rPr>
-              <w:t>ddress.Country</w:t>
-            </w:r>
-            <w:proofErr w:type="spellEnd"/>
-            <w:proofErr w:type="gramEnd"/>
-            <w:r>
-              <w:rPr>
-                <w:rFonts w:ascii="GDSTransportWebsite" w:hAnsi="GDSTransportWebsite"/>
-                <w:color w:val="0A0A0A"/>
-              </w:rPr>
-              <w:t>&gt;&gt;&lt;&lt;es_&gt;&gt;</w:t>
+              <w:t>ddress.Country&gt;&gt;&lt;&lt;es_&gt;&gt;</w:t>
             </w:r>
           </w:p>
           <w:p>
@@ -4469,25 +3917,7 @@
                 <w:rFonts w:ascii="GDSTransportWebsite" w:hAnsi="GDSTransportWebsite"/>
                 <w:color w:val="0A0A0A"/>
               </w:rPr>
-              <w:t>&lt;&lt;</w:t>
-            </w:r>
-            <w:proofErr w:type="spellStart"/>
-            <w:proofErr w:type="gramStart"/>
-            <w:r>
-              <w:rPr>
-                <w:rFonts w:ascii="GDSTransportWebsite" w:hAnsi="GDSTransportWebsite"/>
-                <w:color w:val="0A0A0A"/>
-              </w:rPr>
-              <w:t>representative.emailAddress</w:t>
-            </w:r>
-            <w:proofErr w:type="spellEnd"/>
-            <w:proofErr w:type="gramEnd"/>
-            <w:r>
-              <w:rPr>
-                <w:rFonts w:ascii="GDSTransportWebsite" w:hAnsi="GDSTransportWebsite"/>
-                <w:color w:val="0A0A0A"/>
-              </w:rPr>
-              <w:t>&gt;&gt;</w:t>
+              <w:t>&lt;&lt;representative.emailAddress&gt;&gt;</w:t>
             </w:r>
           </w:p>
           <w:p>
@@ -4556,25 +3986,7 @@
                 <w:rFonts w:ascii="GDSTransportWebsite" w:hAnsi="GDSTransportWebsite"/>
                 <w:color w:val="0A0A0A"/>
               </w:rPr>
-              <w:t>&lt;&lt;</w:t>
-            </w:r>
-            <w:proofErr w:type="spellStart"/>
-            <w:proofErr w:type="gramStart"/>
-            <w:r>
-              <w:rPr>
-                <w:rFonts w:ascii="GDSTransportWebsite" w:hAnsi="GDSTransportWebsite"/>
-                <w:color w:val="0A0A0A"/>
-              </w:rPr>
-              <w:t>representative.phoneNumber</w:t>
-            </w:r>
-            <w:proofErr w:type="spellEnd"/>
-            <w:proofErr w:type="gramEnd"/>
-            <w:r>
-              <w:rPr>
-                <w:rFonts w:ascii="GDSTransportWebsite" w:hAnsi="GDSTransportWebsite"/>
-                <w:color w:val="0A0A0A"/>
-              </w:rPr>
-              <w:t>&gt;&gt;</w:t>
+              <w:t>&lt;&lt;representative.phoneNumber&gt;&gt;</w:t>
             </w:r>
           </w:p>
           <w:p>
@@ -4644,25 +4056,7 @@
                 <w:rFonts w:ascii="GDSTransportWebsite" w:hAnsi="GDSTransportWebsite"/>
                 <w:color w:val="0A0A0A"/>
               </w:rPr>
-              <w:t>&lt;&lt;</w:t>
-            </w:r>
-            <w:proofErr w:type="spellStart"/>
-            <w:proofErr w:type="gramStart"/>
-            <w:r>
-              <w:rPr>
-                <w:rFonts w:ascii="GDSTransportWebsite" w:hAnsi="GDSTransportWebsite"/>
-                <w:color w:val="0A0A0A"/>
-              </w:rPr>
-              <w:t>representative.dxAddress</w:t>
-            </w:r>
-            <w:proofErr w:type="spellEnd"/>
-            <w:proofErr w:type="gramEnd"/>
-            <w:r>
-              <w:rPr>
-                <w:rFonts w:ascii="GDSTransportWebsite" w:hAnsi="GDSTransportWebsite"/>
-                <w:color w:val="0A0A0A"/>
-              </w:rPr>
-              <w:t>&gt;&gt;</w:t>
+              <w:t>&lt;&lt;representative.dxAddress&gt;&gt;</w:t>
             </w:r>
           </w:p>
           <w:p>
@@ -4701,18 +4095,7 @@
                 <w:color w:val="0A0A0A"/>
                 <w:shd w:val="clear" w:color="auto" w:fill="FFFFFF"/>
               </w:rPr>
-              <w:t>&lt;&lt;</w:t>
-            </w:r>
-            <w:proofErr w:type="spellStart"/>
-            <w:r>
-              <w:rPr>
-                <w:rFonts w:ascii="GDSTransportWebsite" w:hAnsi="GDSTransportWebsite"/>
-                <w:b/>
-                <w:bCs/>
-                <w:color w:val="0A0A0A"/>
-                <w:shd w:val="clear" w:color="auto" w:fill="FFFFFF"/>
-              </w:rPr>
-              <w:t>er_</w:t>
+              <w:t>&lt;&lt;er_</w:t>
             </w:r>
             <w:r>
               <w:rPr>
@@ -4724,7 +4107,6 @@
               </w:rPr>
               <w:t>respondents</w:t>
             </w:r>
-            <w:proofErr w:type="spellEnd"/>
             <w:r>
               <w:rPr>
                 <w:rFonts w:ascii="GDSTransportWebsite" w:hAnsi="GDSTransportWebsite"/>
@@ -4773,18 +4155,7 @@
           <w:sz w:val="36"/>
           <w:szCs w:val="36"/>
         </w:rPr>
-        <w:t>&lt;&lt;cs_{</w:t>
-      </w:r>
-      <w:proofErr w:type="spellStart"/>
-      <w:proofErr w:type="gramStart"/>
-      <w:r>
-        <w:rPr>
-          <w:rFonts w:ascii="GDSTransportWebsite" w:hAnsi="GDSTransportWebsite"/>
-          <w:color w:val="0A0A0A"/>
-          <w:sz w:val="36"/>
-          <w:szCs w:val="36"/>
-        </w:rPr>
-        <w:t>a</w:t>
+        <w:t>&lt;&lt;cs_{a</w:t>
       </w:r>
       <w:r>
         <w:rPr>
@@ -4793,17 +4164,7 @@
           <w:sz w:val="36"/>
           <w:szCs w:val="36"/>
         </w:rPr>
-        <w:t>llocatedTrack</w:t>
-      </w:r>
-      <w:proofErr w:type="spellEnd"/>
-      <w:r>
-        <w:rPr>
-          <w:rFonts w:ascii="GDSTransportWebsite" w:hAnsi="GDSTransportWebsite"/>
-          <w:color w:val="0A0A0A"/>
-          <w:sz w:val="36"/>
-          <w:szCs w:val="36"/>
-        </w:rPr>
-        <w:t>!</w:t>
+        <w:t>llocatedTrack!</w:t>
       </w:r>
       <w:r>
         <w:rPr>
@@ -4814,7 +4175,6 @@
         </w:rPr>
         <w:t>=</w:t>
       </w:r>
-      <w:proofErr w:type="gramEnd"/>
       <w:r>
         <w:rPr>
           <w:rFonts w:ascii="GDSTransportWebsite" w:hAnsi="GDSTransportWebsite"/>
@@ -5006,7 +4366,6 @@
               </w:rPr>
               <w:t>&lt;&lt;</w:t>
             </w:r>
-            <w:proofErr w:type="spellStart"/>
             <w:r>
               <w:rPr>
                 <w:rFonts w:ascii="GDSTransportWebsite" w:hAnsi="GDSTransportWebsite"/>
@@ -5021,7 +4380,6 @@
               </w:rPr>
               <w:t>.oneMonthStayRequested</w:t>
             </w:r>
-            <w:proofErr w:type="spellEnd"/>
             <w:r>
               <w:rPr>
                 <w:rFonts w:ascii="GDSTransportWebsite" w:hAnsi="GDSTransportWebsite"/>
@@ -5106,7 +4464,6 @@
               </w:rPr>
               <w:t>&lt;&lt;</w:t>
             </w:r>
-            <w:proofErr w:type="spellStart"/>
             <w:r>
               <w:rPr>
                 <w:rFonts w:ascii="GDSTransportWebsite" w:hAnsi="GDSTransportWebsite"/>
@@ -5121,7 +4478,6 @@
               </w:rPr>
               <w:t>.reactionProtocolCompliedWith</w:t>
             </w:r>
-            <w:proofErr w:type="spellEnd"/>
             <w:r>
               <w:rPr>
                 <w:rFonts w:ascii="GDSTransportWebsite" w:hAnsi="GDSTransportWebsite"/>
@@ -5197,20 +4553,8 @@
                 <w:color w:val="0A0A0A"/>
                 <w:shd w:val="clear" w:color="auto" w:fill="FFFFFF"/>
               </w:rPr>
-              <w:t xml:space="preserve">Explain why </w:t>
-            </w:r>
-            <w:proofErr w:type="gramStart"/>
-            <w:r>
-              <w:rPr>
-                <w:rFonts w:ascii="GDSTransportWebsite" w:hAnsi="GDSTransportWebsite"/>
-                <w:b/>
-                <w:bCs/>
-                <w:color w:val="0A0A0A"/>
-                <w:shd w:val="clear" w:color="auto" w:fill="FFFFFF"/>
-              </w:rPr>
-              <w:t>not</w:t>
-            </w:r>
-            <w:proofErr w:type="gramEnd"/>
+              <w:t>Explain why not</w:t>
+            </w:r>
           </w:p>
           <w:p>
             <w:pPr>
@@ -5395,7 +4739,6 @@
         <w:lastRenderedPageBreak/>
         <w:t>&lt;&lt;cs_{</w:t>
       </w:r>
-      <w:proofErr w:type="gramStart"/>
       <w:r>
         <w:rPr>
           <w:rFonts w:ascii="GDSTransportWebsite" w:hAnsi="GDSTransportWebsite"/>
@@ -5423,7 +4766,6 @@
         </w:rPr>
         <w:t>=</w:t>
       </w:r>
-      <w:proofErr w:type="gramEnd"/>
       <w:r>
         <w:rPr>
           <w:rFonts w:ascii="GDSTransportWebsite" w:hAnsi="GDSTransportWebsite"/>
@@ -5513,7 +4855,6 @@
               </w:rPr>
               <w:t>&lt;&lt;</w:t>
             </w:r>
-            <w:proofErr w:type="spellStart"/>
             <w:r>
               <w:rPr>
                 <w:rFonts w:ascii="GDSTransportWebsite" w:hAnsi="GDSTransportWebsite"/>
@@ -5528,7 +4869,6 @@
               </w:rPr>
               <w:t>isSubjectToFixedRecoverableCostRegime</w:t>
             </w:r>
-            <w:proofErr w:type="spellEnd"/>
             <w:r>
               <w:rPr>
                 <w:rFonts w:ascii="GDSTransportWebsite" w:hAnsi="GDSTransportWebsite"/>
@@ -5557,16 +4897,7 @@
           <w:color w:val="0A0A0A"/>
           <w:shd w:val="clear" w:color="auto" w:fill="FFFFFF"/>
         </w:rPr>
-        <w:t>&lt;&lt;cs</w:t>
-      </w:r>
-      <w:proofErr w:type="gramStart"/>
-      <w:r>
-        <w:rPr>
-          <w:rFonts w:ascii="GDSTransportWebsite" w:hAnsi="GDSTransportWebsite"/>
-          <w:color w:val="0A0A0A"/>
-          <w:shd w:val="clear" w:color="auto" w:fill="FFFFFF"/>
-        </w:rPr>
-        <w:t>_{</w:t>
+        <w:t>&lt;&lt;cs_{</w:t>
       </w:r>
       <w:r>
         <w:rPr>
@@ -5575,7 +4906,6 @@
         </w:rPr>
         <w:t xml:space="preserve"> </w:t>
       </w:r>
-      <w:proofErr w:type="spellStart"/>
       <w:r>
         <w:rPr>
           <w:rFonts w:ascii="GDSTransportWebsite" w:hAnsi="GDSTransportWebsite"/>
@@ -5590,8 +4920,6 @@
         </w:rPr>
         <w:t>isSubjectToFixedRecoverableCostRegime</w:t>
       </w:r>
-      <w:proofErr w:type="spellEnd"/>
-      <w:proofErr w:type="gramEnd"/>
       <w:r>
         <w:rPr>
           <w:rFonts w:ascii="GDSTransportWebsite" w:hAnsi="GDSTransportWebsite"/>
@@ -5676,17 +5004,8 @@
                 <w:rFonts w:ascii="GDSTransportWebsite" w:hAnsi="GDSTransportWebsite"/>
                 <w:color w:val="0A0A0A"/>
               </w:rPr>
-              <w:t>&lt;&lt;</w:t>
-            </w:r>
-            <w:proofErr w:type="spellStart"/>
-            <w:r>
-              <w:rPr>
-                <w:rFonts w:ascii="GDSTransportWebsite" w:hAnsi="GDSTransportWebsite"/>
-                <w:color w:val="0A0A0A"/>
-              </w:rPr>
-              <w:t>fixedRecoverableCosts.bandText</w:t>
-            </w:r>
-            <w:proofErr w:type="spellEnd"/>
+              <w:t>&lt;&lt;fixedRecoverableCosts.bandText</w:t>
+            </w:r>
             <w:r>
               <w:rPr>
                 <w:rFonts w:ascii="GDSTransportWebsite" w:hAnsi="GDSTransportWebsite"/>
@@ -5744,15 +5063,7 @@
                 <w:rFonts w:ascii="GDSTransportWebsite" w:hAnsi="GDSTransportWebsite"/>
                 <w:color w:val="0A0A0A"/>
               </w:rPr>
-              <w:t>&lt;&lt;</w:t>
-            </w:r>
-            <w:proofErr w:type="spellStart"/>
-            <w:r>
-              <w:rPr>
-                <w:rFonts w:ascii="GDSTransportWebsite" w:hAnsi="GDSTransportWebsite"/>
-                <w:color w:val="0A0A0A"/>
-              </w:rPr>
-              <w:t>fixedRecoverableCosts.</w:t>
+              <w:t>&lt;&lt;fixedRecoverableCosts.</w:t>
             </w:r>
             <w:r>
               <w:rPr>
@@ -5761,7 +5072,6 @@
               </w:rPr>
               <w:t>complexityBandingAgreed</w:t>
             </w:r>
-            <w:proofErr w:type="spellEnd"/>
             <w:r>
               <w:rPr>
                 <w:rFonts w:ascii="GDSTransportWebsite" w:hAnsi="GDSTransportWebsite"/>
@@ -5937,27 +5247,8 @@
                 <w:rFonts w:ascii="GDSTransportWebsite" w:hAnsi="GDSTransportWebsite"/>
                 <w:color w:val="0A0A0A"/>
               </w:rPr>
-              <w:t>&lt;&lt;cs_{</w:t>
-            </w:r>
-            <w:proofErr w:type="spellStart"/>
-            <w:proofErr w:type="gramStart"/>
-            <w:r>
-              <w:rPr>
-                <w:rFonts w:ascii="GDSTransportWebsite" w:hAnsi="GDSTransportWebsite"/>
-                <w:color w:val="0A0A0A"/>
-              </w:rPr>
-              <w:t>isBlank</w:t>
-            </w:r>
-            <w:proofErr w:type="spellEnd"/>
-            <w:r>
-              <w:rPr>
-                <w:rFonts w:ascii="GDSTransportWebsite" w:hAnsi="GDSTransportWebsite"/>
-                <w:color w:val="0A0A0A"/>
-              </w:rPr>
-              <w:t>(</w:t>
-            </w:r>
-            <w:proofErr w:type="spellStart"/>
-            <w:proofErr w:type="gramEnd"/>
+              <w:t>&lt;&lt;cs_{isBlank(</w:t>
+            </w:r>
             <w:r>
               <w:rPr>
                 <w:rFonts w:ascii="GDSTransportWebsite" w:hAnsi="GDSTransportWebsite"/>
@@ -5965,7 +5256,6 @@
               </w:rPr>
               <w:t>fixedRecoverableCosts.reasons</w:t>
             </w:r>
-            <w:proofErr w:type="spellEnd"/>
             <w:r>
               <w:rPr>
                 <w:rFonts w:ascii="GDSTransportWebsite" w:hAnsi="GDSTransportWebsite"/>
@@ -5978,17 +5268,8 @@
                 <w:rFonts w:ascii="GDSTransportWebsite" w:hAnsi="GDSTransportWebsite"/>
                 <w:color w:val="0A0A0A"/>
               </w:rPr>
-              <w:t xml:space="preserve"> </w:t>
-            </w:r>
-            <w:proofErr w:type="spellStart"/>
-            <w:r>
-              <w:rPr>
-                <w:rFonts w:ascii="GDSTransportWebsite" w:hAnsi="GDSTransportWebsite"/>
-                <w:color w:val="0A0A0A"/>
-              </w:rPr>
-              <w:t>fixedRecoverableCosts.reasons</w:t>
-            </w:r>
-            <w:proofErr w:type="spellEnd"/>
+              <w:t xml:space="preserve"> fixedRecoverableCosts.reasons</w:t>
+            </w:r>
             <w:r>
               <w:rPr>
                 <w:rFonts w:ascii="GDSTransportWebsite" w:hAnsi="GDSTransportWebsite"/>
@@ -6073,17 +5354,7 @@
           <w:sz w:val="36"/>
           <w:szCs w:val="36"/>
         </w:rPr>
-        <w:t>&lt;&lt;cs_{</w:t>
-      </w:r>
-      <w:proofErr w:type="spellStart"/>
-      <w:r>
-        <w:rPr>
-          <w:rFonts w:ascii="GDSTransportWebsite" w:hAnsi="GDSTransportWebsite"/>
-          <w:color w:val="0A0A0A"/>
-          <w:sz w:val="36"/>
-          <w:szCs w:val="36"/>
-        </w:rPr>
-        <w:t>a</w:t>
+        <w:t>&lt;&lt;cs_{a</w:t>
       </w:r>
       <w:r>
         <w:rPr>
@@ -6094,7 +5365,6 @@
         </w:rPr>
         <w:t>llocatedTrack</w:t>
       </w:r>
-      <w:proofErr w:type="spellEnd"/>
       <w:r>
         <w:rPr>
           <w:rFonts w:ascii="GDSTransportWebsite" w:hAnsi="GDSTransportWebsite"/>
@@ -6232,7 +5502,6 @@
               </w:rPr>
               <w:t>&lt;&lt;</w:t>
             </w:r>
-            <w:proofErr w:type="spellStart"/>
             <w:r>
               <w:rPr>
                 <w:rFonts w:ascii="GDSTransportWebsite" w:hAnsi="GDSTransportWebsite"/>
@@ -6247,7 +5516,6 @@
               </w:rPr>
               <w:t>isclosureOfElectronicDocuments.reachedAgreement</w:t>
             </w:r>
-            <w:proofErr w:type="spellEnd"/>
             <w:r>
               <w:rPr>
                 <w:rFonts w:ascii="GDSTransportWebsite" w:hAnsi="GDSTransportWebsite"/>
@@ -6267,53 +5535,7 @@
           <w:shd w:val="clear" w:color="auto" w:fill="FFFFFF"/>
         </w:rPr>
         <w:lastRenderedPageBreak/>
-        <w:t>&lt;&lt;cs</w:t>
-      </w:r>
-      <w:proofErr w:type="gramStart"/>
-      <w:r>
-        <w:rPr>
-          <w:rFonts w:ascii="GDSTransportWebsite" w:hAnsi="GDSTransportWebsite"/>
-          <w:color w:val="0A0A0A"/>
-          <w:shd w:val="clear" w:color="auto" w:fill="FFFFFF"/>
-        </w:rPr>
-        <w:t>_{</w:t>
-      </w:r>
-      <w:proofErr w:type="spellStart"/>
-      <w:proofErr w:type="gramEnd"/>
-      <w:r>
-        <w:rPr>
-          <w:rFonts w:ascii="GDSTransportWebsite" w:hAnsi="GDSTransportWebsite"/>
-          <w:color w:val="0A0A0A"/>
-          <w:shd w:val="clear" w:color="auto" w:fill="FFFFFF"/>
-        </w:rPr>
-        <w:t>disclosureOfElectronicDocuments.reachedAgreement</w:t>
-      </w:r>
-      <w:proofErr w:type="spellEnd"/>
-      <w:r>
-        <w:rPr>
-          <w:rFonts w:ascii="GDSTransportWebsite" w:hAnsi="GDSTransportWebsite"/>
-          <w:color w:val="0A0A0A"/>
-          <w:shd w:val="clear" w:color="auto" w:fill="FFFFFF"/>
-        </w:rPr>
-        <w:t xml:space="preserve">='No' &amp;&amp; </w:t>
-      </w:r>
-      <w:proofErr w:type="spellStart"/>
-      <w:r>
-        <w:rPr>
-          <w:rFonts w:ascii="GDSTransportWebsite" w:hAnsi="GDSTransportWebsite"/>
-          <w:color w:val="0A0A0A"/>
-          <w:shd w:val="clear" w:color="auto" w:fill="FFFFFF"/>
-        </w:rPr>
-        <w:t>disclosureOfElectronicDocuments.agreementLikely</w:t>
-      </w:r>
-      <w:proofErr w:type="spellEnd"/>
-      <w:r>
-        <w:rPr>
-          <w:rFonts w:ascii="GDSTransportWebsite" w:hAnsi="GDSTransportWebsite"/>
-          <w:color w:val="0A0A0A"/>
-          <w:shd w:val="clear" w:color="auto" w:fill="FFFFFF"/>
-        </w:rPr>
-        <w:t>='No' }&gt;&gt;</w:t>
+        <w:t>&lt;&lt;cs_{disclosureOfElectronicDocuments.reachedAgreement='No' &amp;&amp; disclosureOfElectronicDocuments.agreementLikely='No' }&gt;&gt;</w:t>
       </w:r>
     </w:p>
     <w:tbl>
@@ -6360,20 +5582,8 @@
                 <w:color w:val="0A0A0A"/>
                 <w:shd w:val="clear" w:color="auto" w:fill="FFFFFF"/>
               </w:rPr>
-              <w:t xml:space="preserve">Explain why </w:t>
-            </w:r>
-            <w:proofErr w:type="gramStart"/>
-            <w:r>
-              <w:rPr>
-                <w:rFonts w:ascii="GDSTransportWebsite" w:hAnsi="GDSTransportWebsite"/>
-                <w:b/>
-                <w:bCs/>
-                <w:color w:val="0A0A0A"/>
-                <w:shd w:val="clear" w:color="auto" w:fill="FFFFFF"/>
-              </w:rPr>
-              <w:t>not</w:t>
-            </w:r>
-            <w:proofErr w:type="gramEnd"/>
+              <w:t>Explain why not</w:t>
+            </w:r>
             <w:r>
               <w:rPr>
                 <w:rFonts w:ascii="GDSTransportWebsite" w:hAnsi="GDSTransportWebsite"/>
@@ -6412,7 +5622,6 @@
               </w:rPr>
               <w:t>&lt;&lt;</w:t>
             </w:r>
-            <w:proofErr w:type="spellStart"/>
             <w:r>
               <w:rPr>
                 <w:rFonts w:ascii="GDSTransportWebsite" w:hAnsi="GDSTransportWebsite"/>
@@ -6427,7 +5636,6 @@
               </w:rPr>
               <w:t>isclosureOfElectronicDocuments.reasonForNoAgreement</w:t>
             </w:r>
-            <w:proofErr w:type="spellEnd"/>
             <w:r>
               <w:rPr>
                 <w:rFonts w:ascii="GDSTransportWebsite" w:hAnsi="GDSTransportWebsite"/>
@@ -6463,16 +5671,7 @@
           <w:color w:val="0A0A0A"/>
           <w:shd w:val="clear" w:color="auto" w:fill="FFFFFF"/>
         </w:rPr>
-        <w:t>&lt;&lt;cs</w:t>
-      </w:r>
-      <w:proofErr w:type="gramStart"/>
-      <w:r>
-        <w:rPr>
-          <w:rFonts w:ascii="GDSTransportWebsite" w:hAnsi="GDSTransportWebsite"/>
-          <w:color w:val="0A0A0A"/>
-          <w:shd w:val="clear" w:color="auto" w:fill="FFFFFF"/>
-        </w:rPr>
-        <w:t>_{</w:t>
+        <w:t>&lt;&lt;cs_{</w:t>
       </w:r>
       <w:r>
         <w:rPr>
@@ -6481,7 +5680,6 @@
         </w:rPr>
         <w:t xml:space="preserve"> </w:t>
       </w:r>
-      <w:proofErr w:type="spellStart"/>
       <w:r>
         <w:rPr>
           <w:rFonts w:ascii="GDSTransportWebsite" w:hAnsi="GDSTransportWebsite"/>
@@ -6489,8 +5687,6 @@
         </w:rPr>
         <w:t>disclosureOfNonElectronicDocuments.bespokeDirections</w:t>
       </w:r>
-      <w:proofErr w:type="spellEnd"/>
-      <w:proofErr w:type="gramEnd"/>
       <w:r>
         <w:rPr>
           <w:rFonts w:ascii="GDSTransportWebsite" w:hAnsi="GDSTransportWebsite"/>
@@ -6568,20 +5764,8 @@
                 <w:color w:val="0A0A0A"/>
                 <w:shd w:val="clear" w:color="auto" w:fill="FFFFFF"/>
               </w:rPr>
-              <w:t xml:space="preserve">Enter your preferred directions for </w:t>
-            </w:r>
-            <w:proofErr w:type="gramStart"/>
-            <w:r>
-              <w:rPr>
-                <w:rFonts w:ascii="GDSTransportWebsite" w:hAnsi="GDSTransportWebsite"/>
-                <w:b/>
-                <w:bCs/>
-                <w:color w:val="0A0A0A"/>
-                <w:shd w:val="clear" w:color="auto" w:fill="FFFFFF"/>
-              </w:rPr>
-              <w:t>disclosure</w:t>
-            </w:r>
-            <w:proofErr w:type="gramEnd"/>
+              <w:t>Enter your preferred directions for disclosure</w:t>
+            </w:r>
           </w:p>
           <w:p>
             <w:pPr>
@@ -6616,7 +5800,6 @@
               </w:rPr>
               <w:t>&lt;&lt;</w:t>
             </w:r>
-            <w:proofErr w:type="spellStart"/>
             <w:r>
               <w:rPr>
                 <w:rFonts w:ascii="GDSTransportWebsite" w:hAnsi="GDSTransportWebsite"/>
@@ -6624,7 +5807,6 @@
               </w:rPr>
               <w:t>disclosureOfNonElectronicDocuments.bespokeDirections</w:t>
             </w:r>
-            <w:proofErr w:type="spellEnd"/>
             <w:r>
               <w:rPr>
                 <w:rFonts w:ascii="GDSTransportWebsite" w:hAnsi="GDSTransportWebsite"/>
@@ -6638,9 +5820,6 @@
     </w:tbl>
     <w:p>
       <w:pPr>
-        <w:pBdr>
-          <w:bottom w:val="single" w:sz="4" w:space="1" w:color="auto"/>
-        </w:pBdr>
         <w:spacing w:before="120" w:after="120"/>
         <w:rPr>
           <w:rFonts w:ascii="GDSTransportWebsite" w:hAnsi="GDSTransportWebsite"/>
@@ -6660,9 +5839,6 @@
     </w:p>
     <w:p>
       <w:pPr>
-        <w:pBdr>
-          <w:bottom w:val="single" w:sz="4" w:space="1" w:color="auto"/>
-        </w:pBdr>
         <w:spacing w:before="120" w:after="120"/>
         <w:rPr>
           <w:rFonts w:ascii="GDSTransportWebsite" w:hAnsi="GDSTransportWebsite"/>
@@ -6719,6 +5895,389 @@
     </w:p>
     <w:p>
       <w:pPr>
+        <w:spacing w:before="120" w:after="120"/>
+        <w:rPr>
+          <w:rFonts w:ascii="GDSTransportWebsite" w:hAnsi="GDSTransportWebsite"/>
+          <w:color w:val="0A0A0A"/>
+          <w:sz w:val="36"/>
+          <w:szCs w:val="36"/>
+        </w:rPr>
+      </w:pPr>
+      <w:r>
+        <w:rPr>
+          <w:rFonts w:ascii="GDSTransportWebsite" w:hAnsi="GDSTransportWebsite"/>
+          <w:color w:val="0A0A0A"/>
+          <w:sz w:val="36"/>
+          <w:szCs w:val="36"/>
+        </w:rPr>
+        <w:t>&lt;&lt;cs_{</w:t>
+      </w:r>
+      <w:r>
+        <w:rPr>
+          <w:rFonts w:ascii="GDSTransportWebsite" w:hAnsi="GDSTransportWebsite"/>
+          <w:color w:val="0A0A0A"/>
+          <w:sz w:val="36"/>
+          <w:szCs w:val="36"/>
+        </w:rPr>
+        <w:t>disclosureReport!</w:t>
+      </w:r>
+      <w:r>
+        <w:rPr>
+          <w:rFonts w:ascii="GDSTransportWebsite" w:hAnsi="GDSTransportWebsite"/>
+          <w:color w:val="0A0A0A"/>
+          <w:sz w:val="36"/>
+          <w:szCs w:val="36"/>
+        </w:rPr>
+        <w:t>=</w:t>
+      </w:r>
+      <w:r>
+        <w:rPr>
+          <w:rFonts w:ascii="GDSTransportWebsite" w:hAnsi="GDSTransportWebsite"/>
+          <w:color w:val="0A0A0A"/>
+          <w:sz w:val="36"/>
+          <w:szCs w:val="36"/>
+        </w:rPr>
+        <w:t>null</w:t>
+      </w:r>
+      <w:r>
+        <w:rPr>
+          <w:rFonts w:ascii="GDSTransportWebsite" w:hAnsi="GDSTransportWebsite"/>
+          <w:color w:val="0A0A0A"/>
+          <w:sz w:val="36"/>
+          <w:szCs w:val="36"/>
+        </w:rPr>
+        <w:t>}&gt;&gt;</w:t>
+      </w:r>
+    </w:p>
+    <w:p>
+      <w:pPr>
+        <w:pBdr>
+          <w:bottom w:val="single" w:sz="4" w:space="1" w:color="000000"/>
+        </w:pBdr>
+        <w:spacing w:before="120" w:after="120"/>
+        <w:rPr>
+          <w:rFonts w:ascii="GDSTransportWebsite" w:hAnsi="GDSTransportWebsite"/>
+          <w:color w:val="0A0A0A"/>
+          <w:sz w:val="36"/>
+          <w:szCs w:val="36"/>
+        </w:rPr>
+      </w:pPr>
+      <w:r>
+        <w:rPr>
+          <w:rFonts w:ascii="GDSTransportWebsite" w:hAnsi="GDSTransportWebsite"/>
+          <w:color w:val="0A0A0A"/>
+          <w:sz w:val="36"/>
+          <w:szCs w:val="36"/>
+        </w:rPr>
+        <w:t>Disclosure report</w:t>
+      </w:r>
+    </w:p>
+    <w:tbl>
+      <w:tblPr>
+        <w:tblStyle w:val="TableGrid"/>
+        <w:tblW w:w="10060" w:type="dxa"/>
+        <w:tblLayout w:type="fixed"/>
+        <w:tblLook w:val="04A0" w:firstRow="1" w:lastRow="0" w:firstColumn="1" w:lastColumn="0" w:noHBand="0" w:noVBand="1"/>
+      </w:tblPr>
+      <w:tblGrid>
+        <w:gridCol w:w="3539"/>
+        <w:gridCol w:w="6521"/>
+      </w:tblGrid>
+      <w:tr>
+        <w:tc>
+          <w:tcPr>
+            <w:tcW w:w="3539" w:type="dxa"/>
+            <w:tcBorders>
+              <w:top w:val="nil"/>
+              <w:left w:val="nil"/>
+              <w:bottom w:val="nil"/>
+              <w:right w:val="nil"/>
+            </w:tcBorders>
+          </w:tcPr>
+          <w:p>
+            <w:pPr>
+              <w:pStyle w:val="NormalWeb"/>
+              <w:spacing w:before="40" w:beforeAutospacing="0" w:after="40" w:afterAutospacing="0"/>
+              <w:rPr>
+                <w:rFonts w:ascii="GDSTransportWebsite" w:hAnsi="GDSTransportWebsite"/>
+                <w:b/>
+                <w:bCs/>
+                <w:color w:val="0A0A0A"/>
+                <w:shd w:val="clear" w:color="auto" w:fill="FFFFFF"/>
+              </w:rPr>
+            </w:pPr>
+            <w:r>
+              <w:rPr>
+                <w:rFonts w:ascii="GDSTransportWebsite" w:hAnsi="GDSTransportWebsite"/>
+                <w:b/>
+                <w:bCs/>
+                <w:color w:val="0A0A0A"/>
+                <w:shd w:val="clear" w:color="auto" w:fill="FFFFFF"/>
+              </w:rPr>
+              <w:t>Have your filed and served a disclosure report?</w:t>
+            </w:r>
+          </w:p>
+          <w:p>
+            <w:pPr>
+              <w:pStyle w:val="NormalWeb"/>
+              <w:spacing w:before="40" w:beforeAutospacing="0" w:after="40" w:afterAutospacing="0"/>
+              <w:rPr>
+                <w:rFonts w:ascii="GDSTransportWebsite" w:hAnsi="GDSTransportWebsite"/>
+                <w:b/>
+                <w:bCs/>
+                <w:color w:val="0A0A0A"/>
+                <w:shd w:val="clear" w:color="auto" w:fill="FFFFFF"/>
+              </w:rPr>
+            </w:pPr>
+          </w:p>
+        </w:tc>
+        <w:tc>
+          <w:tcPr>
+            <w:tcW w:w="6520" w:type="dxa"/>
+            <w:tcBorders>
+              <w:top w:val="nil"/>
+              <w:left w:val="nil"/>
+              <w:bottom w:val="nil"/>
+              <w:right w:val="nil"/>
+            </w:tcBorders>
+          </w:tcPr>
+          <w:p>
+            <w:pPr>
+              <w:spacing w:before="40" w:after="40"/>
+              <w:rPr>
+                <w:rFonts w:ascii="GDSTransportWebsite" w:hAnsi="GDSTransportWebsite"/>
+                <w:color w:val="0A0A0A"/>
+              </w:rPr>
+            </w:pPr>
+            <w:r>
+              <w:rPr>
+                <w:rFonts w:ascii="GDSTransportWebsite" w:hAnsi="GDSTransportWebsite"/>
+                <w:color w:val="0A0A0A"/>
+              </w:rPr>
+              <w:t>&lt;&lt;disclosureReport.disclosureFormFiledAndServed&gt;&gt;</w:t>
+            </w:r>
+          </w:p>
+        </w:tc>
+      </w:tr>
+    </w:tbl>
+    <w:p>
+      <w:r>
+        <w:rPr>
+          <w:rFonts w:ascii="GDSTransportWebsite" w:hAnsi="GDSTransportWebsite"/>
+          <w:color w:val="0A0A0A"/>
+          <w:shd w:val="clear" w:color="auto" w:fill="FFFFFF"/>
+        </w:rPr>
+        <w:t>&lt;&lt;cs</w:t>
+      </w:r>
+      <w:r>
+        <w:rPr>
+          <w:rFonts w:ascii="GDSTransportWebsite" w:hAnsi="GDSTransportWebsite"/>
+          <w:color w:val="0A0A0A"/>
+          <w:shd w:val="clear" w:color="auto" w:fill="FFFFFF"/>
+          <w:lang w:val="es-ES"/>
+        </w:rPr>
+        <w:t>_{</w:t>
+      </w:r>
+      <w:r>
+        <w:rPr>
+          <w:rFonts w:ascii="GDSTransportWebsite" w:hAnsi="GDSTransportWebsite"/>
+          <w:color w:val="0A0A0A"/>
+          <w:shd w:val="clear" w:color="auto" w:fill="FFFFFF"/>
+        </w:rPr>
+        <w:t>'Yes'=</w:t>
+      </w:r>
+      <w:r>
+        <w:rPr>
+          <w:rFonts w:ascii="GDSTransportWebsite" w:hAnsi="GDSTransportWebsite"/>
+          <w:color w:val="0A0A0A"/>
+        </w:rPr>
+        <w:t>disclosureReport.disclosureFormFiledAndServed</w:t>
+      </w:r>
+      <w:r>
+        <w:rPr>
+          <w:rFonts w:ascii="GDSTransportWebsite" w:hAnsi="GDSTransportWebsite"/>
+          <w:color w:val="0A0A0A"/>
+          <w:shd w:val="clear" w:color="auto" w:fill="FFFFFF"/>
+        </w:rPr>
+        <w:t xml:space="preserve"> }&gt;&gt;</w:t>
+      </w:r>
+    </w:p>
+    <w:tbl>
+      <w:tblPr>
+        <w:tblStyle w:val="TableGrid"/>
+        <w:tblW w:w="10060" w:type="dxa"/>
+        <w:tblLayout w:type="fixed"/>
+        <w:tblLook w:val="04A0" w:firstRow="1" w:lastRow="0" w:firstColumn="1" w:lastColumn="0" w:noHBand="0" w:noVBand="1"/>
+      </w:tblPr>
+      <w:tblGrid>
+        <w:gridCol w:w="3539"/>
+        <w:gridCol w:w="6521"/>
+      </w:tblGrid>
+      <w:tr>
+        <w:tc>
+          <w:tcPr>
+            <w:tcW w:w="3539" w:type="dxa"/>
+            <w:tcBorders>
+              <w:top w:val="nil"/>
+              <w:left w:val="nil"/>
+              <w:bottom w:val="nil"/>
+              <w:right w:val="nil"/>
+            </w:tcBorders>
+          </w:tcPr>
+          <w:p>
+            <w:pPr>
+              <w:pStyle w:val="NormalWeb"/>
+              <w:spacing w:before="40" w:beforeAutospacing="0" w:after="40" w:afterAutospacing="0"/>
+              <w:rPr>
+                <w:rFonts w:ascii="GDSTransportWebsite" w:hAnsi="GDSTransportWebsite"/>
+                <w:b/>
+                <w:bCs/>
+                <w:color w:val="0A0A0A"/>
+                <w:shd w:val="clear" w:color="auto" w:fill="FFFFFF"/>
+              </w:rPr>
+            </w:pPr>
+            <w:r>
+              <w:rPr>
+                <w:rFonts w:ascii="GDSTransportWebsite" w:hAnsi="GDSTransportWebsite"/>
+                <w:b/>
+                <w:bCs/>
+                <w:color w:val="0A0A0A"/>
+                <w:shd w:val="clear" w:color="auto" w:fill="FFFFFF"/>
+              </w:rPr>
+              <w:t>Proposed directions</w:t>
+            </w:r>
+          </w:p>
+          <w:p>
+            <w:pPr>
+              <w:pStyle w:val="NormalWeb"/>
+              <w:spacing w:before="40" w:beforeAutospacing="0" w:after="40" w:afterAutospacing="0"/>
+              <w:rPr>
+                <w:rFonts w:ascii="GDSTransportWebsite" w:hAnsi="GDSTransportWebsite"/>
+                <w:b/>
+                <w:bCs/>
+                <w:color w:val="0A0A0A"/>
+                <w:shd w:val="clear" w:color="auto" w:fill="FFFFFF"/>
+              </w:rPr>
+            </w:pPr>
+          </w:p>
+        </w:tc>
+        <w:tc>
+          <w:tcPr>
+            <w:tcW w:w="6520" w:type="dxa"/>
+            <w:tcBorders>
+              <w:top w:val="nil"/>
+              <w:left w:val="nil"/>
+              <w:bottom w:val="nil"/>
+              <w:right w:val="nil"/>
+            </w:tcBorders>
+          </w:tcPr>
+          <w:p>
+            <w:pPr>
+              <w:spacing w:before="40" w:after="40"/>
+              <w:rPr>
+                <w:rFonts w:ascii="GDSTransportWebsite" w:hAnsi="GDSTransportWebsite"/>
+                <w:color w:val="0A0A0A"/>
+              </w:rPr>
+            </w:pPr>
+            <w:r>
+              <w:rPr>
+                <w:rFonts w:ascii="GDSTransportWebsite" w:hAnsi="GDSTransportWebsite"/>
+                <w:color w:val="0A0A0A"/>
+              </w:rPr>
+              <w:t>&lt;&lt;disclosureReport.draftOrderNumber&gt;&gt;</w:t>
+            </w:r>
+          </w:p>
+        </w:tc>
+      </w:tr>
+    </w:tbl>
+    <w:p>
+      <w:pPr>
+        <w:spacing w:before="120" w:after="120"/>
+        <w:rPr>
+          <w:rFonts w:ascii="GDSTransportWebsite" w:hAnsi="GDSTransportWebsite"/>
+          <w:color w:val="0A0A0A"/>
+          <w:sz w:val="36"/>
+          <w:szCs w:val="36"/>
+        </w:rPr>
+      </w:pPr>
+      <w:r>
+        <w:rPr>
+          <w:rFonts w:ascii="GDSTransportWebsite" w:hAnsi="GDSTransportWebsite"/>
+          <w:color w:val="0A0A0A"/>
+          <w:shd w:val="clear" w:color="auto" w:fill="FFFFFF"/>
+        </w:rPr>
+        <w:t>&lt;&lt;es_&gt;&gt;</w:t>
+      </w:r>
+    </w:p>
+    <w:p>
+      <w:pPr>
+        <w:spacing w:before="120" w:after="120"/>
+        <w:rPr>
+          <w:rFonts w:ascii="GDSTransportWebsite" w:hAnsi="GDSTransportWebsite"/>
+          <w:color w:val="0A0A0A"/>
+          <w:sz w:val="36"/>
+          <w:szCs w:val="36"/>
+        </w:rPr>
+      </w:pPr>
+      <w:r>
+        <w:rPr>
+          <w:rFonts w:ascii="GDSTransportWebsite" w:hAnsi="GDSTransportWebsite"/>
+          <w:color w:val="0A0A0A"/>
+          <w:sz w:val="36"/>
+          <w:szCs w:val="36"/>
+        </w:rPr>
+        <w:t>&lt;&lt;</w:t>
+      </w:r>
+      <w:r>
+        <w:rPr>
+          <w:rFonts w:ascii="GDSTransportWebsite" w:hAnsi="GDSTransportWebsite"/>
+          <w:color w:val="0A0A0A"/>
+          <w:sz w:val="36"/>
+          <w:szCs w:val="36"/>
+        </w:rPr>
+        <w:t>e</w:t>
+      </w:r>
+      <w:r>
+        <w:rPr>
+          <w:rFonts w:ascii="GDSTransportWebsite" w:hAnsi="GDSTransportWebsite"/>
+          <w:color w:val="0A0A0A"/>
+          <w:sz w:val="36"/>
+          <w:szCs w:val="36"/>
+        </w:rPr>
+        <w:t>s</w:t>
+      </w:r>
+      <w:r>
+        <w:rPr>
+          <w:rFonts w:ascii="GDSTransportWebsite" w:hAnsi="GDSTransportWebsite"/>
+          <w:color w:val="0A0A0A"/>
+          <w:sz w:val="36"/>
+          <w:szCs w:val="36"/>
+        </w:rPr>
+        <w:t>_</w:t>
+      </w:r>
+      <w:r>
+        <w:rPr>
+          <w:rFonts w:ascii="GDSTransportWebsite" w:hAnsi="GDSTransportWebsite"/>
+          <w:color w:val="0A0A0A"/>
+          <w:sz w:val="36"/>
+          <w:szCs w:val="36"/>
+        </w:rPr>
+        <w:t>&gt;&gt;</w:t>
+      </w:r>
+    </w:p>
+    <w:p>
+      <w:pPr>
+        <w:spacing w:before="120" w:after="120"/>
+        <w:rPr>
+          <w:rFonts w:ascii="GDSTransportWebsite" w:hAnsi="GDSTransportWebsite"/>
+          <w:color w:val="0A0A0A"/>
+          <w:sz w:val="36"/>
+          <w:szCs w:val="36"/>
+        </w:rPr>
+      </w:pPr>
+    </w:p>
+    <w:p>
+      <w:pPr>
         <w:pBdr>
           <w:bottom w:val="single" w:sz="4" w:space="1" w:color="auto"/>
         </w:pBdr>
@@ -6818,8 +6377,6 @@
               </w:rPr>
               <w:t>&lt;&lt;</w:t>
             </w:r>
-            <w:proofErr w:type="spellStart"/>
-            <w:proofErr w:type="gramStart"/>
             <w:r>
               <w:rPr>
                 <w:rFonts w:ascii="GDSTransportWebsite" w:hAnsi="GDSTransportWebsite"/>
@@ -6834,8 +6391,6 @@
               </w:rPr>
               <w:t>.expertRequired</w:t>
             </w:r>
-            <w:proofErr w:type="spellEnd"/>
-            <w:proofErr w:type="gramEnd"/>
             <w:r>
               <w:rPr>
                 <w:rFonts w:ascii="GDSTransportWebsite" w:hAnsi="GDSTransportWebsite"/>
@@ -6854,27 +6409,7 @@
           <w:color w:val="0A0A0A"/>
           <w:shd w:val="clear" w:color="auto" w:fill="FFFFFF"/>
         </w:rPr>
-        <w:t>&lt;&lt;cs_{</w:t>
-      </w:r>
-      <w:proofErr w:type="spellStart"/>
-      <w:proofErr w:type="gramStart"/>
-      <w:r>
-        <w:rPr>
-          <w:rFonts w:ascii="GDSTransportWebsite" w:hAnsi="GDSTransportWebsite"/>
-          <w:color w:val="0A0A0A"/>
-          <w:shd w:val="clear" w:color="auto" w:fill="FFFFFF"/>
-        </w:rPr>
-        <w:t>experts.expertRequired</w:t>
-      </w:r>
-      <w:proofErr w:type="spellEnd"/>
-      <w:proofErr w:type="gramEnd"/>
-      <w:r>
-        <w:rPr>
-          <w:rFonts w:ascii="GDSTransportWebsite" w:hAnsi="GDSTransportWebsite"/>
-          <w:color w:val="0A0A0A"/>
-          <w:shd w:val="clear" w:color="auto" w:fill="FFFFFF"/>
-        </w:rPr>
-        <w:t>='Yes'}&gt;&gt;</w:t>
+        <w:t>&lt;&lt;cs_{experts.expertRequired='Yes'}&gt;&gt;</w:t>
       </w:r>
     </w:p>
     <w:tbl>
@@ -6922,29 +6457,7 @@
                 <w:color w:val="0A0A0A"/>
                 <w:shd w:val="clear" w:color="auto" w:fill="FFFFFF"/>
               </w:rPr>
-              <w:t xml:space="preserve">Have you already sent expert reports or </w:t>
-            </w:r>
-            <w:proofErr w:type="gramStart"/>
-            <w:r>
-              <w:rPr>
-                <w:rFonts w:ascii="GDSTransportWebsite" w:hAnsi="GDSTransportWebsite"/>
-                <w:b/>
-                <w:bCs/>
-                <w:color w:val="0A0A0A"/>
-                <w:shd w:val="clear" w:color="auto" w:fill="FFFFFF"/>
-              </w:rPr>
-              <w:t>similar to</w:t>
-            </w:r>
-            <w:proofErr w:type="gramEnd"/>
-            <w:r>
-              <w:rPr>
-                <w:rFonts w:ascii="GDSTransportWebsite" w:hAnsi="GDSTransportWebsite"/>
-                <w:b/>
-                <w:bCs/>
-                <w:color w:val="0A0A0A"/>
-                <w:shd w:val="clear" w:color="auto" w:fill="FFFFFF"/>
-              </w:rPr>
-              <w:t xml:space="preserve"> other parties?</w:t>
+              <w:t>Have you already sent expert reports or similar to other parties?</w:t>
             </w:r>
           </w:p>
           <w:p>
@@ -6972,57 +6485,7 @@
                 <w:rFonts w:ascii="GDSTransportWebsite" w:hAnsi="GDSTransportWebsite"/>
                 <w:color w:val="0A0A0A"/>
               </w:rPr>
-              <w:t>&lt;&lt;cs_{</w:t>
-            </w:r>
-            <w:proofErr w:type="spellStart"/>
-            <w:r>
-              <w:rPr>
-                <w:rFonts w:ascii="GDSTransportWebsite" w:hAnsi="GDSTransportWebsite"/>
-                <w:color w:val="0A0A0A"/>
-              </w:rPr>
-              <w:t>isBlank</w:t>
-            </w:r>
-            <w:proofErr w:type="spellEnd"/>
-            <w:r>
-              <w:rPr>
-                <w:rFonts w:ascii="GDSTransportWebsite" w:hAnsi="GDSTransportWebsite"/>
-                <w:color w:val="0A0A0A"/>
-              </w:rPr>
-              <w:t>(</w:t>
-            </w:r>
-            <w:proofErr w:type="spellStart"/>
-            <w:proofErr w:type="gramStart"/>
-            <w:r>
-              <w:rPr>
-                <w:rFonts w:ascii="GDSTransportWebsite" w:hAnsi="GDSTransportWebsite"/>
-                <w:color w:val="0A0A0A"/>
-              </w:rPr>
-              <w:t>experts.expertReportsSent</w:t>
-            </w:r>
-            <w:proofErr w:type="spellEnd"/>
-            <w:proofErr w:type="gramEnd"/>
-            <w:r>
-              <w:rPr>
-                <w:rFonts w:ascii="GDSTransportWebsite" w:hAnsi="GDSTransportWebsite"/>
-                <w:color w:val="0A0A0A"/>
-              </w:rPr>
-              <w:t>)}&gt;&gt;Not Provided&lt;&lt;else&gt;&gt;&lt;&lt;</w:t>
-            </w:r>
-            <w:proofErr w:type="spellStart"/>
-            <w:r>
-              <w:rPr>
-                <w:rFonts w:ascii="GDSTransportWebsite" w:hAnsi="GDSTransportWebsite"/>
-                <w:color w:val="0A0A0A"/>
-              </w:rPr>
-              <w:t>experts.expertReportsSent</w:t>
-            </w:r>
-            <w:proofErr w:type="spellEnd"/>
-            <w:r>
-              <w:rPr>
-                <w:rFonts w:ascii="GDSTransportWebsite" w:hAnsi="GDSTransportWebsite"/>
-                <w:color w:val="0A0A0A"/>
-              </w:rPr>
-              <w:t>&gt;&gt;&lt;&lt;es_&gt;&gt;</w:t>
+              <w:t>&lt;&lt;cs_{isBlank(experts.expertReportsSent)}&gt;&gt;Not Provided&lt;&lt;else&gt;&gt;&lt;&lt;experts.expertReportsSent&gt;&gt;&lt;&lt;es_&gt;&gt;</w:t>
             </w:r>
           </w:p>
         </w:tc>
@@ -7086,57 +6549,7 @@
                 <w:rFonts w:ascii="GDSTransportWebsite" w:hAnsi="GDSTransportWebsite"/>
                 <w:color w:val="0A0A0A"/>
               </w:rPr>
-              <w:t>&lt;&lt;cs_{</w:t>
-            </w:r>
-            <w:proofErr w:type="spellStart"/>
-            <w:r>
-              <w:rPr>
-                <w:rFonts w:ascii="GDSTransportWebsite" w:hAnsi="GDSTransportWebsite"/>
-                <w:color w:val="0A0A0A"/>
-              </w:rPr>
-              <w:t>isBlank</w:t>
-            </w:r>
-            <w:proofErr w:type="spellEnd"/>
-            <w:r>
-              <w:rPr>
-                <w:rFonts w:ascii="GDSTransportWebsite" w:hAnsi="GDSTransportWebsite"/>
-                <w:color w:val="0A0A0A"/>
-              </w:rPr>
-              <w:t>(</w:t>
-            </w:r>
-            <w:proofErr w:type="spellStart"/>
-            <w:proofErr w:type="gramStart"/>
-            <w:r>
-              <w:rPr>
-                <w:rFonts w:ascii="GDSTransportWebsite" w:hAnsi="GDSTransportWebsite"/>
-                <w:color w:val="0A0A0A"/>
-              </w:rPr>
-              <w:t>experts.jointExpertSuitable</w:t>
-            </w:r>
-            <w:proofErr w:type="spellEnd"/>
-            <w:proofErr w:type="gramEnd"/>
-            <w:r>
-              <w:rPr>
-                <w:rFonts w:ascii="GDSTransportWebsite" w:hAnsi="GDSTransportWebsite"/>
-                <w:color w:val="0A0A0A"/>
-              </w:rPr>
-              <w:t>)}&gt;&gt;Not Provided&lt;&lt;else&gt;&gt;&lt;&lt;</w:t>
-            </w:r>
-            <w:proofErr w:type="spellStart"/>
-            <w:r>
-              <w:rPr>
-                <w:rFonts w:ascii="GDSTransportWebsite" w:hAnsi="GDSTransportWebsite"/>
-                <w:color w:val="0A0A0A"/>
-              </w:rPr>
-              <w:t>experts.jointExpertSuitable</w:t>
-            </w:r>
-            <w:proofErr w:type="spellEnd"/>
-            <w:r>
-              <w:rPr>
-                <w:rFonts w:ascii="GDSTransportWebsite" w:hAnsi="GDSTransportWebsite"/>
-                <w:color w:val="0A0A0A"/>
-              </w:rPr>
-              <w:t>&gt;&gt;&lt;&lt;es_&gt;&gt;</w:t>
+              <w:t>&lt;&lt;cs_{isBlank(experts.jointExpertSuitable)}&gt;&gt;Not Provided&lt;&lt;else&gt;&gt;&lt;&lt;experts.jointExpertSuitable&gt;&gt;&lt;&lt;es_&gt;&gt;</w:t>
             </w:r>
           </w:p>
         </w:tc>
@@ -7161,18 +6574,8 @@
                 <w:color w:val="0A0A0A"/>
                 <w:shd w:val="clear" w:color="auto" w:fill="FFFFFF"/>
               </w:rPr>
-              <w:t>&lt;&lt;</w:t>
-            </w:r>
-            <w:proofErr w:type="spellStart"/>
-            <w:r>
-              <w:rPr>
-                <w:rFonts w:ascii="GDSTransportWebsite" w:hAnsi="GDSTransportWebsite"/>
-                <w:color w:val="0A0A0A"/>
-                <w:shd w:val="clear" w:color="auto" w:fill="FFFFFF"/>
-              </w:rPr>
-              <w:t>rr_</w:t>
-            </w:r>
-            <w:proofErr w:type="gramStart"/>
+              <w:t>&lt;&lt;rr_</w:t>
+            </w:r>
             <w:r>
               <w:rPr>
                 <w:rFonts w:ascii="GDSTransportWebsite" w:hAnsi="GDSTransportWebsite"/>
@@ -7189,8 +6592,6 @@
               </w:rPr>
               <w:t>xperts.details</w:t>
             </w:r>
-            <w:proofErr w:type="spellEnd"/>
-            <w:proofErr w:type="gramEnd"/>
             <w:r>
               <w:rPr>
                 <w:rFonts w:ascii="GDSTransportWebsite" w:hAnsi="GDSTransportWebsite"/>
@@ -7231,23 +6632,7 @@
                 <w:rFonts w:ascii="GDSTransportWebsite" w:hAnsi="GDSTransportWebsite"/>
                 <w:color w:val="0A0A0A"/>
               </w:rPr>
-              <w:t>&lt;&lt;$</w:t>
-            </w:r>
-            <w:proofErr w:type="spellStart"/>
-            <w:r>
-              <w:rPr>
-                <w:rFonts w:ascii="GDSTransportWebsite" w:hAnsi="GDSTransportWebsite"/>
-                <w:color w:val="0A0A0A"/>
-              </w:rPr>
-              <w:t>itemnum</w:t>
-            </w:r>
-            <w:proofErr w:type="spellEnd"/>
-            <w:r>
-              <w:rPr>
-                <w:rFonts w:ascii="GDSTransportWebsite" w:hAnsi="GDSTransportWebsite"/>
-                <w:color w:val="0A0A0A"/>
-              </w:rPr>
-              <w:t>&gt;&gt;</w:t>
+              <w:t>&lt;&lt;$itemnum&gt;&gt;</w:t>
             </w:r>
           </w:p>
         </w:tc>
@@ -7279,6 +6664,7 @@
                 <w:color w:val="0A0A0A"/>
                 <w:shd w:val="clear" w:color="auto" w:fill="FFFFFF"/>
               </w:rPr>
+              <w:lastRenderedPageBreak/>
               <w:t>Expert’s name</w:t>
             </w:r>
           </w:p>
@@ -7312,71 +6698,7 @@
                 <w:rFonts w:ascii="GDSTransportWebsite" w:hAnsi="GDSTransportWebsite"/>
                 <w:color w:val="0A0A0A"/>
               </w:rPr>
-              <w:t>&lt;&lt;cs_{</w:t>
-            </w:r>
-            <w:proofErr w:type="spellStart"/>
-            <w:r>
-              <w:rPr>
-                <w:rFonts w:ascii="GDSTransportWebsite" w:hAnsi="GDSTransportWebsite"/>
-                <w:color w:val="0A0A0A"/>
-              </w:rPr>
-              <w:t>isBlank</w:t>
-            </w:r>
-            <w:proofErr w:type="spellEnd"/>
-            <w:r>
-              <w:rPr>
-                <w:rFonts w:ascii="GDSTransportWebsite" w:hAnsi="GDSTransportWebsite"/>
-                <w:color w:val="0A0A0A"/>
-              </w:rPr>
-              <w:t>(</w:t>
-            </w:r>
-            <w:proofErr w:type="spellStart"/>
-            <w:r>
-              <w:rPr>
-                <w:rFonts w:ascii="GDSTransportWebsite" w:hAnsi="GDSTransportWebsite"/>
-                <w:color w:val="0A0A0A"/>
-              </w:rPr>
-              <w:t>firstName</w:t>
-            </w:r>
-            <w:proofErr w:type="spellEnd"/>
-            <w:r>
-              <w:rPr>
-                <w:rFonts w:ascii="GDSTransportWebsite" w:hAnsi="GDSTransportWebsite"/>
-                <w:color w:val="0A0A0A"/>
-              </w:rPr>
-              <w:t>)}&gt;&gt;Not Provided&lt;&lt;else&gt;&gt;&lt;&lt;</w:t>
-            </w:r>
-            <w:proofErr w:type="spellStart"/>
-            <w:r>
-              <w:rPr>
-                <w:rFonts w:ascii="GDSTransportWebsite" w:hAnsi="GDSTransportWebsite"/>
-                <w:color w:val="0A0A0A"/>
-              </w:rPr>
-              <w:t>firstName</w:t>
-            </w:r>
-            <w:proofErr w:type="spellEnd"/>
-            <w:r>
-              <w:rPr>
-                <w:rFonts w:ascii="GDSTransportWebsite" w:hAnsi="GDSTransportWebsite"/>
-                <w:color w:val="0A0A0A"/>
-              </w:rPr>
-              <w:t>&gt;&gt; &lt;&lt;</w:t>
-            </w:r>
-            <w:proofErr w:type="spellStart"/>
-            <w:r>
-              <w:rPr>
-                <w:rFonts w:ascii="GDSTransportWebsite" w:hAnsi="GDSTransportWebsite"/>
-                <w:color w:val="0A0A0A"/>
-              </w:rPr>
-              <w:t>lastName</w:t>
-            </w:r>
-            <w:proofErr w:type="spellEnd"/>
-            <w:r>
-              <w:rPr>
-                <w:rFonts w:ascii="GDSTransportWebsite" w:hAnsi="GDSTransportWebsite"/>
-                <w:color w:val="0A0A0A"/>
-              </w:rPr>
-              <w:t>&gt;&gt;&lt;&lt;es_&gt;&gt;</w:t>
+              <w:t>&lt;&lt;cs_{isBlank(firstName)}&gt;&gt;Not Provided&lt;&lt;else&gt;&gt;&lt;&lt;firstName&gt;&gt; &lt;&lt;lastName&gt;&gt;&lt;&lt;es_&gt;&gt;</w:t>
             </w:r>
           </w:p>
           <w:p>
@@ -7450,15 +6772,7 @@
                 <w:rFonts w:ascii="GDSTransportWebsite" w:hAnsi="GDSTransportWebsite"/>
                 <w:color w:val="0A0A0A"/>
               </w:rPr>
-              <w:t>&lt;&lt;cs_</w:t>
-            </w:r>
-            <w:proofErr w:type="gramStart"/>
-            <w:r>
-              <w:rPr>
-                <w:rFonts w:ascii="GDSTransportWebsite" w:hAnsi="GDSTransportWebsite"/>
-                <w:color w:val="0A0A0A"/>
-              </w:rPr>
-              <w:t>{</w:t>
+              <w:t>&lt;&lt;cs_{</w:t>
             </w:r>
             <w:r>
               <w:rPr>
@@ -7467,61 +6781,19 @@
               </w:rPr>
               <w:t>!</w:t>
             </w:r>
-            <w:proofErr w:type="spellStart"/>
-            <w:r>
-              <w:rPr>
-                <w:rFonts w:ascii="GDSTransportWebsite" w:hAnsi="GDSTransportWebsite"/>
-                <w:color w:val="0A0A0A"/>
-              </w:rPr>
-              <w:t>isBlank</w:t>
-            </w:r>
-            <w:proofErr w:type="spellEnd"/>
-            <w:proofErr w:type="gramEnd"/>
-            <w:r>
-              <w:rPr>
-                <w:rFonts w:ascii="GDSTransportWebsite" w:hAnsi="GDSTransportWebsite"/>
-                <w:color w:val="0A0A0A"/>
-              </w:rPr>
-              <w:t>(</w:t>
-            </w:r>
-            <w:proofErr w:type="spellStart"/>
-            <w:r>
-              <w:rPr>
-                <w:rFonts w:ascii="GDSTransportWebsite" w:hAnsi="GDSTransportWebsite"/>
-                <w:color w:val="0A0A0A"/>
-              </w:rPr>
-              <w:t>phoneNumber</w:t>
-            </w:r>
-            <w:proofErr w:type="spellEnd"/>
-            <w:r>
-              <w:rPr>
-                <w:rFonts w:ascii="GDSTransportWebsite" w:hAnsi="GDSTransportWebsite"/>
-                <w:color w:val="0A0A0A"/>
-              </w:rPr>
-              <w:t>)}&gt;&gt;</w:t>
-            </w:r>
-            <w:r>
-              <w:rPr>
-                <w:rFonts w:ascii="GDSTransportWebsite" w:hAnsi="GDSTransportWebsite"/>
-                <w:color w:val="0A0A0A"/>
-              </w:rPr>
-              <w:t>&lt;&lt;</w:t>
-            </w:r>
-            <w:proofErr w:type="spellStart"/>
-            <w:r>
-              <w:rPr>
-                <w:rFonts w:ascii="GDSTransportWebsite" w:hAnsi="GDSTransportWebsite"/>
-                <w:color w:val="0A0A0A"/>
-              </w:rPr>
-              <w:t>phoneNumber</w:t>
-            </w:r>
-            <w:proofErr w:type="spellEnd"/>
-            <w:r>
-              <w:rPr>
-                <w:rFonts w:ascii="GDSTransportWebsite" w:hAnsi="GDSTransportWebsite"/>
-                <w:color w:val="0A0A0A"/>
-              </w:rPr>
-              <w:t>&gt;&gt;</w:t>
+            <w:r>
+              <w:rPr>
+                <w:rFonts w:ascii="GDSTransportWebsite" w:hAnsi="GDSTransportWebsite"/>
+                <w:color w:val="0A0A0A"/>
+              </w:rPr>
+              <w:t>isBlank(phoneNumber)}&gt;&gt;</w:t>
+            </w:r>
+            <w:r>
+              <w:rPr>
+                <w:rFonts w:ascii="GDSTransportWebsite" w:hAnsi="GDSTransportWebsite"/>
+                <w:color w:val="0A0A0A"/>
+              </w:rPr>
+              <w:t>&lt;&lt;phoneNumber&gt;&gt;</w:t>
             </w:r>
             <w:r>
               <w:rPr>
@@ -7609,15 +6881,7 @@
                 <w:rFonts w:ascii="GDSTransportWebsite" w:hAnsi="GDSTransportWebsite"/>
                 <w:color w:val="0A0A0A"/>
               </w:rPr>
-              <w:t>&lt;&lt;cs_</w:t>
-            </w:r>
-            <w:proofErr w:type="gramStart"/>
-            <w:r>
-              <w:rPr>
-                <w:rFonts w:ascii="GDSTransportWebsite" w:hAnsi="GDSTransportWebsite"/>
-                <w:color w:val="0A0A0A"/>
-              </w:rPr>
-              <w:t>{</w:t>
+              <w:t>&lt;&lt;cs_{</w:t>
             </w:r>
             <w:r>
               <w:rPr>
@@ -7626,61 +6890,19 @@
               </w:rPr>
               <w:t>!</w:t>
             </w:r>
-            <w:proofErr w:type="spellStart"/>
-            <w:r>
-              <w:rPr>
-                <w:rFonts w:ascii="GDSTransportWebsite" w:hAnsi="GDSTransportWebsite"/>
-                <w:color w:val="0A0A0A"/>
-              </w:rPr>
-              <w:t>isBlank</w:t>
-            </w:r>
-            <w:proofErr w:type="spellEnd"/>
-            <w:proofErr w:type="gramEnd"/>
-            <w:r>
-              <w:rPr>
-                <w:rFonts w:ascii="GDSTransportWebsite" w:hAnsi="GDSTransportWebsite"/>
-                <w:color w:val="0A0A0A"/>
-              </w:rPr>
-              <w:t>(</w:t>
-            </w:r>
-            <w:proofErr w:type="spellStart"/>
-            <w:r>
-              <w:rPr>
-                <w:rFonts w:ascii="GDSTransportWebsite" w:hAnsi="GDSTransportWebsite"/>
-                <w:color w:val="0A0A0A"/>
-              </w:rPr>
-              <w:t>emailAddress</w:t>
-            </w:r>
-            <w:proofErr w:type="spellEnd"/>
-            <w:r>
-              <w:rPr>
-                <w:rFonts w:ascii="GDSTransportWebsite" w:hAnsi="GDSTransportWebsite"/>
-                <w:color w:val="0A0A0A"/>
-              </w:rPr>
-              <w:t>)}&gt;&gt;</w:t>
-            </w:r>
-            <w:r>
-              <w:rPr>
-                <w:rFonts w:ascii="GDSTransportWebsite" w:hAnsi="GDSTransportWebsite"/>
-                <w:color w:val="0A0A0A"/>
-              </w:rPr>
-              <w:t>&lt;&lt;</w:t>
-            </w:r>
-            <w:proofErr w:type="spellStart"/>
-            <w:r>
-              <w:rPr>
-                <w:rFonts w:ascii="GDSTransportWebsite" w:hAnsi="GDSTransportWebsite"/>
-                <w:color w:val="0A0A0A"/>
-              </w:rPr>
-              <w:t>emailAddress</w:t>
-            </w:r>
-            <w:proofErr w:type="spellEnd"/>
-            <w:r>
-              <w:rPr>
-                <w:rFonts w:ascii="GDSTransportWebsite" w:hAnsi="GDSTransportWebsite"/>
-                <w:color w:val="0A0A0A"/>
-              </w:rPr>
-              <w:t>&gt;&gt;</w:t>
+            <w:r>
+              <w:rPr>
+                <w:rFonts w:ascii="GDSTransportWebsite" w:hAnsi="GDSTransportWebsite"/>
+                <w:color w:val="0A0A0A"/>
+              </w:rPr>
+              <w:t>isBlank(emailAddress)}&gt;&gt;</w:t>
+            </w:r>
+            <w:r>
+              <w:rPr>
+                <w:rFonts w:ascii="GDSTransportWebsite" w:hAnsi="GDSTransportWebsite"/>
+                <w:color w:val="0A0A0A"/>
+              </w:rPr>
+              <w:t>&lt;&lt;emailAddress&gt;&gt;</w:t>
             </w:r>
             <w:r>
               <w:rPr>
@@ -7771,55 +6993,7 @@
                 <w:rFonts w:ascii="GDSTransportWebsite" w:hAnsi="GDSTransportWebsite"/>
                 <w:color w:val="0A0A0A"/>
               </w:rPr>
-              <w:t>&lt;&lt;cs_{</w:t>
-            </w:r>
-            <w:proofErr w:type="spellStart"/>
-            <w:r>
-              <w:rPr>
-                <w:rFonts w:ascii="GDSTransportWebsite" w:hAnsi="GDSTransportWebsite"/>
-                <w:color w:val="0A0A0A"/>
-              </w:rPr>
-              <w:t>isBlank</w:t>
-            </w:r>
-            <w:proofErr w:type="spellEnd"/>
-            <w:r>
-              <w:rPr>
-                <w:rFonts w:ascii="GDSTransportWebsite" w:hAnsi="GDSTransportWebsite"/>
-                <w:color w:val="0A0A0A"/>
-              </w:rPr>
-              <w:t>(</w:t>
-            </w:r>
-            <w:proofErr w:type="spellStart"/>
-            <w:r>
-              <w:rPr>
-                <w:rFonts w:ascii="GDSTransportWebsite" w:hAnsi="GDSTransportWebsite"/>
-                <w:color w:val="0A0A0A"/>
-              </w:rPr>
-              <w:t>fieldOfExpertise</w:t>
-            </w:r>
-            <w:proofErr w:type="spellEnd"/>
-            <w:r>
-              <w:rPr>
-                <w:rFonts w:ascii="GDSTransportWebsite" w:hAnsi="GDSTransportWebsite"/>
-                <w:color w:val="0A0A0A"/>
-              </w:rPr>
-              <w:t>)}&gt;&gt;Not Provided&lt;&lt;else&gt;&gt;&lt;&lt;</w:t>
-            </w:r>
-            <w:proofErr w:type="spellStart"/>
-            <w:r>
-              <w:rPr>
-                <w:rFonts w:ascii="GDSTransportWebsite" w:hAnsi="GDSTransportWebsite"/>
-                <w:color w:val="0A0A0A"/>
-              </w:rPr>
-              <w:t>fieldOfExpertise</w:t>
-            </w:r>
-            <w:proofErr w:type="spellEnd"/>
-            <w:r>
-              <w:rPr>
-                <w:rFonts w:ascii="GDSTransportWebsite" w:hAnsi="GDSTransportWebsite"/>
-                <w:color w:val="0A0A0A"/>
-              </w:rPr>
-              <w:t>&gt;&gt;&lt;&lt;es_&gt;&gt;</w:t>
+              <w:t>&lt;&lt;cs_{isBlank(fieldOfExpertise)}&gt;&gt;Not Provided&lt;&lt;else&gt;&gt;&lt;&lt;fieldOfExpertise&gt;&gt;&lt;&lt;es_&gt;&gt;</w:t>
             </w:r>
           </w:p>
         </w:tc>
@@ -7851,20 +7025,8 @@
                 <w:color w:val="0A0A0A"/>
                 <w:shd w:val="clear" w:color="auto" w:fill="FFFFFF"/>
               </w:rPr>
-              <w:t xml:space="preserve">Why you need this </w:t>
-            </w:r>
-            <w:proofErr w:type="gramStart"/>
-            <w:r>
-              <w:rPr>
-                <w:rFonts w:ascii="GDSTransportWebsite" w:hAnsi="GDSTransportWebsite"/>
-                <w:b/>
-                <w:bCs/>
-                <w:color w:val="0A0A0A"/>
-                <w:shd w:val="clear" w:color="auto" w:fill="FFFFFF"/>
-              </w:rPr>
-              <w:t>expert</w:t>
-            </w:r>
-            <w:proofErr w:type="gramEnd"/>
+              <w:t>Why you need this expert</w:t>
+            </w:r>
           </w:p>
           <w:p>
             <w:pPr>
@@ -7899,55 +7061,7 @@
                 <w:rFonts w:ascii="GDSTransportWebsite" w:hAnsi="GDSTransportWebsite"/>
                 <w:color w:val="0A0A0A"/>
               </w:rPr>
-              <w:t>&lt;&lt;cs_{</w:t>
-            </w:r>
-            <w:proofErr w:type="spellStart"/>
-            <w:r>
-              <w:rPr>
-                <w:rFonts w:ascii="GDSTransportWebsite" w:hAnsi="GDSTransportWebsite"/>
-                <w:color w:val="0A0A0A"/>
-              </w:rPr>
-              <w:t>isBlank</w:t>
-            </w:r>
-            <w:proofErr w:type="spellEnd"/>
-            <w:r>
-              <w:rPr>
-                <w:rFonts w:ascii="GDSTransportWebsite" w:hAnsi="GDSTransportWebsite"/>
-                <w:color w:val="0A0A0A"/>
-              </w:rPr>
-              <w:t>(</w:t>
-            </w:r>
-            <w:proofErr w:type="spellStart"/>
-            <w:r>
-              <w:rPr>
-                <w:rFonts w:ascii="GDSTransportWebsite" w:hAnsi="GDSTransportWebsite"/>
-                <w:color w:val="0A0A0A"/>
-              </w:rPr>
-              <w:t>whyRequired</w:t>
-            </w:r>
-            <w:proofErr w:type="spellEnd"/>
-            <w:r>
-              <w:rPr>
-                <w:rFonts w:ascii="GDSTransportWebsite" w:hAnsi="GDSTransportWebsite"/>
-                <w:color w:val="0A0A0A"/>
-              </w:rPr>
-              <w:t>)}&gt;&gt;Not Provided&lt;&lt;else&gt;&gt;&lt;&lt;</w:t>
-            </w:r>
-            <w:proofErr w:type="spellStart"/>
-            <w:r>
-              <w:rPr>
-                <w:rFonts w:ascii="GDSTransportWebsite" w:hAnsi="GDSTransportWebsite"/>
-                <w:color w:val="0A0A0A"/>
-              </w:rPr>
-              <w:t>whyRequired</w:t>
-            </w:r>
-            <w:proofErr w:type="spellEnd"/>
-            <w:r>
-              <w:rPr>
-                <w:rFonts w:ascii="GDSTransportWebsite" w:hAnsi="GDSTransportWebsite"/>
-                <w:color w:val="0A0A0A"/>
-              </w:rPr>
-              <w:t>&gt;&gt;&lt;&lt;es_&gt;&gt;</w:t>
+              <w:t>&lt;&lt;cs_{isBlank(whyRequired)}&gt;&gt;Not Provided&lt;&lt;else&gt;&gt;&lt;&lt;whyRequired&gt;&gt;&lt;&lt;es_&gt;&gt;</w:t>
             </w:r>
           </w:p>
         </w:tc>
@@ -7979,7 +7093,6 @@
                 <w:color w:val="0A0A0A"/>
                 <w:shd w:val="clear" w:color="auto" w:fill="FFFFFF"/>
               </w:rPr>
-              <w:lastRenderedPageBreak/>
               <w:t>Cost</w:t>
             </w:r>
           </w:p>
@@ -8016,55 +7129,7 @@
                 <w:rFonts w:ascii="GDSTransportWebsite" w:hAnsi="GDSTransportWebsite"/>
                 <w:color w:val="0A0A0A"/>
               </w:rPr>
-              <w:t>&lt;&lt;cs_{</w:t>
-            </w:r>
-            <w:proofErr w:type="spellStart"/>
-            <w:r>
-              <w:rPr>
-                <w:rFonts w:ascii="GDSTransportWebsite" w:hAnsi="GDSTransportWebsite"/>
-                <w:color w:val="0A0A0A"/>
-              </w:rPr>
-              <w:t>isBlank</w:t>
-            </w:r>
-            <w:proofErr w:type="spellEnd"/>
-            <w:r>
-              <w:rPr>
-                <w:rFonts w:ascii="GDSTransportWebsite" w:hAnsi="GDSTransportWebsite"/>
-                <w:color w:val="0A0A0A"/>
-              </w:rPr>
-              <w:t>(</w:t>
-            </w:r>
-            <w:proofErr w:type="spellStart"/>
-            <w:r>
-              <w:rPr>
-                <w:rFonts w:ascii="GDSTransportWebsite" w:hAnsi="GDSTransportWebsite"/>
-                <w:color w:val="0A0A0A"/>
-              </w:rPr>
-              <w:t>formattedCost</w:t>
-            </w:r>
-            <w:proofErr w:type="spellEnd"/>
-            <w:r>
-              <w:rPr>
-                <w:rFonts w:ascii="GDSTransportWebsite" w:hAnsi="GDSTransportWebsite"/>
-                <w:color w:val="0A0A0A"/>
-              </w:rPr>
-              <w:t>)}&gt;&gt;Not Provided&lt;&lt;else&gt;&gt;&lt;&lt;</w:t>
-            </w:r>
-            <w:proofErr w:type="spellStart"/>
-            <w:r>
-              <w:rPr>
-                <w:rFonts w:ascii="GDSTransportWebsite" w:hAnsi="GDSTransportWebsite"/>
-                <w:color w:val="0A0A0A"/>
-              </w:rPr>
-              <w:t>formattedCost</w:t>
-            </w:r>
-            <w:proofErr w:type="spellEnd"/>
-            <w:r>
-              <w:rPr>
-                <w:rFonts w:ascii="GDSTransportWebsite" w:hAnsi="GDSTransportWebsite"/>
-                <w:color w:val="0A0A0A"/>
-              </w:rPr>
-              <w:t>&gt;&gt;&lt;&lt;es_&gt;&gt;</w:t>
+              <w:t>&lt;&lt;cs_{isBlank(formattedCost)}&gt;&gt;Not Provided&lt;&lt;else&gt;&gt;&lt;&lt;formattedCost&gt;&gt;&lt;&lt;es_&gt;&gt;</w:t>
             </w:r>
           </w:p>
         </w:tc>
@@ -8090,18 +7155,8 @@
                 <w:color w:val="0A0A0A"/>
                 <w:shd w:val="clear" w:color="auto" w:fill="FFFFFF"/>
               </w:rPr>
-              <w:t>&lt;&lt;</w:t>
-            </w:r>
-            <w:proofErr w:type="spellStart"/>
-            <w:r>
-              <w:rPr>
-                <w:rFonts w:ascii="GDSTransportWebsite" w:hAnsi="GDSTransportWebsite"/>
-                <w:color w:val="0A0A0A"/>
-                <w:shd w:val="clear" w:color="auto" w:fill="FFFFFF"/>
-              </w:rPr>
-              <w:t>er_</w:t>
-            </w:r>
-            <w:proofErr w:type="gramStart"/>
+              <w:t>&lt;&lt;er_</w:t>
+            </w:r>
             <w:r>
               <w:rPr>
                 <w:rFonts w:ascii="GDSTransportWebsite" w:hAnsi="GDSTransportWebsite"/>
@@ -8116,17 +7171,7 @@
                 <w:color w:val="0A0A0A"/>
                 <w:shd w:val="clear" w:color="auto" w:fill="FFFFFF"/>
               </w:rPr>
-              <w:t>xperts.details</w:t>
-            </w:r>
-            <w:proofErr w:type="spellEnd"/>
-            <w:proofErr w:type="gramEnd"/>
-            <w:r>
-              <w:rPr>
-                <w:rFonts w:ascii="GDSTransportWebsite" w:hAnsi="GDSTransportWebsite"/>
-                <w:color w:val="0A0A0A"/>
-                <w:shd w:val="clear" w:color="auto" w:fill="FFFFFF"/>
-              </w:rPr>
-              <w:t>&gt;&gt;</w:t>
+              <w:t>xperts.details&gt;&gt;</w:t>
             </w:r>
           </w:p>
         </w:tc>
@@ -8262,8 +7307,6 @@
               </w:rPr>
               <w:t>&lt;&lt;</w:t>
             </w:r>
-            <w:proofErr w:type="spellStart"/>
-            <w:proofErr w:type="gramStart"/>
             <w:r>
               <w:rPr>
                 <w:rFonts w:ascii="GDSTransportWebsite" w:hAnsi="GDSTransportWebsite"/>
@@ -8285,8 +7328,6 @@
               </w:rPr>
               <w:t>.witnessesToAppear</w:t>
             </w:r>
-            <w:proofErr w:type="spellEnd"/>
-            <w:proofErr w:type="gramEnd"/>
             <w:r>
               <w:rPr>
                 <w:rFonts w:ascii="GDSTransportWebsite" w:hAnsi="GDSTransportWebsite"/>
@@ -8317,18 +7358,8 @@
                 <w:color w:val="0A0A0A"/>
                 <w:shd w:val="clear" w:color="auto" w:fill="FFFFFF"/>
               </w:rPr>
-              <w:t>&lt;&lt;</w:t>
-            </w:r>
-            <w:proofErr w:type="spellStart"/>
-            <w:r>
-              <w:rPr>
-                <w:rFonts w:ascii="GDSTransportWebsite" w:hAnsi="GDSTransportWebsite"/>
-                <w:color w:val="0A0A0A"/>
-                <w:shd w:val="clear" w:color="auto" w:fill="FFFFFF"/>
-              </w:rPr>
-              <w:t>rr_</w:t>
-            </w:r>
-            <w:proofErr w:type="gramStart"/>
+              <w:t>&lt;&lt;rr_</w:t>
+            </w:r>
             <w:r>
               <w:rPr>
                 <w:rFonts w:ascii="GDSTransportWebsite" w:hAnsi="GDSTransportWebsite"/>
@@ -8345,8 +7376,6 @@
               </w:rPr>
               <w:t>itnesses.details</w:t>
             </w:r>
-            <w:proofErr w:type="spellEnd"/>
-            <w:proofErr w:type="gramEnd"/>
             <w:r>
               <w:rPr>
                 <w:rFonts w:ascii="GDSTransportWebsite" w:hAnsi="GDSTransportWebsite"/>
@@ -8394,23 +7423,7 @@
                 <w:rFonts w:ascii="GDSTransportWebsite" w:hAnsi="GDSTransportWebsite"/>
                 <w:color w:val="0A0A0A"/>
               </w:rPr>
-              <w:t>&lt;&lt;$</w:t>
-            </w:r>
-            <w:proofErr w:type="spellStart"/>
-            <w:r>
-              <w:rPr>
-                <w:rFonts w:ascii="GDSTransportWebsite" w:hAnsi="GDSTransportWebsite"/>
-                <w:color w:val="0A0A0A"/>
-              </w:rPr>
-              <w:t>itemnum</w:t>
-            </w:r>
-            <w:proofErr w:type="spellEnd"/>
-            <w:r>
-              <w:rPr>
-                <w:rFonts w:ascii="GDSTransportWebsite" w:hAnsi="GDSTransportWebsite"/>
-                <w:color w:val="0A0A0A"/>
-              </w:rPr>
-              <w:t>&gt;&gt;</w:t>
+              <w:t>&lt;&lt;$itemnum&gt;&gt;</w:t>
             </w:r>
           </w:p>
         </w:tc>
@@ -8477,7 +7490,6 @@
               </w:rPr>
               <w:t>&lt;&lt;</w:t>
             </w:r>
-            <w:proofErr w:type="spellStart"/>
             <w:r>
               <w:rPr>
                 <w:rFonts w:ascii="GDSTransportWebsite" w:hAnsi="GDSTransportWebsite"/>
@@ -8485,7 +7497,6 @@
               </w:rPr>
               <w:t>firstName</w:t>
             </w:r>
-            <w:proofErr w:type="spellEnd"/>
             <w:r>
               <w:rPr>
                 <w:rFonts w:ascii="GDSTransportWebsite" w:hAnsi="GDSTransportWebsite"/>
@@ -8498,23 +7509,7 @@
                 <w:rFonts w:ascii="GDSTransportWebsite" w:hAnsi="GDSTransportWebsite"/>
                 <w:color w:val="0A0A0A"/>
               </w:rPr>
-              <w:t xml:space="preserve"> &lt;&lt;</w:t>
-            </w:r>
-            <w:proofErr w:type="spellStart"/>
-            <w:r>
-              <w:rPr>
-                <w:rFonts w:ascii="GDSTransportWebsite" w:hAnsi="GDSTransportWebsite"/>
-                <w:color w:val="0A0A0A"/>
-              </w:rPr>
-              <w:t>lastName</w:t>
-            </w:r>
-            <w:proofErr w:type="spellEnd"/>
-            <w:r>
-              <w:rPr>
-                <w:rFonts w:ascii="GDSTransportWebsite" w:hAnsi="GDSTransportWebsite"/>
-                <w:color w:val="0A0A0A"/>
-              </w:rPr>
-              <w:t>&gt;&gt;</w:t>
+              <w:t xml:space="preserve"> &lt;&lt;lastName&gt;&gt;</w:t>
             </w:r>
           </w:p>
           <w:p>
@@ -8591,15 +7586,7 @@
                 <w:rFonts w:ascii="GDSTransportWebsite" w:hAnsi="GDSTransportWebsite"/>
                 <w:color w:val="0A0A0A"/>
               </w:rPr>
-              <w:t>&lt;&lt;cs_</w:t>
-            </w:r>
-            <w:proofErr w:type="gramStart"/>
-            <w:r>
-              <w:rPr>
-                <w:rFonts w:ascii="GDSTransportWebsite" w:hAnsi="GDSTransportWebsite"/>
-                <w:color w:val="0A0A0A"/>
-              </w:rPr>
-              <w:t>{</w:t>
+              <w:t>&lt;&lt;cs_{</w:t>
             </w:r>
             <w:r>
               <w:rPr>
@@ -8608,61 +7595,19 @@
               </w:rPr>
               <w:t>!</w:t>
             </w:r>
-            <w:proofErr w:type="spellStart"/>
-            <w:r>
-              <w:rPr>
-                <w:rFonts w:ascii="GDSTransportWebsite" w:hAnsi="GDSTransportWebsite"/>
-                <w:color w:val="0A0A0A"/>
-              </w:rPr>
-              <w:t>isBlank</w:t>
-            </w:r>
-            <w:proofErr w:type="spellEnd"/>
-            <w:proofErr w:type="gramEnd"/>
-            <w:r>
-              <w:rPr>
-                <w:rFonts w:ascii="GDSTransportWebsite" w:hAnsi="GDSTransportWebsite"/>
-                <w:color w:val="0A0A0A"/>
-              </w:rPr>
-              <w:t>(</w:t>
-            </w:r>
-            <w:proofErr w:type="spellStart"/>
-            <w:r>
-              <w:rPr>
-                <w:rFonts w:ascii="GDSTransportWebsite" w:hAnsi="GDSTransportWebsite"/>
-                <w:color w:val="0A0A0A"/>
-              </w:rPr>
-              <w:t>phoneNumber</w:t>
-            </w:r>
-            <w:proofErr w:type="spellEnd"/>
-            <w:r>
-              <w:rPr>
-                <w:rFonts w:ascii="GDSTransportWebsite" w:hAnsi="GDSTransportWebsite"/>
-                <w:color w:val="0A0A0A"/>
-              </w:rPr>
-              <w:t>)}&gt;&gt;</w:t>
-            </w:r>
-            <w:r>
-              <w:rPr>
-                <w:rFonts w:ascii="GDSTransportWebsite" w:hAnsi="GDSTransportWebsite"/>
-                <w:color w:val="0A0A0A"/>
-              </w:rPr>
-              <w:t>&lt;&lt;</w:t>
-            </w:r>
-            <w:proofErr w:type="spellStart"/>
-            <w:r>
-              <w:rPr>
-                <w:rFonts w:ascii="GDSTransportWebsite" w:hAnsi="GDSTransportWebsite"/>
-                <w:color w:val="0A0A0A"/>
-              </w:rPr>
-              <w:t>phoneNumber</w:t>
-            </w:r>
-            <w:proofErr w:type="spellEnd"/>
-            <w:r>
-              <w:rPr>
-                <w:rFonts w:ascii="GDSTransportWebsite" w:hAnsi="GDSTransportWebsite"/>
-                <w:color w:val="0A0A0A"/>
-              </w:rPr>
-              <w:t>&gt;&gt;</w:t>
+            <w:r>
+              <w:rPr>
+                <w:rFonts w:ascii="GDSTransportWebsite" w:hAnsi="GDSTransportWebsite"/>
+                <w:color w:val="0A0A0A"/>
+              </w:rPr>
+              <w:t>isBlank(phoneNumber)}&gt;&gt;</w:t>
+            </w:r>
+            <w:r>
+              <w:rPr>
+                <w:rFonts w:ascii="GDSTransportWebsite" w:hAnsi="GDSTransportWebsite"/>
+                <w:color w:val="0A0A0A"/>
+              </w:rPr>
+              <w:t>&lt;&lt;phoneNumber&gt;&gt;</w:t>
             </w:r>
             <w:r>
               <w:rPr>
@@ -8750,15 +7695,7 @@
                 <w:rFonts w:ascii="GDSTransportWebsite" w:hAnsi="GDSTransportWebsite"/>
                 <w:color w:val="0A0A0A"/>
               </w:rPr>
-              <w:t>&lt;&lt;cs_</w:t>
-            </w:r>
-            <w:proofErr w:type="gramStart"/>
-            <w:r>
-              <w:rPr>
-                <w:rFonts w:ascii="GDSTransportWebsite" w:hAnsi="GDSTransportWebsite"/>
-                <w:color w:val="0A0A0A"/>
-              </w:rPr>
-              <w:t>{</w:t>
+              <w:t>&lt;&lt;cs_{</w:t>
             </w:r>
             <w:r>
               <w:rPr>
@@ -8767,61 +7704,19 @@
               </w:rPr>
               <w:t>!</w:t>
             </w:r>
-            <w:proofErr w:type="spellStart"/>
-            <w:r>
-              <w:rPr>
-                <w:rFonts w:ascii="GDSTransportWebsite" w:hAnsi="GDSTransportWebsite"/>
-                <w:color w:val="0A0A0A"/>
-              </w:rPr>
-              <w:t>isBlank</w:t>
-            </w:r>
-            <w:proofErr w:type="spellEnd"/>
-            <w:proofErr w:type="gramEnd"/>
-            <w:r>
-              <w:rPr>
-                <w:rFonts w:ascii="GDSTransportWebsite" w:hAnsi="GDSTransportWebsite"/>
-                <w:color w:val="0A0A0A"/>
-              </w:rPr>
-              <w:t>(</w:t>
-            </w:r>
-            <w:proofErr w:type="spellStart"/>
-            <w:r>
-              <w:rPr>
-                <w:rFonts w:ascii="GDSTransportWebsite" w:hAnsi="GDSTransportWebsite"/>
-                <w:color w:val="0A0A0A"/>
-              </w:rPr>
-              <w:t>emailAddress</w:t>
-            </w:r>
-            <w:proofErr w:type="spellEnd"/>
-            <w:r>
-              <w:rPr>
-                <w:rFonts w:ascii="GDSTransportWebsite" w:hAnsi="GDSTransportWebsite"/>
-                <w:color w:val="0A0A0A"/>
-              </w:rPr>
-              <w:t>)}&gt;&gt;</w:t>
-            </w:r>
-            <w:r>
-              <w:rPr>
-                <w:rFonts w:ascii="GDSTransportWebsite" w:hAnsi="GDSTransportWebsite"/>
-                <w:color w:val="0A0A0A"/>
-              </w:rPr>
-              <w:t>&lt;&lt;</w:t>
-            </w:r>
-            <w:proofErr w:type="spellStart"/>
-            <w:r>
-              <w:rPr>
-                <w:rFonts w:ascii="GDSTransportWebsite" w:hAnsi="GDSTransportWebsite"/>
-                <w:color w:val="0A0A0A"/>
-              </w:rPr>
-              <w:t>emailAddress</w:t>
-            </w:r>
-            <w:proofErr w:type="spellEnd"/>
-            <w:r>
-              <w:rPr>
-                <w:rFonts w:ascii="GDSTransportWebsite" w:hAnsi="GDSTransportWebsite"/>
-                <w:color w:val="0A0A0A"/>
-              </w:rPr>
-              <w:t>&gt;&gt;</w:t>
+            <w:r>
+              <w:rPr>
+                <w:rFonts w:ascii="GDSTransportWebsite" w:hAnsi="GDSTransportWebsite"/>
+                <w:color w:val="0A0A0A"/>
+              </w:rPr>
+              <w:t>isBlank(emailAddress)}&gt;&gt;</w:t>
+            </w:r>
+            <w:r>
+              <w:rPr>
+                <w:rFonts w:ascii="GDSTransportWebsite" w:hAnsi="GDSTransportWebsite"/>
+                <w:color w:val="0A0A0A"/>
+              </w:rPr>
+              <w:t>&lt;&lt;emailAddress&gt;&gt;</w:t>
             </w:r>
             <w:r>
               <w:rPr>
@@ -8911,7 +7806,6 @@
               </w:rPr>
               <w:t>&lt;&lt;</w:t>
             </w:r>
-            <w:proofErr w:type="spellStart"/>
             <w:r>
               <w:rPr>
                 <w:rFonts w:ascii="GDSTransportWebsite" w:hAnsi="GDSTransportWebsite"/>
@@ -8919,7 +7813,6 @@
               </w:rPr>
               <w:t>reasonForWitness</w:t>
             </w:r>
-            <w:proofErr w:type="spellEnd"/>
             <w:r>
               <w:rPr>
                 <w:rFonts w:ascii="GDSTransportWebsite" w:hAnsi="GDSTransportWebsite"/>
@@ -8965,7 +7858,6 @@
               </w:rPr>
               <w:t>&lt;&lt;</w:t>
             </w:r>
-            <w:proofErr w:type="spellStart"/>
             <w:r>
               <w:rPr>
                 <w:rFonts w:ascii="GDSTransportWebsite" w:hAnsi="GDSTransportWebsite"/>
@@ -8982,7 +7874,6 @@
               </w:rPr>
               <w:t>_</w:t>
             </w:r>
-            <w:proofErr w:type="gramStart"/>
             <w:r>
               <w:rPr>
                 <w:rFonts w:ascii="GDSTransportWebsite" w:hAnsi="GDSTransportWebsite"/>
@@ -8997,17 +7888,7 @@
                 <w:color w:val="0A0A0A"/>
                 <w:shd w:val="clear" w:color="auto" w:fill="FFFFFF"/>
               </w:rPr>
-              <w:t>itnesses.details</w:t>
-            </w:r>
-            <w:proofErr w:type="spellEnd"/>
-            <w:proofErr w:type="gramEnd"/>
-            <w:r>
-              <w:rPr>
-                <w:rFonts w:ascii="GDSTransportWebsite" w:hAnsi="GDSTransportWebsite"/>
-                <w:color w:val="0A0A0A"/>
-                <w:shd w:val="clear" w:color="auto" w:fill="FFFFFF"/>
-              </w:rPr>
-              <w:t>&gt;&gt;</w:t>
+              <w:t>itnesses.details&gt;&gt;</w:t>
             </w:r>
           </w:p>
         </w:tc>
@@ -9083,6 +7964,7 @@
                 <w:color w:val="0A0A0A"/>
                 <w:shd w:val="clear" w:color="auto" w:fill="FFFFFF"/>
               </w:rPr>
+              <w:lastRenderedPageBreak/>
               <w:t>What language will you, your experts or witnesses speak at the hearing?</w:t>
             </w:r>
           </w:p>
@@ -9119,7 +8001,6 @@
               </w:rPr>
               <w:t>&lt;&lt;</w:t>
             </w:r>
-            <w:proofErr w:type="spellStart"/>
             <w:r>
               <w:rPr>
                 <w:rFonts w:ascii="GDSTransportWebsite" w:hAnsi="GDSTransportWebsite"/>
@@ -9127,7 +8008,6 @@
               </w:rPr>
               <w:t>welshLanguageRequirements.court</w:t>
             </w:r>
-            <w:proofErr w:type="spellEnd"/>
             <w:r>
               <w:rPr>
                 <w:rFonts w:ascii="GDSTransportWebsite" w:hAnsi="GDSTransportWebsite"/>
@@ -9201,7 +8081,6 @@
               </w:rPr>
               <w:t>&lt;&lt;</w:t>
             </w:r>
-            <w:proofErr w:type="spellStart"/>
             <w:r>
               <w:rPr>
                 <w:rFonts w:ascii="GDSTransportWebsite" w:hAnsi="GDSTransportWebsite"/>
@@ -9209,7 +8088,6 @@
               </w:rPr>
               <w:t>welshLanguageRequirements.documents</w:t>
             </w:r>
-            <w:proofErr w:type="spellEnd"/>
             <w:r>
               <w:rPr>
                 <w:rFonts w:ascii="GDSTransportWebsite" w:hAnsi="GDSTransportWebsite"/>
@@ -9303,40 +8181,7 @@
                 <w:color w:val="0A0A0A"/>
                 <w:shd w:val="clear" w:color="auto" w:fill="FFFFFF"/>
               </w:rPr>
-              <w:t xml:space="preserve">Are there any days within the next 12 months when you, your client, an </w:t>
-            </w:r>
-            <w:proofErr w:type="gramStart"/>
-            <w:r>
-              <w:rPr>
-                <w:rFonts w:ascii="GDSTransportWebsite" w:hAnsi="GDSTransportWebsite"/>
-                <w:b/>
-                <w:bCs/>
-                <w:color w:val="0A0A0A"/>
-                <w:shd w:val="clear" w:color="auto" w:fill="FFFFFF"/>
-              </w:rPr>
-              <w:t>expert</w:t>
-            </w:r>
-            <w:proofErr w:type="gramEnd"/>
-            <w:r>
-              <w:rPr>
-                <w:rFonts w:ascii="GDSTransportWebsite" w:hAnsi="GDSTransportWebsite"/>
-                <w:b/>
-                <w:bCs/>
-                <w:color w:val="0A0A0A"/>
-                <w:shd w:val="clear" w:color="auto" w:fill="FFFFFF"/>
-              </w:rPr>
-              <w:t xml:space="preserve"> or a </w:t>
-            </w:r>
-            <w:r>
-              <w:rPr>
-                <w:rFonts w:ascii="GDSTransportWebsite" w:hAnsi="GDSTransportWebsite"/>
-                <w:b/>
-                <w:bCs/>
-                <w:color w:val="0A0A0A"/>
-                <w:shd w:val="clear" w:color="auto" w:fill="FFFFFF"/>
-              </w:rPr>
-              <w:lastRenderedPageBreak/>
-              <w:t>witness couldn’t attend a hearing?</w:t>
+              <w:t>Are there any days within the next 12 months when you, your client, an expert or a witness couldn’t attend a hearing?</w:t>
             </w:r>
           </w:p>
           <w:p>
@@ -9364,11 +8209,8 @@
                 <w:rFonts w:ascii="GDSTransportWebsite" w:hAnsi="GDSTransportWebsite"/>
                 <w:color w:val="0A0A0A"/>
               </w:rPr>
-              <w:lastRenderedPageBreak/>
               <w:t>&lt;&lt;</w:t>
             </w:r>
-            <w:proofErr w:type="spellStart"/>
-            <w:proofErr w:type="gramStart"/>
             <w:r>
               <w:rPr>
                 <w:rFonts w:ascii="GDSTransportWebsite" w:hAnsi="GDSTransportWebsite"/>
@@ -9383,8 +8225,6 @@
               </w:rPr>
               <w:t>earing.unavailableDatesRequired</w:t>
             </w:r>
-            <w:proofErr w:type="spellEnd"/>
-            <w:proofErr w:type="gramEnd"/>
             <w:r>
               <w:rPr>
                 <w:rFonts w:ascii="GDSTransportWebsite" w:hAnsi="GDSTransportWebsite"/>
@@ -9405,8 +8245,6 @@
         </w:rPr>
         <w:t>&lt;&lt;cs_{</w:t>
       </w:r>
-      <w:proofErr w:type="spellStart"/>
-      <w:proofErr w:type="gramStart"/>
       <w:r>
         <w:rPr>
           <w:rFonts w:ascii="GDSTransportWebsite" w:hAnsi="GDSTransportWebsite"/>
@@ -9420,17 +8258,7 @@
           <w:color w:val="0A0A0A"/>
           <w:shd w:val="clear" w:color="auto" w:fill="FFFFFF"/>
         </w:rPr>
-        <w:t>.unavailableDates.size</w:t>
-      </w:r>
-      <w:proofErr w:type="spellEnd"/>
-      <w:proofErr w:type="gramEnd"/>
-      <w:r>
-        <w:rPr>
-          <w:rFonts w:ascii="GDSTransportWebsite" w:hAnsi="GDSTransportWebsite"/>
-          <w:color w:val="0A0A0A"/>
-          <w:shd w:val="clear" w:color="auto" w:fill="FFFFFF"/>
-        </w:rPr>
-        <w:t>&gt;0}&gt;&gt;</w:t>
+        <w:t>.unavailableDates.size&gt;0}&gt;&gt;</w:t>
       </w:r>
     </w:p>
     <w:tbl>
@@ -9502,18 +8330,8 @@
                 <w:color w:val="0A0A0A"/>
                 <w:shd w:val="clear" w:color="auto" w:fill="FFFFFF"/>
               </w:rPr>
-              <w:t>&lt;&lt;</w:t>
-            </w:r>
-            <w:proofErr w:type="spellStart"/>
-            <w:r>
-              <w:rPr>
-                <w:rFonts w:ascii="GDSTransportWebsite" w:hAnsi="GDSTransportWebsite"/>
-                <w:color w:val="0A0A0A"/>
-                <w:shd w:val="clear" w:color="auto" w:fill="FFFFFF"/>
-              </w:rPr>
-              <w:t>rr_</w:t>
-            </w:r>
-            <w:proofErr w:type="gramStart"/>
+              <w:t>&lt;&lt;rr_</w:t>
+            </w:r>
             <w:r>
               <w:rPr>
                 <w:rFonts w:ascii="GDSTransportWebsite" w:hAnsi="GDSTransportWebsite"/>
@@ -9527,17 +8345,7 @@
                 <w:color w:val="0A0A0A"/>
                 <w:shd w:val="clear" w:color="auto" w:fill="FFFFFF"/>
               </w:rPr>
-              <w:t>.unavailableDates</w:t>
-            </w:r>
-            <w:proofErr w:type="spellEnd"/>
-            <w:proofErr w:type="gramEnd"/>
-            <w:r>
-              <w:rPr>
-                <w:rFonts w:ascii="GDSTransportWebsite" w:hAnsi="GDSTransportWebsite"/>
-                <w:color w:val="0A0A0A"/>
-                <w:shd w:val="clear" w:color="auto" w:fill="FFFFFF"/>
-              </w:rPr>
-              <w:t>&gt;&gt;</w:t>
+              <w:t>.unavailableDates&gt;&gt;</w:t>
             </w:r>
           </w:p>
         </w:tc>
@@ -9559,21 +8367,12 @@
               </w:rPr>
               <w:t>&lt;&lt;cs_{</w:t>
             </w:r>
-            <w:proofErr w:type="gramStart"/>
-            <w:r>
-              <w:rPr>
-                <w:rFonts w:ascii="GDSTransportWebsite" w:hAnsi="GDSTransportWebsite"/>
-                <w:color w:val="0A0A0A"/>
-              </w:rPr>
-              <w:t>date!=</w:t>
-            </w:r>
-            <w:proofErr w:type="gramEnd"/>
-            <w:r>
-              <w:rPr>
-                <w:rFonts w:ascii="GDSTransportWebsite" w:hAnsi="GDSTransportWebsite"/>
-                <w:color w:val="0A0A0A"/>
-              </w:rPr>
-              <w:t>null</w:t>
+            <w:r>
+              <w:rPr>
+                <w:rFonts w:ascii="GDSTransportWebsite" w:hAnsi="GDSTransportWebsite"/>
+                <w:color w:val="0A0A0A"/>
+              </w:rPr>
+              <w:t>date!=null</w:t>
             </w:r>
             <w:r>
               <w:rPr>
@@ -9597,64 +8396,7 @@
                 <w:rFonts w:ascii="GDSTransportWebsite" w:hAnsi="GDSTransportWebsite"/>
                 <w:color w:val="0A0A0A"/>
               </w:rPr>
-              <w:t>&lt;</w:t>
-            </w:r>
-            <w:proofErr w:type="gramStart"/>
-            <w:r>
-              <w:rPr>
-                <w:rFonts w:ascii="GDSTransportWebsite" w:hAnsi="GDSTransportWebsite"/>
-                <w:color w:val="0A0A0A"/>
-              </w:rPr>
-              <w:t>&lt;{</w:t>
-            </w:r>
-            <w:proofErr w:type="spellStart"/>
-            <w:proofErr w:type="gramEnd"/>
-            <w:r>
-              <w:rPr>
-                <w:rFonts w:ascii="GDSTransportWebsite" w:hAnsi="GDSTransportWebsite"/>
-                <w:color w:val="0A0A0A"/>
-              </w:rPr>
-              <w:t>dateFormat</w:t>
-            </w:r>
-            <w:proofErr w:type="spellEnd"/>
-            <w:r>
-              <w:rPr>
-                <w:rFonts w:ascii="GDSTransportWebsite" w:hAnsi="GDSTransportWebsite"/>
-                <w:color w:val="0A0A0A"/>
-              </w:rPr>
-              <w:t xml:space="preserve">(date, ‘d MMMM </w:t>
-            </w:r>
-            <w:proofErr w:type="spellStart"/>
-            <w:r>
-              <w:rPr>
-                <w:rFonts w:ascii="GDSTransportWebsite" w:hAnsi="GDSTransportWebsite"/>
-                <w:color w:val="0A0A0A"/>
-              </w:rPr>
-              <w:t>yyyy</w:t>
-            </w:r>
-            <w:proofErr w:type="spellEnd"/>
-            <w:r>
-              <w:rPr>
-                <w:rFonts w:ascii="GDSTransportWebsite" w:hAnsi="GDSTransportWebsite"/>
-                <w:color w:val="0A0A0A"/>
-              </w:rPr>
-              <w:t>’, ‘</w:t>
-            </w:r>
-            <w:proofErr w:type="spellStart"/>
-            <w:r>
-              <w:rPr>
-                <w:rFonts w:ascii="GDSTransportWebsite" w:hAnsi="GDSTransportWebsite"/>
-                <w:color w:val="0A0A0A"/>
-              </w:rPr>
-              <w:t>yyyy</w:t>
-            </w:r>
-            <w:proofErr w:type="spellEnd"/>
-            <w:r>
-              <w:rPr>
-                <w:rFonts w:ascii="GDSTransportWebsite" w:hAnsi="GDSTransportWebsite"/>
-                <w:color w:val="0A0A0A"/>
-              </w:rPr>
-              <w:t>-MM-dd’)}&gt;&gt;</w:t>
+              <w:t>&lt;&lt;{dateFormat(date, ‘d MMMM yyyy’, ‘yyyy-MM-dd’)}&gt;&gt;</w:t>
             </w:r>
           </w:p>
           <w:p>
@@ -9686,144 +8428,7 @@
                 <w:rFonts w:ascii="GDSTransportWebsite" w:hAnsi="GDSTransportWebsite"/>
                 <w:color w:val="0A0A0A"/>
               </w:rPr>
-              <w:t>From &lt;</w:t>
-            </w:r>
-            <w:proofErr w:type="gramStart"/>
-            <w:r>
-              <w:rPr>
-                <w:rFonts w:ascii="GDSTransportWebsite" w:hAnsi="GDSTransportWebsite"/>
-                <w:color w:val="0A0A0A"/>
-              </w:rPr>
-              <w:t>&lt;{</w:t>
-            </w:r>
-            <w:proofErr w:type="spellStart"/>
-            <w:proofErr w:type="gramEnd"/>
-            <w:r>
-              <w:rPr>
-                <w:rFonts w:ascii="GDSTransportWebsite" w:hAnsi="GDSTransportWebsite"/>
-                <w:color w:val="0A0A0A"/>
-              </w:rPr>
-              <w:t>dateFormat</w:t>
-            </w:r>
-            <w:proofErr w:type="spellEnd"/>
-            <w:r>
-              <w:rPr>
-                <w:rFonts w:ascii="GDSTransportWebsite" w:hAnsi="GDSTransportWebsite"/>
-                <w:color w:val="0A0A0A"/>
-              </w:rPr>
-              <w:t>(</w:t>
-            </w:r>
-            <w:proofErr w:type="spellStart"/>
-            <w:r>
-              <w:rPr>
-                <w:rFonts w:ascii="GDSTransportWebsite" w:hAnsi="GDSTransportWebsite"/>
-                <w:color w:val="0A0A0A"/>
-              </w:rPr>
-              <w:t>fromDate</w:t>
-            </w:r>
-            <w:proofErr w:type="spellEnd"/>
-            <w:r>
-              <w:rPr>
-                <w:rFonts w:ascii="GDSTransportWebsite" w:hAnsi="GDSTransportWebsite"/>
-                <w:color w:val="0A0A0A"/>
-              </w:rPr>
-              <w:t xml:space="preserve">, ‘d MMMM </w:t>
-            </w:r>
-            <w:proofErr w:type="spellStart"/>
-            <w:r>
-              <w:rPr>
-                <w:rFonts w:ascii="GDSTransportWebsite" w:hAnsi="GDSTransportWebsite"/>
-                <w:color w:val="0A0A0A"/>
-              </w:rPr>
-              <w:t>yyyy</w:t>
-            </w:r>
-            <w:proofErr w:type="spellEnd"/>
-            <w:r>
-              <w:rPr>
-                <w:rFonts w:ascii="GDSTransportWebsite" w:hAnsi="GDSTransportWebsite"/>
-                <w:color w:val="0A0A0A"/>
-              </w:rPr>
-              <w:t>’, ‘</w:t>
-            </w:r>
-            <w:proofErr w:type="spellStart"/>
-            <w:r>
-              <w:rPr>
-                <w:rFonts w:ascii="GDSTransportWebsite" w:hAnsi="GDSTransportWebsite"/>
-                <w:color w:val="0A0A0A"/>
-              </w:rPr>
-              <w:t>yyyy</w:t>
-            </w:r>
-            <w:proofErr w:type="spellEnd"/>
-            <w:r>
-              <w:rPr>
-                <w:rFonts w:ascii="GDSTransportWebsite" w:hAnsi="GDSTransportWebsite"/>
-                <w:color w:val="0A0A0A"/>
-              </w:rPr>
-              <w:t>-MM-dd’)}&gt;&gt; to &lt;&lt;{</w:t>
-            </w:r>
-            <w:proofErr w:type="spellStart"/>
-            <w:r>
-              <w:rPr>
-                <w:rFonts w:ascii="GDSTransportWebsite" w:hAnsi="GDSTransportWebsite"/>
-                <w:color w:val="0A0A0A"/>
-              </w:rPr>
-              <w:t>dateFormat</w:t>
-            </w:r>
-            <w:proofErr w:type="spellEnd"/>
-            <w:r>
-              <w:rPr>
-                <w:rFonts w:ascii="GDSTransportWebsite" w:hAnsi="GDSTransportWebsite"/>
-                <w:color w:val="0A0A0A"/>
-              </w:rPr>
-              <w:t>(</w:t>
-            </w:r>
-            <w:proofErr w:type="spellStart"/>
-            <w:r>
-              <w:rPr>
-                <w:rFonts w:ascii="GDSTransportWebsite" w:hAnsi="GDSTransportWebsite"/>
-                <w:color w:val="0A0A0A"/>
-              </w:rPr>
-              <w:t>toDate</w:t>
-            </w:r>
-            <w:proofErr w:type="spellEnd"/>
-            <w:r>
-              <w:rPr>
-                <w:rFonts w:ascii="GDSTransportWebsite" w:hAnsi="GDSTransportWebsite"/>
-                <w:color w:val="0A0A0A"/>
-              </w:rPr>
-              <w:t xml:space="preserve">, ‘d MMMM </w:t>
-            </w:r>
-            <w:proofErr w:type="spellStart"/>
-            <w:r>
-              <w:rPr>
-                <w:rFonts w:ascii="GDSTransportWebsite" w:hAnsi="GDSTransportWebsite"/>
-                <w:color w:val="0A0A0A"/>
-              </w:rPr>
-              <w:t>yyyy</w:t>
-            </w:r>
-            <w:proofErr w:type="spellEnd"/>
-            <w:r>
-              <w:rPr>
-                <w:rFonts w:ascii="GDSTransportWebsite" w:hAnsi="GDSTransportWebsite"/>
-                <w:color w:val="0A0A0A"/>
-              </w:rPr>
-              <w:t>’, ‘</w:t>
-            </w:r>
-            <w:proofErr w:type="spellStart"/>
-            <w:r>
-              <w:rPr>
-                <w:rFonts w:ascii="GDSTransportWebsite" w:hAnsi="GDSTransportWebsite"/>
-                <w:color w:val="0A0A0A"/>
-              </w:rPr>
-              <w:t>yyyy</w:t>
-            </w:r>
-            <w:proofErr w:type="spellEnd"/>
-            <w:r>
-              <w:rPr>
-                <w:rFonts w:ascii="GDSTransportWebsite" w:hAnsi="GDSTransportWebsite"/>
-                <w:color w:val="0A0A0A"/>
-              </w:rPr>
-              <w:t>-MM-dd’)}&gt;&gt;</w:t>
+              <w:t>From &lt;&lt;{dateFormat(fromDate, ‘d MMMM yyyy’, ‘yyyy-MM-dd’)}&gt;&gt; to &lt;&lt;{dateFormat(toDate, ‘d MMMM yyyy’, ‘yyyy-MM-dd’)}&gt;&gt;</w:t>
             </w:r>
           </w:p>
           <w:p>
@@ -9870,18 +8475,8 @@
                 <w:color w:val="0A0A0A"/>
                 <w:shd w:val="clear" w:color="auto" w:fill="FFFFFF"/>
               </w:rPr>
-              <w:t>&lt;&lt;</w:t>
-            </w:r>
-            <w:proofErr w:type="spellStart"/>
-            <w:r>
-              <w:rPr>
-                <w:rFonts w:ascii="GDSTransportWebsite" w:hAnsi="GDSTransportWebsite"/>
-                <w:color w:val="0A0A0A"/>
-                <w:shd w:val="clear" w:color="auto" w:fill="FFFFFF"/>
-              </w:rPr>
-              <w:t>er_</w:t>
-            </w:r>
-            <w:proofErr w:type="gramStart"/>
+              <w:t>&lt;&lt;er_</w:t>
+            </w:r>
             <w:r>
               <w:rPr>
                 <w:rFonts w:ascii="GDSTransportWebsite" w:hAnsi="GDSTransportWebsite"/>
@@ -9895,17 +8490,7 @@
                 <w:color w:val="0A0A0A"/>
                 <w:shd w:val="clear" w:color="auto" w:fill="FFFFFF"/>
               </w:rPr>
-              <w:t>.unavailableDates</w:t>
-            </w:r>
-            <w:proofErr w:type="spellEnd"/>
-            <w:proofErr w:type="gramEnd"/>
-            <w:r>
-              <w:rPr>
-                <w:rFonts w:ascii="GDSTransportWebsite" w:hAnsi="GDSTransportWebsite"/>
-                <w:color w:val="0A0A0A"/>
-                <w:shd w:val="clear" w:color="auto" w:fill="FFFFFF"/>
-              </w:rPr>
-              <w:t>&gt;&gt;</w:t>
+              <w:t>.unavailableDates&gt;&gt;</w:t>
             </w:r>
           </w:p>
         </w:tc>
@@ -10047,15 +8632,7 @@
                 <w:rFonts w:ascii="GDSTransportWebsite" w:hAnsi="GDSTransportWebsite"/>
                 <w:color w:val="0A0A0A"/>
               </w:rPr>
-              <w:t xml:space="preserve">&lt;&lt; </w:t>
-            </w:r>
-            <w:proofErr w:type="spellStart"/>
-            <w:r>
-              <w:rPr>
-                <w:rFonts w:ascii="GDSTransportWebsite" w:hAnsi="GDSTransportWebsite"/>
-                <w:color w:val="0A0A0A"/>
-              </w:rPr>
-              <w:t>requestedCourt.</w:t>
+              <w:t>&lt;&lt; requestedCourt.</w:t>
             </w:r>
             <w:r>
               <w:rPr>
@@ -10071,7 +8648,6 @@
               </w:rPr>
               <w:t>Name</w:t>
             </w:r>
-            <w:proofErr w:type="spellEnd"/>
             <w:r>
               <w:rPr>
                 <w:rFonts w:ascii="GDSTransportWebsite" w:hAnsi="GDSTransportWebsite"/>
@@ -10146,7 +8722,6 @@
               </w:rPr>
               <w:t xml:space="preserve">&lt;&lt; </w:t>
             </w:r>
-            <w:proofErr w:type="spellStart"/>
             <w:r>
               <w:rPr>
                 <w:rFonts w:ascii="GDSTransportWebsite" w:hAnsi="GDSTransportWebsite"/>
@@ -10159,15 +8734,7 @@
                 <w:rFonts w:ascii="GDSTransportWebsite" w:hAnsi="GDSTransportWebsite"/>
                 <w:color w:val="0A0A0A"/>
               </w:rPr>
-              <w:t>reasonForHearingAtSpecificCourt</w:t>
-            </w:r>
-            <w:proofErr w:type="spellEnd"/>
-            <w:r>
-              <w:rPr>
-                <w:rFonts w:ascii="GDSTransportWebsite" w:hAnsi="GDSTransportWebsite"/>
-                <w:color w:val="0A0A0A"/>
-              </w:rPr>
-              <w:t xml:space="preserve"> &gt;&gt;</w:t>
+              <w:t>reasonForHearingAtSpecificCourt &gt;&gt;</w:t>
             </w:r>
           </w:p>
           <w:p>
@@ -10257,25 +8824,8 @@
                 <w:color w:val="0A0A0A"/>
                 <w:shd w:val="clear" w:color="auto" w:fill="FFFFFF"/>
               </w:rPr>
-              <w:t xml:space="preserve">See Draft-directions.pdf available from </w:t>
-            </w:r>
-            <w:proofErr w:type="spellStart"/>
-            <w:r>
-              <w:rPr>
-                <w:rFonts w:ascii="GDSTransportWebsite" w:hAnsi="GDSTransportWebsite"/>
-                <w:color w:val="0A0A0A"/>
-                <w:shd w:val="clear" w:color="auto" w:fill="FFFFFF"/>
-              </w:rPr>
-              <w:t>MyHMCTS</w:t>
-            </w:r>
-            <w:proofErr w:type="spellEnd"/>
-            <w:r>
-              <w:rPr>
-                <w:rFonts w:ascii="GDSTransportWebsite" w:hAnsi="GDSTransportWebsite"/>
-                <w:color w:val="0A0A0A"/>
-                <w:shd w:val="clear" w:color="auto" w:fill="FFFFFF"/>
-              </w:rPr>
-              <w:t>.</w:t>
+              <w:lastRenderedPageBreak/>
+              <w:t>See Draft-directions.pdf available from MyHMCTS.</w:t>
             </w:r>
           </w:p>
         </w:tc>
@@ -10386,23 +8936,7 @@
                 <w:rFonts w:ascii="GDSTransportWebsite" w:hAnsi="GDSTransportWebsite"/>
                 <w:color w:val="0A0A0A"/>
               </w:rPr>
-              <w:t>&lt;&lt;</w:t>
-            </w:r>
-            <w:proofErr w:type="spellStart"/>
-            <w:r>
-              <w:rPr>
-                <w:rFonts w:ascii="GDSTransportWebsite" w:hAnsi="GDSTransportWebsite"/>
-                <w:color w:val="0A0A0A"/>
-              </w:rPr>
-              <w:t>vulnerabilityQuestions.vulnerabilityAdjustmentsRequired</w:t>
-            </w:r>
-            <w:proofErr w:type="spellEnd"/>
-            <w:r>
-              <w:rPr>
-                <w:rFonts w:ascii="GDSTransportWebsite" w:hAnsi="GDSTransportWebsite"/>
-                <w:color w:val="0A0A0A"/>
-              </w:rPr>
-              <w:t>&gt;&gt;</w:t>
+              <w:t>&lt;&lt;vulnerabilityQuestions.vulnerabilityAdjustmentsRequired&gt;&gt;</w:t>
             </w:r>
           </w:p>
           <w:p>
@@ -10501,23 +9035,7 @@
                 <w:rFonts w:ascii="GDSTransportWebsite" w:hAnsi="GDSTransportWebsite"/>
                 <w:color w:val="0A0A0A"/>
               </w:rPr>
-              <w:t xml:space="preserve">&lt;&lt; </w:t>
-            </w:r>
-            <w:proofErr w:type="spellStart"/>
-            <w:r>
-              <w:rPr>
-                <w:rFonts w:ascii="GDSTransportWebsite" w:hAnsi="GDSTransportWebsite"/>
-                <w:color w:val="0A0A0A"/>
-              </w:rPr>
-              <w:t>vulnerabilityQuestions.vulnerabilityAdjustments</w:t>
-            </w:r>
-            <w:proofErr w:type="spellEnd"/>
-            <w:r>
-              <w:rPr>
-                <w:rFonts w:ascii="GDSTransportWebsite" w:hAnsi="GDSTransportWebsite"/>
-                <w:color w:val="0A0A0A"/>
-              </w:rPr>
-              <w:t>&gt;&gt;</w:t>
+              <w:t>&lt;&lt; vulnerabilityQuestions.vulnerabilityAdjustments&gt;&gt;</w:t>
             </w:r>
           </w:p>
           <w:p>
@@ -10559,21 +9077,8 @@
                 <w:color w:val="0A0A0A"/>
                 <w:shd w:val="clear" w:color="auto" w:fill="FFFFFF"/>
               </w:rPr>
-              <w:lastRenderedPageBreak/>
-              <w:t xml:space="preserve">Support </w:t>
-            </w:r>
-            <w:proofErr w:type="gramStart"/>
-            <w:r>
-              <w:rPr>
-                <w:rFonts w:ascii="GDSTransportWebsite" w:hAnsi="GDSTransportWebsite"/>
-                <w:b/>
-                <w:bCs/>
-                <w:color w:val="0A0A0A"/>
-                <w:shd w:val="clear" w:color="auto" w:fill="FFFFFF"/>
-              </w:rPr>
-              <w:t>required</w:t>
-            </w:r>
-            <w:proofErr w:type="gramEnd"/>
+              <w:t>Support required</w:t>
+            </w:r>
           </w:p>
           <w:p>
             <w:pPr>
@@ -10608,16 +9113,7 @@
                 <w:color w:val="0A0A0A"/>
                 <w:shd w:val="clear" w:color="auto" w:fill="FFFFFF"/>
               </w:rPr>
-              <w:t>&lt;&lt;cs_</w:t>
-            </w:r>
-            <w:proofErr w:type="gramStart"/>
-            <w:r>
-              <w:rPr>
-                <w:rFonts w:ascii="GDSTransportWebsite" w:hAnsi="GDSTransportWebsite"/>
-                <w:color w:val="0A0A0A"/>
-                <w:shd w:val="clear" w:color="auto" w:fill="FFFFFF"/>
-              </w:rPr>
-              <w:t>{</w:t>
+              <w:t>&lt;&lt;cs_{</w:t>
             </w:r>
             <w:r>
               <w:rPr>
@@ -10633,16 +9129,7 @@
                 <w:color w:val="0A0A0A"/>
                 <w:shd w:val="clear" w:color="auto" w:fill="FFFFFF"/>
               </w:rPr>
-              <w:t>isBlank</w:t>
-            </w:r>
-            <w:proofErr w:type="gramEnd"/>
-            <w:r>
-              <w:rPr>
-                <w:rFonts w:ascii="GDSTransportWebsite" w:hAnsi="GDSTransportWebsite"/>
-                <w:color w:val="0A0A0A"/>
-                <w:shd w:val="clear" w:color="auto" w:fill="FFFFFF"/>
-              </w:rPr>
-              <w:t>(</w:t>
+              <w:t>isBlank(</w:t>
             </w:r>
             <w:r>
               <w:rPr>
@@ -10817,25 +9304,7 @@
           <w:color w:val="0A0A0A"/>
           <w:shd w:val="clear" w:color="auto" w:fill="FFFFFF"/>
         </w:rPr>
-        <w:t xml:space="preserve">You are reminded that a copy of this </w:t>
-      </w:r>
-      <w:proofErr w:type="gramStart"/>
-      <w:r>
-        <w:rPr>
-          <w:rFonts w:ascii="GDSTransportWebsite" w:hAnsi="GDSTransportWebsite"/>
-          <w:color w:val="0A0A0A"/>
-          <w:shd w:val="clear" w:color="auto" w:fill="FFFFFF"/>
-        </w:rPr>
-        <w:t>directions</w:t>
-      </w:r>
-      <w:proofErr w:type="gramEnd"/>
-      <w:r>
-        <w:rPr>
-          <w:rFonts w:ascii="GDSTransportWebsite" w:hAnsi="GDSTransportWebsite"/>
-          <w:color w:val="0A0A0A"/>
-          <w:shd w:val="clear" w:color="auto" w:fill="FFFFFF"/>
-        </w:rPr>
-        <w:t xml:space="preserve"> questionnaire will be shared with all other parties. </w:t>
+        <w:t xml:space="preserve">You are reminded that a copy of this directions questionnaire will be shared with all other parties. </w:t>
       </w:r>
     </w:p>
     <w:p>
@@ -10946,7 +9415,6 @@
               </w:rPr>
               <w:t>&lt;&lt;</w:t>
             </w:r>
-            <w:proofErr w:type="spellStart"/>
             <w:r>
               <w:rPr>
                 <w:rFonts w:ascii="GDSTransportWebsite" w:hAnsi="GDSTransportWebsite"/>
@@ -10961,7 +9429,6 @@
               </w:rPr>
               <w:t>urtherInformation.futureApplications</w:t>
             </w:r>
-            <w:proofErr w:type="spellEnd"/>
             <w:r>
               <w:rPr>
                 <w:rFonts w:ascii="GDSTransportWebsite" w:hAnsi="GDSTransportWebsite"/>
@@ -10980,25 +9447,7 @@
           <w:color w:val="0A0A0A"/>
           <w:shd w:val="clear" w:color="auto" w:fill="FFFFFF"/>
         </w:rPr>
-        <w:t>&lt;&lt;cs_{</w:t>
-      </w:r>
-      <w:proofErr w:type="spellStart"/>
-      <w:r>
-        <w:rPr>
-          <w:rFonts w:ascii="GDSTransportWebsite" w:hAnsi="GDSTransportWebsite"/>
-          <w:color w:val="0A0A0A"/>
-          <w:shd w:val="clear" w:color="auto" w:fill="FFFFFF"/>
-        </w:rPr>
-        <w:t>furthterInformation.futureApplications</w:t>
-      </w:r>
-      <w:proofErr w:type="spellEnd"/>
-      <w:r>
-        <w:rPr>
-          <w:rFonts w:ascii="GDSTransportWebsite" w:hAnsi="GDSTransportWebsite"/>
-          <w:color w:val="0A0A0A"/>
-          <w:shd w:val="clear" w:color="auto" w:fill="FFFFFF"/>
-        </w:rPr>
-        <w:t>='Yes'}&gt;&gt;</w:t>
+        <w:t>&lt;&lt;cs_{furthterInformation.futureApplications='Yes'}&gt;&gt;</w:t>
       </w:r>
     </w:p>
     <w:tbl>
@@ -11085,7 +9534,6 @@
               </w:rPr>
               <w:t>&lt;&lt;</w:t>
             </w:r>
-            <w:proofErr w:type="spellStart"/>
             <w:r>
               <w:rPr>
                 <w:rFonts w:ascii="GDSTransportWebsite" w:hAnsi="GDSTransportWebsite"/>
@@ -11100,7 +9548,6 @@
               </w:rPr>
               <w:t>.reasonForFutureApplications</w:t>
             </w:r>
-            <w:proofErr w:type="spellEnd"/>
             <w:r>
               <w:rPr>
                 <w:rFonts w:ascii="GDSTransportWebsite" w:hAnsi="GDSTransportWebsite"/>
@@ -11170,20 +9617,8 @@
                 <w:color w:val="0A0A0A"/>
                 <w:shd w:val="clear" w:color="auto" w:fill="FFFFFF"/>
               </w:rPr>
-              <w:t xml:space="preserve">Provide any other information that the judge may </w:t>
-            </w:r>
-            <w:proofErr w:type="gramStart"/>
-            <w:r>
-              <w:rPr>
-                <w:rFonts w:ascii="GDSTransportWebsite" w:hAnsi="GDSTransportWebsite"/>
-                <w:b/>
-                <w:bCs/>
-                <w:color w:val="0A0A0A"/>
-                <w:shd w:val="clear" w:color="auto" w:fill="FFFFFF"/>
-              </w:rPr>
-              <w:t>need</w:t>
-            </w:r>
-            <w:proofErr w:type="gramEnd"/>
+              <w:t>Provide any other information that the judge may need</w:t>
+            </w:r>
           </w:p>
           <w:p>
             <w:pPr>
@@ -11216,41 +9651,7 @@
                 <w:rFonts w:ascii="GDSTransportWebsite" w:hAnsi="GDSTransportWebsite"/>
                 <w:color w:val="0A0A0A"/>
               </w:rPr>
-              <w:t>&lt;&lt;cs_{</w:t>
-            </w:r>
-            <w:proofErr w:type="spellStart"/>
-            <w:proofErr w:type="gramStart"/>
-            <w:r>
-              <w:rPr>
-                <w:rFonts w:ascii="GDSTransportWebsite" w:hAnsi="GDSTransportWebsite"/>
-                <w:color w:val="0A0A0A"/>
-              </w:rPr>
-              <w:t>isBlank</w:t>
-            </w:r>
-            <w:proofErr w:type="spellEnd"/>
-            <w:r>
-              <w:rPr>
-                <w:rFonts w:ascii="GDSTransportWebsite" w:hAnsi="GDSTransportWebsite"/>
-                <w:color w:val="0A0A0A"/>
-              </w:rPr>
-              <w:t>(</w:t>
-            </w:r>
-            <w:proofErr w:type="spellStart"/>
-            <w:proofErr w:type="gramEnd"/>
-            <w:r>
-              <w:rPr>
-                <w:rFonts w:ascii="GDSTransportWebsite" w:hAnsi="GDSTransportWebsite"/>
-                <w:color w:val="0A0A0A"/>
-              </w:rPr>
-              <w:t>furtherInformation.otherInformationForJudge</w:t>
-            </w:r>
-            <w:proofErr w:type="spellEnd"/>
-            <w:r>
-              <w:rPr>
-                <w:rFonts w:ascii="GDSTransportWebsite" w:hAnsi="GDSTransportWebsite"/>
-                <w:color w:val="0A0A0A"/>
-              </w:rPr>
-              <w:t xml:space="preserve">)}&gt;&gt;Not </w:t>
+              <w:t xml:space="preserve">&lt;&lt;cs_{isBlank(furtherInformation.otherInformationForJudge)}&gt;&gt;Not </w:t>
             </w:r>
             <w:r>
               <w:rPr>
@@ -11375,7 +9776,6 @@
               </w:rPr>
               <w:t>&lt;&lt;</w:t>
             </w:r>
-            <w:proofErr w:type="spellStart"/>
             <w:r>
               <w:rPr>
                 <w:rFonts w:ascii="GDSTransportWebsite" w:hAnsi="GDSTransportWebsite"/>
@@ -11383,7 +9783,6 @@
               </w:rPr>
               <w:t>statementOfTruthText</w:t>
             </w:r>
-            <w:proofErr w:type="spellEnd"/>
             <w:r>
               <w:rPr>
                 <w:rFonts w:ascii="GDSTransportWebsite" w:hAnsi="GDSTransportWebsite"/>
@@ -11442,6 +9841,7 @@
                 <w:color w:val="0A0A0A"/>
                 <w:shd w:val="clear" w:color="auto" w:fill="FFFFFF"/>
               </w:rPr>
+              <w:lastRenderedPageBreak/>
               <w:t>Name</w:t>
             </w:r>
           </w:p>
@@ -11554,7 +9954,6 @@
               </w:rPr>
               <w:t>&lt;&lt;</w:t>
             </w:r>
-            <w:proofErr w:type="spellStart"/>
             <w:r>
               <w:rPr>
                 <w:rFonts w:ascii="GDSTransportWebsite" w:hAnsi="GDSTransportWebsite"/>
@@ -11562,7 +9961,6 @@
               </w:rPr>
               <w:t>statementOfTruth.role</w:t>
             </w:r>
-            <w:proofErr w:type="spellEnd"/>
             <w:r>
               <w:rPr>
                 <w:rFonts w:ascii="GDSTransportWebsite" w:hAnsi="GDSTransportWebsite"/>
@@ -16267,35 +14665,6 @@
 </file>
 
 <file path=customXml/item1.xml><?xml version="1.0" encoding="utf-8"?>
-<p:properties xmlns:p="http://schemas.microsoft.com/office/2006/metadata/properties" xmlns:xsi="http://www.w3.org/2001/XMLSchema-instance" xmlns:pc="http://schemas.microsoft.com/office/infopath/2007/PartnerControls">
-  <documentManagement>
-    <Stage xmlns="f336f4fe-8719-4ea2-b5d6-29b3a580aeb4">Draft</Stage>
-    <Next_x0020_Stage xmlns="f336f4fe-8719-4ea2-b5d6-29b3a580aeb4">N/A</Next_x0020_Stage>
-    <Admin_x0020_Action xmlns="f336f4fe-8719-4ea2-b5d6-29b3a580aeb4" xsi:nil="true"/>
-    <Template_x0020_Category xmlns="f336f4fe-8719-4ea2-b5d6-29b3a580aeb4">Hearing Requirements Notice - HRN</Template_x0020_Category>
-    <Action xmlns="f336f4fe-8719-4ea2-b5d6-29b3a580aeb4" xsi:nil="true"/>
-    <Purpose1 xmlns="f336f4fe-8719-4ea2-b5d6-29b3a580aeb4">Directions Questionnaire</Purpose1>
-    <Template_x0020_Language xmlns="f336f4fe-8719-4ea2-b5d6-29b3a580aeb4">English - ENG</Template_x0020_Language>
-    <Rename xmlns="f336f4fe-8719-4ea2-b5d6-29b3a580aeb4">true</Rename>
-    <Tornado_x0020_Filename xmlns="f336f4fe-8719-4ea2-b5d6-29b3a580aeb4" xsi:nil="true"/>
-    <Approval_x0020_Request_x0020_Comment xmlns="f336f4fe-8719-4ea2-b5d6-29b3a580aeb4">Hi, please approve the template for HNL_DQ_RESPONSE_1V1("CV-UNS-HRN-ENG-01213.docx") as part of HNL release CIV-6824</Approval_x0020_Request_x0020_Comment>
-    <Publication_x0020_Date xmlns="f336f4fe-8719-4ea2-b5d6-29b3a580aeb4">2020-12-09T00:00:00+00:00</Publication_x0020_Date>
-    <SharedWithUsers xmlns="f336f4fe-8719-4ea2-b5d6-29b3a580aeb4">
-      <UserInfo>
-        <DisplayName>Robert Allright</DisplayName>
-        <AccountId>23</AccountId>
-        <AccountType/>
-      </UserInfo>
-    </SharedWithUsers>
-  </documentManagement>
-</p:properties>
-</file>
-
-<file path=customXml/item2.xml><?xml version="1.0" encoding="utf-8"?>
-<b:Sources xmlns:b="http://schemas.openxmlformats.org/officeDocument/2006/bibliography" xmlns="http://schemas.openxmlformats.org/officeDocument/2006/bibliography" SelectedStyle="\APASixthEditionOfficeOnline.xsl" StyleName="APA" Version="6"/>
-</file>
-
-<file path=customXml/item3.xml><?xml version="1.0" encoding="utf-8"?>
 <ct:contentTypeSchema xmlns:ct="http://schemas.microsoft.com/office/2006/metadata/contentType" xmlns:ma="http://schemas.microsoft.com/office/2006/metadata/properties/metaAttributes" ct:_="" ma:_="" ma:contentTypeName="_CtTemplate" ma:contentTypeID="0x01010064A5FDCCFB03F540B94405305D7DE14F00A4F8B82F7CEF57469A8FE5CEAB7A0EE0" ma:contentTypeVersion="55" ma:contentTypeDescription="Part of Template Management with Site Columns representing custom attributes." ma:contentTypeScope="" ma:versionID="e48abcd8da7fe05ec90dabdfbb8c2749">
   <xsd:schema xmlns:xsd="http://www.w3.org/2001/XMLSchema" xmlns:xs="http://www.w3.org/2001/XMLSchema" xmlns:p="http://schemas.microsoft.com/office/2006/metadata/properties" xmlns:ns2="f336f4fe-8719-4ea2-b5d6-29b3a580aeb4" xmlns:ns3="b57b892a-dd61-4bba-b372-a8d93da2c7e6" targetNamespace="http://schemas.microsoft.com/office/2006/metadata/properties" ma:root="true" ma:fieldsID="4c733adc908683170864ffc34cec60fa" ns2:_="" ns3:_="">
     <xsd:import namespace="f336f4fe-8719-4ea2-b5d6-29b3a580aeb4"/>
@@ -16617,7 +14986,7 @@
 </ct:contentTypeSchema>
 </file>
 
-<file path=customXml/item4.xml><?xml version="1.0" encoding="utf-8"?>
+<file path=customXml/item2.xml><?xml version="1.0" encoding="utf-8"?>
 <?mso-contentType ?>
 <FormTemplates xmlns="http://schemas.microsoft.com/sharepoint/v3/contenttype/forms">
   <Display>DocumentLibraryForm</Display>
@@ -16626,25 +14995,36 @@
 </FormTemplates>
 </file>
 
-<file path=customXml/itemProps1.xml><?xml version="1.0" encoding="utf-8"?>
-<ds:datastoreItem xmlns:ds="http://schemas.openxmlformats.org/officeDocument/2006/customXml" ds:itemID="{167D3FB0-0D1A-4A81-8A96-EE2F37F3B125}">
-  <ds:schemaRefs>
-    <ds:schemaRef ds:uri="http://schemas.microsoft.com/office/2006/metadata/properties"/>
-    <ds:schemaRef ds:uri="http://schemas.microsoft.com/office/infopath/2007/PartnerControls"/>
-    <ds:schemaRef ds:uri="f336f4fe-8719-4ea2-b5d6-29b3a580aeb4"/>
-  </ds:schemaRefs>
-</ds:datastoreItem>
+<file path=customXml/item3.xml><?xml version="1.0" encoding="utf-8"?>
+<p:properties xmlns:p="http://schemas.microsoft.com/office/2006/metadata/properties" xmlns:xsi="http://www.w3.org/2001/XMLSchema-instance" xmlns:pc="http://schemas.microsoft.com/office/infopath/2007/PartnerControls">
+  <documentManagement>
+    <Stage xmlns="f336f4fe-8719-4ea2-b5d6-29b3a580aeb4">Draft</Stage>
+    <Next_x0020_Stage xmlns="f336f4fe-8719-4ea2-b5d6-29b3a580aeb4">N/A</Next_x0020_Stage>
+    <Admin_x0020_Action xmlns="f336f4fe-8719-4ea2-b5d6-29b3a580aeb4" xsi:nil="true"/>
+    <Template_x0020_Category xmlns="f336f4fe-8719-4ea2-b5d6-29b3a580aeb4">Hearing Requirements Notice - HRN</Template_x0020_Category>
+    <Action xmlns="f336f4fe-8719-4ea2-b5d6-29b3a580aeb4" xsi:nil="true"/>
+    <Purpose1 xmlns="f336f4fe-8719-4ea2-b5d6-29b3a580aeb4">Directions Questionnaire</Purpose1>
+    <Template_x0020_Language xmlns="f336f4fe-8719-4ea2-b5d6-29b3a580aeb4">English - ENG</Template_x0020_Language>
+    <Rename xmlns="f336f4fe-8719-4ea2-b5d6-29b3a580aeb4">true</Rename>
+    <Tornado_x0020_Filename xmlns="f336f4fe-8719-4ea2-b5d6-29b3a580aeb4" xsi:nil="true"/>
+    <Approval_x0020_Request_x0020_Comment xmlns="f336f4fe-8719-4ea2-b5d6-29b3a580aeb4">Hi, please approve the template for HNL_DQ_RESPONSE_1V1("CV-UNS-HRN-ENG-01213.docx") as part of HNL release CIV-6824</Approval_x0020_Request_x0020_Comment>
+    <Publication_x0020_Date xmlns="f336f4fe-8719-4ea2-b5d6-29b3a580aeb4">2020-12-09T00:00:00+00:00</Publication_x0020_Date>
+    <SharedWithUsers xmlns="f336f4fe-8719-4ea2-b5d6-29b3a580aeb4">
+      <UserInfo>
+        <DisplayName>Robert Allright</DisplayName>
+        <AccountId>23</AccountId>
+        <AccountType/>
+      </UserInfo>
+    </SharedWithUsers>
+  </documentManagement>
+</p:properties>
 </file>
 
-<file path=customXml/itemProps2.xml><?xml version="1.0" encoding="utf-8"?>
-<ds:datastoreItem xmlns:ds="http://schemas.openxmlformats.org/officeDocument/2006/customXml" ds:itemID="{D9CC73D4-2572-D642-B334-03ABC33F70A6}">
-  <ds:schemaRefs>
-    <ds:schemaRef ds:uri="http://schemas.openxmlformats.org/officeDocument/2006/bibliography"/>
-  </ds:schemaRefs>
-</ds:datastoreItem>
+<file path=customXml/item4.xml><?xml version="1.0" encoding="utf-8"?>
+<b:Sources xmlns:b="http://schemas.openxmlformats.org/officeDocument/2006/bibliography" xmlns="http://schemas.openxmlformats.org/officeDocument/2006/bibliography" SelectedStyle="\APASixthEditionOfficeOnline.xsl" StyleName="APA" Version="6"/>
 </file>
 
-<file path=customXml/itemProps3.xml><?xml version="1.0" encoding="utf-8"?>
+<file path=customXml/itemProps1.xml><?xml version="1.0" encoding="utf-8"?>
 <ds:datastoreItem xmlns:ds="http://schemas.openxmlformats.org/officeDocument/2006/customXml" ds:itemID="{E3C668EA-611C-4566-B782-E2DF64207BC6}">
   <ds:schemaRefs>
     <ds:schemaRef ds:uri="http://schemas.microsoft.com/office/2006/metadata/contentType"/>
@@ -16663,10 +15043,28 @@
 </ds:datastoreItem>
 </file>
 
-<file path=customXml/itemProps4.xml><?xml version="1.0" encoding="utf-8"?>
+<file path=customXml/itemProps2.xml><?xml version="1.0" encoding="utf-8"?>
 <ds:datastoreItem xmlns:ds="http://schemas.openxmlformats.org/officeDocument/2006/customXml" ds:itemID="{B979ABCF-6006-4211-8C04-D08E1C55C8F9}">
   <ds:schemaRefs>
     <ds:schemaRef ds:uri="http://schemas.microsoft.com/sharepoint/v3/contenttype/forms"/>
+  </ds:schemaRefs>
+</ds:datastoreItem>
+</file>
+
+<file path=customXml/itemProps3.xml><?xml version="1.0" encoding="utf-8"?>
+<ds:datastoreItem xmlns:ds="http://schemas.openxmlformats.org/officeDocument/2006/customXml" ds:itemID="{167D3FB0-0D1A-4A81-8A96-EE2F37F3B125}">
+  <ds:schemaRefs>
+    <ds:schemaRef ds:uri="http://schemas.microsoft.com/office/2006/metadata/properties"/>
+    <ds:schemaRef ds:uri="http://schemas.microsoft.com/office/infopath/2007/PartnerControls"/>
+    <ds:schemaRef ds:uri="f336f4fe-8719-4ea2-b5d6-29b3a580aeb4"/>
+  </ds:schemaRefs>
+</ds:datastoreItem>
+</file>
+
+<file path=customXml/itemProps4.xml><?xml version="1.0" encoding="utf-8"?>
+<ds:datastoreItem xmlns:ds="http://schemas.openxmlformats.org/officeDocument/2006/customXml" ds:itemID="{D9CC73D4-2572-D642-B334-03ABC33F70A6}">
+  <ds:schemaRefs>
+    <ds:schemaRef ds:uri="http://schemas.openxmlformats.org/officeDocument/2006/bibliography"/>
   </ds:schemaRefs>
 </ds:datastoreItem>
 </file>

</xml_diff>

<commit_message>
updated documents with disclosure report
</commit_message>
<xml_diff>
--- a/docker/docmosis/templates/CV-UNS-HRN-ENG-01345.docx
+++ b/docker/docmosis/templates/CV-UNS-HRN-ENG-01345.docx
@@ -190,7 +190,27 @@
                 <w:sz w:val="28"/>
                 <w:szCs w:val="28"/>
               </w:rPr>
-              <w:t>Claim number: &lt;&lt;referenceNumber&gt;&gt;</w:t>
+              <w:t>Claim number: &lt;&lt;</w:t>
+            </w:r>
+            <w:proofErr w:type="spellStart"/>
+            <w:r>
+              <w:rPr>
+                <w:rFonts w:ascii="GDSTransportWebsite" w:hAnsi="GDSTransportWebsite"/>
+                <w:color w:val="60686D"/>
+                <w:sz w:val="28"/>
+                <w:szCs w:val="28"/>
+              </w:rPr>
+              <w:t>referenceNumber</w:t>
+            </w:r>
+            <w:proofErr w:type="spellEnd"/>
+            <w:r>
+              <w:rPr>
+                <w:rFonts w:ascii="GDSTransportWebsite" w:hAnsi="GDSTransportWebsite"/>
+                <w:color w:val="60686D"/>
+                <w:sz w:val="28"/>
+                <w:szCs w:val="28"/>
+              </w:rPr>
+              <w:t>&gt;&gt;</w:t>
             </w:r>
           </w:p>
         </w:tc>
@@ -344,6 +364,7 @@
               </w:rPr>
               <w:t>: &lt;&lt;</w:t>
             </w:r>
+            <w:proofErr w:type="spellStart"/>
             <w:r>
               <w:rPr>
                 <w:rFonts w:ascii="GDSTransportWebsite" w:hAnsi="GDSTransportWebsite"/>
@@ -353,6 +374,7 @@
               </w:rPr>
               <w:t>caseName</w:t>
             </w:r>
+            <w:proofErr w:type="spellEnd"/>
             <w:r>
               <w:rPr>
                 <w:rFonts w:ascii="GDSTransportWebsite" w:hAnsi="GDSTransportWebsite"/>
@@ -605,8 +627,9 @@
                 <w:sz w:val="20"/>
                 <w:szCs w:val="20"/>
               </w:rPr>
-              <w:t>&lt;&lt;{dateFormat(</w:t>
-            </w:r>
+              <w:t>&lt;</w:t>
+            </w:r>
+            <w:proofErr w:type="gramStart"/>
             <w:r>
               <w:rPr>
                 <w:rFonts w:ascii="GDSTransportWebsite" w:eastAsia="Times New Roman" w:hAnsi="GDSTransportWebsite" w:cs="Times New Roman"/>
@@ -614,8 +637,10 @@
                 <w:sz w:val="20"/>
                 <w:szCs w:val="20"/>
               </w:rPr>
-              <w:t>submittedOn</w:t>
-            </w:r>
+              <w:t>&lt;{</w:t>
+            </w:r>
+            <w:proofErr w:type="spellStart"/>
+            <w:proofErr w:type="gramEnd"/>
             <w:r>
               <w:rPr>
                 <w:rFonts w:ascii="GDSTransportWebsite" w:eastAsia="Times New Roman" w:hAnsi="GDSTransportWebsite" w:cs="Times New Roman"/>
@@ -623,7 +648,77 @@
                 <w:sz w:val="20"/>
                 <w:szCs w:val="20"/>
               </w:rPr>
-              <w:t>, ‘d MMMM yyyy’, ‘dd-MM-yyyy’)}&gt;&gt;</w:t>
+              <w:t>dateFormat</w:t>
+            </w:r>
+            <w:proofErr w:type="spellEnd"/>
+            <w:r>
+              <w:rPr>
+                <w:rFonts w:ascii="GDSTransportWebsite" w:eastAsia="Times New Roman" w:hAnsi="GDSTransportWebsite" w:cs="Times New Roman"/>
+                <w:color w:val="60686D"/>
+                <w:sz w:val="20"/>
+                <w:szCs w:val="20"/>
+              </w:rPr>
+              <w:t>(</w:t>
+            </w:r>
+            <w:proofErr w:type="spellStart"/>
+            <w:r>
+              <w:rPr>
+                <w:rFonts w:ascii="GDSTransportWebsite" w:eastAsia="Times New Roman" w:hAnsi="GDSTransportWebsite" w:cs="Times New Roman"/>
+                <w:color w:val="60686D"/>
+                <w:sz w:val="20"/>
+                <w:szCs w:val="20"/>
+              </w:rPr>
+              <w:t>submittedOn</w:t>
+            </w:r>
+            <w:proofErr w:type="spellEnd"/>
+            <w:r>
+              <w:rPr>
+                <w:rFonts w:ascii="GDSTransportWebsite" w:eastAsia="Times New Roman" w:hAnsi="GDSTransportWebsite" w:cs="Times New Roman"/>
+                <w:color w:val="60686D"/>
+                <w:sz w:val="20"/>
+                <w:szCs w:val="20"/>
+              </w:rPr>
+              <w:t xml:space="preserve">, ‘d MMMM </w:t>
+            </w:r>
+            <w:proofErr w:type="spellStart"/>
+            <w:r>
+              <w:rPr>
+                <w:rFonts w:ascii="GDSTransportWebsite" w:eastAsia="Times New Roman" w:hAnsi="GDSTransportWebsite" w:cs="Times New Roman"/>
+                <w:color w:val="60686D"/>
+                <w:sz w:val="20"/>
+                <w:szCs w:val="20"/>
+              </w:rPr>
+              <w:t>yyyy</w:t>
+            </w:r>
+            <w:proofErr w:type="spellEnd"/>
+            <w:r>
+              <w:rPr>
+                <w:rFonts w:ascii="GDSTransportWebsite" w:eastAsia="Times New Roman" w:hAnsi="GDSTransportWebsite" w:cs="Times New Roman"/>
+                <w:color w:val="60686D"/>
+                <w:sz w:val="20"/>
+                <w:szCs w:val="20"/>
+              </w:rPr>
+              <w:t>’, ‘dd-MM-</w:t>
+            </w:r>
+            <w:proofErr w:type="spellStart"/>
+            <w:r>
+              <w:rPr>
+                <w:rFonts w:ascii="GDSTransportWebsite" w:eastAsia="Times New Roman" w:hAnsi="GDSTransportWebsite" w:cs="Times New Roman"/>
+                <w:color w:val="60686D"/>
+                <w:sz w:val="20"/>
+                <w:szCs w:val="20"/>
+              </w:rPr>
+              <w:t>yyyy</w:t>
+            </w:r>
+            <w:proofErr w:type="spellEnd"/>
+            <w:r>
+              <w:rPr>
+                <w:rFonts w:ascii="GDSTransportWebsite" w:eastAsia="Times New Roman" w:hAnsi="GDSTransportWebsite" w:cs="Times New Roman"/>
+                <w:color w:val="60686D"/>
+                <w:sz w:val="20"/>
+                <w:szCs w:val="20"/>
+              </w:rPr>
+              <w:t>’)}&gt;&gt;</w:t>
             </w:r>
           </w:p>
         </w:tc>
@@ -827,6 +922,7 @@
               </w:rPr>
               <w:t>&lt;&lt;cs_{</w:t>
             </w:r>
+            <w:proofErr w:type="gramStart"/>
             <w:r>
               <w:rPr>
                 <w:rFonts w:ascii="GDSTransportWebsite" w:hAnsi="GDSTransportWebsite"/>
@@ -855,6 +951,7 @@
               </w:rPr>
               <w:t>.AddressLine</w:t>
             </w:r>
+            <w:proofErr w:type="gramEnd"/>
             <w:r>
               <w:rPr>
                 <w:rFonts w:ascii="GDSTransportWebsite" w:hAnsi="GDSTransportWebsite"/>
@@ -970,6 +1067,7 @@
               </w:rPr>
               <w:t>&lt;&lt;</w:t>
             </w:r>
+            <w:proofErr w:type="gramStart"/>
             <w:r>
               <w:rPr>
                 <w:rFonts w:ascii="GDSTransportWebsite" w:hAnsi="GDSTransportWebsite"/>
@@ -989,7 +1087,15 @@
                 <w:rFonts w:ascii="GDSTransportWebsite" w:hAnsi="GDSTransportWebsite"/>
                 <w:color w:val="0A0A0A"/>
               </w:rPr>
-              <w:t>ddress.AddressLine2&gt;&gt;&lt;&lt;es_&gt;&gt;&lt;&lt;cs_{</w:t>
+              <w:t>ddress.AddressLine</w:t>
+            </w:r>
+            <w:proofErr w:type="gramEnd"/>
+            <w:r>
+              <w:rPr>
+                <w:rFonts w:ascii="GDSTransportWebsite" w:hAnsi="GDSTransportWebsite"/>
+                <w:color w:val="0A0A0A"/>
+              </w:rPr>
+              <w:t>2&gt;&gt;&lt;&lt;es_&gt;&gt;&lt;&lt;cs_{</w:t>
             </w:r>
             <w:r>
               <w:rPr>
@@ -1049,6 +1155,7 @@
               </w:rPr>
               <w:t>&lt;&lt;</w:t>
             </w:r>
+            <w:proofErr w:type="gramStart"/>
             <w:r>
               <w:rPr>
                 <w:rFonts w:ascii="GDSTransportWebsite" w:hAnsi="GDSTransportWebsite"/>
@@ -1068,7 +1175,15 @@
                 <w:rFonts w:ascii="GDSTransportWebsite" w:hAnsi="GDSTransportWebsite"/>
                 <w:color w:val="0A0A0A"/>
               </w:rPr>
-              <w:t>ddress.AddressLine3&gt;&gt;&lt;&lt;es_&gt;&gt;&lt;&lt;cs_{</w:t>
+              <w:t>ddress.AddressLine</w:t>
+            </w:r>
+            <w:proofErr w:type="gramEnd"/>
+            <w:r>
+              <w:rPr>
+                <w:rFonts w:ascii="GDSTransportWebsite" w:hAnsi="GDSTransportWebsite"/>
+                <w:color w:val="0A0A0A"/>
+              </w:rPr>
+              <w:t>3&gt;&gt;&lt;&lt;es_&gt;&gt;&lt;&lt;cs_{</w:t>
             </w:r>
             <w:r>
               <w:rPr>
@@ -1128,6 +1243,8 @@
               </w:rPr>
               <w:t>&lt;&lt;</w:t>
             </w:r>
+            <w:proofErr w:type="spellStart"/>
+            <w:proofErr w:type="gramStart"/>
             <w:r>
               <w:rPr>
                 <w:rFonts w:ascii="GDSTransportWebsite" w:hAnsi="GDSTransportWebsite"/>
@@ -1147,7 +1264,16 @@
                 <w:rFonts w:ascii="GDSTransportWebsite" w:hAnsi="GDSTransportWebsite"/>
                 <w:color w:val="0A0A0A"/>
               </w:rPr>
-              <w:t>ddress.PostTown&gt;&gt;&lt;&lt;es_&gt;&gt;</w:t>
+              <w:t>ddress.PostTown</w:t>
+            </w:r>
+            <w:proofErr w:type="spellEnd"/>
+            <w:proofErr w:type="gramEnd"/>
+            <w:r>
+              <w:rPr>
+                <w:rFonts w:ascii="GDSTransportWebsite" w:hAnsi="GDSTransportWebsite"/>
+                <w:color w:val="0A0A0A"/>
+              </w:rPr>
+              <w:t>&gt;&gt;&lt;&lt;es_&gt;&gt;</w:t>
             </w:r>
           </w:p>
           <w:p>
@@ -1165,6 +1291,8 @@
               </w:rPr>
               <w:t>&lt;&lt;</w:t>
             </w:r>
+            <w:proofErr w:type="spellStart"/>
+            <w:proofErr w:type="gramStart"/>
             <w:r>
               <w:rPr>
                 <w:rFonts w:ascii="GDSTransportWebsite" w:hAnsi="GDSTransportWebsite"/>
@@ -1184,7 +1312,16 @@
                 <w:rFonts w:ascii="GDSTransportWebsite" w:hAnsi="GDSTransportWebsite"/>
                 <w:color w:val="0A0A0A"/>
               </w:rPr>
-              <w:t>ddress.PostCode&gt;&gt;</w:t>
+              <w:t>ddress.PostCode</w:t>
+            </w:r>
+            <w:proofErr w:type="spellEnd"/>
+            <w:proofErr w:type="gramEnd"/>
+            <w:r>
+              <w:rPr>
+                <w:rFonts w:ascii="GDSTransportWebsite" w:hAnsi="GDSTransportWebsite"/>
+                <w:color w:val="0A0A0A"/>
+              </w:rPr>
+              <w:t>&gt;&gt;</w:t>
             </w:r>
           </w:p>
           <w:p>
@@ -1200,15 +1337,41 @@
                 <w:rFonts w:ascii="GDSTransportWebsite" w:hAnsi="GDSTransportWebsite"/>
                 <w:color w:val="0A0A0A"/>
               </w:rPr>
-              <w:t>&lt;&lt;cs_{</w:t>
-            </w:r>
-            <w:r>
-              <w:rPr>
-                <w:rFonts w:ascii="GDSTransportWebsite" w:hAnsi="GDSTransportWebsite"/>
-                <w:color w:val="0A0A0A"/>
-              </w:rPr>
-              <w:t>!isBlank(</w:t>
-            </w:r>
+              <w:t>&lt;&lt;cs_</w:t>
+            </w:r>
+            <w:proofErr w:type="gramStart"/>
+            <w:r>
+              <w:rPr>
+                <w:rFonts w:ascii="GDSTransportWebsite" w:hAnsi="GDSTransportWebsite"/>
+                <w:color w:val="0A0A0A"/>
+              </w:rPr>
+              <w:t>{</w:t>
+            </w:r>
+            <w:r>
+              <w:rPr>
+                <w:rFonts w:ascii="GDSTransportWebsite" w:hAnsi="GDSTransportWebsite"/>
+                <w:color w:val="0A0A0A"/>
+              </w:rPr>
+              <w:t>!</w:t>
+            </w:r>
+            <w:proofErr w:type="spellStart"/>
+            <w:r>
+              <w:rPr>
+                <w:rFonts w:ascii="GDSTransportWebsite" w:hAnsi="GDSTransportWebsite"/>
+                <w:color w:val="0A0A0A"/>
+              </w:rPr>
+              <w:t>isBlank</w:t>
+            </w:r>
+            <w:proofErr w:type="spellEnd"/>
+            <w:proofErr w:type="gramEnd"/>
+            <w:r>
+              <w:rPr>
+                <w:rFonts w:ascii="GDSTransportWebsite" w:hAnsi="GDSTransportWebsite"/>
+                <w:color w:val="0A0A0A"/>
+              </w:rPr>
+              <w:t>(</w:t>
+            </w:r>
+            <w:proofErr w:type="spellStart"/>
             <w:r>
               <w:rPr>
                 <w:rFonts w:ascii="GDSTransportWebsite" w:hAnsi="GDSTransportWebsite"/>
@@ -1230,6 +1393,7 @@
               </w:rPr>
               <w:t>ddress.Country</w:t>
             </w:r>
+            <w:proofErr w:type="spellEnd"/>
             <w:r>
               <w:rPr>
                 <w:rFonts w:ascii="GDSTransportWebsite" w:hAnsi="GDSTransportWebsite"/>
@@ -1260,6 +1424,8 @@
               </w:rPr>
               <w:t>&lt;&lt;</w:t>
             </w:r>
+            <w:proofErr w:type="spellStart"/>
+            <w:proofErr w:type="gramStart"/>
             <w:r>
               <w:rPr>
                 <w:rFonts w:ascii="GDSTransportWebsite" w:hAnsi="GDSTransportWebsite"/>
@@ -1279,7 +1445,16 @@
                 <w:rFonts w:ascii="GDSTransportWebsite" w:hAnsi="GDSTransportWebsite"/>
                 <w:color w:val="0A0A0A"/>
               </w:rPr>
-              <w:t>ddress.Country&gt;&gt;&lt;&lt;es_&gt;&gt;</w:t>
+              <w:t>ddress.Country</w:t>
+            </w:r>
+            <w:proofErr w:type="spellEnd"/>
+            <w:proofErr w:type="gramEnd"/>
+            <w:r>
+              <w:rPr>
+                <w:rFonts w:ascii="GDSTransportWebsite" w:hAnsi="GDSTransportWebsite"/>
+                <w:color w:val="0A0A0A"/>
+              </w:rPr>
+              <w:t>&gt;&gt;&lt;&lt;es_&gt;&gt;</w:t>
             </w:r>
           </w:p>
           <w:p>
@@ -1353,7 +1528,23 @@
                 <w:rFonts w:ascii="GDSTransportWebsite" w:hAnsi="GDSTransportWebsite"/>
                 <w:color w:val="0A0A0A"/>
               </w:rPr>
-              <w:t>&lt;&lt;cs_{!isBlank(applicant.</w:t>
+              <w:t>&lt;&lt;cs_</w:t>
+            </w:r>
+            <w:proofErr w:type="gramStart"/>
+            <w:r>
+              <w:rPr>
+                <w:rFonts w:ascii="GDSTransportWebsite" w:hAnsi="GDSTransportWebsite"/>
+                <w:color w:val="0A0A0A"/>
+              </w:rPr>
+              <w:t>{!isBlank</w:t>
+            </w:r>
+            <w:proofErr w:type="gramEnd"/>
+            <w:r>
+              <w:rPr>
+                <w:rFonts w:ascii="GDSTransportWebsite" w:hAnsi="GDSTransportWebsite"/>
+                <w:color w:val="0A0A0A"/>
+              </w:rPr>
+              <w:t>(applicant.</w:t>
             </w:r>
             <w:r>
               <w:rPr>
@@ -1489,7 +1680,23 @@
                 <w:rFonts w:ascii="GDSTransportWebsite" w:hAnsi="GDSTransportWebsite"/>
                 <w:color w:val="0A0A0A"/>
               </w:rPr>
-              <w:t>cs_{!isBlank(</w:t>
+              <w:t>cs_</w:t>
+            </w:r>
+            <w:proofErr w:type="gramStart"/>
+            <w:r>
+              <w:rPr>
+                <w:rFonts w:ascii="GDSTransportWebsite" w:hAnsi="GDSTransportWebsite"/>
+                <w:color w:val="0A0A0A"/>
+              </w:rPr>
+              <w:t>{!isBlank</w:t>
+            </w:r>
+            <w:proofErr w:type="gramEnd"/>
+            <w:r>
+              <w:rPr>
+                <w:rFonts w:ascii="GDSTransportWebsite" w:hAnsi="GDSTransportWebsite"/>
+                <w:color w:val="0A0A0A"/>
+              </w:rPr>
+              <w:t>(</w:t>
             </w:r>
             <w:r>
               <w:rPr>
@@ -1628,7 +1835,23 @@
                 <w:rFonts w:ascii="GDSTransportWebsite" w:hAnsi="GDSTransportWebsite"/>
                 <w:color w:val="0A0A0A"/>
               </w:rPr>
-              <w:t>&lt;&lt;cs_{!isBlank(applicant.litigationFriendName)}&gt;&gt;&lt;&lt;applicant.litigationFriendName&gt;&gt;&lt;&lt;else&gt;&gt;</w:t>
+              <w:t>&lt;&lt;cs_</w:t>
+            </w:r>
+            <w:proofErr w:type="gramStart"/>
+            <w:r>
+              <w:rPr>
+                <w:rFonts w:ascii="GDSTransportWebsite" w:hAnsi="GDSTransportWebsite"/>
+                <w:color w:val="0A0A0A"/>
+              </w:rPr>
+              <w:t>{!isBlank</w:t>
+            </w:r>
+            <w:proofErr w:type="gramEnd"/>
+            <w:r>
+              <w:rPr>
+                <w:rFonts w:ascii="GDSTransportWebsite" w:hAnsi="GDSTransportWebsite"/>
+                <w:color w:val="0A0A0A"/>
+              </w:rPr>
+              <w:t>(applicant.litigationFriendName)}&gt;&gt;&lt;&lt;applicant.litigationFriendName&gt;&gt;&lt;&lt;else&gt;&gt;</w:t>
             </w:r>
             <w:r>
               <w:rPr>
@@ -1665,6 +1888,7 @@
               </w:rPr>
               <w:t>&lt;&lt;</w:t>
             </w:r>
+            <w:proofErr w:type="spellStart"/>
             <w:r>
               <w:rPr>
                 <w:rFonts w:ascii="GDSTransportWebsite" w:hAnsi="GDSTransportWebsite"/>
@@ -1672,6 +1896,7 @@
               </w:rPr>
               <w:t>applicant.litigationFriendLastName</w:t>
             </w:r>
+            <w:proofErr w:type="spellEnd"/>
             <w:r>
               <w:rPr>
                 <w:rFonts w:ascii="GDSTransportWebsite" w:hAnsi="GDSTransportWebsite"/>
@@ -1764,7 +1989,23 @@
                 <w:rFonts w:ascii="GDSTransportWebsite" w:hAnsi="GDSTransportWebsite"/>
                 <w:color w:val="0A0A0A"/>
               </w:rPr>
-              <w:t>cs_{!isBlank(</w:t>
+              <w:t>cs_</w:t>
+            </w:r>
+            <w:proofErr w:type="gramStart"/>
+            <w:r>
+              <w:rPr>
+                <w:rFonts w:ascii="GDSTransportWebsite" w:hAnsi="GDSTransportWebsite"/>
+                <w:color w:val="0A0A0A"/>
+              </w:rPr>
+              <w:t>{!isBlank</w:t>
+            </w:r>
+            <w:proofErr w:type="gramEnd"/>
+            <w:r>
+              <w:rPr>
+                <w:rFonts w:ascii="GDSTransportWebsite" w:hAnsi="GDSTransportWebsite"/>
+                <w:color w:val="0A0A0A"/>
+              </w:rPr>
+              <w:t>(</w:t>
             </w:r>
             <w:r>
               <w:rPr>
@@ -1964,7 +2205,23 @@
                 <w:rFonts w:ascii="GDSTransportWebsite" w:hAnsi="GDSTransportWebsite"/>
                 <w:color w:val="0A0A0A"/>
               </w:rPr>
-              <w:t>cs_{!isBlank(</w:t>
+              <w:t>cs_</w:t>
+            </w:r>
+            <w:proofErr w:type="gramStart"/>
+            <w:r>
+              <w:rPr>
+                <w:rFonts w:ascii="GDSTransportWebsite" w:hAnsi="GDSTransportWebsite"/>
+                <w:color w:val="0A0A0A"/>
+              </w:rPr>
+              <w:t>{!isBlank</w:t>
+            </w:r>
+            <w:proofErr w:type="gramEnd"/>
+            <w:r>
+              <w:rPr>
+                <w:rFonts w:ascii="GDSTransportWebsite" w:hAnsi="GDSTransportWebsite"/>
+                <w:color w:val="0A0A0A"/>
+              </w:rPr>
+              <w:t>(</w:t>
             </w:r>
             <w:r>
               <w:rPr>
@@ -2119,7 +2376,18 @@
                 <w:color w:val="0A0A0A"/>
                 <w:shd w:val="clear" w:color="auto" w:fill="FFFFFF"/>
               </w:rPr>
-              <w:t>&lt;&lt;rr_</w:t>
+              <w:t>&lt;&lt;</w:t>
+            </w:r>
+            <w:proofErr w:type="spellStart"/>
+            <w:r>
+              <w:rPr>
+                <w:rFonts w:ascii="GDSTransportWebsite" w:hAnsi="GDSTransportWebsite"/>
+                <w:b/>
+                <w:bCs/>
+                <w:color w:val="0A0A0A"/>
+                <w:shd w:val="clear" w:color="auto" w:fill="FFFFFF"/>
+              </w:rPr>
+              <w:t>rr_</w:t>
             </w:r>
             <w:r>
               <w:rPr>
@@ -2131,6 +2399,7 @@
               </w:rPr>
               <w:t>respondents</w:t>
             </w:r>
+            <w:proofErr w:type="spellEnd"/>
             <w:r>
               <w:rPr>
                 <w:rFonts w:ascii="GDSTransportWebsite" w:hAnsi="GDSTransportWebsite"/>
@@ -2173,7 +2442,29 @@
                 <w:color w:val="0A0A0A"/>
                 <w:shd w:val="clear" w:color="auto" w:fill="FFFFFF"/>
               </w:rPr>
-              <w:t>&lt;&lt;cs_{$size&gt;1}&gt;&gt; Defendant &lt;&lt;$itemnum&gt;&gt;&lt;&lt;es_&gt;&gt;</w:t>
+              <w:t>&lt;&lt;cs_{$size&gt;1}&gt;&gt; Defendant &lt;&lt;$</w:t>
+            </w:r>
+            <w:proofErr w:type="spellStart"/>
+            <w:r>
+              <w:rPr>
+                <w:rFonts w:ascii="GDSTransportWebsite" w:hAnsi="GDSTransportWebsite"/>
+                <w:b/>
+                <w:bCs/>
+                <w:color w:val="0A0A0A"/>
+                <w:shd w:val="clear" w:color="auto" w:fill="FFFFFF"/>
+              </w:rPr>
+              <w:t>itemnum</w:t>
+            </w:r>
+            <w:proofErr w:type="spellEnd"/>
+            <w:r>
+              <w:rPr>
+                <w:rFonts w:ascii="GDSTransportWebsite" w:hAnsi="GDSTransportWebsite"/>
+                <w:b/>
+                <w:bCs/>
+                <w:color w:val="0A0A0A"/>
+                <w:shd w:val="clear" w:color="auto" w:fill="FFFFFF"/>
+              </w:rPr>
+              <w:t>&gt;&gt;&lt;&lt;es_&gt;&gt;</w:t>
             </w:r>
           </w:p>
         </w:tc>
@@ -2299,6 +2590,7 @@
               </w:rPr>
               <w:t>.AddressLine</w:t>
             </w:r>
+            <w:proofErr w:type="gramStart"/>
             <w:r>
               <w:rPr>
                 <w:rFonts w:ascii="GDSTransportWebsite" w:hAnsi="GDSTransportWebsite"/>
@@ -2311,7 +2603,15 @@
                 <w:rFonts w:ascii="GDSTransportWebsite" w:hAnsi="GDSTransportWebsite"/>
                 <w:color w:val="0A0A0A"/>
               </w:rPr>
-              <w:t>!=null}&gt;&gt;&lt;&lt;</w:t>
+              <w:t>!=</w:t>
+            </w:r>
+            <w:proofErr w:type="gramEnd"/>
+            <w:r>
+              <w:rPr>
+                <w:rFonts w:ascii="GDSTransportWebsite" w:hAnsi="GDSTransportWebsite"/>
+                <w:color w:val="0A0A0A"/>
+              </w:rPr>
+              <w:t>null}&gt;&gt;&lt;&lt;</w:t>
             </w:r>
             <w:r>
               <w:rPr>
@@ -2405,14 +2705,30 @@
                 <w:rFonts w:ascii="GDSTransportWebsite" w:hAnsi="GDSTransportWebsite"/>
                 <w:color w:val="0A0A0A"/>
               </w:rPr>
-              <w:t>ddress.AddressLine2&gt;&gt;&lt;&lt;es_&gt;&gt;&lt;&lt;cs_{</w:t>
-            </w:r>
-            <w:r>
-              <w:rPr>
-                <w:rFonts w:ascii="GDSTransportWebsite" w:hAnsi="GDSTransportWebsite"/>
-                <w:color w:val="0A0A0A"/>
-              </w:rPr>
-              <w:t>!isBlank(primaryA</w:t>
+              <w:t>ddress.AddressLine2&gt;&gt;&lt;&lt;es_&gt;&gt;&lt;&lt;cs_</w:t>
+            </w:r>
+            <w:proofErr w:type="gramStart"/>
+            <w:r>
+              <w:rPr>
+                <w:rFonts w:ascii="GDSTransportWebsite" w:hAnsi="GDSTransportWebsite"/>
+                <w:color w:val="0A0A0A"/>
+              </w:rPr>
+              <w:t>{</w:t>
+            </w:r>
+            <w:r>
+              <w:rPr>
+                <w:rFonts w:ascii="GDSTransportWebsite" w:hAnsi="GDSTransportWebsite"/>
+                <w:color w:val="0A0A0A"/>
+              </w:rPr>
+              <w:t>!isBlank</w:t>
+            </w:r>
+            <w:proofErr w:type="gramEnd"/>
+            <w:r>
+              <w:rPr>
+                <w:rFonts w:ascii="GDSTransportWebsite" w:hAnsi="GDSTransportWebsite"/>
+                <w:color w:val="0A0A0A"/>
+              </w:rPr>
+              <w:t>(primaryA</w:t>
             </w:r>
             <w:r>
               <w:rPr>
@@ -2463,14 +2779,30 @@
                 <w:rFonts w:ascii="GDSTransportWebsite" w:hAnsi="GDSTransportWebsite"/>
                 <w:color w:val="0A0A0A"/>
               </w:rPr>
-              <w:t>ddress.AddressLine3&gt;&gt;&lt;&lt;es_&gt;&gt;&lt;&lt;cs_{</w:t>
-            </w:r>
-            <w:r>
-              <w:rPr>
-                <w:rFonts w:ascii="GDSTransportWebsite" w:hAnsi="GDSTransportWebsite"/>
-                <w:color w:val="0A0A0A"/>
-              </w:rPr>
-              <w:t>!isBlank(primaryA</w:t>
+              <w:t>ddress.AddressLine3&gt;&gt;&lt;&lt;es_&gt;&gt;&lt;&lt;cs_</w:t>
+            </w:r>
+            <w:proofErr w:type="gramStart"/>
+            <w:r>
+              <w:rPr>
+                <w:rFonts w:ascii="GDSTransportWebsite" w:hAnsi="GDSTransportWebsite"/>
+                <w:color w:val="0A0A0A"/>
+              </w:rPr>
+              <w:t>{</w:t>
+            </w:r>
+            <w:r>
+              <w:rPr>
+                <w:rFonts w:ascii="GDSTransportWebsite" w:hAnsi="GDSTransportWebsite"/>
+                <w:color w:val="0A0A0A"/>
+              </w:rPr>
+              <w:t>!isBlank</w:t>
+            </w:r>
+            <w:proofErr w:type="gramEnd"/>
+            <w:r>
+              <w:rPr>
+                <w:rFonts w:ascii="GDSTransportWebsite" w:hAnsi="GDSTransportWebsite"/>
+                <w:color w:val="0A0A0A"/>
+              </w:rPr>
+              <w:t>(primaryA</w:t>
             </w:r>
             <w:r>
               <w:rPr>
@@ -2509,6 +2841,7 @@
               </w:rPr>
               <w:t>&lt;&lt;</w:t>
             </w:r>
+            <w:proofErr w:type="spellStart"/>
             <w:r>
               <w:rPr>
                 <w:rFonts w:ascii="GDSTransportWebsite" w:hAnsi="GDSTransportWebsite"/>
@@ -2521,7 +2854,15 @@
                 <w:rFonts w:ascii="GDSTransportWebsite" w:hAnsi="GDSTransportWebsite"/>
                 <w:color w:val="0A0A0A"/>
               </w:rPr>
-              <w:t>ddress.PostTown&gt;&gt;&lt;&lt;es_&gt;&gt;</w:t>
+              <w:t>ddress.PostTown</w:t>
+            </w:r>
+            <w:proofErr w:type="spellEnd"/>
+            <w:r>
+              <w:rPr>
+                <w:rFonts w:ascii="GDSTransportWebsite" w:hAnsi="GDSTransportWebsite"/>
+                <w:color w:val="0A0A0A"/>
+              </w:rPr>
+              <w:t>&gt;&gt;&lt;&lt;es_&gt;&gt;</w:t>
             </w:r>
           </w:p>
           <w:p>
@@ -2551,14 +2892,30 @@
                 <w:rFonts w:ascii="GDSTransportWebsite" w:hAnsi="GDSTransportWebsite"/>
                 <w:color w:val="0A0A0A"/>
               </w:rPr>
-              <w:t>ddress.PostCode&gt;&gt;&lt;&lt;cs_{</w:t>
-            </w:r>
-            <w:r>
-              <w:rPr>
-                <w:rFonts w:ascii="GDSTransportWebsite" w:hAnsi="GDSTransportWebsite"/>
-                <w:color w:val="0A0A0A"/>
-              </w:rPr>
-              <w:t>!isBlank(primaryA</w:t>
+              <w:t>ddress.PostCode&gt;&gt;&lt;&lt;cs_</w:t>
+            </w:r>
+            <w:proofErr w:type="gramStart"/>
+            <w:r>
+              <w:rPr>
+                <w:rFonts w:ascii="GDSTransportWebsite" w:hAnsi="GDSTransportWebsite"/>
+                <w:color w:val="0A0A0A"/>
+              </w:rPr>
+              <w:t>{</w:t>
+            </w:r>
+            <w:r>
+              <w:rPr>
+                <w:rFonts w:ascii="GDSTransportWebsite" w:hAnsi="GDSTransportWebsite"/>
+                <w:color w:val="0A0A0A"/>
+              </w:rPr>
+              <w:t>!isBlank</w:t>
+            </w:r>
+            <w:proofErr w:type="gramEnd"/>
+            <w:r>
+              <w:rPr>
+                <w:rFonts w:ascii="GDSTransportWebsite" w:hAnsi="GDSTransportWebsite"/>
+                <w:color w:val="0A0A0A"/>
+              </w:rPr>
+              <w:t>(primaryA</w:t>
             </w:r>
             <w:r>
               <w:rPr>
@@ -2597,6 +2954,7 @@
               </w:rPr>
               <w:t>&lt;&lt;</w:t>
             </w:r>
+            <w:proofErr w:type="spellStart"/>
             <w:r>
               <w:rPr>
                 <w:rFonts w:ascii="GDSTransportWebsite" w:hAnsi="GDSTransportWebsite"/>
@@ -2609,7 +2967,15 @@
                 <w:rFonts w:ascii="GDSTransportWebsite" w:hAnsi="GDSTransportWebsite"/>
                 <w:color w:val="0A0A0A"/>
               </w:rPr>
-              <w:t>ddress.Country&gt;&gt;&lt;&lt;es_&gt;&gt;</w:t>
+              <w:t>ddress.Country</w:t>
+            </w:r>
+            <w:proofErr w:type="spellEnd"/>
+            <w:r>
+              <w:rPr>
+                <w:rFonts w:ascii="GDSTransportWebsite" w:hAnsi="GDSTransportWebsite"/>
+                <w:color w:val="0A0A0A"/>
+              </w:rPr>
+              <w:t>&gt;&gt;&lt;&lt;es_&gt;&gt;</w:t>
             </w:r>
           </w:p>
           <w:p>
@@ -2670,8 +3036,34 @@
                 <w:rFonts w:ascii="GDSTransportWebsite" w:hAnsi="GDSTransportWebsite"/>
                 <w:color w:val="0A0A0A"/>
               </w:rPr>
-              <w:t>&lt;&lt;cs_{!isBlank(</w:t>
-            </w:r>
+              <w:t>&lt;&lt;cs_</w:t>
+            </w:r>
+            <w:proofErr w:type="gramStart"/>
+            <w:r>
+              <w:rPr>
+                <w:rFonts w:ascii="GDSTransportWebsite" w:hAnsi="GDSTransportWebsite"/>
+                <w:color w:val="0A0A0A"/>
+              </w:rPr>
+              <w:t>{!</w:t>
+            </w:r>
+            <w:proofErr w:type="spellStart"/>
+            <w:r>
+              <w:rPr>
+                <w:rFonts w:ascii="GDSTransportWebsite" w:hAnsi="GDSTransportWebsite"/>
+                <w:color w:val="0A0A0A"/>
+              </w:rPr>
+              <w:t>isBlank</w:t>
+            </w:r>
+            <w:proofErr w:type="spellEnd"/>
+            <w:proofErr w:type="gramEnd"/>
+            <w:r>
+              <w:rPr>
+                <w:rFonts w:ascii="GDSTransportWebsite" w:hAnsi="GDSTransportWebsite"/>
+                <w:color w:val="0A0A0A"/>
+              </w:rPr>
+              <w:t>(</w:t>
+            </w:r>
+            <w:proofErr w:type="spellStart"/>
             <w:r>
               <w:rPr>
                 <w:rFonts w:ascii="GDSTransportWebsite" w:hAnsi="GDSTransportWebsite"/>
@@ -2679,6 +3071,7 @@
               </w:rPr>
               <w:t>phoneNumber</w:t>
             </w:r>
+            <w:proofErr w:type="spellEnd"/>
             <w:r>
               <w:rPr>
                 <w:rFonts w:ascii="GDSTransportWebsite" w:hAnsi="GDSTransportWebsite"/>
@@ -2693,6 +3086,7 @@
               </w:rPr>
               <w:t>&lt;&lt;</w:t>
             </w:r>
+            <w:proofErr w:type="spellStart"/>
             <w:r>
               <w:rPr>
                 <w:rFonts w:ascii="GDSTransportWebsite" w:hAnsi="GDSTransportWebsite"/>
@@ -2700,6 +3094,7 @@
               </w:rPr>
               <w:t>phoneNumber</w:t>
             </w:r>
+            <w:proofErr w:type="spellEnd"/>
             <w:r>
               <w:rPr>
                 <w:rFonts w:ascii="GDSTransportWebsite" w:hAnsi="GDSTransportWebsite"/>
@@ -2772,8 +3167,34 @@
                 <w:rFonts w:ascii="GDSTransportWebsite" w:hAnsi="GDSTransportWebsite"/>
                 <w:color w:val="0A0A0A"/>
               </w:rPr>
-              <w:t>&lt;&lt;cs_{!isBlank(</w:t>
-            </w:r>
+              <w:t>&lt;&lt;cs_</w:t>
+            </w:r>
+            <w:proofErr w:type="gramStart"/>
+            <w:r>
+              <w:rPr>
+                <w:rFonts w:ascii="GDSTransportWebsite" w:hAnsi="GDSTransportWebsite"/>
+                <w:color w:val="0A0A0A"/>
+              </w:rPr>
+              <w:t>{!</w:t>
+            </w:r>
+            <w:proofErr w:type="spellStart"/>
+            <w:r>
+              <w:rPr>
+                <w:rFonts w:ascii="GDSTransportWebsite" w:hAnsi="GDSTransportWebsite"/>
+                <w:color w:val="0A0A0A"/>
+              </w:rPr>
+              <w:t>isBlank</w:t>
+            </w:r>
+            <w:proofErr w:type="spellEnd"/>
+            <w:proofErr w:type="gramEnd"/>
+            <w:r>
+              <w:rPr>
+                <w:rFonts w:ascii="GDSTransportWebsite" w:hAnsi="GDSTransportWebsite"/>
+                <w:color w:val="0A0A0A"/>
+              </w:rPr>
+              <w:t>(</w:t>
+            </w:r>
+            <w:proofErr w:type="spellStart"/>
             <w:r>
               <w:rPr>
                 <w:rFonts w:ascii="GDSTransportWebsite" w:hAnsi="GDSTransportWebsite"/>
@@ -2781,6 +3202,7 @@
               </w:rPr>
               <w:t>emailAddress</w:t>
             </w:r>
+            <w:proofErr w:type="spellEnd"/>
             <w:r>
               <w:rPr>
                 <w:rFonts w:ascii="GDSTransportWebsite" w:hAnsi="GDSTransportWebsite"/>
@@ -2795,6 +3217,7 @@
               </w:rPr>
               <w:t>&lt;&lt;</w:t>
             </w:r>
+            <w:proofErr w:type="spellStart"/>
             <w:r>
               <w:rPr>
                 <w:rFonts w:ascii="GDSTransportWebsite" w:hAnsi="GDSTransportWebsite"/>
@@ -2802,6 +3225,7 @@
               </w:rPr>
               <w:t>emailAddress</w:t>
             </w:r>
+            <w:proofErr w:type="spellEnd"/>
             <w:r>
               <w:rPr>
                 <w:rFonts w:ascii="GDSTransportWebsite" w:hAnsi="GDSTransportWebsite"/>
@@ -2877,7 +3301,23 @@
                 <w:rFonts w:ascii="GDSTransportWebsite" w:hAnsi="GDSTransportWebsite"/>
                 <w:color w:val="0A0A0A"/>
               </w:rPr>
-              <w:t>&lt;&lt;cs_{!isBlank(litigationFriendName)}&gt;&gt;&lt;&lt;litigationFriendName&gt;&gt;&lt;&lt;else&gt;&gt;</w:t>
+              <w:t>&lt;&lt;cs_</w:t>
+            </w:r>
+            <w:proofErr w:type="gramStart"/>
+            <w:r>
+              <w:rPr>
+                <w:rFonts w:ascii="GDSTransportWebsite" w:hAnsi="GDSTransportWebsite"/>
+                <w:color w:val="0A0A0A"/>
+              </w:rPr>
+              <w:t>{!isBlank</w:t>
+            </w:r>
+            <w:proofErr w:type="gramEnd"/>
+            <w:r>
+              <w:rPr>
+                <w:rFonts w:ascii="GDSTransportWebsite" w:hAnsi="GDSTransportWebsite"/>
+                <w:color w:val="0A0A0A"/>
+              </w:rPr>
+              <w:t>(litigationFriendName)}&gt;&gt;&lt;&lt;litigationFriendName&gt;&gt;&lt;&lt;else&gt;&gt;</w:t>
             </w:r>
             <w:r>
               <w:rPr>
@@ -2914,6 +3354,7 @@
               </w:rPr>
               <w:t>&lt;&lt;</w:t>
             </w:r>
+            <w:proofErr w:type="spellStart"/>
             <w:r>
               <w:rPr>
                 <w:rFonts w:ascii="GDSTransportWebsite" w:hAnsi="GDSTransportWebsite"/>
@@ -2921,6 +3362,7 @@
               </w:rPr>
               <w:t>litigationFriendLastName</w:t>
             </w:r>
+            <w:proofErr w:type="spellEnd"/>
             <w:r>
               <w:rPr>
                 <w:rFonts w:ascii="GDSTransportWebsite" w:hAnsi="GDSTransportWebsite"/>
@@ -2984,7 +3426,23 @@
                 <w:rFonts w:ascii="GDSTransportWebsite" w:hAnsi="GDSTransportWebsite"/>
                 <w:color w:val="0A0A0A"/>
               </w:rPr>
-              <w:t>&lt;&lt;cs_{!isBlank(</w:t>
+              <w:t>&lt;&lt;cs_</w:t>
+            </w:r>
+            <w:proofErr w:type="gramStart"/>
+            <w:r>
+              <w:rPr>
+                <w:rFonts w:ascii="GDSTransportWebsite" w:hAnsi="GDSTransportWebsite"/>
+                <w:color w:val="0A0A0A"/>
+              </w:rPr>
+              <w:t>{!isBlank</w:t>
+            </w:r>
+            <w:proofErr w:type="gramEnd"/>
+            <w:r>
+              <w:rPr>
+                <w:rFonts w:ascii="GDSTransportWebsite" w:hAnsi="GDSTransportWebsite"/>
+                <w:color w:val="0A0A0A"/>
+              </w:rPr>
+              <w:t>(</w:t>
             </w:r>
             <w:r>
               <w:rPr>
@@ -3142,7 +3600,23 @@
                 <w:rFonts w:ascii="GDSTransportWebsite" w:hAnsi="GDSTransportWebsite"/>
                 <w:color w:val="0A0A0A"/>
               </w:rPr>
-              <w:t>&lt;&lt;cs_{!isBlank(</w:t>
+              <w:t>&lt;&lt;cs_</w:t>
+            </w:r>
+            <w:proofErr w:type="gramStart"/>
+            <w:r>
+              <w:rPr>
+                <w:rFonts w:ascii="GDSTransportWebsite" w:hAnsi="GDSTransportWebsite"/>
+                <w:color w:val="0A0A0A"/>
+              </w:rPr>
+              <w:t>{!isBlank</w:t>
+            </w:r>
+            <w:proofErr w:type="gramEnd"/>
+            <w:r>
+              <w:rPr>
+                <w:rFonts w:ascii="GDSTransportWebsite" w:hAnsi="GDSTransportWebsite"/>
+                <w:color w:val="0A0A0A"/>
+              </w:rPr>
+              <w:t>(</w:t>
             </w:r>
             <w:r>
               <w:rPr>
@@ -3265,6 +3739,7 @@
               </w:rPr>
               <w:t>&lt;&lt;</w:t>
             </w:r>
+            <w:proofErr w:type="spellStart"/>
             <w:r>
               <w:rPr>
                 <w:rFonts w:ascii="GDSTransportWebsite" w:hAnsi="GDSTransportWebsite"/>
@@ -3275,6 +3750,7 @@
               </w:rPr>
               <w:t>legalRepHeading</w:t>
             </w:r>
+            <w:proofErr w:type="spellEnd"/>
             <w:r>
               <w:rPr>
                 <w:rFonts w:ascii="GDSTransportWebsite" w:hAnsi="GDSTransportWebsite"/>
@@ -3319,6 +3795,8 @@
               </w:rPr>
               <w:t>&lt;</w:t>
             </w:r>
+            <w:proofErr w:type="spellStart"/>
+            <w:proofErr w:type="gramStart"/>
             <w:r>
               <w:rPr>
                 <w:rFonts w:ascii="GDSTransportWebsite" w:hAnsi="GDSTransportWebsite"/>
@@ -3340,6 +3818,8 @@
               </w:rPr>
               <w:t>Name</w:t>
             </w:r>
+            <w:proofErr w:type="spellEnd"/>
+            <w:proofErr w:type="gramEnd"/>
             <w:r>
               <w:rPr>
                 <w:rFonts w:ascii="GDSTransportWebsite" w:hAnsi="GDSTransportWebsite"/>
@@ -3411,7 +3891,100 @@
                 <w:rFonts w:ascii="GDSTransportWebsite" w:hAnsi="GDSTransportWebsite"/>
                 <w:color w:val="0A0A0A"/>
               </w:rPr>
-              <w:t>cs_{</w:t>
+              <w:t>cs_</w:t>
+            </w:r>
+            <w:proofErr w:type="gramStart"/>
+            <w:r>
+              <w:rPr>
+                <w:rFonts w:ascii="GDSTransportWebsite" w:hAnsi="GDSTransportWebsite"/>
+                <w:color w:val="0A0A0A"/>
+              </w:rPr>
+              <w:t>{</w:t>
+            </w:r>
+            <w:r>
+              <w:rPr>
+                <w:rFonts w:ascii="GDSTransportWebsite" w:hAnsi="GDSTransportWebsite"/>
+                <w:color w:val="0A0A0A"/>
+              </w:rPr>
+              <w:t>!isBlank</w:t>
+            </w:r>
+            <w:proofErr w:type="gramEnd"/>
+            <w:r>
+              <w:rPr>
+                <w:rFonts w:ascii="GDSTransportWebsite" w:hAnsi="GDSTransportWebsite"/>
+                <w:color w:val="0A0A0A"/>
+              </w:rPr>
+              <w:t>(</w:t>
+            </w:r>
+            <w:r>
+              <w:rPr>
+                <w:rFonts w:ascii="GDSTransportWebsite" w:hAnsi="GDSTransportWebsite"/>
+                <w:color w:val="0A0A0A"/>
+              </w:rPr>
+              <w:t>representative.</w:t>
+            </w:r>
+            <w:r>
+              <w:rPr>
+                <w:rFonts w:ascii="GDSTransportWebsite" w:hAnsi="GDSTransportWebsite"/>
+                <w:color w:val="0A0A0A"/>
+              </w:rPr>
+              <w:t>serviceA</w:t>
+            </w:r>
+            <w:r>
+              <w:rPr>
+                <w:rFonts w:ascii="GDSTransportWebsite" w:hAnsi="GDSTransportWebsite"/>
+                <w:color w:val="0A0A0A"/>
+              </w:rPr>
+              <w:t>ddress.AddressLine</w:t>
+            </w:r>
+            <w:r>
+              <w:rPr>
+                <w:rFonts w:ascii="GDSTransportWebsite" w:hAnsi="GDSTransportWebsite"/>
+                <w:color w:val="0A0A0A"/>
+              </w:rPr>
+              <w:t>1)</w:t>
+            </w:r>
+            <w:r>
+              <w:rPr>
+                <w:rFonts w:ascii="GDSTransportWebsite" w:hAnsi="GDSTransportWebsite"/>
+                <w:color w:val="0A0A0A"/>
+              </w:rPr>
+              <w:t>}&gt;&gt;&lt;&lt;</w:t>
+            </w:r>
+            <w:r>
+              <w:rPr>
+                <w:rFonts w:ascii="GDSTransportWebsite" w:hAnsi="GDSTransportWebsite"/>
+                <w:color w:val="0A0A0A"/>
+              </w:rPr>
+              <w:t>representative.</w:t>
+            </w:r>
+            <w:r>
+              <w:rPr>
+                <w:rFonts w:ascii="GDSTransportWebsite" w:hAnsi="GDSTransportWebsite"/>
+                <w:color w:val="0A0A0A"/>
+              </w:rPr>
+              <w:t>serviceA</w:t>
+            </w:r>
+            <w:r>
+              <w:rPr>
+                <w:rFonts w:ascii="GDSTransportWebsite" w:hAnsi="GDSTransportWebsite"/>
+                <w:color w:val="0A0A0A"/>
+              </w:rPr>
+              <w:t>ddress.AddressLine1&gt;&gt;</w:t>
+            </w:r>
+            <w:r>
+              <w:rPr>
+                <w:rFonts w:ascii="GDSTransportWebsite" w:hAnsi="GDSTransportWebsite"/>
+                <w:color w:val="0A0A0A"/>
+              </w:rPr>
+              <w:t>&lt;&lt;es_&gt;&gt;</w:t>
+            </w:r>
+            <w:r>
+              <w:rPr>
+                <w:rFonts w:ascii="GDSTransportWebsite" w:hAnsi="GDSTransportWebsite"/>
+                <w:color w:val="0A0A0A"/>
+              </w:rPr>
+              <w:t>&lt;&lt;cs_{</w:t>
             </w:r>
             <w:r>
               <w:rPr>
@@ -3439,21 +4012,74 @@
                 <w:rFonts w:ascii="GDSTransportWebsite" w:hAnsi="GDSTransportWebsite"/>
                 <w:color w:val="0A0A0A"/>
               </w:rPr>
+              <w:t>ddress.AddressLine2</w:t>
+            </w:r>
+            <w:r>
+              <w:rPr>
+                <w:rFonts w:ascii="GDSTransportWebsite" w:hAnsi="GDSTransportWebsite"/>
+                <w:color w:val="0A0A0A"/>
+              </w:rPr>
+              <w:t>)</w:t>
+            </w:r>
+            <w:r>
+              <w:rPr>
+                <w:rFonts w:ascii="GDSTransportWebsite" w:hAnsi="GDSTransportWebsite"/>
+                <w:color w:val="0A0A0A"/>
+              </w:rPr>
+              <w:t>}&gt;&gt;</w:t>
+            </w:r>
+          </w:p>
+          <w:p>
+            <w:pPr>
+              <w:spacing w:before="40" w:after="40"/>
+              <w:rPr>
+                <w:rFonts w:ascii="GDSTransportWebsite" w:hAnsi="GDSTransportWebsite"/>
+                <w:color w:val="0A0A0A"/>
+              </w:rPr>
+            </w:pPr>
+            <w:r>
+              <w:rPr>
+                <w:rFonts w:ascii="GDSTransportWebsite" w:hAnsi="GDSTransportWebsite"/>
+                <w:color w:val="0A0A0A"/>
+              </w:rPr>
+              <w:t>&lt;&lt;</w:t>
+            </w:r>
+            <w:proofErr w:type="gramStart"/>
+            <w:r>
+              <w:rPr>
+                <w:rFonts w:ascii="GDSTransportWebsite" w:hAnsi="GDSTransportWebsite"/>
+                <w:color w:val="0A0A0A"/>
+              </w:rPr>
+              <w:t>representative.</w:t>
+            </w:r>
+            <w:r>
+              <w:rPr>
+                <w:rFonts w:ascii="GDSTransportWebsite" w:hAnsi="GDSTransportWebsite"/>
+                <w:color w:val="0A0A0A"/>
+              </w:rPr>
+              <w:t>serviceA</w:t>
+            </w:r>
+            <w:r>
+              <w:rPr>
+                <w:rFonts w:ascii="GDSTransportWebsite" w:hAnsi="GDSTransportWebsite"/>
+                <w:color w:val="0A0A0A"/>
+              </w:rPr>
               <w:t>ddress.AddressLine</w:t>
             </w:r>
-            <w:r>
-              <w:rPr>
-                <w:rFonts w:ascii="GDSTransportWebsite" w:hAnsi="GDSTransportWebsite"/>
-                <w:color w:val="0A0A0A"/>
-              </w:rPr>
-              <w:t>1)</w:t>
-            </w:r>
-            <w:r>
-              <w:rPr>
-                <w:rFonts w:ascii="GDSTransportWebsite" w:hAnsi="GDSTransportWebsite"/>
-                <w:color w:val="0A0A0A"/>
-              </w:rPr>
-              <w:t>}&gt;&gt;&lt;&lt;</w:t>
+            <w:proofErr w:type="gramEnd"/>
+            <w:r>
+              <w:rPr>
+                <w:rFonts w:ascii="GDSTransportWebsite" w:hAnsi="GDSTransportWebsite"/>
+                <w:color w:val="0A0A0A"/>
+              </w:rPr>
+              <w:t>2&gt;&gt;&lt;&lt;es_&gt;&gt;&lt;&lt;cs_{</w:t>
+            </w:r>
+            <w:r>
+              <w:rPr>
+                <w:rFonts w:ascii="GDSTransportWebsite" w:hAnsi="GDSTransportWebsite"/>
+                <w:color w:val="0A0A0A"/>
+              </w:rPr>
+              <w:t>!isBlank(</w:t>
             </w:r>
             <w:r>
               <w:rPr>
@@ -3474,21 +4100,67 @@
                 <w:rFonts w:ascii="GDSTransportWebsite" w:hAnsi="GDSTransportWebsite"/>
                 <w:color w:val="0A0A0A"/>
               </w:rPr>
-              <w:t>ddress.AddressLine1&gt;&gt;</w:t>
-            </w:r>
-            <w:r>
-              <w:rPr>
-                <w:rFonts w:ascii="GDSTransportWebsite" w:hAnsi="GDSTransportWebsite"/>
-                <w:color w:val="0A0A0A"/>
-              </w:rPr>
-              <w:t>&lt;&lt;es_&gt;&gt;</w:t>
-            </w:r>
-            <w:r>
-              <w:rPr>
-                <w:rFonts w:ascii="GDSTransportWebsite" w:hAnsi="GDSTransportWebsite"/>
-                <w:color w:val="0A0A0A"/>
-              </w:rPr>
-              <w:t>&lt;&lt;cs_{</w:t>
+              <w:t>ddress.AddressLine3</w:t>
+            </w:r>
+            <w:r>
+              <w:rPr>
+                <w:rFonts w:ascii="GDSTransportWebsite" w:hAnsi="GDSTransportWebsite"/>
+                <w:color w:val="0A0A0A"/>
+              </w:rPr>
+              <w:t>)</w:t>
+            </w:r>
+            <w:r>
+              <w:rPr>
+                <w:rFonts w:ascii="GDSTransportWebsite" w:hAnsi="GDSTransportWebsite"/>
+                <w:color w:val="0A0A0A"/>
+              </w:rPr>
+              <w:t>}&gt;&gt;</w:t>
+            </w:r>
+          </w:p>
+          <w:p>
+            <w:pPr>
+              <w:spacing w:before="40" w:after="40"/>
+              <w:rPr>
+                <w:rFonts w:ascii="GDSTransportWebsite" w:hAnsi="GDSTransportWebsite"/>
+                <w:color w:val="0A0A0A"/>
+              </w:rPr>
+            </w:pPr>
+            <w:r>
+              <w:rPr>
+                <w:rFonts w:ascii="GDSTransportWebsite" w:hAnsi="GDSTransportWebsite"/>
+                <w:color w:val="0A0A0A"/>
+              </w:rPr>
+              <w:t>&lt;&lt;</w:t>
+            </w:r>
+            <w:proofErr w:type="gramStart"/>
+            <w:r>
+              <w:rPr>
+                <w:rFonts w:ascii="GDSTransportWebsite" w:hAnsi="GDSTransportWebsite"/>
+                <w:color w:val="0A0A0A"/>
+              </w:rPr>
+              <w:t>representative.</w:t>
+            </w:r>
+            <w:r>
+              <w:rPr>
+                <w:rFonts w:ascii="GDSTransportWebsite" w:hAnsi="GDSTransportWebsite"/>
+                <w:color w:val="0A0A0A"/>
+              </w:rPr>
+              <w:t>serviceA</w:t>
+            </w:r>
+            <w:r>
+              <w:rPr>
+                <w:rFonts w:ascii="GDSTransportWebsite" w:hAnsi="GDSTransportWebsite"/>
+                <w:color w:val="0A0A0A"/>
+              </w:rPr>
+              <w:t>ddress.AddressLine</w:t>
+            </w:r>
+            <w:proofErr w:type="gramEnd"/>
+            <w:r>
+              <w:rPr>
+                <w:rFonts w:ascii="GDSTransportWebsite" w:hAnsi="GDSTransportWebsite"/>
+                <w:color w:val="0A0A0A"/>
+              </w:rPr>
+              <w:t>3&gt;&gt;&lt;&lt;es_&gt;&gt;&lt;&lt;cs_{</w:t>
             </w:r>
             <w:r>
               <w:rPr>
@@ -3516,7 +4188,7 @@
                 <w:rFonts w:ascii="GDSTransportWebsite" w:hAnsi="GDSTransportWebsite"/>
                 <w:color w:val="0A0A0A"/>
               </w:rPr>
-              <w:t>ddress.AddressLine2</w:t>
+              <w:t>ddress.PostTown</w:t>
             </w:r>
             <w:r>
               <w:rPr>
@@ -3548,6 +4220,8 @@
               </w:rPr>
               <w:t>&lt;&lt;</w:t>
             </w:r>
+            <w:proofErr w:type="spellStart"/>
+            <w:proofErr w:type="gramStart"/>
             <w:r>
               <w:rPr>
                 <w:rFonts w:ascii="GDSTransportWebsite" w:hAnsi="GDSTransportWebsite"/>
@@ -3567,7 +4241,62 @@
                 <w:rFonts w:ascii="GDSTransportWebsite" w:hAnsi="GDSTransportWebsite"/>
                 <w:color w:val="0A0A0A"/>
               </w:rPr>
-              <w:t>ddress.AddressLine2&gt;&gt;&lt;&lt;es_&gt;&gt;&lt;&lt;cs_{</w:t>
+              <w:t>ddress.PostTown</w:t>
+            </w:r>
+            <w:proofErr w:type="spellEnd"/>
+            <w:proofErr w:type="gramEnd"/>
+            <w:r>
+              <w:rPr>
+                <w:rFonts w:ascii="GDSTransportWebsite" w:hAnsi="GDSTransportWebsite"/>
+                <w:color w:val="0A0A0A"/>
+              </w:rPr>
+              <w:t>&gt;&gt;&lt;&lt;es_&gt;&gt;</w:t>
+            </w:r>
+          </w:p>
+          <w:p>
+            <w:pPr>
+              <w:spacing w:before="40" w:after="40"/>
+              <w:rPr>
+                <w:rFonts w:ascii="GDSTransportWebsite" w:hAnsi="GDSTransportWebsite"/>
+                <w:color w:val="0A0A0A"/>
+              </w:rPr>
+            </w:pPr>
+            <w:r>
+              <w:rPr>
+                <w:rFonts w:ascii="GDSTransportWebsite" w:hAnsi="GDSTransportWebsite"/>
+                <w:color w:val="0A0A0A"/>
+              </w:rPr>
+              <w:t>&lt;&lt;</w:t>
+            </w:r>
+            <w:proofErr w:type="gramStart"/>
+            <w:r>
+              <w:rPr>
+                <w:rFonts w:ascii="GDSTransportWebsite" w:hAnsi="GDSTransportWebsite"/>
+                <w:color w:val="0A0A0A"/>
+              </w:rPr>
+              <w:t>representative.</w:t>
+            </w:r>
+            <w:r>
+              <w:rPr>
+                <w:rFonts w:ascii="GDSTransportWebsite" w:hAnsi="GDSTransportWebsite"/>
+                <w:color w:val="0A0A0A"/>
+              </w:rPr>
+              <w:t>serviceA</w:t>
+            </w:r>
+            <w:r>
+              <w:rPr>
+                <w:rFonts w:ascii="GDSTransportWebsite" w:hAnsi="GDSTransportWebsite"/>
+                <w:color w:val="0A0A0A"/>
+              </w:rPr>
+              <w:t>ddress.PostCode</w:t>
+            </w:r>
+            <w:proofErr w:type="gramEnd"/>
+            <w:r>
+              <w:rPr>
+                <w:rFonts w:ascii="GDSTransportWebsite" w:hAnsi="GDSTransportWebsite"/>
+                <w:color w:val="0A0A0A"/>
+              </w:rPr>
+              <w:t>&gt;&gt;&lt;&lt;cs_{</w:t>
             </w:r>
             <w:r>
               <w:rPr>
@@ -3595,7 +4324,7 @@
                 <w:rFonts w:ascii="GDSTransportWebsite" w:hAnsi="GDSTransportWebsite"/>
                 <w:color w:val="0A0A0A"/>
               </w:rPr>
-              <w:t>ddress.AddressLine3</w:t>
+              <w:t>ddress.Country</w:t>
             </w:r>
             <w:r>
               <w:rPr>
@@ -3632,6 +4361,15 @@
                 <w:rFonts w:ascii="GDSTransportWebsite" w:hAnsi="GDSTransportWebsite"/>
                 <w:color w:val="0A0A0A"/>
               </w:rPr>
+              <w:t xml:space="preserve"> </w:t>
+            </w:r>
+            <w:proofErr w:type="spellStart"/>
+            <w:proofErr w:type="gramStart"/>
+            <w:r>
+              <w:rPr>
+                <w:rFonts w:ascii="GDSTransportWebsite" w:hAnsi="GDSTransportWebsite"/>
+                <w:color w:val="0A0A0A"/>
+              </w:rPr>
               <w:t>representative.</w:t>
             </w:r>
             <w:r>
@@ -3646,202 +4384,16 @@
                 <w:rFonts w:ascii="GDSTransportWebsite" w:hAnsi="GDSTransportWebsite"/>
                 <w:color w:val="0A0A0A"/>
               </w:rPr>
-              <w:t>ddress.AddressLine3&gt;&gt;&lt;&lt;es_&gt;&gt;&lt;&lt;cs_{</w:t>
-            </w:r>
-            <w:r>
-              <w:rPr>
-                <w:rFonts w:ascii="GDSTransportWebsite" w:hAnsi="GDSTransportWebsite"/>
-                <w:color w:val="0A0A0A"/>
-              </w:rPr>
-              <w:t>!isBlank(</w:t>
-            </w:r>
-            <w:r>
-              <w:rPr>
-                <w:rFonts w:ascii="GDSTransportWebsite" w:hAnsi="GDSTransportWebsite"/>
-                <w:color w:val="0A0A0A"/>
-              </w:rPr>
-              <w:t>representative.</w:t>
-            </w:r>
-            <w:r>
-              <w:rPr>
-                <w:rFonts w:ascii="GDSTransportWebsite" w:hAnsi="GDSTransportWebsite"/>
-                <w:color w:val="0A0A0A"/>
-              </w:rPr>
-              <w:t>serviceA</w:t>
-            </w:r>
-            <w:r>
-              <w:rPr>
-                <w:rFonts w:ascii="GDSTransportWebsite" w:hAnsi="GDSTransportWebsite"/>
-                <w:color w:val="0A0A0A"/>
-              </w:rPr>
-              <w:t>ddress.PostTown</w:t>
-            </w:r>
-            <w:r>
-              <w:rPr>
-                <w:rFonts w:ascii="GDSTransportWebsite" w:hAnsi="GDSTransportWebsite"/>
-                <w:color w:val="0A0A0A"/>
-              </w:rPr>
-              <w:t>)</w:t>
-            </w:r>
-            <w:r>
-              <w:rPr>
-                <w:rFonts w:ascii="GDSTransportWebsite" w:hAnsi="GDSTransportWebsite"/>
-                <w:color w:val="0A0A0A"/>
-              </w:rPr>
-              <w:t>}&gt;&gt;</w:t>
-            </w:r>
-          </w:p>
-          <w:p>
-            <w:pPr>
-              <w:spacing w:before="40" w:after="40"/>
-              <w:rPr>
-                <w:rFonts w:ascii="GDSTransportWebsite" w:hAnsi="GDSTransportWebsite"/>
-                <w:color w:val="0A0A0A"/>
-              </w:rPr>
-            </w:pPr>
-            <w:r>
-              <w:rPr>
-                <w:rFonts w:ascii="GDSTransportWebsite" w:hAnsi="GDSTransportWebsite"/>
-                <w:color w:val="0A0A0A"/>
-              </w:rPr>
-              <w:t>&lt;&lt;</w:t>
-            </w:r>
-            <w:r>
-              <w:rPr>
-                <w:rFonts w:ascii="GDSTransportWebsite" w:hAnsi="GDSTransportWebsite"/>
-                <w:color w:val="0A0A0A"/>
-              </w:rPr>
-              <w:t>representative.</w:t>
-            </w:r>
-            <w:r>
-              <w:rPr>
-                <w:rFonts w:ascii="GDSTransportWebsite" w:hAnsi="GDSTransportWebsite"/>
-                <w:color w:val="0A0A0A"/>
-              </w:rPr>
-              <w:t>serviceA</w:t>
-            </w:r>
-            <w:r>
-              <w:rPr>
-                <w:rFonts w:ascii="GDSTransportWebsite" w:hAnsi="GDSTransportWebsite"/>
-                <w:color w:val="0A0A0A"/>
-              </w:rPr>
-              <w:t>ddress.PostTown&gt;&gt;&lt;&lt;es_&gt;&gt;</w:t>
-            </w:r>
-          </w:p>
-          <w:p>
-            <w:pPr>
-              <w:spacing w:before="40" w:after="40"/>
-              <w:rPr>
-                <w:rFonts w:ascii="GDSTransportWebsite" w:hAnsi="GDSTransportWebsite"/>
-                <w:color w:val="0A0A0A"/>
-              </w:rPr>
-            </w:pPr>
-            <w:r>
-              <w:rPr>
-                <w:rFonts w:ascii="GDSTransportWebsite" w:hAnsi="GDSTransportWebsite"/>
-                <w:color w:val="0A0A0A"/>
-              </w:rPr>
-              <w:t>&lt;&lt;</w:t>
-            </w:r>
-            <w:r>
-              <w:rPr>
-                <w:rFonts w:ascii="GDSTransportWebsite" w:hAnsi="GDSTransportWebsite"/>
-                <w:color w:val="0A0A0A"/>
-              </w:rPr>
-              <w:t>representative.</w:t>
-            </w:r>
-            <w:r>
-              <w:rPr>
-                <w:rFonts w:ascii="GDSTransportWebsite" w:hAnsi="GDSTransportWebsite"/>
-                <w:color w:val="0A0A0A"/>
-              </w:rPr>
-              <w:t>serviceA</w:t>
-            </w:r>
-            <w:r>
-              <w:rPr>
-                <w:rFonts w:ascii="GDSTransportWebsite" w:hAnsi="GDSTransportWebsite"/>
-                <w:color w:val="0A0A0A"/>
-              </w:rPr>
-              <w:t>ddress.PostCode&gt;&gt;&lt;&lt;cs_{</w:t>
-            </w:r>
-            <w:r>
-              <w:rPr>
-                <w:rFonts w:ascii="GDSTransportWebsite" w:hAnsi="GDSTransportWebsite"/>
-                <w:color w:val="0A0A0A"/>
-              </w:rPr>
-              <w:t>!isBlank(</w:t>
-            </w:r>
-            <w:r>
-              <w:rPr>
-                <w:rFonts w:ascii="GDSTransportWebsite" w:hAnsi="GDSTransportWebsite"/>
-                <w:color w:val="0A0A0A"/>
-              </w:rPr>
-              <w:t>representative.</w:t>
-            </w:r>
-            <w:r>
-              <w:rPr>
-                <w:rFonts w:ascii="GDSTransportWebsite" w:hAnsi="GDSTransportWebsite"/>
-                <w:color w:val="0A0A0A"/>
-              </w:rPr>
-              <w:t>serviceA</w:t>
-            </w:r>
-            <w:r>
-              <w:rPr>
-                <w:rFonts w:ascii="GDSTransportWebsite" w:hAnsi="GDSTransportWebsite"/>
-                <w:color w:val="0A0A0A"/>
-              </w:rPr>
               <w:t>ddress.Country</w:t>
             </w:r>
-            <w:r>
-              <w:rPr>
-                <w:rFonts w:ascii="GDSTransportWebsite" w:hAnsi="GDSTransportWebsite"/>
-                <w:color w:val="0A0A0A"/>
-              </w:rPr>
-              <w:t>)</w:t>
-            </w:r>
-            <w:r>
-              <w:rPr>
-                <w:rFonts w:ascii="GDSTransportWebsite" w:hAnsi="GDSTransportWebsite"/>
-                <w:color w:val="0A0A0A"/>
-              </w:rPr>
-              <w:t>}&gt;&gt;</w:t>
-            </w:r>
-          </w:p>
-          <w:p>
-            <w:pPr>
-              <w:spacing w:before="40" w:after="40"/>
-              <w:rPr>
-                <w:rFonts w:ascii="GDSTransportWebsite" w:hAnsi="GDSTransportWebsite"/>
-                <w:color w:val="0A0A0A"/>
-              </w:rPr>
-            </w:pPr>
-            <w:r>
-              <w:rPr>
-                <w:rFonts w:ascii="GDSTransportWebsite" w:hAnsi="GDSTransportWebsite"/>
-                <w:color w:val="0A0A0A"/>
-              </w:rPr>
-              <w:t>&lt;&lt;</w:t>
-            </w:r>
-            <w:r>
-              <w:rPr>
-                <w:rFonts w:ascii="GDSTransportWebsite" w:hAnsi="GDSTransportWebsite"/>
-                <w:color w:val="0A0A0A"/>
-              </w:rPr>
-              <w:t xml:space="preserve"> representative.</w:t>
-            </w:r>
-            <w:r>
-              <w:rPr>
-                <w:rFonts w:ascii="GDSTransportWebsite" w:hAnsi="GDSTransportWebsite"/>
-                <w:color w:val="0A0A0A"/>
-              </w:rPr>
-              <w:t>serviceA</w:t>
-            </w:r>
-            <w:r>
-              <w:rPr>
-                <w:rFonts w:ascii="GDSTransportWebsite" w:hAnsi="GDSTransportWebsite"/>
-                <w:color w:val="0A0A0A"/>
-              </w:rPr>
-              <w:t>ddress.Country&gt;&gt;&lt;&lt;es_&gt;&gt;</w:t>
+            <w:proofErr w:type="spellEnd"/>
+            <w:proofErr w:type="gramEnd"/>
+            <w:r>
+              <w:rPr>
+                <w:rFonts w:ascii="GDSTransportWebsite" w:hAnsi="GDSTransportWebsite"/>
+                <w:color w:val="0A0A0A"/>
+              </w:rPr>
+              <w:t>&gt;&gt;&lt;&lt;es_&gt;&gt;</w:t>
             </w:r>
           </w:p>
           <w:p>
@@ -3917,7 +4469,25 @@
                 <w:rFonts w:ascii="GDSTransportWebsite" w:hAnsi="GDSTransportWebsite"/>
                 <w:color w:val="0A0A0A"/>
               </w:rPr>
-              <w:t>&lt;&lt;representative.emailAddress&gt;&gt;</w:t>
+              <w:t>&lt;&lt;</w:t>
+            </w:r>
+            <w:proofErr w:type="spellStart"/>
+            <w:proofErr w:type="gramStart"/>
+            <w:r>
+              <w:rPr>
+                <w:rFonts w:ascii="GDSTransportWebsite" w:hAnsi="GDSTransportWebsite"/>
+                <w:color w:val="0A0A0A"/>
+              </w:rPr>
+              <w:t>representative.emailAddress</w:t>
+            </w:r>
+            <w:proofErr w:type="spellEnd"/>
+            <w:proofErr w:type="gramEnd"/>
+            <w:r>
+              <w:rPr>
+                <w:rFonts w:ascii="GDSTransportWebsite" w:hAnsi="GDSTransportWebsite"/>
+                <w:color w:val="0A0A0A"/>
+              </w:rPr>
+              <w:t>&gt;&gt;</w:t>
             </w:r>
           </w:p>
           <w:p>
@@ -3986,7 +4556,25 @@
                 <w:rFonts w:ascii="GDSTransportWebsite" w:hAnsi="GDSTransportWebsite"/>
                 <w:color w:val="0A0A0A"/>
               </w:rPr>
-              <w:t>&lt;&lt;representative.phoneNumber&gt;&gt;</w:t>
+              <w:t>&lt;&lt;</w:t>
+            </w:r>
+            <w:proofErr w:type="spellStart"/>
+            <w:proofErr w:type="gramStart"/>
+            <w:r>
+              <w:rPr>
+                <w:rFonts w:ascii="GDSTransportWebsite" w:hAnsi="GDSTransportWebsite"/>
+                <w:color w:val="0A0A0A"/>
+              </w:rPr>
+              <w:t>representative.phoneNumber</w:t>
+            </w:r>
+            <w:proofErr w:type="spellEnd"/>
+            <w:proofErr w:type="gramEnd"/>
+            <w:r>
+              <w:rPr>
+                <w:rFonts w:ascii="GDSTransportWebsite" w:hAnsi="GDSTransportWebsite"/>
+                <w:color w:val="0A0A0A"/>
+              </w:rPr>
+              <w:t>&gt;&gt;</w:t>
             </w:r>
           </w:p>
           <w:p>
@@ -4056,7 +4644,25 @@
                 <w:rFonts w:ascii="GDSTransportWebsite" w:hAnsi="GDSTransportWebsite"/>
                 <w:color w:val="0A0A0A"/>
               </w:rPr>
-              <w:t>&lt;&lt;representative.dxAddress&gt;&gt;</w:t>
+              <w:t>&lt;&lt;</w:t>
+            </w:r>
+            <w:proofErr w:type="spellStart"/>
+            <w:proofErr w:type="gramStart"/>
+            <w:r>
+              <w:rPr>
+                <w:rFonts w:ascii="GDSTransportWebsite" w:hAnsi="GDSTransportWebsite"/>
+                <w:color w:val="0A0A0A"/>
+              </w:rPr>
+              <w:t>representative.dxAddress</w:t>
+            </w:r>
+            <w:proofErr w:type="spellEnd"/>
+            <w:proofErr w:type="gramEnd"/>
+            <w:r>
+              <w:rPr>
+                <w:rFonts w:ascii="GDSTransportWebsite" w:hAnsi="GDSTransportWebsite"/>
+                <w:color w:val="0A0A0A"/>
+              </w:rPr>
+              <w:t>&gt;&gt;</w:t>
             </w:r>
           </w:p>
           <w:p>
@@ -4095,7 +4701,18 @@
                 <w:color w:val="0A0A0A"/>
                 <w:shd w:val="clear" w:color="auto" w:fill="FFFFFF"/>
               </w:rPr>
-              <w:t>&lt;&lt;er_</w:t>
+              <w:t>&lt;&lt;</w:t>
+            </w:r>
+            <w:proofErr w:type="spellStart"/>
+            <w:r>
+              <w:rPr>
+                <w:rFonts w:ascii="GDSTransportWebsite" w:hAnsi="GDSTransportWebsite"/>
+                <w:b/>
+                <w:bCs/>
+                <w:color w:val="0A0A0A"/>
+                <w:shd w:val="clear" w:color="auto" w:fill="FFFFFF"/>
+              </w:rPr>
+              <w:t>er_</w:t>
             </w:r>
             <w:r>
               <w:rPr>
@@ -4107,6 +4724,7 @@
               </w:rPr>
               <w:t>respondents</w:t>
             </w:r>
+            <w:proofErr w:type="spellEnd"/>
             <w:r>
               <w:rPr>
                 <w:rFonts w:ascii="GDSTransportWebsite" w:hAnsi="GDSTransportWebsite"/>
@@ -4155,7 +4773,18 @@
           <w:sz w:val="36"/>
           <w:szCs w:val="36"/>
         </w:rPr>
-        <w:t>&lt;&lt;cs_{a</w:t>
+        <w:t>&lt;&lt;cs_{</w:t>
+      </w:r>
+      <w:proofErr w:type="spellStart"/>
+      <w:proofErr w:type="gramStart"/>
+      <w:r>
+        <w:rPr>
+          <w:rFonts w:ascii="GDSTransportWebsite" w:hAnsi="GDSTransportWebsite"/>
+          <w:color w:val="0A0A0A"/>
+          <w:sz w:val="36"/>
+          <w:szCs w:val="36"/>
+        </w:rPr>
+        <w:t>a</w:t>
       </w:r>
       <w:r>
         <w:rPr>
@@ -4164,7 +4793,17 @@
           <w:sz w:val="36"/>
           <w:szCs w:val="36"/>
         </w:rPr>
-        <w:t>llocatedTrack!</w:t>
+        <w:t>llocatedTrack</w:t>
+      </w:r>
+      <w:proofErr w:type="spellEnd"/>
+      <w:r>
+        <w:rPr>
+          <w:rFonts w:ascii="GDSTransportWebsite" w:hAnsi="GDSTransportWebsite"/>
+          <w:color w:val="0A0A0A"/>
+          <w:sz w:val="36"/>
+          <w:szCs w:val="36"/>
+        </w:rPr>
+        <w:t>!</w:t>
       </w:r>
       <w:r>
         <w:rPr>
@@ -4175,6 +4814,7 @@
         </w:rPr>
         <w:t>=</w:t>
       </w:r>
+      <w:proofErr w:type="gramEnd"/>
       <w:r>
         <w:rPr>
           <w:rFonts w:ascii="GDSTransportWebsite" w:hAnsi="GDSTransportWebsite"/>
@@ -4366,6 +5006,7 @@
               </w:rPr>
               <w:t>&lt;&lt;</w:t>
             </w:r>
+            <w:proofErr w:type="spellStart"/>
             <w:r>
               <w:rPr>
                 <w:rFonts w:ascii="GDSTransportWebsite" w:hAnsi="GDSTransportWebsite"/>
@@ -4380,6 +5021,7 @@
               </w:rPr>
               <w:t>.oneMonthStayRequested</w:t>
             </w:r>
+            <w:proofErr w:type="spellEnd"/>
             <w:r>
               <w:rPr>
                 <w:rFonts w:ascii="GDSTransportWebsite" w:hAnsi="GDSTransportWebsite"/>
@@ -4464,6 +5106,7 @@
               </w:rPr>
               <w:t>&lt;&lt;</w:t>
             </w:r>
+            <w:proofErr w:type="spellStart"/>
             <w:r>
               <w:rPr>
                 <w:rFonts w:ascii="GDSTransportWebsite" w:hAnsi="GDSTransportWebsite"/>
@@ -4478,6 +5121,7 @@
               </w:rPr>
               <w:t>.reactionProtocolCompliedWith</w:t>
             </w:r>
+            <w:proofErr w:type="spellEnd"/>
             <w:r>
               <w:rPr>
                 <w:rFonts w:ascii="GDSTransportWebsite" w:hAnsi="GDSTransportWebsite"/>
@@ -4739,6 +5383,7 @@
         <w:lastRenderedPageBreak/>
         <w:t>&lt;&lt;cs_{</w:t>
       </w:r>
+      <w:proofErr w:type="gramStart"/>
       <w:r>
         <w:rPr>
           <w:rFonts w:ascii="GDSTransportWebsite" w:hAnsi="GDSTransportWebsite"/>
@@ -4766,6 +5411,7 @@
         </w:rPr>
         <w:t>=</w:t>
       </w:r>
+      <w:proofErr w:type="gramEnd"/>
       <w:r>
         <w:rPr>
           <w:rFonts w:ascii="GDSTransportWebsite" w:hAnsi="GDSTransportWebsite"/>
@@ -4855,6 +5501,7 @@
               </w:rPr>
               <w:t>&lt;&lt;</w:t>
             </w:r>
+            <w:proofErr w:type="spellStart"/>
             <w:r>
               <w:rPr>
                 <w:rFonts w:ascii="GDSTransportWebsite" w:hAnsi="GDSTransportWebsite"/>
@@ -4869,6 +5516,7 @@
               </w:rPr>
               <w:t>isSubjectToFixedRecoverableCostRegime</w:t>
             </w:r>
+            <w:proofErr w:type="spellEnd"/>
             <w:r>
               <w:rPr>
                 <w:rFonts w:ascii="GDSTransportWebsite" w:hAnsi="GDSTransportWebsite"/>
@@ -4897,7 +5545,16 @@
           <w:color w:val="0A0A0A"/>
           <w:shd w:val="clear" w:color="auto" w:fill="FFFFFF"/>
         </w:rPr>
-        <w:t>&lt;&lt;cs_{</w:t>
+        <w:t>&lt;&lt;cs</w:t>
+      </w:r>
+      <w:proofErr w:type="gramStart"/>
+      <w:r>
+        <w:rPr>
+          <w:rFonts w:ascii="GDSTransportWebsite" w:hAnsi="GDSTransportWebsite"/>
+          <w:color w:val="0A0A0A"/>
+          <w:shd w:val="clear" w:color="auto" w:fill="FFFFFF"/>
+        </w:rPr>
+        <w:t>_{</w:t>
       </w:r>
       <w:r>
         <w:rPr>
@@ -4906,6 +5563,7 @@
         </w:rPr>
         <w:t xml:space="preserve"> </w:t>
       </w:r>
+      <w:proofErr w:type="spellStart"/>
       <w:r>
         <w:rPr>
           <w:rFonts w:ascii="GDSTransportWebsite" w:hAnsi="GDSTransportWebsite"/>
@@ -4920,6 +5578,8 @@
         </w:rPr>
         <w:t>isSubjectToFixedRecoverableCostRegime</w:t>
       </w:r>
+      <w:proofErr w:type="spellEnd"/>
+      <w:proofErr w:type="gramEnd"/>
       <w:r>
         <w:rPr>
           <w:rFonts w:ascii="GDSTransportWebsite" w:hAnsi="GDSTransportWebsite"/>
@@ -5004,8 +5664,17 @@
                 <w:rFonts w:ascii="GDSTransportWebsite" w:hAnsi="GDSTransportWebsite"/>
                 <w:color w:val="0A0A0A"/>
               </w:rPr>
-              <w:t>&lt;&lt;fixedRecoverableCosts.bandText</w:t>
-            </w:r>
+              <w:t>&lt;&lt;</w:t>
+            </w:r>
+            <w:proofErr w:type="spellStart"/>
+            <w:r>
+              <w:rPr>
+                <w:rFonts w:ascii="GDSTransportWebsite" w:hAnsi="GDSTransportWebsite"/>
+                <w:color w:val="0A0A0A"/>
+              </w:rPr>
+              <w:t>fixedRecoverableCosts.bandText</w:t>
+            </w:r>
+            <w:proofErr w:type="spellEnd"/>
             <w:r>
               <w:rPr>
                 <w:rFonts w:ascii="GDSTransportWebsite" w:hAnsi="GDSTransportWebsite"/>
@@ -5063,7 +5732,15 @@
                 <w:rFonts w:ascii="GDSTransportWebsite" w:hAnsi="GDSTransportWebsite"/>
                 <w:color w:val="0A0A0A"/>
               </w:rPr>
-              <w:t>&lt;&lt;fixedRecoverableCosts.</w:t>
+              <w:t>&lt;&lt;</w:t>
+            </w:r>
+            <w:proofErr w:type="spellStart"/>
+            <w:r>
+              <w:rPr>
+                <w:rFonts w:ascii="GDSTransportWebsite" w:hAnsi="GDSTransportWebsite"/>
+                <w:color w:val="0A0A0A"/>
+              </w:rPr>
+              <w:t>fixedRecoverableCosts.</w:t>
             </w:r>
             <w:r>
               <w:rPr>
@@ -5072,6 +5749,7 @@
               </w:rPr>
               <w:t>complexityBandingAgreed</w:t>
             </w:r>
+            <w:proofErr w:type="spellEnd"/>
             <w:r>
               <w:rPr>
                 <w:rFonts w:ascii="GDSTransportWebsite" w:hAnsi="GDSTransportWebsite"/>
@@ -5247,8 +5925,27 @@
                 <w:rFonts w:ascii="GDSTransportWebsite" w:hAnsi="GDSTransportWebsite"/>
                 <w:color w:val="0A0A0A"/>
               </w:rPr>
-              <w:t>&lt;&lt;cs_{isBlank(</w:t>
-            </w:r>
+              <w:t>&lt;&lt;cs_{</w:t>
+            </w:r>
+            <w:proofErr w:type="spellStart"/>
+            <w:proofErr w:type="gramStart"/>
+            <w:r>
+              <w:rPr>
+                <w:rFonts w:ascii="GDSTransportWebsite" w:hAnsi="GDSTransportWebsite"/>
+                <w:color w:val="0A0A0A"/>
+              </w:rPr>
+              <w:t>isBlank</w:t>
+            </w:r>
+            <w:proofErr w:type="spellEnd"/>
+            <w:r>
+              <w:rPr>
+                <w:rFonts w:ascii="GDSTransportWebsite" w:hAnsi="GDSTransportWebsite"/>
+                <w:color w:val="0A0A0A"/>
+              </w:rPr>
+              <w:t>(</w:t>
+            </w:r>
+            <w:proofErr w:type="spellStart"/>
+            <w:proofErr w:type="gramEnd"/>
             <w:r>
               <w:rPr>
                 <w:rFonts w:ascii="GDSTransportWebsite" w:hAnsi="GDSTransportWebsite"/>
@@ -5256,6 +5953,7 @@
               </w:rPr>
               <w:t>fixedRecoverableCosts.reasons</w:t>
             </w:r>
+            <w:proofErr w:type="spellEnd"/>
             <w:r>
               <w:rPr>
                 <w:rFonts w:ascii="GDSTransportWebsite" w:hAnsi="GDSTransportWebsite"/>
@@ -5268,8 +5966,17 @@
                 <w:rFonts w:ascii="GDSTransportWebsite" w:hAnsi="GDSTransportWebsite"/>
                 <w:color w:val="0A0A0A"/>
               </w:rPr>
-              <w:t xml:space="preserve"> fixedRecoverableCosts.reasons</w:t>
-            </w:r>
+              <w:t xml:space="preserve"> </w:t>
+            </w:r>
+            <w:proofErr w:type="spellStart"/>
+            <w:r>
+              <w:rPr>
+                <w:rFonts w:ascii="GDSTransportWebsite" w:hAnsi="GDSTransportWebsite"/>
+                <w:color w:val="0A0A0A"/>
+              </w:rPr>
+              <w:t>fixedRecoverableCosts.reasons</w:t>
+            </w:r>
+            <w:proofErr w:type="spellEnd"/>
             <w:r>
               <w:rPr>
                 <w:rFonts w:ascii="GDSTransportWebsite" w:hAnsi="GDSTransportWebsite"/>
@@ -5299,9 +6006,6 @@
     </w:p>
     <w:p>
       <w:pPr>
-        <w:pBdr>
-          <w:bottom w:val="single" w:sz="4" w:space="1" w:color="000000"/>
-        </w:pBdr>
         <w:spacing w:before="120" w:after="120"/>
         <w:rPr>
           <w:rFonts w:ascii="GDSTransportWebsite" w:hAnsi="GDSTransportWebsite"/>
@@ -5354,7 +6058,18 @@
           <w:sz w:val="36"/>
           <w:szCs w:val="36"/>
         </w:rPr>
-        <w:t>&lt;&lt;cs_{a</w:t>
+        <w:t>&lt;&lt;cs_{</w:t>
+      </w:r>
+      <w:proofErr w:type="spellStart"/>
+      <w:proofErr w:type="gramStart"/>
+      <w:r>
+        <w:rPr>
+          <w:rFonts w:ascii="GDSTransportWebsite" w:hAnsi="GDSTransportWebsite"/>
+          <w:color w:val="0A0A0A"/>
+          <w:sz w:val="36"/>
+          <w:szCs w:val="36"/>
+        </w:rPr>
+        <w:t>a</w:t>
       </w:r>
       <w:r>
         <w:rPr>
@@ -5365,6 +6080,16 @@
         </w:rPr>
         <w:t>llocatedTrack</w:t>
       </w:r>
+      <w:proofErr w:type="spellEnd"/>
+      <w:r>
+        <w:rPr>
+          <w:rFonts w:ascii="GDSTransportWebsite" w:hAnsi="GDSTransportWebsite"/>
+          <w:color w:val="0A0A0A"/>
+          <w:sz w:val="36"/>
+          <w:szCs w:val="36"/>
+        </w:rPr>
+        <w:t>!</w:t>
+      </w:r>
       <w:r>
         <w:rPr>
           <w:rFonts w:ascii="GDSTransportWebsite" w:hAnsi="GDSTransportWebsite"/>
@@ -5374,6 +6099,7 @@
         </w:rPr>
         <w:t>=</w:t>
       </w:r>
+      <w:proofErr w:type="gramEnd"/>
       <w:r>
         <w:rPr>
           <w:rFonts w:ascii="GDSTransportWebsite" w:hAnsi="GDSTransportWebsite"/>
@@ -5381,7 +6107,16 @@
           <w:sz w:val="36"/>
           <w:szCs w:val="36"/>
         </w:rPr>
-        <w:t>'FAST</w:t>
+        <w:t>'</w:t>
+      </w:r>
+      <w:r>
+        <w:rPr>
+          <w:rFonts w:ascii="GDSTransportWebsite" w:hAnsi="GDSTransportWebsite"/>
+          <w:color w:val="0A0A0A"/>
+          <w:sz w:val="36"/>
+          <w:szCs w:val="36"/>
+        </w:rPr>
+        <w:t>SMALL</w:t>
       </w:r>
       <w:r>
         <w:rPr>
@@ -5502,6 +6237,7 @@
               </w:rPr>
               <w:t>&lt;&lt;</w:t>
             </w:r>
+            <w:proofErr w:type="spellStart"/>
             <w:r>
               <w:rPr>
                 <w:rFonts w:ascii="GDSTransportWebsite" w:hAnsi="GDSTransportWebsite"/>
@@ -5516,6 +6252,7 @@
               </w:rPr>
               <w:t>isclosureOfElectronicDocuments.reachedAgreement</w:t>
             </w:r>
+            <w:proofErr w:type="spellEnd"/>
             <w:r>
               <w:rPr>
                 <w:rFonts w:ascii="GDSTransportWebsite" w:hAnsi="GDSTransportWebsite"/>
@@ -5535,7 +6272,53 @@
           <w:shd w:val="clear" w:color="auto" w:fill="FFFFFF"/>
         </w:rPr>
         <w:lastRenderedPageBreak/>
-        <w:t>&lt;&lt;cs_{disclosureOfElectronicDocuments.reachedAgreement='No' &amp;&amp; disclosureOfElectronicDocuments.agreementLikely='No' }&gt;&gt;</w:t>
+        <w:t>&lt;&lt;cs</w:t>
+      </w:r>
+      <w:proofErr w:type="gramStart"/>
+      <w:r>
+        <w:rPr>
+          <w:rFonts w:ascii="GDSTransportWebsite" w:hAnsi="GDSTransportWebsite"/>
+          <w:color w:val="0A0A0A"/>
+          <w:shd w:val="clear" w:color="auto" w:fill="FFFFFF"/>
+        </w:rPr>
+        <w:t>_{</w:t>
+      </w:r>
+      <w:proofErr w:type="spellStart"/>
+      <w:proofErr w:type="gramEnd"/>
+      <w:r>
+        <w:rPr>
+          <w:rFonts w:ascii="GDSTransportWebsite" w:hAnsi="GDSTransportWebsite"/>
+          <w:color w:val="0A0A0A"/>
+          <w:shd w:val="clear" w:color="auto" w:fill="FFFFFF"/>
+        </w:rPr>
+        <w:t>disclosureOfElectronicDocuments.reachedAgreement</w:t>
+      </w:r>
+      <w:proofErr w:type="spellEnd"/>
+      <w:r>
+        <w:rPr>
+          <w:rFonts w:ascii="GDSTransportWebsite" w:hAnsi="GDSTransportWebsite"/>
+          <w:color w:val="0A0A0A"/>
+          <w:shd w:val="clear" w:color="auto" w:fill="FFFFFF"/>
+        </w:rPr>
+        <w:t xml:space="preserve">='No' &amp;&amp; </w:t>
+      </w:r>
+      <w:proofErr w:type="spellStart"/>
+      <w:r>
+        <w:rPr>
+          <w:rFonts w:ascii="GDSTransportWebsite" w:hAnsi="GDSTransportWebsite"/>
+          <w:color w:val="0A0A0A"/>
+          <w:shd w:val="clear" w:color="auto" w:fill="FFFFFF"/>
+        </w:rPr>
+        <w:t>disclosureOfElectronicDocuments.agreementLikely</w:t>
+      </w:r>
+      <w:proofErr w:type="spellEnd"/>
+      <w:r>
+        <w:rPr>
+          <w:rFonts w:ascii="GDSTransportWebsite" w:hAnsi="GDSTransportWebsite"/>
+          <w:color w:val="0A0A0A"/>
+          <w:shd w:val="clear" w:color="auto" w:fill="FFFFFF"/>
+        </w:rPr>
+        <w:t>='No' }&gt;&gt;</w:t>
       </w:r>
     </w:p>
     <w:tbl>
@@ -5622,6 +6405,7 @@
               </w:rPr>
               <w:t>&lt;&lt;</w:t>
             </w:r>
+            <w:proofErr w:type="spellStart"/>
             <w:r>
               <w:rPr>
                 <w:rFonts w:ascii="GDSTransportWebsite" w:hAnsi="GDSTransportWebsite"/>
@@ -5636,6 +6420,7 @@
               </w:rPr>
               <w:t>isclosureOfElectronicDocuments.reasonForNoAgreement</w:t>
             </w:r>
+            <w:proofErr w:type="spellEnd"/>
             <w:r>
               <w:rPr>
                 <w:rFonts w:ascii="GDSTransportWebsite" w:hAnsi="GDSTransportWebsite"/>
@@ -5671,7 +6456,16 @@
           <w:color w:val="0A0A0A"/>
           <w:shd w:val="clear" w:color="auto" w:fill="FFFFFF"/>
         </w:rPr>
-        <w:t>&lt;&lt;cs_{</w:t>
+        <w:t>&lt;&lt;cs</w:t>
+      </w:r>
+      <w:proofErr w:type="gramStart"/>
+      <w:r>
+        <w:rPr>
+          <w:rFonts w:ascii="GDSTransportWebsite" w:hAnsi="GDSTransportWebsite"/>
+          <w:color w:val="0A0A0A"/>
+          <w:shd w:val="clear" w:color="auto" w:fill="FFFFFF"/>
+        </w:rPr>
+        <w:t>_{</w:t>
       </w:r>
       <w:r>
         <w:rPr>
@@ -5680,6 +6474,7 @@
         </w:rPr>
         <w:t xml:space="preserve"> </w:t>
       </w:r>
+      <w:proofErr w:type="spellStart"/>
       <w:r>
         <w:rPr>
           <w:rFonts w:ascii="GDSTransportWebsite" w:hAnsi="GDSTransportWebsite"/>
@@ -5687,6 +6482,8 @@
         </w:rPr>
         <w:t>disclosureOfNonElectronicDocuments.bespokeDirections</w:t>
       </w:r>
+      <w:proofErr w:type="spellEnd"/>
+      <w:proofErr w:type="gramEnd"/>
       <w:r>
         <w:rPr>
           <w:rFonts w:ascii="GDSTransportWebsite" w:hAnsi="GDSTransportWebsite"/>
@@ -5800,6 +6597,7 @@
               </w:rPr>
               <w:t>&lt;&lt;</w:t>
             </w:r>
+            <w:proofErr w:type="spellStart"/>
             <w:r>
               <w:rPr>
                 <w:rFonts w:ascii="GDSTransportWebsite" w:hAnsi="GDSTransportWebsite"/>
@@ -5807,6 +6605,7 @@
               </w:rPr>
               <w:t>disclosureOfNonElectronicDocuments.bespokeDirections</w:t>
             </w:r>
+            <w:proofErr w:type="spellEnd"/>
             <w:r>
               <w:rPr>
                 <w:rFonts w:ascii="GDSTransportWebsite" w:hAnsi="GDSTransportWebsite"/>
@@ -5912,6 +6711,8 @@
         </w:rPr>
         <w:t>&lt;&lt;cs_{</w:t>
       </w:r>
+      <w:proofErr w:type="spellStart"/>
+      <w:proofErr w:type="gramStart"/>
       <w:r>
         <w:rPr>
           <w:rFonts w:ascii="GDSTransportWebsite" w:hAnsi="GDSTransportWebsite"/>
@@ -5919,7 +6720,26 @@
           <w:sz w:val="36"/>
           <w:szCs w:val="36"/>
         </w:rPr>
-        <w:t>disclosureReport!</w:t>
+        <w:t>disclosureReport</w:t>
+      </w:r>
+      <w:r>
+        <w:rPr>
+          <w:rFonts w:ascii="GDSTransportWebsite" w:hAnsi="GDSTransportWebsite"/>
+          <w:color w:val="0A0A0A"/>
+          <w:sz w:val="36"/>
+          <w:szCs w:val="36"/>
+        </w:rPr>
+        <w:t>.disclosureFormFiledAndServed</w:t>
+      </w:r>
+      <w:proofErr w:type="spellEnd"/>
+      <w:r>
+        <w:rPr>
+          <w:rFonts w:ascii="GDSTransportWebsite" w:hAnsi="GDSTransportWebsite"/>
+          <w:color w:val="0A0A0A"/>
+          <w:sz w:val="36"/>
+          <w:szCs w:val="36"/>
+        </w:rPr>
+        <w:t>!</w:t>
       </w:r>
       <w:r>
         <w:rPr>
@@ -5930,6 +6750,7 @@
         </w:rPr>
         <w:t>=</w:t>
       </w:r>
+      <w:proofErr w:type="gramEnd"/>
       <w:r>
         <w:rPr>
           <w:rFonts w:ascii="GDSTransportWebsite" w:hAnsi="GDSTransportWebsite"/>
@@ -5970,6 +6791,15 @@
           <w:szCs w:val="36"/>
         </w:rPr>
         <w:t>Disclosure report</w:t>
+      </w:r>
+      <w:r>
+        <w:rPr>
+          <w:rFonts w:ascii="GDSTransportWebsite" w:hAnsi="GDSTransportWebsite"/>
+          <w:color w:val="0A0A0A"/>
+          <w:sz w:val="36"/>
+          <w:szCs w:val="36"/>
+        </w:rPr>
+        <w:t xml:space="preserve"> </w:t>
       </w:r>
     </w:p>
     <w:tbl>
@@ -6054,7 +6884,23 @@
                 <w:rFonts w:ascii="GDSTransportWebsite" w:hAnsi="GDSTransportWebsite"/>
                 <w:color w:val="0A0A0A"/>
               </w:rPr>
-              <w:t>&lt;&lt;disclosureReport.disclosureFormFiledAndServed&gt;&gt;</w:t>
+              <w:t>&lt;&lt;</w:t>
+            </w:r>
+            <w:proofErr w:type="spellStart"/>
+            <w:r>
+              <w:rPr>
+                <w:rFonts w:ascii="GDSTransportWebsite" w:hAnsi="GDSTransportWebsite"/>
+                <w:color w:val="0A0A0A"/>
+              </w:rPr>
+              <w:t>disclosureReport.disclosureFormFiledAndServed</w:t>
+            </w:r>
+            <w:proofErr w:type="spellEnd"/>
+            <w:r>
+              <w:rPr>
+                <w:rFonts w:ascii="GDSTransportWebsite" w:hAnsi="GDSTransportWebsite"/>
+                <w:color w:val="0A0A0A"/>
+              </w:rPr>
+              <w:t>&gt;&gt;</w:t>
             </w:r>
           </w:p>
         </w:tc>
@@ -6069,6 +6915,7 @@
         </w:rPr>
         <w:t>&lt;&lt;cs</w:t>
       </w:r>
+      <w:proofErr w:type="gramStart"/>
       <w:r>
         <w:rPr>
           <w:rFonts w:ascii="GDSTransportWebsite" w:hAnsi="GDSTransportWebsite"/>
@@ -6078,6 +6925,7 @@
         </w:rPr>
         <w:t>_{</w:t>
       </w:r>
+      <w:proofErr w:type="gramEnd"/>
       <w:r>
         <w:rPr>
           <w:rFonts w:ascii="GDSTransportWebsite" w:hAnsi="GDSTransportWebsite"/>
@@ -6086,12 +6934,29 @@
         </w:rPr>
         <w:t>'Yes'=</w:t>
       </w:r>
+      <w:proofErr w:type="spellStart"/>
       <w:r>
         <w:rPr>
           <w:rFonts w:ascii="GDSTransportWebsite" w:hAnsi="GDSTransportWebsite"/>
           <w:color w:val="0A0A0A"/>
         </w:rPr>
-        <w:t>disclosureReport.disclosureFormFiledAndServed</w:t>
+        <w:t>disclosureReport.</w:t>
+      </w:r>
+      <w:r>
+        <w:rPr>
+          <w:rFonts w:ascii="GDSTransportWebsite" w:hAnsi="GDSTransportWebsite"/>
+          <w:color w:val="0A0A0A"/>
+        </w:rPr>
+        <w:t>draftOrderNumber</w:t>
+      </w:r>
+      <w:proofErr w:type="spellEnd"/>
+      <w:r>
+        <w:rPr>
+          <w:rFonts w:ascii="GDSTransportWebsite" w:hAnsi="GDSTransportWebsite"/>
+          <w:color w:val="0A0A0A"/>
+          <w:shd w:val="clear" w:color="auto" w:fill="FFFFFF"/>
+        </w:rPr>
+        <w:t xml:space="preserve"> </w:t>
       </w:r>
       <w:r>
         <w:rPr>
@@ -6099,8 +6964,9 @@
           <w:color w:val="0A0A0A"/>
           <w:shd w:val="clear" w:color="auto" w:fill="FFFFFF"/>
         </w:rPr>
-        <w:t xml:space="preserve"> }&gt;&gt;</w:t>
+        <w:t>}&gt;&gt;</w:t>
       </w:r>
+      <w:proofErr w:type="spellStart"/>
     </w:p>
     <w:tbl>
       <w:tblPr>
@@ -6144,7 +7010,18 @@
                 <w:color w:val="0A0A0A"/>
                 <w:shd w:val="clear" w:color="auto" w:fill="FFFFFF"/>
               </w:rPr>
-              <w:t>Proposed directions</w:t>
+              <w:t>Propos</w:t>
+            </w:r>
+            <w:proofErr w:type="spellEnd"/>
+            <w:r>
+              <w:rPr>
+                <w:rFonts w:ascii="GDSTransportWebsite" w:hAnsi="GDSTransportWebsite"/>
+                <w:b/>
+                <w:bCs/>
+                <w:color w:val="0A0A0A"/>
+                <w:shd w:val="clear" w:color="auto" w:fill="FFFFFF"/>
+              </w:rPr>
+              <w:t>ed directions</w:t>
             </w:r>
           </w:p>
           <w:p>
@@ -6184,7 +7061,23 @@
                 <w:rFonts w:ascii="GDSTransportWebsite" w:hAnsi="GDSTransportWebsite"/>
                 <w:color w:val="0A0A0A"/>
               </w:rPr>
-              <w:t>&lt;&lt;disclosureReport.draftOrderNumber&gt;&gt;</w:t>
+              <w:t>&lt;&lt;</w:t>
+            </w:r>
+            <w:proofErr w:type="spellStart"/>
+            <w:r>
+              <w:rPr>
+                <w:rFonts w:ascii="GDSTransportWebsite" w:hAnsi="GDSTransportWebsite"/>
+                <w:color w:val="0A0A0A"/>
+              </w:rPr>
+              <w:t>disclosureReport.draftOrderNumber</w:t>
+            </w:r>
+            <w:proofErr w:type="spellEnd"/>
+            <w:r>
+              <w:rPr>
+                <w:rFonts w:ascii="GDSTransportWebsite" w:hAnsi="GDSTransportWebsite"/>
+                <w:color w:val="0A0A0A"/>
+              </w:rPr>
+              <w:t>&gt;&gt;</w:t>
             </w:r>
           </w:p>
         </w:tc>
@@ -6377,6 +7270,8 @@
               </w:rPr>
               <w:t>&lt;&lt;</w:t>
             </w:r>
+            <w:proofErr w:type="spellStart"/>
+            <w:proofErr w:type="gramStart"/>
             <w:r>
               <w:rPr>
                 <w:rFonts w:ascii="GDSTransportWebsite" w:hAnsi="GDSTransportWebsite"/>
@@ -6391,6 +7286,8 @@
               </w:rPr>
               <w:t>.expertRequired</w:t>
             </w:r>
+            <w:proofErr w:type="spellEnd"/>
+            <w:proofErr w:type="gramEnd"/>
             <w:r>
               <w:rPr>
                 <w:rFonts w:ascii="GDSTransportWebsite" w:hAnsi="GDSTransportWebsite"/>
@@ -6409,7 +7306,27 @@
           <w:color w:val="0A0A0A"/>
           <w:shd w:val="clear" w:color="auto" w:fill="FFFFFF"/>
         </w:rPr>
-        <w:t>&lt;&lt;cs_{experts.expertRequired='Yes'}&gt;&gt;</w:t>
+        <w:t>&lt;&lt;cs_{</w:t>
+      </w:r>
+      <w:proofErr w:type="spellStart"/>
+      <w:proofErr w:type="gramStart"/>
+      <w:r>
+        <w:rPr>
+          <w:rFonts w:ascii="GDSTransportWebsite" w:hAnsi="GDSTransportWebsite"/>
+          <w:color w:val="0A0A0A"/>
+          <w:shd w:val="clear" w:color="auto" w:fill="FFFFFF"/>
+        </w:rPr>
+        <w:t>experts.expertRequired</w:t>
+      </w:r>
+      <w:proofErr w:type="spellEnd"/>
+      <w:proofErr w:type="gramEnd"/>
+      <w:r>
+        <w:rPr>
+          <w:rFonts w:ascii="GDSTransportWebsite" w:hAnsi="GDSTransportWebsite"/>
+          <w:color w:val="0A0A0A"/>
+          <w:shd w:val="clear" w:color="auto" w:fill="FFFFFF"/>
+        </w:rPr>
+        <w:t>='Yes'}&gt;&gt;</w:t>
       </w:r>
     </w:p>
     <w:tbl>
@@ -6457,7 +7374,29 @@
                 <w:color w:val="0A0A0A"/>
                 <w:shd w:val="clear" w:color="auto" w:fill="FFFFFF"/>
               </w:rPr>
-              <w:t>Have you already sent expert reports or similar to other parties?</w:t>
+              <w:t xml:space="preserve">Have you already sent expert reports or </w:t>
+            </w:r>
+            <w:proofErr w:type="gramStart"/>
+            <w:r>
+              <w:rPr>
+                <w:rFonts w:ascii="GDSTransportWebsite" w:hAnsi="GDSTransportWebsite"/>
+                <w:b/>
+                <w:bCs/>
+                <w:color w:val="0A0A0A"/>
+                <w:shd w:val="clear" w:color="auto" w:fill="FFFFFF"/>
+              </w:rPr>
+              <w:t>similar to</w:t>
+            </w:r>
+            <w:proofErr w:type="gramEnd"/>
+            <w:r>
+              <w:rPr>
+                <w:rFonts w:ascii="GDSTransportWebsite" w:hAnsi="GDSTransportWebsite"/>
+                <w:b/>
+                <w:bCs/>
+                <w:color w:val="0A0A0A"/>
+                <w:shd w:val="clear" w:color="auto" w:fill="FFFFFF"/>
+              </w:rPr>
+              <w:t xml:space="preserve"> other parties?</w:t>
             </w:r>
           </w:p>
           <w:p>
@@ -6485,7 +7424,57 @@
                 <w:rFonts w:ascii="GDSTransportWebsite" w:hAnsi="GDSTransportWebsite"/>
                 <w:color w:val="0A0A0A"/>
               </w:rPr>
-              <w:t>&lt;&lt;cs_{isBlank(experts.expertReportsSent)}&gt;&gt;Not Provided&lt;&lt;else&gt;&gt;&lt;&lt;experts.expertReportsSent&gt;&gt;&lt;&lt;es_&gt;&gt;</w:t>
+              <w:t>&lt;&lt;cs_{</w:t>
+            </w:r>
+            <w:proofErr w:type="spellStart"/>
+            <w:r>
+              <w:rPr>
+                <w:rFonts w:ascii="GDSTransportWebsite" w:hAnsi="GDSTransportWebsite"/>
+                <w:color w:val="0A0A0A"/>
+              </w:rPr>
+              <w:t>isBlank</w:t>
+            </w:r>
+            <w:proofErr w:type="spellEnd"/>
+            <w:r>
+              <w:rPr>
+                <w:rFonts w:ascii="GDSTransportWebsite" w:hAnsi="GDSTransportWebsite"/>
+                <w:color w:val="0A0A0A"/>
+              </w:rPr>
+              <w:t>(</w:t>
+            </w:r>
+            <w:proofErr w:type="spellStart"/>
+            <w:proofErr w:type="gramStart"/>
+            <w:r>
+              <w:rPr>
+                <w:rFonts w:ascii="GDSTransportWebsite" w:hAnsi="GDSTransportWebsite"/>
+                <w:color w:val="0A0A0A"/>
+              </w:rPr>
+              <w:t>experts.expertReportsSent</w:t>
+            </w:r>
+            <w:proofErr w:type="spellEnd"/>
+            <w:proofErr w:type="gramEnd"/>
+            <w:r>
+              <w:rPr>
+                <w:rFonts w:ascii="GDSTransportWebsite" w:hAnsi="GDSTransportWebsite"/>
+                <w:color w:val="0A0A0A"/>
+              </w:rPr>
+              <w:t>)}&gt;&gt;Not Provided&lt;&lt;else&gt;&gt;&lt;&lt;</w:t>
+            </w:r>
+            <w:proofErr w:type="spellStart"/>
+            <w:r>
+              <w:rPr>
+                <w:rFonts w:ascii="GDSTransportWebsite" w:hAnsi="GDSTransportWebsite"/>
+                <w:color w:val="0A0A0A"/>
+              </w:rPr>
+              <w:t>experts.expertReportsSent</w:t>
+            </w:r>
+            <w:proofErr w:type="spellEnd"/>
+            <w:r>
+              <w:rPr>
+                <w:rFonts w:ascii="GDSTransportWebsite" w:hAnsi="GDSTransportWebsite"/>
+                <w:color w:val="0A0A0A"/>
+              </w:rPr>
+              <w:t>&gt;&gt;&lt;&lt;es_&gt;&gt;</w:t>
             </w:r>
           </w:p>
         </w:tc>
@@ -6549,7 +7538,57 @@
                 <w:rFonts w:ascii="GDSTransportWebsite" w:hAnsi="GDSTransportWebsite"/>
                 <w:color w:val="0A0A0A"/>
               </w:rPr>
-              <w:t>&lt;&lt;cs_{isBlank(experts.jointExpertSuitable)}&gt;&gt;Not Provided&lt;&lt;else&gt;&gt;&lt;&lt;experts.jointExpertSuitable&gt;&gt;&lt;&lt;es_&gt;&gt;</w:t>
+              <w:t>&lt;&lt;cs_{</w:t>
+            </w:r>
+            <w:proofErr w:type="spellStart"/>
+            <w:r>
+              <w:rPr>
+                <w:rFonts w:ascii="GDSTransportWebsite" w:hAnsi="GDSTransportWebsite"/>
+                <w:color w:val="0A0A0A"/>
+              </w:rPr>
+              <w:t>isBlank</w:t>
+            </w:r>
+            <w:proofErr w:type="spellEnd"/>
+            <w:r>
+              <w:rPr>
+                <w:rFonts w:ascii="GDSTransportWebsite" w:hAnsi="GDSTransportWebsite"/>
+                <w:color w:val="0A0A0A"/>
+              </w:rPr>
+              <w:t>(</w:t>
+            </w:r>
+            <w:proofErr w:type="spellStart"/>
+            <w:proofErr w:type="gramStart"/>
+            <w:r>
+              <w:rPr>
+                <w:rFonts w:ascii="GDSTransportWebsite" w:hAnsi="GDSTransportWebsite"/>
+                <w:color w:val="0A0A0A"/>
+              </w:rPr>
+              <w:t>experts.jointExpertSuitable</w:t>
+            </w:r>
+            <w:proofErr w:type="spellEnd"/>
+            <w:proofErr w:type="gramEnd"/>
+            <w:r>
+              <w:rPr>
+                <w:rFonts w:ascii="GDSTransportWebsite" w:hAnsi="GDSTransportWebsite"/>
+                <w:color w:val="0A0A0A"/>
+              </w:rPr>
+              <w:t>)}&gt;&gt;Not Provided&lt;&lt;else&gt;&gt;&lt;&lt;</w:t>
+            </w:r>
+            <w:proofErr w:type="spellStart"/>
+            <w:r>
+              <w:rPr>
+                <w:rFonts w:ascii="GDSTransportWebsite" w:hAnsi="GDSTransportWebsite"/>
+                <w:color w:val="0A0A0A"/>
+              </w:rPr>
+              <w:t>experts.jointExpertSuitable</w:t>
+            </w:r>
+            <w:proofErr w:type="spellEnd"/>
+            <w:r>
+              <w:rPr>
+                <w:rFonts w:ascii="GDSTransportWebsite" w:hAnsi="GDSTransportWebsite"/>
+                <w:color w:val="0A0A0A"/>
+              </w:rPr>
+              <w:t>&gt;&gt;&lt;&lt;es_&gt;&gt;</w:t>
             </w:r>
           </w:p>
         </w:tc>
@@ -6574,8 +7613,18 @@
                 <w:color w:val="0A0A0A"/>
                 <w:shd w:val="clear" w:color="auto" w:fill="FFFFFF"/>
               </w:rPr>
-              <w:t>&lt;&lt;rr_</w:t>
-            </w:r>
+              <w:t>&lt;&lt;</w:t>
+            </w:r>
+            <w:proofErr w:type="spellStart"/>
+            <w:r>
+              <w:rPr>
+                <w:rFonts w:ascii="GDSTransportWebsite" w:hAnsi="GDSTransportWebsite"/>
+                <w:color w:val="0A0A0A"/>
+                <w:shd w:val="clear" w:color="auto" w:fill="FFFFFF"/>
+              </w:rPr>
+              <w:t>rr_</w:t>
+            </w:r>
+            <w:proofErr w:type="gramStart"/>
             <w:r>
               <w:rPr>
                 <w:rFonts w:ascii="GDSTransportWebsite" w:hAnsi="GDSTransportWebsite"/>
@@ -6592,6 +7641,8 @@
               </w:rPr>
               <w:t>xperts.details</w:t>
             </w:r>
+            <w:proofErr w:type="spellEnd"/>
+            <w:proofErr w:type="gramEnd"/>
             <w:r>
               <w:rPr>
                 <w:rFonts w:ascii="GDSTransportWebsite" w:hAnsi="GDSTransportWebsite"/>
@@ -6625,6 +7676,7 @@
                 <w:rFonts w:ascii="GDSTransportWebsite" w:hAnsi="GDSTransportWebsite"/>
                 <w:color w:val="0A0A0A"/>
               </w:rPr>
+              <w:lastRenderedPageBreak/>
               <w:t xml:space="preserve">Expert </w:t>
             </w:r>
             <w:r>
@@ -6632,7 +7684,23 @@
                 <w:rFonts w:ascii="GDSTransportWebsite" w:hAnsi="GDSTransportWebsite"/>
                 <w:color w:val="0A0A0A"/>
               </w:rPr>
-              <w:t>&lt;&lt;$itemnum&gt;&gt;</w:t>
+              <w:t>&lt;&lt;$</w:t>
+            </w:r>
+            <w:proofErr w:type="spellStart"/>
+            <w:r>
+              <w:rPr>
+                <w:rFonts w:ascii="GDSTransportWebsite" w:hAnsi="GDSTransportWebsite"/>
+                <w:color w:val="0A0A0A"/>
+              </w:rPr>
+              <w:t>itemnum</w:t>
+            </w:r>
+            <w:proofErr w:type="spellEnd"/>
+            <w:r>
+              <w:rPr>
+                <w:rFonts w:ascii="GDSTransportWebsite" w:hAnsi="GDSTransportWebsite"/>
+                <w:color w:val="0A0A0A"/>
+              </w:rPr>
+              <w:t>&gt;&gt;</w:t>
             </w:r>
           </w:p>
         </w:tc>
@@ -6664,7 +7732,6 @@
                 <w:color w:val="0A0A0A"/>
                 <w:shd w:val="clear" w:color="auto" w:fill="FFFFFF"/>
               </w:rPr>
-              <w:lastRenderedPageBreak/>
               <w:t>Expert’s name</w:t>
             </w:r>
           </w:p>
@@ -6698,7 +7765,71 @@
                 <w:rFonts w:ascii="GDSTransportWebsite" w:hAnsi="GDSTransportWebsite"/>
                 <w:color w:val="0A0A0A"/>
               </w:rPr>
-              <w:t>&lt;&lt;cs_{isBlank(firstName)}&gt;&gt;Not Provided&lt;&lt;else&gt;&gt;&lt;&lt;firstName&gt;&gt; &lt;&lt;lastName&gt;&gt;&lt;&lt;es_&gt;&gt;</w:t>
+              <w:t>&lt;&lt;cs_{</w:t>
+            </w:r>
+            <w:proofErr w:type="spellStart"/>
+            <w:r>
+              <w:rPr>
+                <w:rFonts w:ascii="GDSTransportWebsite" w:hAnsi="GDSTransportWebsite"/>
+                <w:color w:val="0A0A0A"/>
+              </w:rPr>
+              <w:t>isBlank</w:t>
+            </w:r>
+            <w:proofErr w:type="spellEnd"/>
+            <w:r>
+              <w:rPr>
+                <w:rFonts w:ascii="GDSTransportWebsite" w:hAnsi="GDSTransportWebsite"/>
+                <w:color w:val="0A0A0A"/>
+              </w:rPr>
+              <w:t>(</w:t>
+            </w:r>
+            <w:proofErr w:type="spellStart"/>
+            <w:r>
+              <w:rPr>
+                <w:rFonts w:ascii="GDSTransportWebsite" w:hAnsi="GDSTransportWebsite"/>
+                <w:color w:val="0A0A0A"/>
+              </w:rPr>
+              <w:t>firstName</w:t>
+            </w:r>
+            <w:proofErr w:type="spellEnd"/>
+            <w:r>
+              <w:rPr>
+                <w:rFonts w:ascii="GDSTransportWebsite" w:hAnsi="GDSTransportWebsite"/>
+                <w:color w:val="0A0A0A"/>
+              </w:rPr>
+              <w:t>)}&gt;&gt;Not Provided&lt;&lt;else&gt;&gt;&lt;&lt;</w:t>
+            </w:r>
+            <w:proofErr w:type="spellStart"/>
+            <w:r>
+              <w:rPr>
+                <w:rFonts w:ascii="GDSTransportWebsite" w:hAnsi="GDSTransportWebsite"/>
+                <w:color w:val="0A0A0A"/>
+              </w:rPr>
+              <w:t>firstName</w:t>
+            </w:r>
+            <w:proofErr w:type="spellEnd"/>
+            <w:r>
+              <w:rPr>
+                <w:rFonts w:ascii="GDSTransportWebsite" w:hAnsi="GDSTransportWebsite"/>
+                <w:color w:val="0A0A0A"/>
+              </w:rPr>
+              <w:t>&gt;&gt; &lt;&lt;</w:t>
+            </w:r>
+            <w:proofErr w:type="spellStart"/>
+            <w:r>
+              <w:rPr>
+                <w:rFonts w:ascii="GDSTransportWebsite" w:hAnsi="GDSTransportWebsite"/>
+                <w:color w:val="0A0A0A"/>
+              </w:rPr>
+              <w:t>lastName</w:t>
+            </w:r>
+            <w:proofErr w:type="spellEnd"/>
+            <w:r>
+              <w:rPr>
+                <w:rFonts w:ascii="GDSTransportWebsite" w:hAnsi="GDSTransportWebsite"/>
+                <w:color w:val="0A0A0A"/>
+              </w:rPr>
+              <w:t>&gt;&gt;&lt;&lt;es_&gt;&gt;</w:t>
             </w:r>
           </w:p>
           <w:p>
@@ -6772,7 +7903,15 @@
                 <w:rFonts w:ascii="GDSTransportWebsite" w:hAnsi="GDSTransportWebsite"/>
                 <w:color w:val="0A0A0A"/>
               </w:rPr>
-              <w:t>&lt;&lt;cs_{</w:t>
+              <w:t>&lt;&lt;cs_</w:t>
+            </w:r>
+            <w:proofErr w:type="gramStart"/>
+            <w:r>
+              <w:rPr>
+                <w:rFonts w:ascii="GDSTransportWebsite" w:hAnsi="GDSTransportWebsite"/>
+                <w:color w:val="0A0A0A"/>
+              </w:rPr>
+              <w:t>{</w:t>
             </w:r>
             <w:r>
               <w:rPr>
@@ -6781,19 +7920,61 @@
               </w:rPr>
               <w:t>!</w:t>
             </w:r>
-            <w:r>
-              <w:rPr>
-                <w:rFonts w:ascii="GDSTransportWebsite" w:hAnsi="GDSTransportWebsite"/>
-                <w:color w:val="0A0A0A"/>
-              </w:rPr>
-              <w:t>isBlank(phoneNumber)}&gt;&gt;</w:t>
-            </w:r>
-            <w:r>
-              <w:rPr>
-                <w:rFonts w:ascii="GDSTransportWebsite" w:hAnsi="GDSTransportWebsite"/>
-                <w:color w:val="0A0A0A"/>
-              </w:rPr>
-              <w:t>&lt;&lt;phoneNumber&gt;&gt;</w:t>
+            <w:proofErr w:type="spellStart"/>
+            <w:r>
+              <w:rPr>
+                <w:rFonts w:ascii="GDSTransportWebsite" w:hAnsi="GDSTransportWebsite"/>
+                <w:color w:val="0A0A0A"/>
+              </w:rPr>
+              <w:t>isBlank</w:t>
+            </w:r>
+            <w:proofErr w:type="spellEnd"/>
+            <w:proofErr w:type="gramEnd"/>
+            <w:r>
+              <w:rPr>
+                <w:rFonts w:ascii="GDSTransportWebsite" w:hAnsi="GDSTransportWebsite"/>
+                <w:color w:val="0A0A0A"/>
+              </w:rPr>
+              <w:t>(</w:t>
+            </w:r>
+            <w:proofErr w:type="spellStart"/>
+            <w:r>
+              <w:rPr>
+                <w:rFonts w:ascii="GDSTransportWebsite" w:hAnsi="GDSTransportWebsite"/>
+                <w:color w:val="0A0A0A"/>
+              </w:rPr>
+              <w:t>phoneNumber</w:t>
+            </w:r>
+            <w:proofErr w:type="spellEnd"/>
+            <w:r>
+              <w:rPr>
+                <w:rFonts w:ascii="GDSTransportWebsite" w:hAnsi="GDSTransportWebsite"/>
+                <w:color w:val="0A0A0A"/>
+              </w:rPr>
+              <w:t>)}&gt;&gt;</w:t>
+            </w:r>
+            <w:r>
+              <w:rPr>
+                <w:rFonts w:ascii="GDSTransportWebsite" w:hAnsi="GDSTransportWebsite"/>
+                <w:color w:val="0A0A0A"/>
+              </w:rPr>
+              <w:t>&lt;&lt;</w:t>
+            </w:r>
+            <w:proofErr w:type="spellStart"/>
+            <w:r>
+              <w:rPr>
+                <w:rFonts w:ascii="GDSTransportWebsite" w:hAnsi="GDSTransportWebsite"/>
+                <w:color w:val="0A0A0A"/>
+              </w:rPr>
+              <w:t>phoneNumber</w:t>
+            </w:r>
+            <w:proofErr w:type="spellEnd"/>
+            <w:r>
+              <w:rPr>
+                <w:rFonts w:ascii="GDSTransportWebsite" w:hAnsi="GDSTransportWebsite"/>
+                <w:color w:val="0A0A0A"/>
+              </w:rPr>
+              <w:t>&gt;&gt;</w:t>
             </w:r>
             <w:r>
               <w:rPr>
@@ -6881,7 +8062,15 @@
                 <w:rFonts w:ascii="GDSTransportWebsite" w:hAnsi="GDSTransportWebsite"/>
                 <w:color w:val="0A0A0A"/>
               </w:rPr>
-              <w:t>&lt;&lt;cs_{</w:t>
+              <w:t>&lt;&lt;cs_</w:t>
+            </w:r>
+            <w:proofErr w:type="gramStart"/>
+            <w:r>
+              <w:rPr>
+                <w:rFonts w:ascii="GDSTransportWebsite" w:hAnsi="GDSTransportWebsite"/>
+                <w:color w:val="0A0A0A"/>
+              </w:rPr>
+              <w:t>{</w:t>
             </w:r>
             <w:r>
               <w:rPr>
@@ -6890,19 +8079,61 @@
               </w:rPr>
               <w:t>!</w:t>
             </w:r>
-            <w:r>
-              <w:rPr>
-                <w:rFonts w:ascii="GDSTransportWebsite" w:hAnsi="GDSTransportWebsite"/>
-                <w:color w:val="0A0A0A"/>
-              </w:rPr>
-              <w:t>isBlank(emailAddress)}&gt;&gt;</w:t>
-            </w:r>
-            <w:r>
-              <w:rPr>
-                <w:rFonts w:ascii="GDSTransportWebsite" w:hAnsi="GDSTransportWebsite"/>
-                <w:color w:val="0A0A0A"/>
-              </w:rPr>
-              <w:t>&lt;&lt;emailAddress&gt;&gt;</w:t>
+            <w:proofErr w:type="spellStart"/>
+            <w:r>
+              <w:rPr>
+                <w:rFonts w:ascii="GDSTransportWebsite" w:hAnsi="GDSTransportWebsite"/>
+                <w:color w:val="0A0A0A"/>
+              </w:rPr>
+              <w:t>isBlank</w:t>
+            </w:r>
+            <w:proofErr w:type="spellEnd"/>
+            <w:proofErr w:type="gramEnd"/>
+            <w:r>
+              <w:rPr>
+                <w:rFonts w:ascii="GDSTransportWebsite" w:hAnsi="GDSTransportWebsite"/>
+                <w:color w:val="0A0A0A"/>
+              </w:rPr>
+              <w:t>(</w:t>
+            </w:r>
+            <w:proofErr w:type="spellStart"/>
+            <w:r>
+              <w:rPr>
+                <w:rFonts w:ascii="GDSTransportWebsite" w:hAnsi="GDSTransportWebsite"/>
+                <w:color w:val="0A0A0A"/>
+              </w:rPr>
+              <w:t>emailAddress</w:t>
+            </w:r>
+            <w:proofErr w:type="spellEnd"/>
+            <w:r>
+              <w:rPr>
+                <w:rFonts w:ascii="GDSTransportWebsite" w:hAnsi="GDSTransportWebsite"/>
+                <w:color w:val="0A0A0A"/>
+              </w:rPr>
+              <w:t>)}&gt;&gt;</w:t>
+            </w:r>
+            <w:r>
+              <w:rPr>
+                <w:rFonts w:ascii="GDSTransportWebsite" w:hAnsi="GDSTransportWebsite"/>
+                <w:color w:val="0A0A0A"/>
+              </w:rPr>
+              <w:t>&lt;&lt;</w:t>
+            </w:r>
+            <w:proofErr w:type="spellStart"/>
+            <w:r>
+              <w:rPr>
+                <w:rFonts w:ascii="GDSTransportWebsite" w:hAnsi="GDSTransportWebsite"/>
+                <w:color w:val="0A0A0A"/>
+              </w:rPr>
+              <w:t>emailAddress</w:t>
+            </w:r>
+            <w:proofErr w:type="spellEnd"/>
+            <w:r>
+              <w:rPr>
+                <w:rFonts w:ascii="GDSTransportWebsite" w:hAnsi="GDSTransportWebsite"/>
+                <w:color w:val="0A0A0A"/>
+              </w:rPr>
+              <w:t>&gt;&gt;</w:t>
             </w:r>
             <w:r>
               <w:rPr>
@@ -6993,7 +8224,55 @@
                 <w:rFonts w:ascii="GDSTransportWebsite" w:hAnsi="GDSTransportWebsite"/>
                 <w:color w:val="0A0A0A"/>
               </w:rPr>
-              <w:t>&lt;&lt;cs_{isBlank(fieldOfExpertise)}&gt;&gt;Not Provided&lt;&lt;else&gt;&gt;&lt;&lt;fieldOfExpertise&gt;&gt;&lt;&lt;es_&gt;&gt;</w:t>
+              <w:t>&lt;&lt;cs_{</w:t>
+            </w:r>
+            <w:proofErr w:type="spellStart"/>
+            <w:r>
+              <w:rPr>
+                <w:rFonts w:ascii="GDSTransportWebsite" w:hAnsi="GDSTransportWebsite"/>
+                <w:color w:val="0A0A0A"/>
+              </w:rPr>
+              <w:t>isBlank</w:t>
+            </w:r>
+            <w:proofErr w:type="spellEnd"/>
+            <w:r>
+              <w:rPr>
+                <w:rFonts w:ascii="GDSTransportWebsite" w:hAnsi="GDSTransportWebsite"/>
+                <w:color w:val="0A0A0A"/>
+              </w:rPr>
+              <w:t>(</w:t>
+            </w:r>
+            <w:proofErr w:type="spellStart"/>
+            <w:r>
+              <w:rPr>
+                <w:rFonts w:ascii="GDSTransportWebsite" w:hAnsi="GDSTransportWebsite"/>
+                <w:color w:val="0A0A0A"/>
+              </w:rPr>
+              <w:t>fieldOfExpertise</w:t>
+            </w:r>
+            <w:proofErr w:type="spellEnd"/>
+            <w:r>
+              <w:rPr>
+                <w:rFonts w:ascii="GDSTransportWebsite" w:hAnsi="GDSTransportWebsite"/>
+                <w:color w:val="0A0A0A"/>
+              </w:rPr>
+              <w:t>)}&gt;&gt;Not Provided&lt;&lt;else&gt;&gt;&lt;&lt;</w:t>
+            </w:r>
+            <w:proofErr w:type="spellStart"/>
+            <w:r>
+              <w:rPr>
+                <w:rFonts w:ascii="GDSTransportWebsite" w:hAnsi="GDSTransportWebsite"/>
+                <w:color w:val="0A0A0A"/>
+              </w:rPr>
+              <w:t>fieldOfExpertise</w:t>
+            </w:r>
+            <w:proofErr w:type="spellEnd"/>
+            <w:r>
+              <w:rPr>
+                <w:rFonts w:ascii="GDSTransportWebsite" w:hAnsi="GDSTransportWebsite"/>
+                <w:color w:val="0A0A0A"/>
+              </w:rPr>
+              <w:t>&gt;&gt;&lt;&lt;es_&gt;&gt;</w:t>
             </w:r>
           </w:p>
         </w:tc>
@@ -7061,7 +8340,55 @@
                 <w:rFonts w:ascii="GDSTransportWebsite" w:hAnsi="GDSTransportWebsite"/>
                 <w:color w:val="0A0A0A"/>
               </w:rPr>
-              <w:t>&lt;&lt;cs_{isBlank(whyRequired)}&gt;&gt;Not Provided&lt;&lt;else&gt;&gt;&lt;&lt;whyRequired&gt;&gt;&lt;&lt;es_&gt;&gt;</w:t>
+              <w:t>&lt;&lt;cs_{</w:t>
+            </w:r>
+            <w:proofErr w:type="spellStart"/>
+            <w:r>
+              <w:rPr>
+                <w:rFonts w:ascii="GDSTransportWebsite" w:hAnsi="GDSTransportWebsite"/>
+                <w:color w:val="0A0A0A"/>
+              </w:rPr>
+              <w:t>isBlank</w:t>
+            </w:r>
+            <w:proofErr w:type="spellEnd"/>
+            <w:r>
+              <w:rPr>
+                <w:rFonts w:ascii="GDSTransportWebsite" w:hAnsi="GDSTransportWebsite"/>
+                <w:color w:val="0A0A0A"/>
+              </w:rPr>
+              <w:t>(</w:t>
+            </w:r>
+            <w:proofErr w:type="spellStart"/>
+            <w:r>
+              <w:rPr>
+                <w:rFonts w:ascii="GDSTransportWebsite" w:hAnsi="GDSTransportWebsite"/>
+                <w:color w:val="0A0A0A"/>
+              </w:rPr>
+              <w:t>whyRequired</w:t>
+            </w:r>
+            <w:proofErr w:type="spellEnd"/>
+            <w:r>
+              <w:rPr>
+                <w:rFonts w:ascii="GDSTransportWebsite" w:hAnsi="GDSTransportWebsite"/>
+                <w:color w:val="0A0A0A"/>
+              </w:rPr>
+              <w:t>)}&gt;&gt;Not Provided&lt;&lt;else&gt;&gt;&lt;&lt;</w:t>
+            </w:r>
+            <w:proofErr w:type="spellStart"/>
+            <w:r>
+              <w:rPr>
+                <w:rFonts w:ascii="GDSTransportWebsite" w:hAnsi="GDSTransportWebsite"/>
+                <w:color w:val="0A0A0A"/>
+              </w:rPr>
+              <w:t>whyRequired</w:t>
+            </w:r>
+            <w:proofErr w:type="spellEnd"/>
+            <w:r>
+              <w:rPr>
+                <w:rFonts w:ascii="GDSTransportWebsite" w:hAnsi="GDSTransportWebsite"/>
+                <w:color w:val="0A0A0A"/>
+              </w:rPr>
+              <w:t>&gt;&gt;&lt;&lt;es_&gt;&gt;</w:t>
             </w:r>
           </w:p>
         </w:tc>
@@ -7129,7 +8456,55 @@
                 <w:rFonts w:ascii="GDSTransportWebsite" w:hAnsi="GDSTransportWebsite"/>
                 <w:color w:val="0A0A0A"/>
               </w:rPr>
-              <w:t>&lt;&lt;cs_{isBlank(formattedCost)}&gt;&gt;Not Provided&lt;&lt;else&gt;&gt;&lt;&lt;formattedCost&gt;&gt;&lt;&lt;es_&gt;&gt;</w:t>
+              <w:t>&lt;&lt;cs_{</w:t>
+            </w:r>
+            <w:proofErr w:type="spellStart"/>
+            <w:r>
+              <w:rPr>
+                <w:rFonts w:ascii="GDSTransportWebsite" w:hAnsi="GDSTransportWebsite"/>
+                <w:color w:val="0A0A0A"/>
+              </w:rPr>
+              <w:t>isBlank</w:t>
+            </w:r>
+            <w:proofErr w:type="spellEnd"/>
+            <w:r>
+              <w:rPr>
+                <w:rFonts w:ascii="GDSTransportWebsite" w:hAnsi="GDSTransportWebsite"/>
+                <w:color w:val="0A0A0A"/>
+              </w:rPr>
+              <w:t>(</w:t>
+            </w:r>
+            <w:proofErr w:type="spellStart"/>
+            <w:r>
+              <w:rPr>
+                <w:rFonts w:ascii="GDSTransportWebsite" w:hAnsi="GDSTransportWebsite"/>
+                <w:color w:val="0A0A0A"/>
+              </w:rPr>
+              <w:t>formattedCost</w:t>
+            </w:r>
+            <w:proofErr w:type="spellEnd"/>
+            <w:r>
+              <w:rPr>
+                <w:rFonts w:ascii="GDSTransportWebsite" w:hAnsi="GDSTransportWebsite"/>
+                <w:color w:val="0A0A0A"/>
+              </w:rPr>
+              <w:t>)}&gt;&gt;Not Provided&lt;&lt;else&gt;&gt;&lt;&lt;</w:t>
+            </w:r>
+            <w:proofErr w:type="spellStart"/>
+            <w:r>
+              <w:rPr>
+                <w:rFonts w:ascii="GDSTransportWebsite" w:hAnsi="GDSTransportWebsite"/>
+                <w:color w:val="0A0A0A"/>
+              </w:rPr>
+              <w:t>formattedCost</w:t>
+            </w:r>
+            <w:proofErr w:type="spellEnd"/>
+            <w:r>
+              <w:rPr>
+                <w:rFonts w:ascii="GDSTransportWebsite" w:hAnsi="GDSTransportWebsite"/>
+                <w:color w:val="0A0A0A"/>
+              </w:rPr>
+              <w:t>&gt;&gt;&lt;&lt;es_&gt;&gt;</w:t>
             </w:r>
           </w:p>
         </w:tc>
@@ -7155,8 +8530,18 @@
                 <w:color w:val="0A0A0A"/>
                 <w:shd w:val="clear" w:color="auto" w:fill="FFFFFF"/>
               </w:rPr>
-              <w:t>&lt;&lt;er_</w:t>
-            </w:r>
+              <w:t>&lt;&lt;</w:t>
+            </w:r>
+            <w:proofErr w:type="spellStart"/>
+            <w:r>
+              <w:rPr>
+                <w:rFonts w:ascii="GDSTransportWebsite" w:hAnsi="GDSTransportWebsite"/>
+                <w:color w:val="0A0A0A"/>
+                <w:shd w:val="clear" w:color="auto" w:fill="FFFFFF"/>
+              </w:rPr>
+              <w:t>er_</w:t>
+            </w:r>
+            <w:proofErr w:type="gramStart"/>
             <w:r>
               <w:rPr>
                 <w:rFonts w:ascii="GDSTransportWebsite" w:hAnsi="GDSTransportWebsite"/>
@@ -7171,7 +8556,17 @@
                 <w:color w:val="0A0A0A"/>
                 <w:shd w:val="clear" w:color="auto" w:fill="FFFFFF"/>
               </w:rPr>
-              <w:t>xperts.details&gt;&gt;</w:t>
+              <w:t>xperts.details</w:t>
+            </w:r>
+            <w:proofErr w:type="spellEnd"/>
+            <w:proofErr w:type="gramEnd"/>
+            <w:r>
+              <w:rPr>
+                <w:rFonts w:ascii="GDSTransportWebsite" w:hAnsi="GDSTransportWebsite"/>
+                <w:color w:val="0A0A0A"/>
+                <w:shd w:val="clear" w:color="auto" w:fill="FFFFFF"/>
+              </w:rPr>
+              <w:t>&gt;&gt;</w:t>
             </w:r>
           </w:p>
         </w:tc>
@@ -7307,6 +8702,8 @@
               </w:rPr>
               <w:t>&lt;&lt;</w:t>
             </w:r>
+            <w:proofErr w:type="spellStart"/>
+            <w:proofErr w:type="gramStart"/>
             <w:r>
               <w:rPr>
                 <w:rFonts w:ascii="GDSTransportWebsite" w:hAnsi="GDSTransportWebsite"/>
@@ -7328,6 +8725,8 @@
               </w:rPr>
               <w:t>.witnessesToAppear</w:t>
             </w:r>
+            <w:proofErr w:type="spellEnd"/>
+            <w:proofErr w:type="gramEnd"/>
             <w:r>
               <w:rPr>
                 <w:rFonts w:ascii="GDSTransportWebsite" w:hAnsi="GDSTransportWebsite"/>
@@ -7358,8 +8757,18 @@
                 <w:color w:val="0A0A0A"/>
                 <w:shd w:val="clear" w:color="auto" w:fill="FFFFFF"/>
               </w:rPr>
-              <w:t>&lt;&lt;rr_</w:t>
-            </w:r>
+              <w:t>&lt;&lt;</w:t>
+            </w:r>
+            <w:proofErr w:type="spellStart"/>
+            <w:r>
+              <w:rPr>
+                <w:rFonts w:ascii="GDSTransportWebsite" w:hAnsi="GDSTransportWebsite"/>
+                <w:color w:val="0A0A0A"/>
+                <w:shd w:val="clear" w:color="auto" w:fill="FFFFFF"/>
+              </w:rPr>
+              <w:t>rr_</w:t>
+            </w:r>
+            <w:proofErr w:type="gramStart"/>
             <w:r>
               <w:rPr>
                 <w:rFonts w:ascii="GDSTransportWebsite" w:hAnsi="GDSTransportWebsite"/>
@@ -7376,6 +8785,8 @@
               </w:rPr>
               <w:t>itnesses.details</w:t>
             </w:r>
+            <w:proofErr w:type="spellEnd"/>
+            <w:proofErr w:type="gramEnd"/>
             <w:r>
               <w:rPr>
                 <w:rFonts w:ascii="GDSTransportWebsite" w:hAnsi="GDSTransportWebsite"/>
@@ -7423,7 +8834,23 @@
                 <w:rFonts w:ascii="GDSTransportWebsite" w:hAnsi="GDSTransportWebsite"/>
                 <w:color w:val="0A0A0A"/>
               </w:rPr>
-              <w:t>&lt;&lt;$itemnum&gt;&gt;</w:t>
+              <w:t>&lt;&lt;$</w:t>
+            </w:r>
+            <w:proofErr w:type="spellStart"/>
+            <w:r>
+              <w:rPr>
+                <w:rFonts w:ascii="GDSTransportWebsite" w:hAnsi="GDSTransportWebsite"/>
+                <w:color w:val="0A0A0A"/>
+              </w:rPr>
+              <w:t>itemnum</w:t>
+            </w:r>
+            <w:proofErr w:type="spellEnd"/>
+            <w:r>
+              <w:rPr>
+                <w:rFonts w:ascii="GDSTransportWebsite" w:hAnsi="GDSTransportWebsite"/>
+                <w:color w:val="0A0A0A"/>
+              </w:rPr>
+              <w:t>&gt;&gt;</w:t>
             </w:r>
           </w:p>
         </w:tc>
@@ -7490,6 +8917,7 @@
               </w:rPr>
               <w:t>&lt;&lt;</w:t>
             </w:r>
+            <w:proofErr w:type="spellStart"/>
             <w:r>
               <w:rPr>
                 <w:rFonts w:ascii="GDSTransportWebsite" w:hAnsi="GDSTransportWebsite"/>
@@ -7497,6 +8925,7 @@
               </w:rPr>
               <w:t>firstName</w:t>
             </w:r>
+            <w:proofErr w:type="spellEnd"/>
             <w:r>
               <w:rPr>
                 <w:rFonts w:ascii="GDSTransportWebsite" w:hAnsi="GDSTransportWebsite"/>
@@ -7509,7 +8938,23 @@
                 <w:rFonts w:ascii="GDSTransportWebsite" w:hAnsi="GDSTransportWebsite"/>
                 <w:color w:val="0A0A0A"/>
               </w:rPr>
-              <w:t xml:space="preserve"> &lt;&lt;lastName&gt;&gt;</w:t>
+              <w:t xml:space="preserve"> &lt;&lt;</w:t>
+            </w:r>
+            <w:proofErr w:type="spellStart"/>
+            <w:r>
+              <w:rPr>
+                <w:rFonts w:ascii="GDSTransportWebsite" w:hAnsi="GDSTransportWebsite"/>
+                <w:color w:val="0A0A0A"/>
+              </w:rPr>
+              <w:t>lastName</w:t>
+            </w:r>
+            <w:proofErr w:type="spellEnd"/>
+            <w:r>
+              <w:rPr>
+                <w:rFonts w:ascii="GDSTransportWebsite" w:hAnsi="GDSTransportWebsite"/>
+                <w:color w:val="0A0A0A"/>
+              </w:rPr>
+              <w:t>&gt;&gt;</w:t>
             </w:r>
           </w:p>
           <w:p>
@@ -7586,7 +9031,15 @@
                 <w:rFonts w:ascii="GDSTransportWebsite" w:hAnsi="GDSTransportWebsite"/>
                 <w:color w:val="0A0A0A"/>
               </w:rPr>
-              <w:t>&lt;&lt;cs_{</w:t>
+              <w:t>&lt;&lt;cs_</w:t>
+            </w:r>
+            <w:proofErr w:type="gramStart"/>
+            <w:r>
+              <w:rPr>
+                <w:rFonts w:ascii="GDSTransportWebsite" w:hAnsi="GDSTransportWebsite"/>
+                <w:color w:val="0A0A0A"/>
+              </w:rPr>
+              <w:t>{</w:t>
             </w:r>
             <w:r>
               <w:rPr>
@@ -7595,19 +9048,61 @@
               </w:rPr>
               <w:t>!</w:t>
             </w:r>
-            <w:r>
-              <w:rPr>
-                <w:rFonts w:ascii="GDSTransportWebsite" w:hAnsi="GDSTransportWebsite"/>
-                <w:color w:val="0A0A0A"/>
-              </w:rPr>
-              <w:t>isBlank(phoneNumber)}&gt;&gt;</w:t>
-            </w:r>
-            <w:r>
-              <w:rPr>
-                <w:rFonts w:ascii="GDSTransportWebsite" w:hAnsi="GDSTransportWebsite"/>
-                <w:color w:val="0A0A0A"/>
-              </w:rPr>
-              <w:t>&lt;&lt;phoneNumber&gt;&gt;</w:t>
+            <w:proofErr w:type="spellStart"/>
+            <w:r>
+              <w:rPr>
+                <w:rFonts w:ascii="GDSTransportWebsite" w:hAnsi="GDSTransportWebsite"/>
+                <w:color w:val="0A0A0A"/>
+              </w:rPr>
+              <w:t>isBlank</w:t>
+            </w:r>
+            <w:proofErr w:type="spellEnd"/>
+            <w:proofErr w:type="gramEnd"/>
+            <w:r>
+              <w:rPr>
+                <w:rFonts w:ascii="GDSTransportWebsite" w:hAnsi="GDSTransportWebsite"/>
+                <w:color w:val="0A0A0A"/>
+              </w:rPr>
+              <w:t>(</w:t>
+            </w:r>
+            <w:proofErr w:type="spellStart"/>
+            <w:r>
+              <w:rPr>
+                <w:rFonts w:ascii="GDSTransportWebsite" w:hAnsi="GDSTransportWebsite"/>
+                <w:color w:val="0A0A0A"/>
+              </w:rPr>
+              <w:t>phoneNumber</w:t>
+            </w:r>
+            <w:proofErr w:type="spellEnd"/>
+            <w:r>
+              <w:rPr>
+                <w:rFonts w:ascii="GDSTransportWebsite" w:hAnsi="GDSTransportWebsite"/>
+                <w:color w:val="0A0A0A"/>
+              </w:rPr>
+              <w:t>)}&gt;&gt;</w:t>
+            </w:r>
+            <w:r>
+              <w:rPr>
+                <w:rFonts w:ascii="GDSTransportWebsite" w:hAnsi="GDSTransportWebsite"/>
+                <w:color w:val="0A0A0A"/>
+              </w:rPr>
+              <w:t>&lt;&lt;</w:t>
+            </w:r>
+            <w:proofErr w:type="spellStart"/>
+            <w:r>
+              <w:rPr>
+                <w:rFonts w:ascii="GDSTransportWebsite" w:hAnsi="GDSTransportWebsite"/>
+                <w:color w:val="0A0A0A"/>
+              </w:rPr>
+              <w:t>phoneNumber</w:t>
+            </w:r>
+            <w:proofErr w:type="spellEnd"/>
+            <w:r>
+              <w:rPr>
+                <w:rFonts w:ascii="GDSTransportWebsite" w:hAnsi="GDSTransportWebsite"/>
+                <w:color w:val="0A0A0A"/>
+              </w:rPr>
+              <w:t>&gt;&gt;</w:t>
             </w:r>
             <w:r>
               <w:rPr>
@@ -7695,7 +9190,15 @@
                 <w:rFonts w:ascii="GDSTransportWebsite" w:hAnsi="GDSTransportWebsite"/>
                 <w:color w:val="0A0A0A"/>
               </w:rPr>
-              <w:t>&lt;&lt;cs_{</w:t>
+              <w:t>&lt;&lt;cs_</w:t>
+            </w:r>
+            <w:proofErr w:type="gramStart"/>
+            <w:r>
+              <w:rPr>
+                <w:rFonts w:ascii="GDSTransportWebsite" w:hAnsi="GDSTransportWebsite"/>
+                <w:color w:val="0A0A0A"/>
+              </w:rPr>
+              <w:t>{</w:t>
             </w:r>
             <w:r>
               <w:rPr>
@@ -7704,19 +9207,61 @@
               </w:rPr>
               <w:t>!</w:t>
             </w:r>
-            <w:r>
-              <w:rPr>
-                <w:rFonts w:ascii="GDSTransportWebsite" w:hAnsi="GDSTransportWebsite"/>
-                <w:color w:val="0A0A0A"/>
-              </w:rPr>
-              <w:t>isBlank(emailAddress)}&gt;&gt;</w:t>
-            </w:r>
-            <w:r>
-              <w:rPr>
-                <w:rFonts w:ascii="GDSTransportWebsite" w:hAnsi="GDSTransportWebsite"/>
-                <w:color w:val="0A0A0A"/>
-              </w:rPr>
-              <w:t>&lt;&lt;emailAddress&gt;&gt;</w:t>
+            <w:proofErr w:type="spellStart"/>
+            <w:r>
+              <w:rPr>
+                <w:rFonts w:ascii="GDSTransportWebsite" w:hAnsi="GDSTransportWebsite"/>
+                <w:color w:val="0A0A0A"/>
+              </w:rPr>
+              <w:t>isBlank</w:t>
+            </w:r>
+            <w:proofErr w:type="spellEnd"/>
+            <w:proofErr w:type="gramEnd"/>
+            <w:r>
+              <w:rPr>
+                <w:rFonts w:ascii="GDSTransportWebsite" w:hAnsi="GDSTransportWebsite"/>
+                <w:color w:val="0A0A0A"/>
+              </w:rPr>
+              <w:t>(</w:t>
+            </w:r>
+            <w:proofErr w:type="spellStart"/>
+            <w:r>
+              <w:rPr>
+                <w:rFonts w:ascii="GDSTransportWebsite" w:hAnsi="GDSTransportWebsite"/>
+                <w:color w:val="0A0A0A"/>
+              </w:rPr>
+              <w:t>emailAddress</w:t>
+            </w:r>
+            <w:proofErr w:type="spellEnd"/>
+            <w:r>
+              <w:rPr>
+                <w:rFonts w:ascii="GDSTransportWebsite" w:hAnsi="GDSTransportWebsite"/>
+                <w:color w:val="0A0A0A"/>
+              </w:rPr>
+              <w:t>)}&gt;&gt;</w:t>
+            </w:r>
+            <w:r>
+              <w:rPr>
+                <w:rFonts w:ascii="GDSTransportWebsite" w:hAnsi="GDSTransportWebsite"/>
+                <w:color w:val="0A0A0A"/>
+              </w:rPr>
+              <w:t>&lt;&lt;</w:t>
+            </w:r>
+            <w:proofErr w:type="spellStart"/>
+            <w:r>
+              <w:rPr>
+                <w:rFonts w:ascii="GDSTransportWebsite" w:hAnsi="GDSTransportWebsite"/>
+                <w:color w:val="0A0A0A"/>
+              </w:rPr>
+              <w:t>emailAddress</w:t>
+            </w:r>
+            <w:proofErr w:type="spellEnd"/>
+            <w:r>
+              <w:rPr>
+                <w:rFonts w:ascii="GDSTransportWebsite" w:hAnsi="GDSTransportWebsite"/>
+                <w:color w:val="0A0A0A"/>
+              </w:rPr>
+              <w:t>&gt;&gt;</w:t>
             </w:r>
             <w:r>
               <w:rPr>
@@ -7806,6 +9351,7 @@
               </w:rPr>
               <w:t>&lt;&lt;</w:t>
             </w:r>
+            <w:proofErr w:type="spellStart"/>
             <w:r>
               <w:rPr>
                 <w:rFonts w:ascii="GDSTransportWebsite" w:hAnsi="GDSTransportWebsite"/>
@@ -7813,6 +9359,7 @@
               </w:rPr>
               <w:t>reasonForWitness</w:t>
             </w:r>
+            <w:proofErr w:type="spellEnd"/>
             <w:r>
               <w:rPr>
                 <w:rFonts w:ascii="GDSTransportWebsite" w:hAnsi="GDSTransportWebsite"/>
@@ -7858,6 +9405,7 @@
               </w:rPr>
               <w:t>&lt;&lt;</w:t>
             </w:r>
+            <w:proofErr w:type="spellStart"/>
             <w:r>
               <w:rPr>
                 <w:rFonts w:ascii="GDSTransportWebsite" w:hAnsi="GDSTransportWebsite"/>
@@ -7874,6 +9422,7 @@
               </w:rPr>
               <w:t>_</w:t>
             </w:r>
+            <w:proofErr w:type="gramStart"/>
             <w:r>
               <w:rPr>
                 <w:rFonts w:ascii="GDSTransportWebsite" w:hAnsi="GDSTransportWebsite"/>
@@ -7888,7 +9437,17 @@
                 <w:color w:val="0A0A0A"/>
                 <w:shd w:val="clear" w:color="auto" w:fill="FFFFFF"/>
               </w:rPr>
-              <w:t>itnesses.details&gt;&gt;</w:t>
+              <w:t>itnesses.details</w:t>
+            </w:r>
+            <w:proofErr w:type="spellEnd"/>
+            <w:proofErr w:type="gramEnd"/>
+            <w:r>
+              <w:rPr>
+                <w:rFonts w:ascii="GDSTransportWebsite" w:hAnsi="GDSTransportWebsite"/>
+                <w:color w:val="0A0A0A"/>
+                <w:shd w:val="clear" w:color="auto" w:fill="FFFFFF"/>
+              </w:rPr>
+              <w:t>&gt;&gt;</w:t>
             </w:r>
           </w:p>
         </w:tc>
@@ -8001,6 +9560,7 @@
               </w:rPr>
               <w:t>&lt;&lt;</w:t>
             </w:r>
+            <w:proofErr w:type="spellStart"/>
             <w:r>
               <w:rPr>
                 <w:rFonts w:ascii="GDSTransportWebsite" w:hAnsi="GDSTransportWebsite"/>
@@ -8008,6 +9568,7 @@
               </w:rPr>
               <w:t>welshLanguageRequirements.court</w:t>
             </w:r>
+            <w:proofErr w:type="spellEnd"/>
             <w:r>
               <w:rPr>
                 <w:rFonts w:ascii="GDSTransportWebsite" w:hAnsi="GDSTransportWebsite"/>
@@ -8081,6 +9642,7 @@
               </w:rPr>
               <w:t>&lt;&lt;</w:t>
             </w:r>
+            <w:proofErr w:type="spellStart"/>
             <w:r>
               <w:rPr>
                 <w:rFonts w:ascii="GDSTransportWebsite" w:hAnsi="GDSTransportWebsite"/>
@@ -8088,6 +9650,7 @@
               </w:rPr>
               <w:t>welshLanguageRequirements.documents</w:t>
             </w:r>
+            <w:proofErr w:type="spellEnd"/>
             <w:r>
               <w:rPr>
                 <w:rFonts w:ascii="GDSTransportWebsite" w:hAnsi="GDSTransportWebsite"/>
@@ -8211,6 +9774,8 @@
               </w:rPr>
               <w:t>&lt;&lt;</w:t>
             </w:r>
+            <w:proofErr w:type="spellStart"/>
+            <w:proofErr w:type="gramStart"/>
             <w:r>
               <w:rPr>
                 <w:rFonts w:ascii="GDSTransportWebsite" w:hAnsi="GDSTransportWebsite"/>
@@ -8225,6 +9790,8 @@
               </w:rPr>
               <w:t>earing.unavailableDatesRequired</w:t>
             </w:r>
+            <w:proofErr w:type="spellEnd"/>
+            <w:proofErr w:type="gramEnd"/>
             <w:r>
               <w:rPr>
                 <w:rFonts w:ascii="GDSTransportWebsite" w:hAnsi="GDSTransportWebsite"/>
@@ -8245,6 +9812,8 @@
         </w:rPr>
         <w:t>&lt;&lt;cs_{</w:t>
       </w:r>
+      <w:proofErr w:type="spellStart"/>
+      <w:proofErr w:type="gramStart"/>
       <w:r>
         <w:rPr>
           <w:rFonts w:ascii="GDSTransportWebsite" w:hAnsi="GDSTransportWebsite"/>
@@ -8258,7 +9827,17 @@
           <w:color w:val="0A0A0A"/>
           <w:shd w:val="clear" w:color="auto" w:fill="FFFFFF"/>
         </w:rPr>
-        <w:t>.unavailableDates.size&gt;0}&gt;&gt;</w:t>
+        <w:t>.unavailableDates.size</w:t>
+      </w:r>
+      <w:proofErr w:type="spellEnd"/>
+      <w:proofErr w:type="gramEnd"/>
+      <w:r>
+        <w:rPr>
+          <w:rFonts w:ascii="GDSTransportWebsite" w:hAnsi="GDSTransportWebsite"/>
+          <w:color w:val="0A0A0A"/>
+          <w:shd w:val="clear" w:color="auto" w:fill="FFFFFF"/>
+        </w:rPr>
+        <w:t>&gt;0}&gt;&gt;</w:t>
       </w:r>
     </w:p>
     <w:tbl>
@@ -8330,8 +9909,18 @@
                 <w:color w:val="0A0A0A"/>
                 <w:shd w:val="clear" w:color="auto" w:fill="FFFFFF"/>
               </w:rPr>
-              <w:t>&lt;&lt;rr_</w:t>
-            </w:r>
+              <w:t>&lt;&lt;</w:t>
+            </w:r>
+            <w:proofErr w:type="spellStart"/>
+            <w:r>
+              <w:rPr>
+                <w:rFonts w:ascii="GDSTransportWebsite" w:hAnsi="GDSTransportWebsite"/>
+                <w:color w:val="0A0A0A"/>
+                <w:shd w:val="clear" w:color="auto" w:fill="FFFFFF"/>
+              </w:rPr>
+              <w:t>rr_</w:t>
+            </w:r>
+            <w:proofErr w:type="gramStart"/>
             <w:r>
               <w:rPr>
                 <w:rFonts w:ascii="GDSTransportWebsite" w:hAnsi="GDSTransportWebsite"/>
@@ -8345,7 +9934,17 @@
                 <w:color w:val="0A0A0A"/>
                 <w:shd w:val="clear" w:color="auto" w:fill="FFFFFF"/>
               </w:rPr>
-              <w:t>.unavailableDates&gt;&gt;</w:t>
+              <w:t>.unavailableDates</w:t>
+            </w:r>
+            <w:proofErr w:type="spellEnd"/>
+            <w:proofErr w:type="gramEnd"/>
+            <w:r>
+              <w:rPr>
+                <w:rFonts w:ascii="GDSTransportWebsite" w:hAnsi="GDSTransportWebsite"/>
+                <w:color w:val="0A0A0A"/>
+                <w:shd w:val="clear" w:color="auto" w:fill="FFFFFF"/>
+              </w:rPr>
+              <w:t>&gt;&gt;</w:t>
             </w:r>
           </w:p>
         </w:tc>
@@ -8367,12 +9966,21 @@
               </w:rPr>
               <w:t>&lt;&lt;cs_{</w:t>
             </w:r>
-            <w:r>
-              <w:rPr>
-                <w:rFonts w:ascii="GDSTransportWebsite" w:hAnsi="GDSTransportWebsite"/>
-                <w:color w:val="0A0A0A"/>
-              </w:rPr>
-              <w:t>date!=null</w:t>
+            <w:proofErr w:type="gramStart"/>
+            <w:r>
+              <w:rPr>
+                <w:rFonts w:ascii="GDSTransportWebsite" w:hAnsi="GDSTransportWebsite"/>
+                <w:color w:val="0A0A0A"/>
+              </w:rPr>
+              <w:t>date!=</w:t>
+            </w:r>
+            <w:proofErr w:type="gramEnd"/>
+            <w:r>
+              <w:rPr>
+                <w:rFonts w:ascii="GDSTransportWebsite" w:hAnsi="GDSTransportWebsite"/>
+                <w:color w:val="0A0A0A"/>
+              </w:rPr>
+              <w:t>null</w:t>
             </w:r>
             <w:r>
               <w:rPr>
@@ -8396,7 +10004,64 @@
                 <w:rFonts w:ascii="GDSTransportWebsite" w:hAnsi="GDSTransportWebsite"/>
                 <w:color w:val="0A0A0A"/>
               </w:rPr>
-              <w:t>&lt;&lt;{dateFormat(date, ‘d MMMM yyyy’, ‘yyyy-MM-dd’)}&gt;&gt;</w:t>
+              <w:t>&lt;</w:t>
+            </w:r>
+            <w:proofErr w:type="gramStart"/>
+            <w:r>
+              <w:rPr>
+                <w:rFonts w:ascii="GDSTransportWebsite" w:hAnsi="GDSTransportWebsite"/>
+                <w:color w:val="0A0A0A"/>
+              </w:rPr>
+              <w:t>&lt;{</w:t>
+            </w:r>
+            <w:proofErr w:type="spellStart"/>
+            <w:proofErr w:type="gramEnd"/>
+            <w:r>
+              <w:rPr>
+                <w:rFonts w:ascii="GDSTransportWebsite" w:hAnsi="GDSTransportWebsite"/>
+                <w:color w:val="0A0A0A"/>
+              </w:rPr>
+              <w:t>dateFormat</w:t>
+            </w:r>
+            <w:proofErr w:type="spellEnd"/>
+            <w:r>
+              <w:rPr>
+                <w:rFonts w:ascii="GDSTransportWebsite" w:hAnsi="GDSTransportWebsite"/>
+                <w:color w:val="0A0A0A"/>
+              </w:rPr>
+              <w:t xml:space="preserve">(date, ‘d MMMM </w:t>
+            </w:r>
+            <w:proofErr w:type="spellStart"/>
+            <w:r>
+              <w:rPr>
+                <w:rFonts w:ascii="GDSTransportWebsite" w:hAnsi="GDSTransportWebsite"/>
+                <w:color w:val="0A0A0A"/>
+              </w:rPr>
+              <w:t>yyyy</w:t>
+            </w:r>
+            <w:proofErr w:type="spellEnd"/>
+            <w:r>
+              <w:rPr>
+                <w:rFonts w:ascii="GDSTransportWebsite" w:hAnsi="GDSTransportWebsite"/>
+                <w:color w:val="0A0A0A"/>
+              </w:rPr>
+              <w:t>’, ‘</w:t>
+            </w:r>
+            <w:proofErr w:type="spellStart"/>
+            <w:r>
+              <w:rPr>
+                <w:rFonts w:ascii="GDSTransportWebsite" w:hAnsi="GDSTransportWebsite"/>
+                <w:color w:val="0A0A0A"/>
+              </w:rPr>
+              <w:t>yyyy</w:t>
+            </w:r>
+            <w:proofErr w:type="spellEnd"/>
+            <w:r>
+              <w:rPr>
+                <w:rFonts w:ascii="GDSTransportWebsite" w:hAnsi="GDSTransportWebsite"/>
+                <w:color w:val="0A0A0A"/>
+              </w:rPr>
+              <w:t>-MM-dd’)}&gt;&gt;</w:t>
             </w:r>
           </w:p>
           <w:p>
@@ -8428,7 +10093,144 @@
                 <w:rFonts w:ascii="GDSTransportWebsite" w:hAnsi="GDSTransportWebsite"/>
                 <w:color w:val="0A0A0A"/>
               </w:rPr>
-              <w:t>From &lt;&lt;{dateFormat(fromDate, ‘d MMMM yyyy’, ‘yyyy-MM-dd’)}&gt;&gt; to &lt;&lt;{dateFormat(toDate, ‘d MMMM yyyy’, ‘yyyy-MM-dd’)}&gt;&gt;</w:t>
+              <w:t>From &lt;</w:t>
+            </w:r>
+            <w:proofErr w:type="gramStart"/>
+            <w:r>
+              <w:rPr>
+                <w:rFonts w:ascii="GDSTransportWebsite" w:hAnsi="GDSTransportWebsite"/>
+                <w:color w:val="0A0A0A"/>
+              </w:rPr>
+              <w:t>&lt;{</w:t>
+            </w:r>
+            <w:proofErr w:type="spellStart"/>
+            <w:proofErr w:type="gramEnd"/>
+            <w:r>
+              <w:rPr>
+                <w:rFonts w:ascii="GDSTransportWebsite" w:hAnsi="GDSTransportWebsite"/>
+                <w:color w:val="0A0A0A"/>
+              </w:rPr>
+              <w:t>dateFormat</w:t>
+            </w:r>
+            <w:proofErr w:type="spellEnd"/>
+            <w:r>
+              <w:rPr>
+                <w:rFonts w:ascii="GDSTransportWebsite" w:hAnsi="GDSTransportWebsite"/>
+                <w:color w:val="0A0A0A"/>
+              </w:rPr>
+              <w:t>(</w:t>
+            </w:r>
+            <w:proofErr w:type="spellStart"/>
+            <w:r>
+              <w:rPr>
+                <w:rFonts w:ascii="GDSTransportWebsite" w:hAnsi="GDSTransportWebsite"/>
+                <w:color w:val="0A0A0A"/>
+              </w:rPr>
+              <w:t>fromDate</w:t>
+            </w:r>
+            <w:proofErr w:type="spellEnd"/>
+            <w:r>
+              <w:rPr>
+                <w:rFonts w:ascii="GDSTransportWebsite" w:hAnsi="GDSTransportWebsite"/>
+                <w:color w:val="0A0A0A"/>
+              </w:rPr>
+              <w:t xml:space="preserve">, ‘d MMMM </w:t>
+            </w:r>
+            <w:proofErr w:type="spellStart"/>
+            <w:r>
+              <w:rPr>
+                <w:rFonts w:ascii="GDSTransportWebsite" w:hAnsi="GDSTransportWebsite"/>
+                <w:color w:val="0A0A0A"/>
+              </w:rPr>
+              <w:t>yyyy</w:t>
+            </w:r>
+            <w:proofErr w:type="spellEnd"/>
+            <w:r>
+              <w:rPr>
+                <w:rFonts w:ascii="GDSTransportWebsite" w:hAnsi="GDSTransportWebsite"/>
+                <w:color w:val="0A0A0A"/>
+              </w:rPr>
+              <w:t>’, ‘</w:t>
+            </w:r>
+            <w:proofErr w:type="spellStart"/>
+            <w:r>
+              <w:rPr>
+                <w:rFonts w:ascii="GDSTransportWebsite" w:hAnsi="GDSTransportWebsite"/>
+                <w:color w:val="0A0A0A"/>
+              </w:rPr>
+              <w:t>yyyy</w:t>
+            </w:r>
+            <w:proofErr w:type="spellEnd"/>
+            <w:r>
+              <w:rPr>
+                <w:rFonts w:ascii="GDSTransportWebsite" w:hAnsi="GDSTransportWebsite"/>
+                <w:color w:val="0A0A0A"/>
+              </w:rPr>
+              <w:t>-MM-dd’)}&gt;&gt; to &lt;&lt;{</w:t>
+            </w:r>
+            <w:proofErr w:type="spellStart"/>
+            <w:r>
+              <w:rPr>
+                <w:rFonts w:ascii="GDSTransportWebsite" w:hAnsi="GDSTransportWebsite"/>
+                <w:color w:val="0A0A0A"/>
+              </w:rPr>
+              <w:t>dateFormat</w:t>
+            </w:r>
+            <w:proofErr w:type="spellEnd"/>
+            <w:r>
+              <w:rPr>
+                <w:rFonts w:ascii="GDSTransportWebsite" w:hAnsi="GDSTransportWebsite"/>
+                <w:color w:val="0A0A0A"/>
+              </w:rPr>
+              <w:t>(</w:t>
+            </w:r>
+            <w:proofErr w:type="spellStart"/>
+            <w:r>
+              <w:rPr>
+                <w:rFonts w:ascii="GDSTransportWebsite" w:hAnsi="GDSTransportWebsite"/>
+                <w:color w:val="0A0A0A"/>
+              </w:rPr>
+              <w:t>toDate</w:t>
+            </w:r>
+            <w:proofErr w:type="spellEnd"/>
+            <w:r>
+              <w:rPr>
+                <w:rFonts w:ascii="GDSTransportWebsite" w:hAnsi="GDSTransportWebsite"/>
+                <w:color w:val="0A0A0A"/>
+              </w:rPr>
+              <w:t xml:space="preserve">, ‘d MMMM </w:t>
+            </w:r>
+            <w:proofErr w:type="spellStart"/>
+            <w:r>
+              <w:rPr>
+                <w:rFonts w:ascii="GDSTransportWebsite" w:hAnsi="GDSTransportWebsite"/>
+                <w:color w:val="0A0A0A"/>
+              </w:rPr>
+              <w:t>yyyy</w:t>
+            </w:r>
+            <w:proofErr w:type="spellEnd"/>
+            <w:r>
+              <w:rPr>
+                <w:rFonts w:ascii="GDSTransportWebsite" w:hAnsi="GDSTransportWebsite"/>
+                <w:color w:val="0A0A0A"/>
+              </w:rPr>
+              <w:t>’, ‘</w:t>
+            </w:r>
+            <w:proofErr w:type="spellStart"/>
+            <w:r>
+              <w:rPr>
+                <w:rFonts w:ascii="GDSTransportWebsite" w:hAnsi="GDSTransportWebsite"/>
+                <w:color w:val="0A0A0A"/>
+              </w:rPr>
+              <w:t>yyyy</w:t>
+            </w:r>
+            <w:proofErr w:type="spellEnd"/>
+            <w:r>
+              <w:rPr>
+                <w:rFonts w:ascii="GDSTransportWebsite" w:hAnsi="GDSTransportWebsite"/>
+                <w:color w:val="0A0A0A"/>
+              </w:rPr>
+              <w:t>-MM-dd’)}&gt;&gt;</w:t>
             </w:r>
           </w:p>
           <w:p>
@@ -8475,8 +10277,18 @@
                 <w:color w:val="0A0A0A"/>
                 <w:shd w:val="clear" w:color="auto" w:fill="FFFFFF"/>
               </w:rPr>
-              <w:t>&lt;&lt;er_</w:t>
-            </w:r>
+              <w:t>&lt;&lt;</w:t>
+            </w:r>
+            <w:proofErr w:type="spellStart"/>
+            <w:r>
+              <w:rPr>
+                <w:rFonts w:ascii="GDSTransportWebsite" w:hAnsi="GDSTransportWebsite"/>
+                <w:color w:val="0A0A0A"/>
+                <w:shd w:val="clear" w:color="auto" w:fill="FFFFFF"/>
+              </w:rPr>
+              <w:t>er_</w:t>
+            </w:r>
+            <w:proofErr w:type="gramStart"/>
             <w:r>
               <w:rPr>
                 <w:rFonts w:ascii="GDSTransportWebsite" w:hAnsi="GDSTransportWebsite"/>
@@ -8490,7 +10302,17 @@
                 <w:color w:val="0A0A0A"/>
                 <w:shd w:val="clear" w:color="auto" w:fill="FFFFFF"/>
               </w:rPr>
-              <w:t>.unavailableDates&gt;&gt;</w:t>
+              <w:t>.unavailableDates</w:t>
+            </w:r>
+            <w:proofErr w:type="spellEnd"/>
+            <w:proofErr w:type="gramEnd"/>
+            <w:r>
+              <w:rPr>
+                <w:rFonts w:ascii="GDSTransportWebsite" w:hAnsi="GDSTransportWebsite"/>
+                <w:color w:val="0A0A0A"/>
+                <w:shd w:val="clear" w:color="auto" w:fill="FFFFFF"/>
+              </w:rPr>
+              <w:t>&gt;&gt;</w:t>
             </w:r>
           </w:p>
         </w:tc>
@@ -8632,7 +10454,15 @@
                 <w:rFonts w:ascii="GDSTransportWebsite" w:hAnsi="GDSTransportWebsite"/>
                 <w:color w:val="0A0A0A"/>
               </w:rPr>
-              <w:t>&lt;&lt; requestedCourt.</w:t>
+              <w:t xml:space="preserve">&lt;&lt; </w:t>
+            </w:r>
+            <w:proofErr w:type="spellStart"/>
+            <w:r>
+              <w:rPr>
+                <w:rFonts w:ascii="GDSTransportWebsite" w:hAnsi="GDSTransportWebsite"/>
+                <w:color w:val="0A0A0A"/>
+              </w:rPr>
+              <w:t>requestedCourt.</w:t>
             </w:r>
             <w:r>
               <w:rPr>
@@ -8648,6 +10478,7 @@
               </w:rPr>
               <w:t>Name</w:t>
             </w:r>
+            <w:proofErr w:type="spellEnd"/>
             <w:r>
               <w:rPr>
                 <w:rFonts w:ascii="GDSTransportWebsite" w:hAnsi="GDSTransportWebsite"/>
@@ -8722,6 +10553,7 @@
               </w:rPr>
               <w:t xml:space="preserve">&lt;&lt; </w:t>
             </w:r>
+            <w:proofErr w:type="spellStart"/>
             <w:r>
               <w:rPr>
                 <w:rFonts w:ascii="GDSTransportWebsite" w:hAnsi="GDSTransportWebsite"/>
@@ -8734,7 +10566,15 @@
                 <w:rFonts w:ascii="GDSTransportWebsite" w:hAnsi="GDSTransportWebsite"/>
                 <w:color w:val="0A0A0A"/>
               </w:rPr>
-              <w:t>reasonForHearingAtSpecificCourt &gt;&gt;</w:t>
+              <w:t>reasonForHearingAtSpecificCourt</w:t>
+            </w:r>
+            <w:proofErr w:type="spellEnd"/>
+            <w:r>
+              <w:rPr>
+                <w:rFonts w:ascii="GDSTransportWebsite" w:hAnsi="GDSTransportWebsite"/>
+                <w:color w:val="0A0A0A"/>
+              </w:rPr>
+              <w:t xml:space="preserve"> &gt;&gt;</w:t>
             </w:r>
           </w:p>
           <w:p>
@@ -8825,7 +10665,25 @@
                 <w:shd w:val="clear" w:color="auto" w:fill="FFFFFF"/>
               </w:rPr>
               <w:lastRenderedPageBreak/>
-              <w:t>See Draft-directions.pdf available from MyHMCTS.</w:t>
+              <w:t xml:space="preserve">See Draft-directions.pdf available from </w:t>
+            </w:r>
+            <w:proofErr w:type="spellStart"/>
+            <w:r>
+              <w:rPr>
+                <w:rFonts w:ascii="GDSTransportWebsite" w:hAnsi="GDSTransportWebsite"/>
+                <w:color w:val="0A0A0A"/>
+                <w:shd w:val="clear" w:color="auto" w:fill="FFFFFF"/>
+              </w:rPr>
+              <w:t>MyHMCTS</w:t>
+            </w:r>
+            <w:proofErr w:type="spellEnd"/>
+            <w:r>
+              <w:rPr>
+                <w:rFonts w:ascii="GDSTransportWebsite" w:hAnsi="GDSTransportWebsite"/>
+                <w:color w:val="0A0A0A"/>
+                <w:shd w:val="clear" w:color="auto" w:fill="FFFFFF"/>
+              </w:rPr>
+              <w:t>.</w:t>
             </w:r>
           </w:p>
         </w:tc>
@@ -8936,7 +10794,23 @@
                 <w:rFonts w:ascii="GDSTransportWebsite" w:hAnsi="GDSTransportWebsite"/>
                 <w:color w:val="0A0A0A"/>
               </w:rPr>
-              <w:t>&lt;&lt;vulnerabilityQuestions.vulnerabilityAdjustmentsRequired&gt;&gt;</w:t>
+              <w:t>&lt;&lt;</w:t>
+            </w:r>
+            <w:proofErr w:type="spellStart"/>
+            <w:r>
+              <w:rPr>
+                <w:rFonts w:ascii="GDSTransportWebsite" w:hAnsi="GDSTransportWebsite"/>
+                <w:color w:val="0A0A0A"/>
+              </w:rPr>
+              <w:t>vulnerabilityQuestions.vulnerabilityAdjustmentsRequired</w:t>
+            </w:r>
+            <w:proofErr w:type="spellEnd"/>
+            <w:r>
+              <w:rPr>
+                <w:rFonts w:ascii="GDSTransportWebsite" w:hAnsi="GDSTransportWebsite"/>
+                <w:color w:val="0A0A0A"/>
+              </w:rPr>
+              <w:t>&gt;&gt;</w:t>
             </w:r>
           </w:p>
           <w:p>
@@ -9035,7 +10909,23 @@
                 <w:rFonts w:ascii="GDSTransportWebsite" w:hAnsi="GDSTransportWebsite"/>
                 <w:color w:val="0A0A0A"/>
               </w:rPr>
-              <w:t>&lt;&lt; vulnerabilityQuestions.vulnerabilityAdjustments&gt;&gt;</w:t>
+              <w:t xml:space="preserve">&lt;&lt; </w:t>
+            </w:r>
+            <w:proofErr w:type="spellStart"/>
+            <w:r>
+              <w:rPr>
+                <w:rFonts w:ascii="GDSTransportWebsite" w:hAnsi="GDSTransportWebsite"/>
+                <w:color w:val="0A0A0A"/>
+              </w:rPr>
+              <w:t>vulnerabilityQuestions.vulnerabilityAdjustments</w:t>
+            </w:r>
+            <w:proofErr w:type="spellEnd"/>
+            <w:r>
+              <w:rPr>
+                <w:rFonts w:ascii="GDSTransportWebsite" w:hAnsi="GDSTransportWebsite"/>
+                <w:color w:val="0A0A0A"/>
+              </w:rPr>
+              <w:t>&gt;&gt;</w:t>
             </w:r>
           </w:p>
           <w:p>
@@ -9113,7 +11003,16 @@
                 <w:color w:val="0A0A0A"/>
                 <w:shd w:val="clear" w:color="auto" w:fill="FFFFFF"/>
               </w:rPr>
-              <w:t>&lt;&lt;cs_{</w:t>
+              <w:t>&lt;&lt;cs_</w:t>
+            </w:r>
+            <w:proofErr w:type="gramStart"/>
+            <w:r>
+              <w:rPr>
+                <w:rFonts w:ascii="GDSTransportWebsite" w:hAnsi="GDSTransportWebsite"/>
+                <w:color w:val="0A0A0A"/>
+                <w:shd w:val="clear" w:color="auto" w:fill="FFFFFF"/>
+              </w:rPr>
+              <w:t>{</w:t>
             </w:r>
             <w:r>
               <w:rPr>
@@ -9129,7 +11028,16 @@
                 <w:color w:val="0A0A0A"/>
                 <w:shd w:val="clear" w:color="auto" w:fill="FFFFFF"/>
               </w:rPr>
-              <w:t>isBlank(</w:t>
+              <w:t>isBlank</w:t>
+            </w:r>
+            <w:proofErr w:type="gramEnd"/>
+            <w:r>
+              <w:rPr>
+                <w:rFonts w:ascii="GDSTransportWebsite" w:hAnsi="GDSTransportWebsite"/>
+                <w:color w:val="0A0A0A"/>
+                <w:shd w:val="clear" w:color="auto" w:fill="FFFFFF"/>
+              </w:rPr>
+              <w:t>(</w:t>
             </w:r>
             <w:r>
               <w:rPr>
@@ -9304,7 +11212,25 @@
           <w:color w:val="0A0A0A"/>
           <w:shd w:val="clear" w:color="auto" w:fill="FFFFFF"/>
         </w:rPr>
-        <w:t xml:space="preserve">You are reminded that a copy of this directions questionnaire will be shared with all other parties. </w:t>
+        <w:t xml:space="preserve">You are reminded that a copy of this </w:t>
+      </w:r>
+      <w:proofErr w:type="gramStart"/>
+      <w:r>
+        <w:rPr>
+          <w:rFonts w:ascii="GDSTransportWebsite" w:hAnsi="GDSTransportWebsite"/>
+          <w:color w:val="0A0A0A"/>
+          <w:shd w:val="clear" w:color="auto" w:fill="FFFFFF"/>
+        </w:rPr>
+        <w:t>directions</w:t>
+      </w:r>
+      <w:proofErr w:type="gramEnd"/>
+      <w:r>
+        <w:rPr>
+          <w:rFonts w:ascii="GDSTransportWebsite" w:hAnsi="GDSTransportWebsite"/>
+          <w:color w:val="0A0A0A"/>
+          <w:shd w:val="clear" w:color="auto" w:fill="FFFFFF"/>
+        </w:rPr>
+        <w:t xml:space="preserve"> questionnaire will be shared with all other parties. </w:t>
       </w:r>
     </w:p>
     <w:p>
@@ -9415,6 +11341,7 @@
               </w:rPr>
               <w:t>&lt;&lt;</w:t>
             </w:r>
+            <w:proofErr w:type="spellStart"/>
             <w:r>
               <w:rPr>
                 <w:rFonts w:ascii="GDSTransportWebsite" w:hAnsi="GDSTransportWebsite"/>
@@ -9429,6 +11356,7 @@
               </w:rPr>
               <w:t>urtherInformation.futureApplications</w:t>
             </w:r>
+            <w:proofErr w:type="spellEnd"/>
             <w:r>
               <w:rPr>
                 <w:rFonts w:ascii="GDSTransportWebsite" w:hAnsi="GDSTransportWebsite"/>
@@ -9447,7 +11375,25 @@
           <w:color w:val="0A0A0A"/>
           <w:shd w:val="clear" w:color="auto" w:fill="FFFFFF"/>
         </w:rPr>
-        <w:t>&lt;&lt;cs_{furthterInformation.futureApplications='Yes'}&gt;&gt;</w:t>
+        <w:t>&lt;&lt;cs_{</w:t>
+      </w:r>
+      <w:proofErr w:type="spellStart"/>
+      <w:r>
+        <w:rPr>
+          <w:rFonts w:ascii="GDSTransportWebsite" w:hAnsi="GDSTransportWebsite"/>
+          <w:color w:val="0A0A0A"/>
+          <w:shd w:val="clear" w:color="auto" w:fill="FFFFFF"/>
+        </w:rPr>
+        <w:t>furthterInformation.futureApplications</w:t>
+      </w:r>
+      <w:proofErr w:type="spellEnd"/>
+      <w:r>
+        <w:rPr>
+          <w:rFonts w:ascii="GDSTransportWebsite" w:hAnsi="GDSTransportWebsite"/>
+          <w:color w:val="0A0A0A"/>
+          <w:shd w:val="clear" w:color="auto" w:fill="FFFFFF"/>
+        </w:rPr>
+        <w:t>='Yes'}&gt;&gt;</w:t>
       </w:r>
     </w:p>
     <w:tbl>
@@ -9534,6 +11480,7 @@
               </w:rPr>
               <w:t>&lt;&lt;</w:t>
             </w:r>
+            <w:proofErr w:type="spellStart"/>
             <w:r>
               <w:rPr>
                 <w:rFonts w:ascii="GDSTransportWebsite" w:hAnsi="GDSTransportWebsite"/>
@@ -9548,6 +11495,7 @@
               </w:rPr>
               <w:t>.reasonForFutureApplications</w:t>
             </w:r>
+            <w:proofErr w:type="spellEnd"/>
             <w:r>
               <w:rPr>
                 <w:rFonts w:ascii="GDSTransportWebsite" w:hAnsi="GDSTransportWebsite"/>
@@ -9651,7 +11599,41 @@
                 <w:rFonts w:ascii="GDSTransportWebsite" w:hAnsi="GDSTransportWebsite"/>
                 <w:color w:val="0A0A0A"/>
               </w:rPr>
-              <w:t xml:space="preserve">&lt;&lt;cs_{isBlank(furtherInformation.otherInformationForJudge)}&gt;&gt;Not </w:t>
+              <w:t>&lt;&lt;cs_{</w:t>
+            </w:r>
+            <w:proofErr w:type="spellStart"/>
+            <w:proofErr w:type="gramStart"/>
+            <w:r>
+              <w:rPr>
+                <w:rFonts w:ascii="GDSTransportWebsite" w:hAnsi="GDSTransportWebsite"/>
+                <w:color w:val="0A0A0A"/>
+              </w:rPr>
+              <w:t>isBlank</w:t>
+            </w:r>
+            <w:proofErr w:type="spellEnd"/>
+            <w:r>
+              <w:rPr>
+                <w:rFonts w:ascii="GDSTransportWebsite" w:hAnsi="GDSTransportWebsite"/>
+                <w:color w:val="0A0A0A"/>
+              </w:rPr>
+              <w:t>(</w:t>
+            </w:r>
+            <w:proofErr w:type="spellStart"/>
+            <w:proofErr w:type="gramEnd"/>
+            <w:r>
+              <w:rPr>
+                <w:rFonts w:ascii="GDSTransportWebsite" w:hAnsi="GDSTransportWebsite"/>
+                <w:color w:val="0A0A0A"/>
+              </w:rPr>
+              <w:t>furtherInformation.otherInformationForJudge</w:t>
+            </w:r>
+            <w:proofErr w:type="spellEnd"/>
+            <w:r>
+              <w:rPr>
+                <w:rFonts w:ascii="GDSTransportWebsite" w:hAnsi="GDSTransportWebsite"/>
+                <w:color w:val="0A0A0A"/>
+              </w:rPr>
+              <w:t xml:space="preserve">)}&gt;&gt;Not </w:t>
             </w:r>
             <w:r>
               <w:rPr>
@@ -9776,6 +11758,7 @@
               </w:rPr>
               <w:t>&lt;&lt;</w:t>
             </w:r>
+            <w:proofErr w:type="spellStart"/>
             <w:r>
               <w:rPr>
                 <w:rFonts w:ascii="GDSTransportWebsite" w:hAnsi="GDSTransportWebsite"/>
@@ -9783,6 +11766,7 @@
               </w:rPr>
               <w:t>statementOfTruthText</w:t>
             </w:r>
+            <w:proofErr w:type="spellEnd"/>
             <w:r>
               <w:rPr>
                 <w:rFonts w:ascii="GDSTransportWebsite" w:hAnsi="GDSTransportWebsite"/>
@@ -9954,6 +11938,7 @@
               </w:rPr>
               <w:t>&lt;&lt;</w:t>
             </w:r>
+            <w:proofErr w:type="spellStart"/>
             <w:r>
               <w:rPr>
                 <w:rFonts w:ascii="GDSTransportWebsite" w:hAnsi="GDSTransportWebsite"/>
@@ -9961,6 +11946,7 @@
               </w:rPr>
               <w:t>statementOfTruth.role</w:t>
             </w:r>
+            <w:proofErr w:type="spellEnd"/>
             <w:r>
               <w:rPr>
                 <w:rFonts w:ascii="GDSTransportWebsite" w:hAnsi="GDSTransportWebsite"/>
@@ -14987,12 +16973,7 @@
 </file>
 
 <file path=customXml/item2.xml><?xml version="1.0" encoding="utf-8"?>
-<?mso-contentType ?>
-<FormTemplates xmlns="http://schemas.microsoft.com/sharepoint/v3/contenttype/forms">
-  <Display>DocumentLibraryForm</Display>
-  <Edit>DocumentLibraryForm</Edit>
-  <New>DocumentLibraryForm</New>
-</FormTemplates>
+<b:Sources xmlns:b="http://schemas.openxmlformats.org/officeDocument/2006/bibliography" xmlns="http://schemas.openxmlformats.org/officeDocument/2006/bibliography" SelectedStyle="\APASixthEditionOfficeOnline.xsl" StyleName="APA" Version="6"/>
 </file>
 
 <file path=customXml/item3.xml><?xml version="1.0" encoding="utf-8"?>
@@ -15021,7 +17002,12 @@
 </file>
 
 <file path=customXml/item4.xml><?xml version="1.0" encoding="utf-8"?>
-<b:Sources xmlns:b="http://schemas.openxmlformats.org/officeDocument/2006/bibliography" xmlns="http://schemas.openxmlformats.org/officeDocument/2006/bibliography" SelectedStyle="\APASixthEditionOfficeOnline.xsl" StyleName="APA" Version="6"/>
+<?mso-contentType ?>
+<FormTemplates xmlns="http://schemas.microsoft.com/sharepoint/v3/contenttype/forms">
+  <Display>DocumentLibraryForm</Display>
+  <Edit>DocumentLibraryForm</Edit>
+  <New>DocumentLibraryForm</New>
+</FormTemplates>
 </file>
 
 <file path=customXml/itemProps1.xml><?xml version="1.0" encoding="utf-8"?>
@@ -15044,9 +17030,9 @@
 </file>
 
 <file path=customXml/itemProps2.xml><?xml version="1.0" encoding="utf-8"?>
-<ds:datastoreItem xmlns:ds="http://schemas.openxmlformats.org/officeDocument/2006/customXml" ds:itemID="{B979ABCF-6006-4211-8C04-D08E1C55C8F9}">
+<ds:datastoreItem xmlns:ds="http://schemas.openxmlformats.org/officeDocument/2006/customXml" ds:itemID="{D9CC73D4-2572-D642-B334-03ABC33F70A6}">
   <ds:schemaRefs>
-    <ds:schemaRef ds:uri="http://schemas.microsoft.com/sharepoint/v3/contenttype/forms"/>
+    <ds:schemaRef ds:uri="http://schemas.openxmlformats.org/officeDocument/2006/bibliography"/>
   </ds:schemaRefs>
 </ds:datastoreItem>
 </file>
@@ -15062,9 +17048,9 @@
 </file>
 
 <file path=customXml/itemProps4.xml><?xml version="1.0" encoding="utf-8"?>
-<ds:datastoreItem xmlns:ds="http://schemas.openxmlformats.org/officeDocument/2006/customXml" ds:itemID="{D9CC73D4-2572-D642-B334-03ABC33F70A6}">
+<ds:datastoreItem xmlns:ds="http://schemas.openxmlformats.org/officeDocument/2006/customXml" ds:itemID="{B979ABCF-6006-4211-8C04-D08E1C55C8F9}">
   <ds:schemaRefs>
-    <ds:schemaRef ds:uri="http://schemas.openxmlformats.org/officeDocument/2006/bibliography"/>
+    <ds:schemaRef ds:uri="http://schemas.microsoft.com/sharepoint/v3/contenttype/forms"/>
   </ds:schemaRefs>
 </ds:datastoreItem>
 </file>

</xml_diff>

<commit_message>
CIV-13732 dq defendant mt int  (#4828)
* Updated docmosis output for multi and intermediate specified defendant response

* Updated docmosis output for multi and intermediate specified defendant response

* Updated docmosis output for multi and intermediate specified defendant response

* pulled in changes from https://github.com/hmcts/rdo-docmosis/pull/4029 for https://tools.hmcts.net/jira/browse/CIV-13581
 https://tools.hmcts.net/jira/browse/CIV-13582

* Update Jenkinsfile_CNP

* switching back to ccd master

---------

Co-authored-by: Madhan Mahadevan <madhan.mahadevan@hmcts.net>
Co-authored-by: sherlynkhaw <sherlyn.khaw@evoco.co.uk>
Co-authored-by: vasudevganesanhmcts <100689363+vasudevganesanhmcts@users.noreply.github.com>
</commit_message>
<xml_diff>
--- a/docker/docmosis/templates/CV-UNS-HRN-ENG-01345.docx
+++ b/docker/docmosis/templates/CV-UNS-HRN-ENG-01345.docx
@@ -5197,20 +5197,8 @@
                 <w:color w:val="0A0A0A"/>
                 <w:shd w:val="clear" w:color="auto" w:fill="FFFFFF"/>
               </w:rPr>
-              <w:t xml:space="preserve">Explain why </w:t>
-            </w:r>
-            <w:proofErr w:type="gramStart"/>
-            <w:r>
-              <w:rPr>
-                <w:rFonts w:ascii="GDSTransportWebsite" w:hAnsi="GDSTransportWebsite"/>
-                <w:b/>
-                <w:bCs/>
-                <w:color w:val="0A0A0A"/>
-                <w:shd w:val="clear" w:color="auto" w:fill="FFFFFF"/>
-              </w:rPr>
-              <w:t>not</w:t>
-            </w:r>
-            <w:proofErr w:type="gramEnd"/>
+              <w:t>Explain why not</w:t>
+            </w:r>
           </w:p>
           <w:p>
             <w:pPr>
@@ -6018,9 +6006,6 @@
     </w:p>
     <w:p>
       <w:pPr>
-        <w:pBdr>
-          <w:bottom w:val="single" w:sz="4" w:space="1" w:color="000000"/>
-        </w:pBdr>
         <w:spacing w:before="120" w:after="120"/>
         <w:rPr>
           <w:rFonts w:ascii="GDSTransportWebsite" w:hAnsi="GDSTransportWebsite"/>
@@ -6076,6 +6061,7 @@
         <w:t>&lt;&lt;cs_{</w:t>
       </w:r>
       <w:proofErr w:type="spellStart"/>
+      <w:proofErr w:type="gramStart"/>
       <w:r>
         <w:rPr>
           <w:rFonts w:ascii="GDSTransportWebsite" w:hAnsi="GDSTransportWebsite"/>
@@ -6102,7 +6088,7 @@
           <w:sz w:val="36"/>
           <w:szCs w:val="36"/>
         </w:rPr>
-        <w:t>=</w:t>
+        <w:t>!</w:t>
       </w:r>
       <w:r>
         <w:rPr>
@@ -6111,7 +6097,26 @@
           <w:sz w:val="36"/>
           <w:szCs w:val="36"/>
         </w:rPr>
-        <w:t>'FAST</w:t>
+        <w:t>=</w:t>
+      </w:r>
+      <w:proofErr w:type="gramEnd"/>
+      <w:r>
+        <w:rPr>
+          <w:rFonts w:ascii="GDSTransportWebsite" w:hAnsi="GDSTransportWebsite"/>
+          <w:color w:val="0A0A0A"/>
+          <w:sz w:val="36"/>
+          <w:szCs w:val="36"/>
+        </w:rPr>
+        <w:t>'</w:t>
+      </w:r>
+      <w:r>
+        <w:rPr>
+          <w:rFonts w:ascii="GDSTransportWebsite" w:hAnsi="GDSTransportWebsite"/>
+          <w:color w:val="0A0A0A"/>
+          <w:sz w:val="36"/>
+          <w:szCs w:val="36"/>
+        </w:rPr>
+        <w:t>SMALL</w:t>
       </w:r>
       <w:r>
         <w:rPr>
@@ -6360,20 +6365,8 @@
                 <w:color w:val="0A0A0A"/>
                 <w:shd w:val="clear" w:color="auto" w:fill="FFFFFF"/>
               </w:rPr>
-              <w:t xml:space="preserve">Explain why </w:t>
-            </w:r>
-            <w:proofErr w:type="gramStart"/>
-            <w:r>
-              <w:rPr>
-                <w:rFonts w:ascii="GDSTransportWebsite" w:hAnsi="GDSTransportWebsite"/>
-                <w:b/>
-                <w:bCs/>
-                <w:color w:val="0A0A0A"/>
-                <w:shd w:val="clear" w:color="auto" w:fill="FFFFFF"/>
-              </w:rPr>
-              <w:t>not</w:t>
-            </w:r>
-            <w:proofErr w:type="gramEnd"/>
+              <w:t>Explain why not</w:t>
+            </w:r>
             <w:r>
               <w:rPr>
                 <w:rFonts w:ascii="GDSTransportWebsite" w:hAnsi="GDSTransportWebsite"/>
@@ -6568,20 +6561,8 @@
                 <w:color w:val="0A0A0A"/>
                 <w:shd w:val="clear" w:color="auto" w:fill="FFFFFF"/>
               </w:rPr>
-              <w:t xml:space="preserve">Enter your preferred directions for </w:t>
-            </w:r>
-            <w:proofErr w:type="gramStart"/>
-            <w:r>
-              <w:rPr>
-                <w:rFonts w:ascii="GDSTransportWebsite" w:hAnsi="GDSTransportWebsite"/>
-                <w:b/>
-                <w:bCs/>
-                <w:color w:val="0A0A0A"/>
-                <w:shd w:val="clear" w:color="auto" w:fill="FFFFFF"/>
-              </w:rPr>
-              <w:t>disclosure</w:t>
-            </w:r>
-            <w:proofErr w:type="gramEnd"/>
+              <w:t>Enter your preferred directions for disclosure</w:t>
+            </w:r>
           </w:p>
           <w:p>
             <w:pPr>
@@ -6638,9 +6619,6 @@
     </w:tbl>
     <w:p>
       <w:pPr>
-        <w:pBdr>
-          <w:bottom w:val="single" w:sz="4" w:space="1" w:color="auto"/>
-        </w:pBdr>
         <w:spacing w:before="120" w:after="120"/>
         <w:rPr>
           <w:rFonts w:ascii="GDSTransportWebsite" w:hAnsi="GDSTransportWebsite"/>
@@ -6660,9 +6638,6 @@
     </w:p>
     <w:p>
       <w:pPr>
-        <w:pBdr>
-          <w:bottom w:val="single" w:sz="4" w:space="1" w:color="auto"/>
-        </w:pBdr>
         <w:spacing w:before="120" w:after="120"/>
         <w:rPr>
           <w:rFonts w:ascii="GDSTransportWebsite" w:hAnsi="GDSTransportWebsite"/>
@@ -6716,6 +6691,483 @@
         </w:rPr>
         <w:t>&gt;&gt;</w:t>
       </w:r>
+    </w:p>
+    <w:p>
+      <w:pPr>
+        <w:spacing w:before="120" w:after="120"/>
+        <w:rPr>
+          <w:rFonts w:ascii="GDSTransportWebsite" w:hAnsi="GDSTransportWebsite"/>
+          <w:color w:val="0A0A0A"/>
+          <w:sz w:val="36"/>
+          <w:szCs w:val="36"/>
+        </w:rPr>
+      </w:pPr>
+      <w:r>
+        <w:rPr>
+          <w:rFonts w:ascii="GDSTransportWebsite" w:hAnsi="GDSTransportWebsite"/>
+          <w:color w:val="0A0A0A"/>
+          <w:sz w:val="36"/>
+          <w:szCs w:val="36"/>
+        </w:rPr>
+        <w:t>&lt;&lt;cs_{</w:t>
+      </w:r>
+      <w:proofErr w:type="spellStart"/>
+      <w:proofErr w:type="gramStart"/>
+      <w:r>
+        <w:rPr>
+          <w:rFonts w:ascii="GDSTransportWebsite" w:hAnsi="GDSTransportWebsite"/>
+          <w:color w:val="0A0A0A"/>
+          <w:sz w:val="36"/>
+          <w:szCs w:val="36"/>
+        </w:rPr>
+        <w:t>disclosureReport</w:t>
+      </w:r>
+      <w:r>
+        <w:rPr>
+          <w:rFonts w:ascii="GDSTransportWebsite" w:hAnsi="GDSTransportWebsite"/>
+          <w:color w:val="0A0A0A"/>
+          <w:sz w:val="36"/>
+          <w:szCs w:val="36"/>
+        </w:rPr>
+        <w:t>.disclosureFormFiledAndServed</w:t>
+      </w:r>
+      <w:proofErr w:type="spellEnd"/>
+      <w:r>
+        <w:rPr>
+          <w:rFonts w:ascii="GDSTransportWebsite" w:hAnsi="GDSTransportWebsite"/>
+          <w:color w:val="0A0A0A"/>
+          <w:sz w:val="36"/>
+          <w:szCs w:val="36"/>
+        </w:rPr>
+        <w:t>!</w:t>
+      </w:r>
+      <w:r>
+        <w:rPr>
+          <w:rFonts w:ascii="GDSTransportWebsite" w:hAnsi="GDSTransportWebsite"/>
+          <w:color w:val="0A0A0A"/>
+          <w:sz w:val="36"/>
+          <w:szCs w:val="36"/>
+        </w:rPr>
+        <w:t>=</w:t>
+      </w:r>
+      <w:proofErr w:type="gramEnd"/>
+      <w:r>
+        <w:rPr>
+          <w:rFonts w:ascii="GDSTransportWebsite" w:hAnsi="GDSTransportWebsite"/>
+          <w:color w:val="0A0A0A"/>
+          <w:sz w:val="36"/>
+          <w:szCs w:val="36"/>
+        </w:rPr>
+        <w:t>null</w:t>
+      </w:r>
+      <w:r>
+        <w:rPr>
+          <w:rFonts w:ascii="GDSTransportWebsite" w:hAnsi="GDSTransportWebsite"/>
+          <w:color w:val="0A0A0A"/>
+          <w:sz w:val="36"/>
+          <w:szCs w:val="36"/>
+        </w:rPr>
+        <w:t>}&gt;&gt;</w:t>
+      </w:r>
+    </w:p>
+    <w:p>
+      <w:pPr>
+        <w:pBdr>
+          <w:bottom w:val="single" w:sz="4" w:space="1" w:color="000000"/>
+        </w:pBdr>
+        <w:spacing w:before="120" w:after="120"/>
+        <w:rPr>
+          <w:rFonts w:ascii="GDSTransportWebsite" w:hAnsi="GDSTransportWebsite"/>
+          <w:color w:val="0A0A0A"/>
+          <w:sz w:val="36"/>
+          <w:szCs w:val="36"/>
+        </w:rPr>
+      </w:pPr>
+      <w:r>
+        <w:rPr>
+          <w:rFonts w:ascii="GDSTransportWebsite" w:hAnsi="GDSTransportWebsite"/>
+          <w:color w:val="0A0A0A"/>
+          <w:sz w:val="36"/>
+          <w:szCs w:val="36"/>
+        </w:rPr>
+        <w:t>Disclosure report</w:t>
+      </w:r>
+      <w:r>
+        <w:rPr>
+          <w:rFonts w:ascii="GDSTransportWebsite" w:hAnsi="GDSTransportWebsite"/>
+          <w:color w:val="0A0A0A"/>
+          <w:sz w:val="36"/>
+          <w:szCs w:val="36"/>
+        </w:rPr>
+        <w:t xml:space="preserve"> </w:t>
+      </w:r>
+    </w:p>
+    <w:tbl>
+      <w:tblPr>
+        <w:tblStyle w:val="TableGrid"/>
+        <w:tblW w:w="10060" w:type="dxa"/>
+        <w:tblLayout w:type="fixed"/>
+        <w:tblLook w:val="04A0" w:firstRow="1" w:lastRow="0" w:firstColumn="1" w:lastColumn="0" w:noHBand="0" w:noVBand="1"/>
+      </w:tblPr>
+      <w:tblGrid>
+        <w:gridCol w:w="3539"/>
+        <w:gridCol w:w="6521"/>
+      </w:tblGrid>
+      <w:tr>
+        <w:tc>
+          <w:tcPr>
+            <w:tcW w:w="3539" w:type="dxa"/>
+            <w:tcBorders>
+              <w:top w:val="nil"/>
+              <w:left w:val="nil"/>
+              <w:bottom w:val="nil"/>
+              <w:right w:val="nil"/>
+            </w:tcBorders>
+          </w:tcPr>
+          <w:p>
+            <w:pPr>
+              <w:pStyle w:val="NormalWeb"/>
+              <w:spacing w:before="40" w:beforeAutospacing="0" w:after="40" w:afterAutospacing="0"/>
+              <w:rPr>
+                <w:rFonts w:ascii="GDSTransportWebsite" w:hAnsi="GDSTransportWebsite"/>
+                <w:b/>
+                <w:bCs/>
+                <w:color w:val="0A0A0A"/>
+                <w:shd w:val="clear" w:color="auto" w:fill="FFFFFF"/>
+              </w:rPr>
+            </w:pPr>
+            <w:r>
+              <w:rPr>
+                <w:rFonts w:ascii="GDSTransportWebsite" w:hAnsi="GDSTransportWebsite"/>
+                <w:b/>
+                <w:bCs/>
+                <w:color w:val="0A0A0A"/>
+                <w:shd w:val="clear" w:color="auto" w:fill="FFFFFF"/>
+              </w:rPr>
+              <w:t>Have your filed and served a disclosure report?</w:t>
+            </w:r>
+          </w:p>
+          <w:p>
+            <w:pPr>
+              <w:pStyle w:val="NormalWeb"/>
+              <w:spacing w:before="40" w:beforeAutospacing="0" w:after="40" w:afterAutospacing="0"/>
+              <w:rPr>
+                <w:rFonts w:ascii="GDSTransportWebsite" w:hAnsi="GDSTransportWebsite"/>
+                <w:b/>
+                <w:bCs/>
+                <w:color w:val="0A0A0A"/>
+                <w:shd w:val="clear" w:color="auto" w:fill="FFFFFF"/>
+              </w:rPr>
+            </w:pPr>
+          </w:p>
+        </w:tc>
+        <w:tc>
+          <w:tcPr>
+            <w:tcW w:w="6520" w:type="dxa"/>
+            <w:tcBorders>
+              <w:top w:val="nil"/>
+              <w:left w:val="nil"/>
+              <w:bottom w:val="nil"/>
+              <w:right w:val="nil"/>
+            </w:tcBorders>
+          </w:tcPr>
+          <w:p>
+            <w:pPr>
+              <w:spacing w:before="40" w:after="40"/>
+              <w:rPr>
+                <w:rFonts w:ascii="GDSTransportWebsite" w:hAnsi="GDSTransportWebsite"/>
+                <w:color w:val="0A0A0A"/>
+              </w:rPr>
+            </w:pPr>
+            <w:r>
+              <w:rPr>
+                <w:rFonts w:ascii="GDSTransportWebsite" w:hAnsi="GDSTransportWebsite"/>
+                <w:color w:val="0A0A0A"/>
+              </w:rPr>
+              <w:t>&lt;&lt;</w:t>
+            </w:r>
+            <w:proofErr w:type="spellStart"/>
+            <w:r>
+              <w:rPr>
+                <w:rFonts w:ascii="GDSTransportWebsite" w:hAnsi="GDSTransportWebsite"/>
+                <w:color w:val="0A0A0A"/>
+              </w:rPr>
+              <w:t>disclosureReport.disclosureFormFiledAndServed</w:t>
+            </w:r>
+            <w:proofErr w:type="spellEnd"/>
+            <w:r>
+              <w:rPr>
+                <w:rFonts w:ascii="GDSTransportWebsite" w:hAnsi="GDSTransportWebsite"/>
+                <w:color w:val="0A0A0A"/>
+              </w:rPr>
+              <w:t>&gt;&gt;</w:t>
+            </w:r>
+          </w:p>
+        </w:tc>
+      </w:tr>
+    </w:tbl>
+    <w:p>
+      <w:r>
+        <w:rPr>
+          <w:rFonts w:ascii="GDSTransportWebsite" w:hAnsi="GDSTransportWebsite"/>
+          <w:color w:val="0A0A0A"/>
+          <w:shd w:val="clear" w:color="auto" w:fill="FFFFFF"/>
+        </w:rPr>
+        <w:t>&lt;&lt;cs</w:t>
+      </w:r>
+      <w:proofErr w:type="gramStart"/>
+      <w:r>
+        <w:rPr>
+          <w:rFonts w:ascii="GDSTransportWebsite" w:hAnsi="GDSTransportWebsite"/>
+          <w:color w:val="0A0A0A"/>
+          <w:shd w:val="clear" w:color="auto" w:fill="FFFFFF"/>
+          <w:lang w:val="es-ES"/>
+        </w:rPr>
+        <w:t>_{</w:t>
+      </w:r>
+      <w:proofErr w:type="gramEnd"/>
+      <w:r>
+        <w:rPr>
+          <w:rFonts w:ascii="GDSTransportWebsite" w:hAnsi="GDSTransportWebsite"/>
+          <w:color w:val="0A0A0A"/>
+          <w:shd w:val="clear" w:color="auto" w:fill="FFFFFF"/>
+        </w:rPr>
+        <w:t>'Yes'=</w:t>
+      </w:r>
+      <w:proofErr w:type="spellStart"/>
+      <w:r>
+        <w:rPr>
+          <w:rFonts w:ascii="GDSTransportWebsite" w:hAnsi="GDSTransportWebsite"/>
+          <w:color w:val="0A0A0A"/>
+        </w:rPr>
+        <w:t>disclosureReport.</w:t>
+      </w:r>
+      <w:r>
+        <w:rPr>
+          <w:rFonts w:ascii="GDSTransportWebsite" w:hAnsi="GDSTransportWebsite"/>
+          <w:color w:val="0A0A0A"/>
+        </w:rPr>
+        <w:t>draftOrderNumber</w:t>
+      </w:r>
+      <w:proofErr w:type="spellEnd"/>
+      <w:r>
+        <w:rPr>
+          <w:rFonts w:ascii="GDSTransportWebsite" w:hAnsi="GDSTransportWebsite"/>
+          <w:color w:val="0A0A0A"/>
+          <w:shd w:val="clear" w:color="auto" w:fill="FFFFFF"/>
+        </w:rPr>
+        <w:t xml:space="preserve"> </w:t>
+      </w:r>
+      <w:r>
+        <w:rPr>
+          <w:rFonts w:ascii="GDSTransportWebsite" w:hAnsi="GDSTransportWebsite"/>
+          <w:color w:val="0A0A0A"/>
+          <w:shd w:val="clear" w:color="auto" w:fill="FFFFFF"/>
+        </w:rPr>
+        <w:t>}&gt;&gt;</w:t>
+      </w:r>
+      <w:proofErr w:type="spellStart"/>
+    </w:p>
+    <w:tbl>
+      <w:tblPr>
+        <w:tblStyle w:val="TableGrid"/>
+        <w:tblW w:w="10060" w:type="dxa"/>
+        <w:tblLayout w:type="fixed"/>
+        <w:tblLook w:val="04A0" w:firstRow="1" w:lastRow="0" w:firstColumn="1" w:lastColumn="0" w:noHBand="0" w:noVBand="1"/>
+      </w:tblPr>
+      <w:tblGrid>
+        <w:gridCol w:w="3539"/>
+        <w:gridCol w:w="6521"/>
+      </w:tblGrid>
+      <w:tr>
+        <w:tc>
+          <w:tcPr>
+            <w:tcW w:w="3539" w:type="dxa"/>
+            <w:tcBorders>
+              <w:top w:val="nil"/>
+              <w:left w:val="nil"/>
+              <w:bottom w:val="nil"/>
+              <w:right w:val="nil"/>
+            </w:tcBorders>
+          </w:tcPr>
+          <w:p>
+            <w:pPr>
+              <w:pStyle w:val="NormalWeb"/>
+              <w:spacing w:before="40" w:beforeAutospacing="0" w:after="40" w:afterAutospacing="0"/>
+              <w:rPr>
+                <w:rFonts w:ascii="GDSTransportWebsite" w:hAnsi="GDSTransportWebsite"/>
+                <w:b/>
+                <w:bCs/>
+                <w:color w:val="0A0A0A"/>
+                <w:shd w:val="clear" w:color="auto" w:fill="FFFFFF"/>
+              </w:rPr>
+            </w:pPr>
+            <w:r>
+              <w:rPr>
+                <w:rFonts w:ascii="GDSTransportWebsite" w:hAnsi="GDSTransportWebsite"/>
+                <w:b/>
+                <w:bCs/>
+                <w:color w:val="0A0A0A"/>
+                <w:shd w:val="clear" w:color="auto" w:fill="FFFFFF"/>
+              </w:rPr>
+              <w:t>Propos</w:t>
+            </w:r>
+            <w:proofErr w:type="spellEnd"/>
+            <w:r>
+              <w:rPr>
+                <w:rFonts w:ascii="GDSTransportWebsite" w:hAnsi="GDSTransportWebsite"/>
+                <w:b/>
+                <w:bCs/>
+                <w:color w:val="0A0A0A"/>
+                <w:shd w:val="clear" w:color="auto" w:fill="FFFFFF"/>
+              </w:rPr>
+              <w:t>ed directions</w:t>
+            </w:r>
+          </w:p>
+          <w:p>
+            <w:pPr>
+              <w:pStyle w:val="NormalWeb"/>
+              <w:spacing w:before="40" w:beforeAutospacing="0" w:after="40" w:afterAutospacing="0"/>
+              <w:rPr>
+                <w:rFonts w:ascii="GDSTransportWebsite" w:hAnsi="GDSTransportWebsite"/>
+                <w:b/>
+                <w:bCs/>
+                <w:color w:val="0A0A0A"/>
+                <w:shd w:val="clear" w:color="auto" w:fill="FFFFFF"/>
+              </w:rPr>
+            </w:pPr>
+          </w:p>
+        </w:tc>
+        <w:tc>
+          <w:tcPr>
+            <w:tcW w:w="6520" w:type="dxa"/>
+            <w:tcBorders>
+              <w:top w:val="nil"/>
+              <w:left w:val="nil"/>
+              <w:bottom w:val="nil"/>
+              <w:right w:val="nil"/>
+            </w:tcBorders>
+          </w:tcPr>
+          <w:p>
+            <w:pPr>
+              <w:spacing w:before="40" w:after="40"/>
+              <w:rPr>
+                <w:rFonts w:ascii="GDSTransportWebsite" w:hAnsi="GDSTransportWebsite"/>
+                <w:color w:val="0A0A0A"/>
+              </w:rPr>
+            </w:pPr>
+            <w:r>
+              <w:rPr>
+                <w:rFonts w:ascii="GDSTransportWebsite" w:hAnsi="GDSTransportWebsite"/>
+                <w:color w:val="0A0A0A"/>
+              </w:rPr>
+              <w:t>&lt;&lt;</w:t>
+            </w:r>
+            <w:proofErr w:type="spellStart"/>
+            <w:r>
+              <w:rPr>
+                <w:rFonts w:ascii="GDSTransportWebsite" w:hAnsi="GDSTransportWebsite"/>
+                <w:color w:val="0A0A0A"/>
+              </w:rPr>
+              <w:t>disclosureReport.draftOrderNumber</w:t>
+            </w:r>
+            <w:proofErr w:type="spellEnd"/>
+            <w:r>
+              <w:rPr>
+                <w:rFonts w:ascii="GDSTransportWebsite" w:hAnsi="GDSTransportWebsite"/>
+                <w:color w:val="0A0A0A"/>
+              </w:rPr>
+              <w:t>&gt;&gt;</w:t>
+            </w:r>
+          </w:p>
+        </w:tc>
+      </w:tr>
+    </w:tbl>
+    <w:p>
+      <w:pPr>
+        <w:spacing w:before="120" w:after="120"/>
+        <w:rPr>
+          <w:rFonts w:ascii="GDSTransportWebsite" w:hAnsi="GDSTransportWebsite"/>
+          <w:color w:val="0A0A0A"/>
+          <w:sz w:val="36"/>
+          <w:szCs w:val="36"/>
+        </w:rPr>
+      </w:pPr>
+      <w:r>
+        <w:rPr>
+          <w:rFonts w:ascii="GDSTransportWebsite" w:hAnsi="GDSTransportWebsite"/>
+          <w:color w:val="0A0A0A"/>
+          <w:shd w:val="clear" w:color="auto" w:fill="FFFFFF"/>
+        </w:rPr>
+        <w:t>&lt;&lt;es_&gt;&gt;</w:t>
+      </w:r>
+    </w:p>
+    <w:p>
+      <w:pPr>
+        <w:spacing w:before="120" w:after="120"/>
+        <w:rPr>
+          <w:rFonts w:ascii="GDSTransportWebsite" w:hAnsi="GDSTransportWebsite"/>
+          <w:color w:val="0A0A0A"/>
+          <w:sz w:val="36"/>
+          <w:szCs w:val="36"/>
+        </w:rPr>
+      </w:pPr>
+      <w:r>
+        <w:rPr>
+          <w:rFonts w:ascii="GDSTransportWebsite" w:hAnsi="GDSTransportWebsite"/>
+          <w:color w:val="0A0A0A"/>
+          <w:sz w:val="36"/>
+          <w:szCs w:val="36"/>
+        </w:rPr>
+        <w:t>&lt;&lt;</w:t>
+      </w:r>
+      <w:r>
+        <w:rPr>
+          <w:rFonts w:ascii="GDSTransportWebsite" w:hAnsi="GDSTransportWebsite"/>
+          <w:color w:val="0A0A0A"/>
+          <w:sz w:val="36"/>
+          <w:szCs w:val="36"/>
+        </w:rPr>
+        <w:t>e</w:t>
+      </w:r>
+      <w:r>
+        <w:rPr>
+          <w:rFonts w:ascii="GDSTransportWebsite" w:hAnsi="GDSTransportWebsite"/>
+          <w:color w:val="0A0A0A"/>
+          <w:sz w:val="36"/>
+          <w:szCs w:val="36"/>
+        </w:rPr>
+        <w:t>s</w:t>
+      </w:r>
+      <w:r>
+        <w:rPr>
+          <w:rFonts w:ascii="GDSTransportWebsite" w:hAnsi="GDSTransportWebsite"/>
+          <w:color w:val="0A0A0A"/>
+          <w:sz w:val="36"/>
+          <w:szCs w:val="36"/>
+        </w:rPr>
+        <w:t>_</w:t>
+      </w:r>
+      <w:r>
+        <w:rPr>
+          <w:rFonts w:ascii="GDSTransportWebsite" w:hAnsi="GDSTransportWebsite"/>
+          <w:color w:val="0A0A0A"/>
+          <w:sz w:val="36"/>
+          <w:szCs w:val="36"/>
+        </w:rPr>
+        <w:t>&gt;&gt;</w:t>
+      </w:r>
+    </w:p>
+    <w:p>
+      <w:pPr>
+        <w:spacing w:before="120" w:after="120"/>
+        <w:rPr>
+          <w:rFonts w:ascii="GDSTransportWebsite" w:hAnsi="GDSTransportWebsite"/>
+          <w:color w:val="0A0A0A"/>
+          <w:sz w:val="36"/>
+          <w:szCs w:val="36"/>
+        </w:rPr>
+      </w:pPr>
     </w:p>
     <w:p>
       <w:pPr>
@@ -7224,6 +7676,7 @@
                 <w:rFonts w:ascii="GDSTransportWebsite" w:hAnsi="GDSTransportWebsite"/>
                 <w:color w:val="0A0A0A"/>
               </w:rPr>
+              <w:lastRenderedPageBreak/>
               <w:t xml:space="preserve">Expert </w:t>
             </w:r>
             <w:r>
@@ -7851,20 +8304,8 @@
                 <w:color w:val="0A0A0A"/>
                 <w:shd w:val="clear" w:color="auto" w:fill="FFFFFF"/>
               </w:rPr>
-              <w:t xml:space="preserve">Why you need this </w:t>
-            </w:r>
-            <w:proofErr w:type="gramStart"/>
-            <w:r>
-              <w:rPr>
-                <w:rFonts w:ascii="GDSTransportWebsite" w:hAnsi="GDSTransportWebsite"/>
-                <w:b/>
-                <w:bCs/>
-                <w:color w:val="0A0A0A"/>
-                <w:shd w:val="clear" w:color="auto" w:fill="FFFFFF"/>
-              </w:rPr>
-              <w:t>expert</w:t>
-            </w:r>
-            <w:proofErr w:type="gramEnd"/>
+              <w:t>Why you need this expert</w:t>
+            </w:r>
           </w:p>
           <w:p>
             <w:pPr>
@@ -7979,7 +8420,6 @@
                 <w:color w:val="0A0A0A"/>
                 <w:shd w:val="clear" w:color="auto" w:fill="FFFFFF"/>
               </w:rPr>
-              <w:lastRenderedPageBreak/>
               <w:t>Cost</w:t>
             </w:r>
           </w:p>
@@ -9083,6 +9523,7 @@
                 <w:color w:val="0A0A0A"/>
                 <w:shd w:val="clear" w:color="auto" w:fill="FFFFFF"/>
               </w:rPr>
+              <w:lastRenderedPageBreak/>
               <w:t>What language will you, your experts or witnesses speak at the hearing?</w:t>
             </w:r>
           </w:p>
@@ -9303,40 +9744,7 @@
                 <w:color w:val="0A0A0A"/>
                 <w:shd w:val="clear" w:color="auto" w:fill="FFFFFF"/>
               </w:rPr>
-              <w:t xml:space="preserve">Are there any days within the next 12 months when you, your client, an </w:t>
-            </w:r>
-            <w:proofErr w:type="gramStart"/>
-            <w:r>
-              <w:rPr>
-                <w:rFonts w:ascii="GDSTransportWebsite" w:hAnsi="GDSTransportWebsite"/>
-                <w:b/>
-                <w:bCs/>
-                <w:color w:val="0A0A0A"/>
-                <w:shd w:val="clear" w:color="auto" w:fill="FFFFFF"/>
-              </w:rPr>
-              <w:t>expert</w:t>
-            </w:r>
-            <w:proofErr w:type="gramEnd"/>
-            <w:r>
-              <w:rPr>
-                <w:rFonts w:ascii="GDSTransportWebsite" w:hAnsi="GDSTransportWebsite"/>
-                <w:b/>
-                <w:bCs/>
-                <w:color w:val="0A0A0A"/>
-                <w:shd w:val="clear" w:color="auto" w:fill="FFFFFF"/>
-              </w:rPr>
-              <w:t xml:space="preserve"> or a </w:t>
-            </w:r>
-            <w:r>
-              <w:rPr>
-                <w:rFonts w:ascii="GDSTransportWebsite" w:hAnsi="GDSTransportWebsite"/>
-                <w:b/>
-                <w:bCs/>
-                <w:color w:val="0A0A0A"/>
-                <w:shd w:val="clear" w:color="auto" w:fill="FFFFFF"/>
-              </w:rPr>
-              <w:lastRenderedPageBreak/>
-              <w:t>witness couldn’t attend a hearing?</w:t>
+              <w:t>Are there any days within the next 12 months when you, your client, an expert or a witness couldn’t attend a hearing?</w:t>
             </w:r>
           </w:p>
           <w:p>
@@ -9364,7 +9772,6 @@
                 <w:rFonts w:ascii="GDSTransportWebsite" w:hAnsi="GDSTransportWebsite"/>
                 <w:color w:val="0A0A0A"/>
               </w:rPr>
-              <w:lastRenderedPageBreak/>
               <w:t>&lt;&lt;</w:t>
             </w:r>
             <w:proofErr w:type="spellStart"/>
@@ -10257,6 +10664,7 @@
                 <w:color w:val="0A0A0A"/>
                 <w:shd w:val="clear" w:color="auto" w:fill="FFFFFF"/>
               </w:rPr>
+              <w:lastRenderedPageBreak/>
               <w:t xml:space="preserve">See Draft-directions.pdf available from </w:t>
             </w:r>
             <w:proofErr w:type="spellStart"/>
@@ -10559,21 +10967,8 @@
                 <w:color w:val="0A0A0A"/>
                 <w:shd w:val="clear" w:color="auto" w:fill="FFFFFF"/>
               </w:rPr>
-              <w:lastRenderedPageBreak/>
-              <w:t xml:space="preserve">Support </w:t>
-            </w:r>
-            <w:proofErr w:type="gramStart"/>
-            <w:r>
-              <w:rPr>
-                <w:rFonts w:ascii="GDSTransportWebsite" w:hAnsi="GDSTransportWebsite"/>
-                <w:b/>
-                <w:bCs/>
-                <w:color w:val="0A0A0A"/>
-                <w:shd w:val="clear" w:color="auto" w:fill="FFFFFF"/>
-              </w:rPr>
-              <w:t>required</w:t>
-            </w:r>
-            <w:proofErr w:type="gramEnd"/>
+              <w:t>Support required</w:t>
+            </w:r>
           </w:p>
           <w:p>
             <w:pPr>
@@ -11170,20 +11565,8 @@
                 <w:color w:val="0A0A0A"/>
                 <w:shd w:val="clear" w:color="auto" w:fill="FFFFFF"/>
               </w:rPr>
-              <w:t xml:space="preserve">Provide any other information that the judge may </w:t>
-            </w:r>
-            <w:proofErr w:type="gramStart"/>
-            <w:r>
-              <w:rPr>
-                <w:rFonts w:ascii="GDSTransportWebsite" w:hAnsi="GDSTransportWebsite"/>
-                <w:b/>
-                <w:bCs/>
-                <w:color w:val="0A0A0A"/>
-                <w:shd w:val="clear" w:color="auto" w:fill="FFFFFF"/>
-              </w:rPr>
-              <w:t>need</w:t>
-            </w:r>
-            <w:proofErr w:type="gramEnd"/>
+              <w:t>Provide any other information that the judge may need</w:t>
+            </w:r>
           </w:p>
           <w:p>
             <w:pPr>
@@ -11442,6 +11825,7 @@
                 <w:color w:val="0A0A0A"/>
                 <w:shd w:val="clear" w:color="auto" w:fill="FFFFFF"/>
               </w:rPr>
+              <w:lastRenderedPageBreak/>
               <w:t>Name</w:t>
             </w:r>
           </w:p>
@@ -16267,35 +16651,6 @@
 </file>
 
 <file path=customXml/item1.xml><?xml version="1.0" encoding="utf-8"?>
-<p:properties xmlns:p="http://schemas.microsoft.com/office/2006/metadata/properties" xmlns:xsi="http://www.w3.org/2001/XMLSchema-instance" xmlns:pc="http://schemas.microsoft.com/office/infopath/2007/PartnerControls">
-  <documentManagement>
-    <Stage xmlns="f336f4fe-8719-4ea2-b5d6-29b3a580aeb4">Draft</Stage>
-    <Next_x0020_Stage xmlns="f336f4fe-8719-4ea2-b5d6-29b3a580aeb4">N/A</Next_x0020_Stage>
-    <Admin_x0020_Action xmlns="f336f4fe-8719-4ea2-b5d6-29b3a580aeb4" xsi:nil="true"/>
-    <Template_x0020_Category xmlns="f336f4fe-8719-4ea2-b5d6-29b3a580aeb4">Hearing Requirements Notice - HRN</Template_x0020_Category>
-    <Action xmlns="f336f4fe-8719-4ea2-b5d6-29b3a580aeb4" xsi:nil="true"/>
-    <Purpose1 xmlns="f336f4fe-8719-4ea2-b5d6-29b3a580aeb4">Directions Questionnaire</Purpose1>
-    <Template_x0020_Language xmlns="f336f4fe-8719-4ea2-b5d6-29b3a580aeb4">English - ENG</Template_x0020_Language>
-    <Rename xmlns="f336f4fe-8719-4ea2-b5d6-29b3a580aeb4">true</Rename>
-    <Tornado_x0020_Filename xmlns="f336f4fe-8719-4ea2-b5d6-29b3a580aeb4" xsi:nil="true"/>
-    <Approval_x0020_Request_x0020_Comment xmlns="f336f4fe-8719-4ea2-b5d6-29b3a580aeb4">Hi, please approve the template for HNL_DQ_RESPONSE_1V1("CV-UNS-HRN-ENG-01213.docx") as part of HNL release CIV-6824</Approval_x0020_Request_x0020_Comment>
-    <Publication_x0020_Date xmlns="f336f4fe-8719-4ea2-b5d6-29b3a580aeb4">2020-12-09T00:00:00+00:00</Publication_x0020_Date>
-    <SharedWithUsers xmlns="f336f4fe-8719-4ea2-b5d6-29b3a580aeb4">
-      <UserInfo>
-        <DisplayName>Robert Allright</DisplayName>
-        <AccountId>23</AccountId>
-        <AccountType/>
-      </UserInfo>
-    </SharedWithUsers>
-  </documentManagement>
-</p:properties>
-</file>
-
-<file path=customXml/item2.xml><?xml version="1.0" encoding="utf-8"?>
-<b:Sources xmlns:b="http://schemas.openxmlformats.org/officeDocument/2006/bibliography" xmlns="http://schemas.openxmlformats.org/officeDocument/2006/bibliography" SelectedStyle="\APASixthEditionOfficeOnline.xsl" StyleName="APA" Version="6"/>
-</file>
-
-<file path=customXml/item3.xml><?xml version="1.0" encoding="utf-8"?>
 <ct:contentTypeSchema xmlns:ct="http://schemas.microsoft.com/office/2006/metadata/contentType" xmlns:ma="http://schemas.microsoft.com/office/2006/metadata/properties/metaAttributes" ct:_="" ma:_="" ma:contentTypeName="_CtTemplate" ma:contentTypeID="0x01010064A5FDCCFB03F540B94405305D7DE14F00A4F8B82F7CEF57469A8FE5CEAB7A0EE0" ma:contentTypeVersion="55" ma:contentTypeDescription="Part of Template Management with Site Columns representing custom attributes." ma:contentTypeScope="" ma:versionID="e48abcd8da7fe05ec90dabdfbb8c2749">
   <xsd:schema xmlns:xsd="http://www.w3.org/2001/XMLSchema" xmlns:xs="http://www.w3.org/2001/XMLSchema" xmlns:p="http://schemas.microsoft.com/office/2006/metadata/properties" xmlns:ns2="f336f4fe-8719-4ea2-b5d6-29b3a580aeb4" xmlns:ns3="b57b892a-dd61-4bba-b372-a8d93da2c7e6" targetNamespace="http://schemas.microsoft.com/office/2006/metadata/properties" ma:root="true" ma:fieldsID="4c733adc908683170864ffc34cec60fa" ns2:_="" ns3:_="">
     <xsd:import namespace="f336f4fe-8719-4ea2-b5d6-29b3a580aeb4"/>
@@ -16617,6 +16972,35 @@
 </ct:contentTypeSchema>
 </file>
 
+<file path=customXml/item2.xml><?xml version="1.0" encoding="utf-8"?>
+<b:Sources xmlns:b="http://schemas.openxmlformats.org/officeDocument/2006/bibliography" xmlns="http://schemas.openxmlformats.org/officeDocument/2006/bibliography" SelectedStyle="\APASixthEditionOfficeOnline.xsl" StyleName="APA" Version="6"/>
+</file>
+
+<file path=customXml/item3.xml><?xml version="1.0" encoding="utf-8"?>
+<p:properties xmlns:p="http://schemas.microsoft.com/office/2006/metadata/properties" xmlns:xsi="http://www.w3.org/2001/XMLSchema-instance" xmlns:pc="http://schemas.microsoft.com/office/infopath/2007/PartnerControls">
+  <documentManagement>
+    <Stage xmlns="f336f4fe-8719-4ea2-b5d6-29b3a580aeb4">Draft</Stage>
+    <Next_x0020_Stage xmlns="f336f4fe-8719-4ea2-b5d6-29b3a580aeb4">N/A</Next_x0020_Stage>
+    <Admin_x0020_Action xmlns="f336f4fe-8719-4ea2-b5d6-29b3a580aeb4" xsi:nil="true"/>
+    <Template_x0020_Category xmlns="f336f4fe-8719-4ea2-b5d6-29b3a580aeb4">Hearing Requirements Notice - HRN</Template_x0020_Category>
+    <Action xmlns="f336f4fe-8719-4ea2-b5d6-29b3a580aeb4" xsi:nil="true"/>
+    <Purpose1 xmlns="f336f4fe-8719-4ea2-b5d6-29b3a580aeb4">Directions Questionnaire</Purpose1>
+    <Template_x0020_Language xmlns="f336f4fe-8719-4ea2-b5d6-29b3a580aeb4">English - ENG</Template_x0020_Language>
+    <Rename xmlns="f336f4fe-8719-4ea2-b5d6-29b3a580aeb4">true</Rename>
+    <Tornado_x0020_Filename xmlns="f336f4fe-8719-4ea2-b5d6-29b3a580aeb4" xsi:nil="true"/>
+    <Approval_x0020_Request_x0020_Comment xmlns="f336f4fe-8719-4ea2-b5d6-29b3a580aeb4">Hi, please approve the template for HNL_DQ_RESPONSE_1V1("CV-UNS-HRN-ENG-01213.docx") as part of HNL release CIV-6824</Approval_x0020_Request_x0020_Comment>
+    <Publication_x0020_Date xmlns="f336f4fe-8719-4ea2-b5d6-29b3a580aeb4">2020-12-09T00:00:00+00:00</Publication_x0020_Date>
+    <SharedWithUsers xmlns="f336f4fe-8719-4ea2-b5d6-29b3a580aeb4">
+      <UserInfo>
+        <DisplayName>Robert Allright</DisplayName>
+        <AccountId>23</AccountId>
+        <AccountType/>
+      </UserInfo>
+    </SharedWithUsers>
+  </documentManagement>
+</p:properties>
+</file>
+
 <file path=customXml/item4.xml><?xml version="1.0" encoding="utf-8"?>
 <?mso-contentType ?>
 <FormTemplates xmlns="http://schemas.microsoft.com/sharepoint/v3/contenttype/forms">
@@ -16627,24 +17011,6 @@
 </file>
 
 <file path=customXml/itemProps1.xml><?xml version="1.0" encoding="utf-8"?>
-<ds:datastoreItem xmlns:ds="http://schemas.openxmlformats.org/officeDocument/2006/customXml" ds:itemID="{167D3FB0-0D1A-4A81-8A96-EE2F37F3B125}">
-  <ds:schemaRefs>
-    <ds:schemaRef ds:uri="http://schemas.microsoft.com/office/2006/metadata/properties"/>
-    <ds:schemaRef ds:uri="http://schemas.microsoft.com/office/infopath/2007/PartnerControls"/>
-    <ds:schemaRef ds:uri="f336f4fe-8719-4ea2-b5d6-29b3a580aeb4"/>
-  </ds:schemaRefs>
-</ds:datastoreItem>
-</file>
-
-<file path=customXml/itemProps2.xml><?xml version="1.0" encoding="utf-8"?>
-<ds:datastoreItem xmlns:ds="http://schemas.openxmlformats.org/officeDocument/2006/customXml" ds:itemID="{D9CC73D4-2572-D642-B334-03ABC33F70A6}">
-  <ds:schemaRefs>
-    <ds:schemaRef ds:uri="http://schemas.openxmlformats.org/officeDocument/2006/bibliography"/>
-  </ds:schemaRefs>
-</ds:datastoreItem>
-</file>
-
-<file path=customXml/itemProps3.xml><?xml version="1.0" encoding="utf-8"?>
 <ds:datastoreItem xmlns:ds="http://schemas.openxmlformats.org/officeDocument/2006/customXml" ds:itemID="{E3C668EA-611C-4566-B782-E2DF64207BC6}">
   <ds:schemaRefs>
     <ds:schemaRef ds:uri="http://schemas.microsoft.com/office/2006/metadata/contentType"/>
@@ -16663,6 +17029,24 @@
 </ds:datastoreItem>
 </file>
 
+<file path=customXml/itemProps2.xml><?xml version="1.0" encoding="utf-8"?>
+<ds:datastoreItem xmlns:ds="http://schemas.openxmlformats.org/officeDocument/2006/customXml" ds:itemID="{D9CC73D4-2572-D642-B334-03ABC33F70A6}">
+  <ds:schemaRefs>
+    <ds:schemaRef ds:uri="http://schemas.openxmlformats.org/officeDocument/2006/bibliography"/>
+  </ds:schemaRefs>
+</ds:datastoreItem>
+</file>
+
+<file path=customXml/itemProps3.xml><?xml version="1.0" encoding="utf-8"?>
+<ds:datastoreItem xmlns:ds="http://schemas.openxmlformats.org/officeDocument/2006/customXml" ds:itemID="{167D3FB0-0D1A-4A81-8A96-EE2F37F3B125}">
+  <ds:schemaRefs>
+    <ds:schemaRef ds:uri="http://schemas.microsoft.com/office/2006/metadata/properties"/>
+    <ds:schemaRef ds:uri="http://schemas.microsoft.com/office/infopath/2007/PartnerControls"/>
+    <ds:schemaRef ds:uri="f336f4fe-8719-4ea2-b5d6-29b3a580aeb4"/>
+  </ds:schemaRefs>
+</ds:datastoreItem>
+</file>
+
 <file path=customXml/itemProps4.xml><?xml version="1.0" encoding="utf-8"?>
 <ds:datastoreItem xmlns:ds="http://schemas.openxmlformats.org/officeDocument/2006/customXml" ds:itemID="{B979ABCF-6006-4211-8C04-D08E1C55C8F9}">
   <ds:schemaRefs>

</xml_diff>

<commit_message>
updates for unspec determination hearing
https://tools.hmcts.net/jira/browse/CIV-16989
</commit_message>
<xml_diff>
--- a/docker/docmosis/templates/CV-UNS-HRN-ENG-01345.docx
+++ b/docker/docmosis/templates/CV-UNS-HRN-ENG-01345.docx
@@ -1,6 +1,6 @@
 
 <file path=word/document.xml><?xml version="1.0" encoding="utf-8"?>
-<w:document xmlns:wpc="http://schemas.microsoft.com/office/word/2010/wordprocessingCanvas" xmlns:cx="http://schemas.microsoft.com/office/drawing/2014/chartex" xmlns:cx1="http://schemas.microsoft.com/office/drawing/2015/9/8/chartex" xmlns:cx2="http://schemas.microsoft.com/office/drawing/2015/10/21/chartex" xmlns:cx3="http://schemas.microsoft.com/office/drawing/2016/5/9/chartex" xmlns:cx4="http://schemas.microsoft.com/office/drawing/2016/5/10/chartex" xmlns:cx5="http://schemas.microsoft.com/office/drawing/2016/5/11/chartex" xmlns:cx6="http://schemas.microsoft.com/office/drawing/2016/5/12/chartex" xmlns:cx7="http://schemas.microsoft.com/office/drawing/2016/5/13/chartex" xmlns:cx8="http://schemas.microsoft.com/office/drawing/2016/5/14/chartex" xmlns:mc="http://schemas.openxmlformats.org/markup-compatibility/2006" xmlns:aink="http://schemas.microsoft.com/office/drawing/2016/ink" xmlns:am3d="http://schemas.microsoft.com/office/drawing/2017/model3d" xmlns:o="urn:schemas-microsoft-com:office:office" xmlns:oel="http://schemas.microsoft.com/office/2019/extlst" xmlns:r="http://schemas.openxmlformats.org/officeDocument/2006/relationships" xmlns:m="http://schemas.openxmlformats.org/officeDocument/2006/math" xmlns:v="urn:schemas-microsoft-com:vml" xmlns:wp14="http://schemas.microsoft.com/office/word/2010/wordprocessingDrawing" xmlns:wp="http://schemas.openxmlformats.org/drawingml/2006/wordprocessingDrawing" xmlns:w10="urn:schemas-microsoft-com:office:word" xmlns:w="http://schemas.openxmlformats.org/wordprocessingml/2006/main" xmlns:w14="http://schemas.microsoft.com/office/word/2010/wordml" xmlns:w15="http://schemas.microsoft.com/office/word/2012/wordml" xmlns:w16cex="http://schemas.microsoft.com/office/word/2018/wordml/cex" xmlns:w16cid="http://schemas.microsoft.com/office/word/2016/wordml/cid" xmlns:w16="http://schemas.microsoft.com/office/word/2018/wordml" xmlns:w16sdtdh="http://schemas.microsoft.com/office/word/2020/wordml/sdtdatahash" xmlns:w16se="http://schemas.microsoft.com/office/word/2015/wordml/symex" xmlns:wpg="http://schemas.microsoft.com/office/word/2010/wordprocessingGroup" xmlns:wpi="http://schemas.microsoft.com/office/word/2010/wordprocessingInk" xmlns:wne="http://schemas.microsoft.com/office/word/2006/wordml" xmlns:wps="http://schemas.microsoft.com/office/word/2010/wordprocessingShape" mc:Ignorable="w14 w15 w16se w16cid w16 w16cex w16sdtdh wp14">
+<w:document xmlns:wpc="http://schemas.microsoft.com/office/word/2010/wordprocessingCanvas" xmlns:cx="http://schemas.microsoft.com/office/drawing/2014/chartex" xmlns:cx1="http://schemas.microsoft.com/office/drawing/2015/9/8/chartex" xmlns:cx2="http://schemas.microsoft.com/office/drawing/2015/10/21/chartex" xmlns:cx3="http://schemas.microsoft.com/office/drawing/2016/5/9/chartex" xmlns:cx4="http://schemas.microsoft.com/office/drawing/2016/5/10/chartex" xmlns:cx5="http://schemas.microsoft.com/office/drawing/2016/5/11/chartex" xmlns:cx6="http://schemas.microsoft.com/office/drawing/2016/5/12/chartex" xmlns:cx7="http://schemas.microsoft.com/office/drawing/2016/5/13/chartex" xmlns:cx8="http://schemas.microsoft.com/office/drawing/2016/5/14/chartex" xmlns:mc="http://schemas.openxmlformats.org/markup-compatibility/2006" xmlns:aink="http://schemas.microsoft.com/office/drawing/2016/ink" xmlns:am3d="http://schemas.microsoft.com/office/drawing/2017/model3d" xmlns:o="urn:schemas-microsoft-com:office:office" xmlns:oel="http://schemas.microsoft.com/office/2019/extlst" xmlns:r="http://schemas.openxmlformats.org/officeDocument/2006/relationships" xmlns:m="http://schemas.openxmlformats.org/officeDocument/2006/math" xmlns:v="urn:schemas-microsoft-com:vml" xmlns:wp14="http://schemas.microsoft.com/office/word/2010/wordprocessingDrawing" xmlns:wp="http://schemas.openxmlformats.org/drawingml/2006/wordprocessingDrawing" xmlns:w10="urn:schemas-microsoft-com:office:word" xmlns:w="http://schemas.openxmlformats.org/wordprocessingml/2006/main" xmlns:w14="http://schemas.microsoft.com/office/word/2010/wordml" xmlns:w15="http://schemas.microsoft.com/office/word/2012/wordml" xmlns:w16cex="http://schemas.microsoft.com/office/word/2018/wordml/cex" xmlns:w16cid="http://schemas.microsoft.com/office/word/2016/wordml/cid" xmlns:w16="http://schemas.microsoft.com/office/word/2018/wordml" xmlns:w16du="http://schemas.microsoft.com/office/word/2023/wordml/word16du" xmlns:w16sdtdh="http://schemas.microsoft.com/office/word/2020/wordml/sdtdatahash" xmlns:w16sdtfl="http://schemas.microsoft.com/office/word/2024/wordml/sdtformatlock" xmlns:w16se="http://schemas.microsoft.com/office/word/2015/wordml/symex" xmlns:wpg="http://schemas.microsoft.com/office/word/2010/wordprocessingGroup" xmlns:wpi="http://schemas.microsoft.com/office/word/2010/wordprocessingInk" xmlns:wne="http://schemas.microsoft.com/office/word/2006/wordml" xmlns:wps="http://schemas.microsoft.com/office/word/2010/wordprocessingShape" mc:Ignorable="w14 w15 w16se w16cid w16 w16cex w16sdtdh w16sdtfl w16du wp14">
   <w:body>
     <w:p>
       <w:pPr>
@@ -4739,20 +4739,6 @@
         </w:tc>
       </w:tr>
     </w:tbl>
-    <w:p>
-      <w:pPr>
-        <w:pBdr>
-          <w:bottom w:val="single" w:sz="4" w:space="1" w:color="auto"/>
-        </w:pBdr>
-        <w:spacing w:before="120" w:after="120"/>
-        <w:rPr>
-          <w:rFonts w:ascii="GDSTransportWebsite" w:hAnsi="GDSTransportWebsite"/>
-          <w:color w:val="0A0A0A"/>
-          <w:sz w:val="36"/>
-          <w:szCs w:val="36"/>
-        </w:rPr>
-      </w:pPr>
-    </w:p>
     <w:p>
       <w:pPr>
         <w:pBdr>
@@ -5593,7 +5579,7 @@
     <w:tbl>
       <w:tblPr>
         <w:tblStyle w:val="TableGrid"/>
-        <w:tblW w:w="10065" w:type="dxa"/>
+        <w:tblW w:w="10076" w:type="dxa"/>
         <w:tblInd w:w="-5" w:type="dxa"/>
         <w:tblBorders>
           <w:top w:val="none" w:sz="0" w:space="0" w:color="auto"/>
@@ -5607,13 +5593,16 @@
         <w:tblLook w:val="04A0" w:firstRow="1" w:lastRow="0" w:firstColumn="1" w:lastColumn="0" w:noHBand="0" w:noVBand="1"/>
       </w:tblPr>
       <w:tblGrid>
-        <w:gridCol w:w="3544"/>
-        <w:gridCol w:w="6521"/>
+        <w:gridCol w:w="3548"/>
+        <w:gridCol w:w="6528"/>
       </w:tblGrid>
       <w:tr>
+        <w:trPr>
+          <w:trHeight w:val="988"/>
+        </w:trPr>
         <w:tc>
           <w:tcPr>
-            <w:tcW w:w="3544" w:type="dxa"/>
+            <w:tcW w:w="3548" w:type="dxa"/>
           </w:tcPr>
           <w:p>
             <w:pPr>
@@ -5647,7 +5636,7 @@
         </w:tc>
         <w:tc>
           <w:tcPr>
-            <w:tcW w:w="6521" w:type="dxa"/>
+            <w:tcW w:w="6528" w:type="dxa"/>
             <w:hideMark/>
           </w:tcPr>
           <w:p>
@@ -5686,9 +5675,12 @@
         </w:tc>
       </w:tr>
       <w:tr>
+        <w:trPr>
+          <w:trHeight w:val="739"/>
+        </w:trPr>
         <w:tc>
           <w:tcPr>
-            <w:tcW w:w="3544" w:type="dxa"/>
+            <w:tcW w:w="3548" w:type="dxa"/>
           </w:tcPr>
           <w:p>
             <w:pPr>
@@ -5716,7 +5708,7 @@
         </w:tc>
         <w:tc>
           <w:tcPr>
-            <w:tcW w:w="6521" w:type="dxa"/>
+            <w:tcW w:w="6528" w:type="dxa"/>
             <w:hideMark/>
           </w:tcPr>
           <w:p>
@@ -5761,9 +5753,12 @@
         </w:tc>
       </w:tr>
       <w:tr>
+        <w:trPr>
+          <w:trHeight w:val="288"/>
+        </w:trPr>
         <w:tc>
           <w:tcPr>
-            <w:tcW w:w="3544" w:type="dxa"/>
+            <w:tcW w:w="3548" w:type="dxa"/>
           </w:tcPr>
           <w:p>
             <w:pPr>
@@ -5781,7 +5776,7 @@
         </w:tc>
         <w:tc>
           <w:tcPr>
-            <w:tcW w:w="6521" w:type="dxa"/>
+            <w:tcW w:w="6528" w:type="dxa"/>
           </w:tcPr>
           <w:p>
             <w:pPr>
@@ -5795,9 +5790,12 @@
         </w:tc>
       </w:tr>
       <w:tr>
+        <w:trPr>
+          <w:trHeight w:val="297"/>
+        </w:trPr>
         <w:tc>
           <w:tcPr>
-            <w:tcW w:w="3544" w:type="dxa"/>
+            <w:tcW w:w="3548" w:type="dxa"/>
           </w:tcPr>
           <w:p>
             <w:pPr>
@@ -5815,7 +5813,7 @@
         </w:tc>
         <w:tc>
           <w:tcPr>
-            <w:tcW w:w="6521" w:type="dxa"/>
+            <w:tcW w:w="6528" w:type="dxa"/>
           </w:tcPr>
           <w:p>
             <w:pPr>
@@ -6023,20 +6021,6 @@
         </w:rPr>
         <w:t>&lt;&lt;es_&gt;&gt;</w:t>
       </w:r>
-    </w:p>
-    <w:p>
-      <w:pPr>
-        <w:pBdr>
-          <w:bottom w:val="single" w:sz="4" w:space="1" w:color="auto"/>
-        </w:pBdr>
-        <w:spacing w:before="120" w:after="120"/>
-        <w:rPr>
-          <w:rFonts w:ascii="GDSTransportWebsite" w:hAnsi="GDSTransportWebsite"/>
-          <w:color w:val="0A0A0A"/>
-          <w:sz w:val="36"/>
-          <w:szCs w:val="36"/>
-        </w:rPr>
-      </w:pPr>
     </w:p>
     <w:p>
       <w:pPr>
@@ -6271,7 +6255,6 @@
           <w:color w:val="0A0A0A"/>
           <w:shd w:val="clear" w:color="auto" w:fill="FFFFFF"/>
         </w:rPr>
-        <w:lastRenderedPageBreak/>
         <w:t>&lt;&lt;cs</w:t>
       </w:r>
       <w:proofErr w:type="gramStart"/>
@@ -6365,6 +6348,7 @@
                 <w:color w:val="0A0A0A"/>
                 <w:shd w:val="clear" w:color="auto" w:fill="FFFFFF"/>
               </w:rPr>
+              <w:lastRenderedPageBreak/>
               <w:t>Explain why not</w:t>
             </w:r>
             <w:r>
@@ -6564,19 +6548,6 @@
               <w:t>Enter your preferred directions for disclosure</w:t>
             </w:r>
           </w:p>
-          <w:p>
-            <w:pPr>
-              <w:pStyle w:val="NormalWeb"/>
-              <w:spacing w:before="40" w:beforeAutospacing="0" w:after="40" w:afterAutospacing="0"/>
-              <w:rPr>
-                <w:rFonts w:ascii="GDSTransportWebsite" w:hAnsi="GDSTransportWebsite"/>
-                <w:b/>
-                <w:bCs/>
-                <w:color w:val="0A0A0A"/>
-                <w:shd w:val="clear" w:color="auto" w:fill="FFFFFF"/>
-              </w:rPr>
-            </w:pPr>
-          </w:p>
         </w:tc>
         <w:tc>
           <w:tcPr>
@@ -6966,7 +6937,6 @@
         </w:rPr>
         <w:t>}&gt;&gt;</w:t>
       </w:r>
-      <w:proofErr w:type="spellStart"/>
     </w:p>
     <w:tbl>
       <w:tblPr>
@@ -7010,32 +6980,8 @@
                 <w:color w:val="0A0A0A"/>
                 <w:shd w:val="clear" w:color="auto" w:fill="FFFFFF"/>
               </w:rPr>
-              <w:t>Propos</w:t>
-            </w:r>
-            <w:proofErr w:type="spellEnd"/>
-            <w:r>
-              <w:rPr>
-                <w:rFonts w:ascii="GDSTransportWebsite" w:hAnsi="GDSTransportWebsite"/>
-                <w:b/>
-                <w:bCs/>
-                <w:color w:val="0A0A0A"/>
-                <w:shd w:val="clear" w:color="auto" w:fill="FFFFFF"/>
-              </w:rPr>
-              <w:t>ed directions</w:t>
-            </w:r>
-          </w:p>
-          <w:p>
-            <w:pPr>
-              <w:pStyle w:val="NormalWeb"/>
-              <w:spacing w:before="40" w:beforeAutospacing="0" w:after="40" w:afterAutospacing="0"/>
-              <w:rPr>
-                <w:rFonts w:ascii="GDSTransportWebsite" w:hAnsi="GDSTransportWebsite"/>
-                <w:b/>
-                <w:bCs/>
-                <w:color w:val="0A0A0A"/>
-                <w:shd w:val="clear" w:color="auto" w:fill="FFFFFF"/>
-              </w:rPr>
-            </w:pPr>
+              <w:t>Proposed directions</w:t>
+            </w:r>
           </w:p>
         </w:tc>
         <w:tc>
@@ -7160,6 +7106,10 @@
     </w:p>
     <w:p>
       <w:pPr>
+        <w:pBdr>
+          <w:bottom w:val="single" w:sz="4" w:space="1" w:color="000000"/>
+        </w:pBdr>
+        <w:suppressAutoHyphens/>
         <w:spacing w:before="120" w:after="120"/>
         <w:rPr>
           <w:rFonts w:ascii="GDSTransportWebsite" w:hAnsi="GDSTransportWebsite"/>
@@ -7168,6 +7118,391 @@
           <w:szCs w:val="36"/>
         </w:rPr>
       </w:pPr>
+      <w:r>
+        <w:rPr>
+          <w:rFonts w:ascii="GDSTransportWebsite" w:hAnsi="GDSTransportWebsite"/>
+          <w:color w:val="0A0A0A"/>
+          <w:sz w:val="36"/>
+          <w:szCs w:val="36"/>
+        </w:rPr>
+        <w:t>&lt;&lt;cs</w:t>
+      </w:r>
+      <w:proofErr w:type="gramStart"/>
+      <w:r>
+        <w:rPr>
+          <w:rFonts w:ascii="GDSTransportWebsite" w:hAnsi="GDSTransportWebsite"/>
+          <w:color w:val="0A0A0A"/>
+          <w:sz w:val="36"/>
+          <w:szCs w:val="36"/>
+        </w:rPr>
+        <w:t>_{</w:t>
+      </w:r>
+      <w:proofErr w:type="spellStart"/>
+      <w:proofErr w:type="gramEnd"/>
+      <w:r>
+        <w:rPr>
+          <w:rFonts w:ascii="GDSTransportWebsite" w:hAnsi="GDSTransportWebsite"/>
+          <w:color w:val="0A0A0A"/>
+          <w:sz w:val="36"/>
+          <w:szCs w:val="36"/>
+        </w:rPr>
+        <w:t>allocatedTrack</w:t>
+      </w:r>
+      <w:proofErr w:type="spellEnd"/>
+      <w:r>
+        <w:rPr>
+          <w:rFonts w:ascii="GDSTransportWebsite" w:hAnsi="GDSTransportWebsite"/>
+          <w:color w:val="0A0A0A"/>
+          <w:sz w:val="36"/>
+          <w:szCs w:val="36"/>
+        </w:rPr>
+        <w:t>='SMALL_CLAIM' &amp;&amp;</w:t>
+      </w:r>
+      <w:r>
+        <w:t xml:space="preserve"> </w:t>
+      </w:r>
+      <w:proofErr w:type="spellStart"/>
+      <w:r>
+        <w:rPr>
+          <w:rFonts w:ascii="GDSTransportWebsite" w:hAnsi="GDSTransportWebsite"/>
+          <w:color w:val="0A0A0A"/>
+          <w:sz w:val="36"/>
+          <w:szCs w:val="36"/>
+        </w:rPr>
+        <w:t>deterWithoutHearingYesNo</w:t>
+      </w:r>
+      <w:proofErr w:type="spellEnd"/>
+      <w:r>
+        <w:rPr>
+          <w:rFonts w:ascii="GDSTransportWebsite" w:hAnsi="GDSTransportWebsite"/>
+          <w:color w:val="0A0A0A"/>
+          <w:sz w:val="36"/>
+          <w:szCs w:val="36"/>
+        </w:rPr>
+        <w:t>!=null }&gt;&gt;</w:t>
+      </w:r>
+    </w:p>
+    <w:p>
+      <w:pPr>
+        <w:pBdr>
+          <w:bottom w:val="single" w:sz="4" w:space="1" w:color="000000"/>
+        </w:pBdr>
+        <w:suppressAutoHyphens/>
+        <w:spacing w:before="120" w:after="120"/>
+        <w:rPr>
+          <w:rFonts w:ascii="GDSTransportWebsite" w:hAnsi="GDSTransportWebsite"/>
+          <w:color w:val="0A0A0A"/>
+          <w:sz w:val="36"/>
+          <w:szCs w:val="36"/>
+        </w:rPr>
+      </w:pPr>
+      <w:r>
+        <w:rPr>
+          <w:rFonts w:ascii="GDSTransportWebsite" w:hAnsi="GDSTransportWebsite"/>
+          <w:color w:val="0A0A0A"/>
+          <w:sz w:val="36"/>
+          <w:szCs w:val="36"/>
+        </w:rPr>
+        <w:t>About Hearing</w:t>
+      </w:r>
+    </w:p>
+    <w:tbl>
+      <w:tblPr>
+        <w:tblStyle w:val="TableGrid1"/>
+        <w:tblW w:w="10065" w:type="dxa"/>
+        <w:tblLayout w:type="fixed"/>
+        <w:tblLook w:val="04A0" w:firstRow="1" w:lastRow="0" w:firstColumn="1" w:lastColumn="0" w:noHBand="0" w:noVBand="1"/>
+      </w:tblPr>
+      <w:tblGrid>
+        <w:gridCol w:w="3541"/>
+        <w:gridCol w:w="6524"/>
+      </w:tblGrid>
+      <w:tr>
+        <w:trPr>
+          <w:trHeight w:val="680"/>
+        </w:trPr>
+        <w:tc>
+          <w:tcPr>
+            <w:tcW w:w="3539" w:type="dxa"/>
+            <w:tcBorders>
+              <w:top w:val="nil"/>
+              <w:left w:val="nil"/>
+              <w:bottom w:val="nil"/>
+              <w:right w:val="nil"/>
+            </w:tcBorders>
+          </w:tcPr>
+          <w:p>
+            <w:pPr>
+              <w:spacing w:before="40" w:beforeAutospacing="1" w:after="40" w:afterAutospacing="1"/>
+              <w:rPr>
+                <w:rFonts w:ascii="GDSTransportWebsite" w:hAnsi="GDSTransportWebsite"/>
+                <w:b/>
+                <w:bCs/>
+              </w:rPr>
+            </w:pPr>
+            <w:r>
+              <w:rPr>
+                <w:rFonts w:ascii="GDSTransportWebsite" w:hAnsi="GDSTransportWebsite"/>
+                <w:b/>
+                <w:bCs/>
+              </w:rPr>
+              <w:t xml:space="preserve">Do you consider that this claim is suitable for determination without a hearing i.e. by a Judge reading and considering the case papers, witness statements and other documents filed by the parties, </w:t>
+            </w:r>
+            <w:proofErr w:type="gramStart"/>
+            <w:r>
+              <w:rPr>
+                <w:rFonts w:ascii="GDSTransportWebsite" w:hAnsi="GDSTransportWebsite"/>
+                <w:b/>
+                <w:bCs/>
+              </w:rPr>
+              <w:t>making a decision</w:t>
+            </w:r>
+            <w:proofErr w:type="gramEnd"/>
+            <w:r>
+              <w:rPr>
+                <w:rFonts w:ascii="GDSTransportWebsite" w:hAnsi="GDSTransportWebsite"/>
+                <w:b/>
+                <w:bCs/>
+              </w:rPr>
+              <w:t xml:space="preserve">, and giving a note of reasons for that decision? </w:t>
+            </w:r>
+          </w:p>
+          <w:p>
+            <w:pPr>
+              <w:spacing w:before="40" w:beforeAutospacing="1" w:after="40" w:afterAutospacing="1"/>
+              <w:rPr>
+                <w:rFonts w:ascii="GDSTransportWebsite" w:hAnsi="GDSTransportWebsite"/>
+                <w:b/>
+                <w:bCs/>
+              </w:rPr>
+            </w:pPr>
+          </w:p>
+        </w:tc>
+        <w:tc>
+          <w:tcPr>
+            <w:tcW w:w="6520" w:type="dxa"/>
+            <w:tcBorders>
+              <w:top w:val="nil"/>
+              <w:left w:val="nil"/>
+              <w:bottom w:val="nil"/>
+              <w:right w:val="nil"/>
+            </w:tcBorders>
+            <w:hideMark/>
+          </w:tcPr>
+          <w:p>
+            <w:pPr>
+              <w:spacing w:before="40" w:after="40"/>
+              <w:rPr>
+                <w:rFonts w:ascii="GDSTransportWebsite" w:hAnsi="GDSTransportWebsite"/>
+                <w:color w:val="0A0A0A"/>
+              </w:rPr>
+            </w:pPr>
+            <w:r>
+              <w:rPr>
+                <w:rFonts w:ascii="GDSTransportWebsite" w:hAnsi="GDSTransportWebsite"/>
+                <w:color w:val="0A0A0A"/>
+              </w:rPr>
+              <w:t>&lt;&lt;</w:t>
+            </w:r>
+            <w:bookmarkStart w:id="0" w:name="_Hlk194319285"/>
+            <w:proofErr w:type="spellStart"/>
+            <w:r>
+              <w:rPr>
+                <w:rFonts w:ascii="GDSTransportWebsite" w:hAnsi="GDSTransportWebsite"/>
+                <w:color w:val="0A0A0A"/>
+              </w:rPr>
+              <w:t>deterWithoutHearingYesNo</w:t>
+            </w:r>
+            <w:bookmarkEnd w:id="0"/>
+            <w:proofErr w:type="spellEnd"/>
+            <w:r>
+              <w:rPr>
+                <w:rFonts w:ascii="GDSTransportWebsite" w:hAnsi="GDSTransportWebsite"/>
+                <w:color w:val="0A0A0A"/>
+              </w:rPr>
+              <w:t>&gt;&gt;</w:t>
+            </w:r>
+          </w:p>
+        </w:tc>
+      </w:tr>
+    </w:tbl>
+    <w:p>
+      <w:pPr>
+        <w:suppressAutoHyphens/>
+      </w:pPr>
+      <w:r>
+        <w:rPr>
+          <w:rFonts w:ascii="GDSTransportWebsite" w:hAnsi="GDSTransportWebsite"/>
+          <w:color w:val="0A0A0A"/>
+          <w:shd w:val="clear" w:color="auto" w:fill="FFFFFF"/>
+        </w:rPr>
+        <w:t>&lt;&lt;cs</w:t>
+      </w:r>
+      <w:proofErr w:type="gramStart"/>
+      <w:r>
+        <w:rPr>
+          <w:rFonts w:ascii="GDSTransportWebsite" w:hAnsi="GDSTransportWebsite"/>
+          <w:color w:val="0A0A0A"/>
+          <w:shd w:val="clear" w:color="auto" w:fill="FFFFFF"/>
+        </w:rPr>
+        <w:t>_{</w:t>
+      </w:r>
+      <w:proofErr w:type="spellStart"/>
+      <w:proofErr w:type="gramEnd"/>
+      <w:r>
+        <w:rPr>
+          <w:rFonts w:ascii="GDSTransportWebsite" w:hAnsi="GDSTransportWebsite"/>
+          <w:color w:val="0A0A0A"/>
+        </w:rPr>
+        <w:t>deterWithoutHearingYesNo</w:t>
+      </w:r>
+      <w:proofErr w:type="spellEnd"/>
+      <w:r>
+        <w:rPr>
+          <w:rFonts w:ascii="GDSTransportWebsite" w:hAnsi="GDSTransportWebsite"/>
+          <w:color w:val="0A0A0A"/>
+          <w:shd w:val="clear" w:color="auto" w:fill="FFFFFF"/>
+        </w:rPr>
+        <w:t xml:space="preserve"> ='No'}&gt;&gt;</w:t>
+      </w:r>
+    </w:p>
+    <w:tbl>
+      <w:tblPr>
+        <w:tblStyle w:val="TableGrid1"/>
+        <w:tblW w:w="10065" w:type="dxa"/>
+        <w:tblLayout w:type="fixed"/>
+        <w:tblLook w:val="04A0" w:firstRow="1" w:lastRow="0" w:firstColumn="1" w:lastColumn="0" w:noHBand="0" w:noVBand="1"/>
+      </w:tblPr>
+      <w:tblGrid>
+        <w:gridCol w:w="3541"/>
+        <w:gridCol w:w="6524"/>
+      </w:tblGrid>
+      <w:tr>
+        <w:tc>
+          <w:tcPr>
+            <w:tcW w:w="3539" w:type="dxa"/>
+            <w:tcBorders>
+              <w:top w:val="nil"/>
+              <w:left w:val="nil"/>
+              <w:bottom w:val="nil"/>
+              <w:right w:val="nil"/>
+            </w:tcBorders>
+          </w:tcPr>
+          <w:p>
+            <w:pPr>
+              <w:spacing w:before="40" w:after="40"/>
+              <w:rPr>
+                <w:rFonts w:ascii="GDSTransportWebsite" w:hAnsi="GDSTransportWebsite"/>
+                <w:b/>
+                <w:bCs/>
+                <w:color w:val="0A0A0A"/>
+                <w:shd w:val="clear" w:color="auto" w:fill="FFFFFF"/>
+              </w:rPr>
+            </w:pPr>
+            <w:r>
+              <w:rPr>
+                <w:rFonts w:ascii="GDSTransportWebsite" w:hAnsi="GDSTransportWebsite"/>
+                <w:b/>
+                <w:bCs/>
+                <w:color w:val="0A0A0A"/>
+                <w:shd w:val="clear" w:color="auto" w:fill="FFFFFF"/>
+              </w:rPr>
+              <w:t>If not, please state why</w:t>
+            </w:r>
+          </w:p>
+          <w:p>
+            <w:pPr>
+              <w:spacing w:before="40" w:after="40"/>
+            </w:pPr>
+          </w:p>
+        </w:tc>
+        <w:tc>
+          <w:tcPr>
+            <w:tcW w:w="6520" w:type="dxa"/>
+            <w:tcBorders>
+              <w:top w:val="nil"/>
+              <w:left w:val="nil"/>
+              <w:bottom w:val="nil"/>
+              <w:right w:val="nil"/>
+            </w:tcBorders>
+            <w:hideMark/>
+          </w:tcPr>
+          <w:p>
+            <w:pPr>
+              <w:spacing w:before="40" w:after="40"/>
+              <w:rPr>
+                <w:rFonts w:ascii="GDSTransportWebsite" w:hAnsi="GDSTransportWebsite"/>
+                <w:color w:val="0A0A0A"/>
+              </w:rPr>
+            </w:pPr>
+            <w:r>
+              <w:rPr>
+                <w:rFonts w:ascii="GDSTransportWebsite" w:hAnsi="GDSTransportWebsite"/>
+                <w:color w:val="0A0A0A"/>
+              </w:rPr>
+              <w:t>&lt;&lt;</w:t>
+            </w:r>
+            <w:proofErr w:type="spellStart"/>
+            <w:r>
+              <w:rPr>
+                <w:rFonts w:ascii="GDSTransportWebsite" w:hAnsi="GDSTransportWebsite"/>
+                <w:color w:val="0A0A0A"/>
+              </w:rPr>
+              <w:t>deterWithoutHearingWhyNot</w:t>
+            </w:r>
+            <w:proofErr w:type="spellEnd"/>
+            <w:r>
+              <w:rPr>
+                <w:rFonts w:ascii="GDSTransportWebsite" w:hAnsi="GDSTransportWebsite"/>
+                <w:color w:val="0A0A0A"/>
+              </w:rPr>
+              <w:t>&gt;&gt;</w:t>
+            </w:r>
+          </w:p>
+        </w:tc>
+      </w:tr>
+    </w:tbl>
+    <w:p>
+      <w:pPr>
+        <w:suppressAutoHyphens/>
+        <w:rPr>
+          <w:rFonts w:ascii="GDSTransportWebsite" w:hAnsi="GDSTransportWebsite"/>
+          <w:color w:val="0A0A0A"/>
+          <w:shd w:val="clear" w:color="auto" w:fill="FFFFFF"/>
+        </w:rPr>
+      </w:pPr>
+      <w:r>
+        <w:rPr>
+          <w:rFonts w:ascii="GDSTransportWebsite" w:hAnsi="GDSTransportWebsite"/>
+          <w:color w:val="0A0A0A"/>
+          <w:shd w:val="clear" w:color="auto" w:fill="FFFFFF"/>
+        </w:rPr>
+        <w:t>&lt;&lt;es_&gt;&gt;</w:t>
+      </w:r>
+    </w:p>
+    <w:p>
+      <w:pPr>
+        <w:pBdr>
+          <w:bottom w:val="single" w:sz="4" w:space="1" w:color="000000"/>
+        </w:pBdr>
+        <w:suppressAutoHyphens/>
+        <w:spacing w:before="120" w:after="120"/>
+        <w:rPr>
+          <w:rFonts w:ascii="GDSTransportWebsite" w:hAnsi="GDSTransportWebsite"/>
+          <w:color w:val="0A0A0A"/>
+          <w:sz w:val="36"/>
+          <w:szCs w:val="36"/>
+        </w:rPr>
+      </w:pPr>
+      <w:r>
+        <w:rPr>
+          <w:rFonts w:ascii="GDSTransportWebsite" w:hAnsi="GDSTransportWebsite"/>
+          <w:color w:val="0A0A0A"/>
+          <w:shd w:val="clear" w:color="auto" w:fill="FFFFFF"/>
+        </w:rPr>
+        <w:lastRenderedPageBreak/>
+        <w:t>&lt;&lt;es_&gt;&gt;</w:t>
+      </w:r>
     </w:p>
     <w:p>
       <w:pPr>
@@ -7676,7 +8011,6 @@
                 <w:rFonts w:ascii="GDSTransportWebsite" w:hAnsi="GDSTransportWebsite"/>
                 <w:color w:val="0A0A0A"/>
               </w:rPr>
-              <w:lastRenderedPageBreak/>
               <w:t xml:space="preserve">Expert </w:t>
             </w:r>
             <w:r>
@@ -8820,6 +9154,7 @@
                 <w:rFonts w:ascii="GDSTransportWebsite" w:hAnsi="GDSTransportWebsite"/>
                 <w:color w:val="0A0A0A"/>
               </w:rPr>
+              <w:lastRenderedPageBreak/>
               <w:t>Witness</w:t>
             </w:r>
             <w:r>
@@ -9523,7 +9858,6 @@
                 <w:color w:val="0A0A0A"/>
                 <w:shd w:val="clear" w:color="auto" w:fill="FFFFFF"/>
               </w:rPr>
-              <w:lastRenderedPageBreak/>
               <w:t>What language will you, your experts or witnesses speak at the hearing?</w:t>
             </w:r>
           </w:p>
@@ -10249,6 +10583,7 @@
                 <w:rFonts w:ascii="GDSTransportWebsite" w:hAnsi="GDSTransportWebsite"/>
                 <w:color w:val="0A0A0A"/>
               </w:rPr>
+              <w:lastRenderedPageBreak/>
               <w:t>&lt;&lt;es_&gt;&gt;</w:t>
             </w:r>
           </w:p>
@@ -10277,6 +10612,7 @@
                 <w:color w:val="0A0A0A"/>
                 <w:shd w:val="clear" w:color="auto" w:fill="FFFFFF"/>
               </w:rPr>
+              <w:lastRenderedPageBreak/>
               <w:t>&lt;&lt;</w:t>
             </w:r>
             <w:proofErr w:type="spellStart"/>
@@ -10664,26 +11000,7 @@
                 <w:color w:val="0A0A0A"/>
                 <w:shd w:val="clear" w:color="auto" w:fill="FFFFFF"/>
               </w:rPr>
-              <w:lastRenderedPageBreak/>
-              <w:t xml:space="preserve">See Draft-directions.pdf available from </w:t>
-            </w:r>
-            <w:proofErr w:type="spellStart"/>
-            <w:r>
-              <w:rPr>
-                <w:rFonts w:ascii="GDSTransportWebsite" w:hAnsi="GDSTransportWebsite"/>
-                <w:color w:val="0A0A0A"/>
-                <w:shd w:val="clear" w:color="auto" w:fill="FFFFFF"/>
-              </w:rPr>
-              <w:t>MyHMCTS</w:t>
-            </w:r>
-            <w:proofErr w:type="spellEnd"/>
-            <w:r>
-              <w:rPr>
-                <w:rFonts w:ascii="GDSTransportWebsite" w:hAnsi="GDSTransportWebsite"/>
-                <w:color w:val="0A0A0A"/>
-                <w:shd w:val="clear" w:color="auto" w:fill="FFFFFF"/>
-              </w:rPr>
-              <w:t>.</w:t>
+              <w:t>See Draft-directions.pdf available from MyHMCTS.</w:t>
             </w:r>
           </w:p>
         </w:tc>
@@ -11304,6 +11621,7 @@
                 <w:color w:val="0A0A0A"/>
                 <w:shd w:val="clear" w:color="auto" w:fill="FFFFFF"/>
               </w:rPr>
+              <w:lastRenderedPageBreak/>
               <w:t>Do you intend to make any applications in the future?</w:t>
             </w:r>
           </w:p>
@@ -11816,16 +12134,15 @@
                 <w:shd w:val="clear" w:color="auto" w:fill="FFFFFF"/>
               </w:rPr>
             </w:pPr>
-            <w:bookmarkStart w:id="0" w:name="_Hlk107311773"/>
-            <w:r>
-              <w:rPr>
-                <w:rFonts w:ascii="GDSTransportWebsite" w:hAnsi="GDSTransportWebsite"/>
-                <w:b/>
-                <w:bCs/>
-                <w:color w:val="0A0A0A"/>
-                <w:shd w:val="clear" w:color="auto" w:fill="FFFFFF"/>
-              </w:rPr>
-              <w:lastRenderedPageBreak/>
+            <w:bookmarkStart w:id="1" w:name="_Hlk107311773"/>
+            <w:r>
+              <w:rPr>
+                <w:rFonts w:ascii="GDSTransportWebsite" w:hAnsi="GDSTransportWebsite"/>
+                <w:b/>
+                <w:bCs/>
+                <w:color w:val="0A0A0A"/>
+                <w:shd w:val="clear" w:color="auto" w:fill="FFFFFF"/>
+              </w:rPr>
               <w:t>Name</w:t>
             </w:r>
           </w:p>
@@ -11873,7 +12190,7 @@
           </w:p>
         </w:tc>
       </w:tr>
-      <w:bookmarkEnd w:id="0"/>
+      <w:bookmarkEnd w:id="1"/>
       <w:tr>
         <w:trPr>
           <w:trHeight w:val="155"/>
@@ -11979,7 +12296,7 @@
 </file>
 
 <file path=word/endnotes.xml><?xml version="1.0" encoding="utf-8"?>
-<w:endnotes xmlns:wpc="http://schemas.microsoft.com/office/word/2010/wordprocessingCanvas" xmlns:cx="http://schemas.microsoft.com/office/drawing/2014/chartex" xmlns:cx1="http://schemas.microsoft.com/office/drawing/2015/9/8/chartex" xmlns:cx2="http://schemas.microsoft.com/office/drawing/2015/10/21/chartex" xmlns:cx3="http://schemas.microsoft.com/office/drawing/2016/5/9/chartex" xmlns:cx4="http://schemas.microsoft.com/office/drawing/2016/5/10/chartex" xmlns:cx5="http://schemas.microsoft.com/office/drawing/2016/5/11/chartex" xmlns:cx6="http://schemas.microsoft.com/office/drawing/2016/5/12/chartex" xmlns:cx7="http://schemas.microsoft.com/office/drawing/2016/5/13/chartex" xmlns:cx8="http://schemas.microsoft.com/office/drawing/2016/5/14/chartex" xmlns:mc="http://schemas.openxmlformats.org/markup-compatibility/2006" xmlns:aink="http://schemas.microsoft.com/office/drawing/2016/ink" xmlns:am3d="http://schemas.microsoft.com/office/drawing/2017/model3d" xmlns:o="urn:schemas-microsoft-com:office:office" xmlns:oel="http://schemas.microsoft.com/office/2019/extlst" xmlns:r="http://schemas.openxmlformats.org/officeDocument/2006/relationships" xmlns:m="http://schemas.openxmlformats.org/officeDocument/2006/math" xmlns:v="urn:schemas-microsoft-com:vml" xmlns:wp14="http://schemas.microsoft.com/office/word/2010/wordprocessingDrawing" xmlns:wp="http://schemas.openxmlformats.org/drawingml/2006/wordprocessingDrawing" xmlns:w10="urn:schemas-microsoft-com:office:word" xmlns:w="http://schemas.openxmlformats.org/wordprocessingml/2006/main" xmlns:w14="http://schemas.microsoft.com/office/word/2010/wordml" xmlns:w15="http://schemas.microsoft.com/office/word/2012/wordml" xmlns:w16cex="http://schemas.microsoft.com/office/word/2018/wordml/cex" xmlns:w16cid="http://schemas.microsoft.com/office/word/2016/wordml/cid" xmlns:w16="http://schemas.microsoft.com/office/word/2018/wordml" xmlns:w16sdtdh="http://schemas.microsoft.com/office/word/2020/wordml/sdtdatahash" xmlns:w16se="http://schemas.microsoft.com/office/word/2015/wordml/symex" xmlns:wpg="http://schemas.microsoft.com/office/word/2010/wordprocessingGroup" xmlns:wpi="http://schemas.microsoft.com/office/word/2010/wordprocessingInk" xmlns:wne="http://schemas.microsoft.com/office/word/2006/wordml" xmlns:wps="http://schemas.microsoft.com/office/word/2010/wordprocessingShape" mc:Ignorable="w14 w15 w16se w16cid w16 w16cex w16sdtdh wp14">
+<w:endnotes xmlns:wpc="http://schemas.microsoft.com/office/word/2010/wordprocessingCanvas" xmlns:cx="http://schemas.microsoft.com/office/drawing/2014/chartex" xmlns:cx1="http://schemas.microsoft.com/office/drawing/2015/9/8/chartex" xmlns:cx2="http://schemas.microsoft.com/office/drawing/2015/10/21/chartex" xmlns:cx3="http://schemas.microsoft.com/office/drawing/2016/5/9/chartex" xmlns:cx4="http://schemas.microsoft.com/office/drawing/2016/5/10/chartex" xmlns:cx5="http://schemas.microsoft.com/office/drawing/2016/5/11/chartex" xmlns:cx6="http://schemas.microsoft.com/office/drawing/2016/5/12/chartex" xmlns:cx7="http://schemas.microsoft.com/office/drawing/2016/5/13/chartex" xmlns:cx8="http://schemas.microsoft.com/office/drawing/2016/5/14/chartex" xmlns:mc="http://schemas.openxmlformats.org/markup-compatibility/2006" xmlns:aink="http://schemas.microsoft.com/office/drawing/2016/ink" xmlns:am3d="http://schemas.microsoft.com/office/drawing/2017/model3d" xmlns:o="urn:schemas-microsoft-com:office:office" xmlns:oel="http://schemas.microsoft.com/office/2019/extlst" xmlns:r="http://schemas.openxmlformats.org/officeDocument/2006/relationships" xmlns:m="http://schemas.openxmlformats.org/officeDocument/2006/math" xmlns:v="urn:schemas-microsoft-com:vml" xmlns:wp14="http://schemas.microsoft.com/office/word/2010/wordprocessingDrawing" xmlns:wp="http://schemas.openxmlformats.org/drawingml/2006/wordprocessingDrawing" xmlns:w10="urn:schemas-microsoft-com:office:word" xmlns:w="http://schemas.openxmlformats.org/wordprocessingml/2006/main" xmlns:w14="http://schemas.microsoft.com/office/word/2010/wordml" xmlns:w15="http://schemas.microsoft.com/office/word/2012/wordml" xmlns:w16cex="http://schemas.microsoft.com/office/word/2018/wordml/cex" xmlns:w16cid="http://schemas.microsoft.com/office/word/2016/wordml/cid" xmlns:w16="http://schemas.microsoft.com/office/word/2018/wordml" xmlns:w16du="http://schemas.microsoft.com/office/word/2023/wordml/word16du" xmlns:w16sdtdh="http://schemas.microsoft.com/office/word/2020/wordml/sdtdatahash" xmlns:w16sdtfl="http://schemas.microsoft.com/office/word/2024/wordml/sdtformatlock" xmlns:w16se="http://schemas.microsoft.com/office/word/2015/wordml/symex" xmlns:wpg="http://schemas.microsoft.com/office/word/2010/wordprocessingGroup" xmlns:wpi="http://schemas.microsoft.com/office/word/2010/wordprocessingInk" xmlns:wne="http://schemas.microsoft.com/office/word/2006/wordml" xmlns:wps="http://schemas.microsoft.com/office/word/2010/wordprocessingShape" mc:Ignorable="w14 w15 w16se w16cid w16 w16cex w16sdtdh w16sdtfl w16du wp14">
   <w:endnote w:type="separator" w:id="-1">
     <w:p>
       <w:r>
@@ -11998,7 +12315,7 @@
 </file>
 
 <file path=word/footer1.xml><?xml version="1.0" encoding="utf-8"?>
-<w:ftr xmlns:wpc="http://schemas.microsoft.com/office/word/2010/wordprocessingCanvas" xmlns:cx="http://schemas.microsoft.com/office/drawing/2014/chartex" xmlns:cx1="http://schemas.microsoft.com/office/drawing/2015/9/8/chartex" xmlns:cx2="http://schemas.microsoft.com/office/drawing/2015/10/21/chartex" xmlns:cx3="http://schemas.microsoft.com/office/drawing/2016/5/9/chartex" xmlns:cx4="http://schemas.microsoft.com/office/drawing/2016/5/10/chartex" xmlns:cx5="http://schemas.microsoft.com/office/drawing/2016/5/11/chartex" xmlns:cx6="http://schemas.microsoft.com/office/drawing/2016/5/12/chartex" xmlns:cx7="http://schemas.microsoft.com/office/drawing/2016/5/13/chartex" xmlns:cx8="http://schemas.microsoft.com/office/drawing/2016/5/14/chartex" xmlns:mc="http://schemas.openxmlformats.org/markup-compatibility/2006" xmlns:aink="http://schemas.microsoft.com/office/drawing/2016/ink" xmlns:am3d="http://schemas.microsoft.com/office/drawing/2017/model3d" xmlns:o="urn:schemas-microsoft-com:office:office" xmlns:oel="http://schemas.microsoft.com/office/2019/extlst" xmlns:r="http://schemas.openxmlformats.org/officeDocument/2006/relationships" xmlns:m="http://schemas.openxmlformats.org/officeDocument/2006/math" xmlns:v="urn:schemas-microsoft-com:vml" xmlns:wp14="http://schemas.microsoft.com/office/word/2010/wordprocessingDrawing" xmlns:wp="http://schemas.openxmlformats.org/drawingml/2006/wordprocessingDrawing" xmlns:w10="urn:schemas-microsoft-com:office:word" xmlns:w="http://schemas.openxmlformats.org/wordprocessingml/2006/main" xmlns:w14="http://schemas.microsoft.com/office/word/2010/wordml" xmlns:w15="http://schemas.microsoft.com/office/word/2012/wordml" xmlns:w16cex="http://schemas.microsoft.com/office/word/2018/wordml/cex" xmlns:w16cid="http://schemas.microsoft.com/office/word/2016/wordml/cid" xmlns:w16="http://schemas.microsoft.com/office/word/2018/wordml" xmlns:w16sdtdh="http://schemas.microsoft.com/office/word/2020/wordml/sdtdatahash" xmlns:w16se="http://schemas.microsoft.com/office/word/2015/wordml/symex" xmlns:wpg="http://schemas.microsoft.com/office/word/2010/wordprocessingGroup" xmlns:wpi="http://schemas.microsoft.com/office/word/2010/wordprocessingInk" xmlns:wne="http://schemas.microsoft.com/office/word/2006/wordml" xmlns:wps="http://schemas.microsoft.com/office/word/2010/wordprocessingShape" mc:Ignorable="w14 w15 w16se w16cid w16 w16cex w16sdtdh wp14">
+<w:ftr xmlns:wpc="http://schemas.microsoft.com/office/word/2010/wordprocessingCanvas" xmlns:cx="http://schemas.microsoft.com/office/drawing/2014/chartex" xmlns:cx1="http://schemas.microsoft.com/office/drawing/2015/9/8/chartex" xmlns:cx2="http://schemas.microsoft.com/office/drawing/2015/10/21/chartex" xmlns:cx3="http://schemas.microsoft.com/office/drawing/2016/5/9/chartex" xmlns:cx4="http://schemas.microsoft.com/office/drawing/2016/5/10/chartex" xmlns:cx5="http://schemas.microsoft.com/office/drawing/2016/5/11/chartex" xmlns:cx6="http://schemas.microsoft.com/office/drawing/2016/5/12/chartex" xmlns:cx7="http://schemas.microsoft.com/office/drawing/2016/5/13/chartex" xmlns:cx8="http://schemas.microsoft.com/office/drawing/2016/5/14/chartex" xmlns:mc="http://schemas.openxmlformats.org/markup-compatibility/2006" xmlns:aink="http://schemas.microsoft.com/office/drawing/2016/ink" xmlns:am3d="http://schemas.microsoft.com/office/drawing/2017/model3d" xmlns:o="urn:schemas-microsoft-com:office:office" xmlns:oel="http://schemas.microsoft.com/office/2019/extlst" xmlns:r="http://schemas.openxmlformats.org/officeDocument/2006/relationships" xmlns:m="http://schemas.openxmlformats.org/officeDocument/2006/math" xmlns:v="urn:schemas-microsoft-com:vml" xmlns:wp14="http://schemas.microsoft.com/office/word/2010/wordprocessingDrawing" xmlns:wp="http://schemas.openxmlformats.org/drawingml/2006/wordprocessingDrawing" xmlns:w10="urn:schemas-microsoft-com:office:word" xmlns:w="http://schemas.openxmlformats.org/wordprocessingml/2006/main" xmlns:w14="http://schemas.microsoft.com/office/word/2010/wordml" xmlns:w15="http://schemas.microsoft.com/office/word/2012/wordml" xmlns:w16cex="http://schemas.microsoft.com/office/word/2018/wordml/cex" xmlns:w16cid="http://schemas.microsoft.com/office/word/2016/wordml/cid" xmlns:w16="http://schemas.microsoft.com/office/word/2018/wordml" xmlns:w16du="http://schemas.microsoft.com/office/word/2023/wordml/word16du" xmlns:w16sdtdh="http://schemas.microsoft.com/office/word/2020/wordml/sdtdatahash" xmlns:w16sdtfl="http://schemas.microsoft.com/office/word/2024/wordml/sdtformatlock" xmlns:w16se="http://schemas.microsoft.com/office/word/2015/wordml/symex" xmlns:wpg="http://schemas.microsoft.com/office/word/2010/wordprocessingGroup" xmlns:wpi="http://schemas.microsoft.com/office/word/2010/wordprocessingInk" xmlns:wne="http://schemas.microsoft.com/office/word/2006/wordml" xmlns:wps="http://schemas.microsoft.com/office/word/2010/wordprocessingShape" mc:Ignorable="w14 w15 w16se w16cid w16 w16cex w16sdtdh w16sdtfl w16du wp14">
   <w:p>
     <w:pPr>
       <w:pStyle w:val="Footer"/>
@@ -12008,7 +12325,7 @@
 </file>
 
 <file path=word/footer2.xml><?xml version="1.0" encoding="utf-8"?>
-<w:ftr xmlns:wpc="http://schemas.microsoft.com/office/word/2010/wordprocessingCanvas" xmlns:cx="http://schemas.microsoft.com/office/drawing/2014/chartex" xmlns:cx1="http://schemas.microsoft.com/office/drawing/2015/9/8/chartex" xmlns:cx2="http://schemas.microsoft.com/office/drawing/2015/10/21/chartex" xmlns:cx3="http://schemas.microsoft.com/office/drawing/2016/5/9/chartex" xmlns:cx4="http://schemas.microsoft.com/office/drawing/2016/5/10/chartex" xmlns:cx5="http://schemas.microsoft.com/office/drawing/2016/5/11/chartex" xmlns:cx6="http://schemas.microsoft.com/office/drawing/2016/5/12/chartex" xmlns:cx7="http://schemas.microsoft.com/office/drawing/2016/5/13/chartex" xmlns:cx8="http://schemas.microsoft.com/office/drawing/2016/5/14/chartex" xmlns:mc="http://schemas.openxmlformats.org/markup-compatibility/2006" xmlns:aink="http://schemas.microsoft.com/office/drawing/2016/ink" xmlns:am3d="http://schemas.microsoft.com/office/drawing/2017/model3d" xmlns:o="urn:schemas-microsoft-com:office:office" xmlns:oel="http://schemas.microsoft.com/office/2019/extlst" xmlns:r="http://schemas.openxmlformats.org/officeDocument/2006/relationships" xmlns:m="http://schemas.openxmlformats.org/officeDocument/2006/math" xmlns:v="urn:schemas-microsoft-com:vml" xmlns:wp14="http://schemas.microsoft.com/office/word/2010/wordprocessingDrawing" xmlns:wp="http://schemas.openxmlformats.org/drawingml/2006/wordprocessingDrawing" xmlns:w10="urn:schemas-microsoft-com:office:word" xmlns:w="http://schemas.openxmlformats.org/wordprocessingml/2006/main" xmlns:w14="http://schemas.microsoft.com/office/word/2010/wordml" xmlns:w15="http://schemas.microsoft.com/office/word/2012/wordml" xmlns:w16cex="http://schemas.microsoft.com/office/word/2018/wordml/cex" xmlns:w16cid="http://schemas.microsoft.com/office/word/2016/wordml/cid" xmlns:w16="http://schemas.microsoft.com/office/word/2018/wordml" xmlns:w16sdtdh="http://schemas.microsoft.com/office/word/2020/wordml/sdtdatahash" xmlns:w16se="http://schemas.microsoft.com/office/word/2015/wordml/symex" xmlns:wpg="http://schemas.microsoft.com/office/word/2010/wordprocessingGroup" xmlns:wpi="http://schemas.microsoft.com/office/word/2010/wordprocessingInk" xmlns:wne="http://schemas.microsoft.com/office/word/2006/wordml" xmlns:wps="http://schemas.microsoft.com/office/word/2010/wordprocessingShape" mc:Ignorable="w14 w15 w16se w16cid w16 w16cex w16sdtdh wp14">
+<w:ftr xmlns:wpc="http://schemas.microsoft.com/office/word/2010/wordprocessingCanvas" xmlns:cx="http://schemas.microsoft.com/office/drawing/2014/chartex" xmlns:cx1="http://schemas.microsoft.com/office/drawing/2015/9/8/chartex" xmlns:cx2="http://schemas.microsoft.com/office/drawing/2015/10/21/chartex" xmlns:cx3="http://schemas.microsoft.com/office/drawing/2016/5/9/chartex" xmlns:cx4="http://schemas.microsoft.com/office/drawing/2016/5/10/chartex" xmlns:cx5="http://schemas.microsoft.com/office/drawing/2016/5/11/chartex" xmlns:cx6="http://schemas.microsoft.com/office/drawing/2016/5/12/chartex" xmlns:cx7="http://schemas.microsoft.com/office/drawing/2016/5/13/chartex" xmlns:cx8="http://schemas.microsoft.com/office/drawing/2016/5/14/chartex" xmlns:mc="http://schemas.openxmlformats.org/markup-compatibility/2006" xmlns:aink="http://schemas.microsoft.com/office/drawing/2016/ink" xmlns:am3d="http://schemas.microsoft.com/office/drawing/2017/model3d" xmlns:o="urn:schemas-microsoft-com:office:office" xmlns:oel="http://schemas.microsoft.com/office/2019/extlst" xmlns:r="http://schemas.openxmlformats.org/officeDocument/2006/relationships" xmlns:m="http://schemas.openxmlformats.org/officeDocument/2006/math" xmlns:v="urn:schemas-microsoft-com:vml" xmlns:wp14="http://schemas.microsoft.com/office/word/2010/wordprocessingDrawing" xmlns:wp="http://schemas.openxmlformats.org/drawingml/2006/wordprocessingDrawing" xmlns:w10="urn:schemas-microsoft-com:office:word" xmlns:w="http://schemas.openxmlformats.org/wordprocessingml/2006/main" xmlns:w14="http://schemas.microsoft.com/office/word/2010/wordml" xmlns:w15="http://schemas.microsoft.com/office/word/2012/wordml" xmlns:w16cex="http://schemas.microsoft.com/office/word/2018/wordml/cex" xmlns:w16cid="http://schemas.microsoft.com/office/word/2016/wordml/cid" xmlns:w16="http://schemas.microsoft.com/office/word/2018/wordml" xmlns:w16du="http://schemas.microsoft.com/office/word/2023/wordml/word16du" xmlns:w16sdtdh="http://schemas.microsoft.com/office/word/2020/wordml/sdtdatahash" xmlns:w16sdtfl="http://schemas.microsoft.com/office/word/2024/wordml/sdtformatlock" xmlns:w16se="http://schemas.microsoft.com/office/word/2015/wordml/symex" xmlns:wpg="http://schemas.microsoft.com/office/word/2010/wordprocessingGroup" xmlns:wpi="http://schemas.microsoft.com/office/word/2010/wordprocessingInk" xmlns:wne="http://schemas.microsoft.com/office/word/2006/wordml" xmlns:wps="http://schemas.microsoft.com/office/word/2010/wordprocessingShape" mc:Ignorable="w14 w15 w16se w16cid w16 w16cex w16sdtdh w16sdtfl w16du wp14">
   <w:tbl>
     <w:tblPr>
       <w:tblStyle w:val="TableGrid"/>
@@ -12212,7 +12529,7 @@
 </file>
 
 <file path=word/footer3.xml><?xml version="1.0" encoding="utf-8"?>
-<w:ftr xmlns:wpc="http://schemas.microsoft.com/office/word/2010/wordprocessingCanvas" xmlns:cx="http://schemas.microsoft.com/office/drawing/2014/chartex" xmlns:cx1="http://schemas.microsoft.com/office/drawing/2015/9/8/chartex" xmlns:cx2="http://schemas.microsoft.com/office/drawing/2015/10/21/chartex" xmlns:cx3="http://schemas.microsoft.com/office/drawing/2016/5/9/chartex" xmlns:cx4="http://schemas.microsoft.com/office/drawing/2016/5/10/chartex" xmlns:cx5="http://schemas.microsoft.com/office/drawing/2016/5/11/chartex" xmlns:cx6="http://schemas.microsoft.com/office/drawing/2016/5/12/chartex" xmlns:cx7="http://schemas.microsoft.com/office/drawing/2016/5/13/chartex" xmlns:cx8="http://schemas.microsoft.com/office/drawing/2016/5/14/chartex" xmlns:mc="http://schemas.openxmlformats.org/markup-compatibility/2006" xmlns:aink="http://schemas.microsoft.com/office/drawing/2016/ink" xmlns:am3d="http://schemas.microsoft.com/office/drawing/2017/model3d" xmlns:o="urn:schemas-microsoft-com:office:office" xmlns:oel="http://schemas.microsoft.com/office/2019/extlst" xmlns:r="http://schemas.openxmlformats.org/officeDocument/2006/relationships" xmlns:m="http://schemas.openxmlformats.org/officeDocument/2006/math" xmlns:v="urn:schemas-microsoft-com:vml" xmlns:wp14="http://schemas.microsoft.com/office/word/2010/wordprocessingDrawing" xmlns:wp="http://schemas.openxmlformats.org/drawingml/2006/wordprocessingDrawing" xmlns:w10="urn:schemas-microsoft-com:office:word" xmlns:w="http://schemas.openxmlformats.org/wordprocessingml/2006/main" xmlns:w14="http://schemas.microsoft.com/office/word/2010/wordml" xmlns:w15="http://schemas.microsoft.com/office/word/2012/wordml" xmlns:w16cex="http://schemas.microsoft.com/office/word/2018/wordml/cex" xmlns:w16cid="http://schemas.microsoft.com/office/word/2016/wordml/cid" xmlns:w16="http://schemas.microsoft.com/office/word/2018/wordml" xmlns:w16sdtdh="http://schemas.microsoft.com/office/word/2020/wordml/sdtdatahash" xmlns:w16se="http://schemas.microsoft.com/office/word/2015/wordml/symex" xmlns:wpg="http://schemas.microsoft.com/office/word/2010/wordprocessingGroup" xmlns:wpi="http://schemas.microsoft.com/office/word/2010/wordprocessingInk" xmlns:wne="http://schemas.microsoft.com/office/word/2006/wordml" xmlns:wps="http://schemas.microsoft.com/office/word/2010/wordprocessingShape" mc:Ignorable="w14 w15 w16se w16cid w16 w16cex w16sdtdh wp14">
+<w:ftr xmlns:wpc="http://schemas.microsoft.com/office/word/2010/wordprocessingCanvas" xmlns:cx="http://schemas.microsoft.com/office/drawing/2014/chartex" xmlns:cx1="http://schemas.microsoft.com/office/drawing/2015/9/8/chartex" xmlns:cx2="http://schemas.microsoft.com/office/drawing/2015/10/21/chartex" xmlns:cx3="http://schemas.microsoft.com/office/drawing/2016/5/9/chartex" xmlns:cx4="http://schemas.microsoft.com/office/drawing/2016/5/10/chartex" xmlns:cx5="http://schemas.microsoft.com/office/drawing/2016/5/11/chartex" xmlns:cx6="http://schemas.microsoft.com/office/drawing/2016/5/12/chartex" xmlns:cx7="http://schemas.microsoft.com/office/drawing/2016/5/13/chartex" xmlns:cx8="http://schemas.microsoft.com/office/drawing/2016/5/14/chartex" xmlns:mc="http://schemas.openxmlformats.org/markup-compatibility/2006" xmlns:aink="http://schemas.microsoft.com/office/drawing/2016/ink" xmlns:am3d="http://schemas.microsoft.com/office/drawing/2017/model3d" xmlns:o="urn:schemas-microsoft-com:office:office" xmlns:oel="http://schemas.microsoft.com/office/2019/extlst" xmlns:r="http://schemas.openxmlformats.org/officeDocument/2006/relationships" xmlns:m="http://schemas.openxmlformats.org/officeDocument/2006/math" xmlns:v="urn:schemas-microsoft-com:vml" xmlns:wp14="http://schemas.microsoft.com/office/word/2010/wordprocessingDrawing" xmlns:wp="http://schemas.openxmlformats.org/drawingml/2006/wordprocessingDrawing" xmlns:w10="urn:schemas-microsoft-com:office:word" xmlns:w="http://schemas.openxmlformats.org/wordprocessingml/2006/main" xmlns:w14="http://schemas.microsoft.com/office/word/2010/wordml" xmlns:w15="http://schemas.microsoft.com/office/word/2012/wordml" xmlns:w16cex="http://schemas.microsoft.com/office/word/2018/wordml/cex" xmlns:w16cid="http://schemas.microsoft.com/office/word/2016/wordml/cid" xmlns:w16="http://schemas.microsoft.com/office/word/2018/wordml" xmlns:w16du="http://schemas.microsoft.com/office/word/2023/wordml/word16du" xmlns:w16sdtdh="http://schemas.microsoft.com/office/word/2020/wordml/sdtdatahash" xmlns:w16sdtfl="http://schemas.microsoft.com/office/word/2024/wordml/sdtformatlock" xmlns:w16se="http://schemas.microsoft.com/office/word/2015/wordml/symex" xmlns:wpg="http://schemas.microsoft.com/office/word/2010/wordprocessingGroup" xmlns:wpi="http://schemas.microsoft.com/office/word/2010/wordprocessingInk" xmlns:wne="http://schemas.microsoft.com/office/word/2006/wordml" xmlns:wps="http://schemas.microsoft.com/office/word/2010/wordprocessingShape" mc:Ignorable="w14 w15 w16se w16cid w16 w16cex w16sdtdh w16sdtfl w16du wp14">
   <w:p>
     <w:pPr>
       <w:pStyle w:val="Footer"/>
@@ -12222,7 +12539,7 @@
 </file>
 
 <file path=word/footnotes.xml><?xml version="1.0" encoding="utf-8"?>
-<w:footnotes xmlns:wpc="http://schemas.microsoft.com/office/word/2010/wordprocessingCanvas" xmlns:cx="http://schemas.microsoft.com/office/drawing/2014/chartex" xmlns:cx1="http://schemas.microsoft.com/office/drawing/2015/9/8/chartex" xmlns:cx2="http://schemas.microsoft.com/office/drawing/2015/10/21/chartex" xmlns:cx3="http://schemas.microsoft.com/office/drawing/2016/5/9/chartex" xmlns:cx4="http://schemas.microsoft.com/office/drawing/2016/5/10/chartex" xmlns:cx5="http://schemas.microsoft.com/office/drawing/2016/5/11/chartex" xmlns:cx6="http://schemas.microsoft.com/office/drawing/2016/5/12/chartex" xmlns:cx7="http://schemas.microsoft.com/office/drawing/2016/5/13/chartex" xmlns:cx8="http://schemas.microsoft.com/office/drawing/2016/5/14/chartex" xmlns:mc="http://schemas.openxmlformats.org/markup-compatibility/2006" xmlns:aink="http://schemas.microsoft.com/office/drawing/2016/ink" xmlns:am3d="http://schemas.microsoft.com/office/drawing/2017/model3d" xmlns:o="urn:schemas-microsoft-com:office:office" xmlns:oel="http://schemas.microsoft.com/office/2019/extlst" xmlns:r="http://schemas.openxmlformats.org/officeDocument/2006/relationships" xmlns:m="http://schemas.openxmlformats.org/officeDocument/2006/math" xmlns:v="urn:schemas-microsoft-com:vml" xmlns:wp14="http://schemas.microsoft.com/office/word/2010/wordprocessingDrawing" xmlns:wp="http://schemas.openxmlformats.org/drawingml/2006/wordprocessingDrawing" xmlns:w10="urn:schemas-microsoft-com:office:word" xmlns:w="http://schemas.openxmlformats.org/wordprocessingml/2006/main" xmlns:w14="http://schemas.microsoft.com/office/word/2010/wordml" xmlns:w15="http://schemas.microsoft.com/office/word/2012/wordml" xmlns:w16cex="http://schemas.microsoft.com/office/word/2018/wordml/cex" xmlns:w16cid="http://schemas.microsoft.com/office/word/2016/wordml/cid" xmlns:w16="http://schemas.microsoft.com/office/word/2018/wordml" xmlns:w16sdtdh="http://schemas.microsoft.com/office/word/2020/wordml/sdtdatahash" xmlns:w16se="http://schemas.microsoft.com/office/word/2015/wordml/symex" xmlns:wpg="http://schemas.microsoft.com/office/word/2010/wordprocessingGroup" xmlns:wpi="http://schemas.microsoft.com/office/word/2010/wordprocessingInk" xmlns:wne="http://schemas.microsoft.com/office/word/2006/wordml" xmlns:wps="http://schemas.microsoft.com/office/word/2010/wordprocessingShape" mc:Ignorable="w14 w15 w16se w16cid w16 w16cex w16sdtdh wp14">
+<w:footnotes xmlns:wpc="http://schemas.microsoft.com/office/word/2010/wordprocessingCanvas" xmlns:cx="http://schemas.microsoft.com/office/drawing/2014/chartex" xmlns:cx1="http://schemas.microsoft.com/office/drawing/2015/9/8/chartex" xmlns:cx2="http://schemas.microsoft.com/office/drawing/2015/10/21/chartex" xmlns:cx3="http://schemas.microsoft.com/office/drawing/2016/5/9/chartex" xmlns:cx4="http://schemas.microsoft.com/office/drawing/2016/5/10/chartex" xmlns:cx5="http://schemas.microsoft.com/office/drawing/2016/5/11/chartex" xmlns:cx6="http://schemas.microsoft.com/office/drawing/2016/5/12/chartex" xmlns:cx7="http://schemas.microsoft.com/office/drawing/2016/5/13/chartex" xmlns:cx8="http://schemas.microsoft.com/office/drawing/2016/5/14/chartex" xmlns:mc="http://schemas.openxmlformats.org/markup-compatibility/2006" xmlns:aink="http://schemas.microsoft.com/office/drawing/2016/ink" xmlns:am3d="http://schemas.microsoft.com/office/drawing/2017/model3d" xmlns:o="urn:schemas-microsoft-com:office:office" xmlns:oel="http://schemas.microsoft.com/office/2019/extlst" xmlns:r="http://schemas.openxmlformats.org/officeDocument/2006/relationships" xmlns:m="http://schemas.openxmlformats.org/officeDocument/2006/math" xmlns:v="urn:schemas-microsoft-com:vml" xmlns:wp14="http://schemas.microsoft.com/office/word/2010/wordprocessingDrawing" xmlns:wp="http://schemas.openxmlformats.org/drawingml/2006/wordprocessingDrawing" xmlns:w10="urn:schemas-microsoft-com:office:word" xmlns:w="http://schemas.openxmlformats.org/wordprocessingml/2006/main" xmlns:w14="http://schemas.microsoft.com/office/word/2010/wordml" xmlns:w15="http://schemas.microsoft.com/office/word/2012/wordml" xmlns:w16cex="http://schemas.microsoft.com/office/word/2018/wordml/cex" xmlns:w16cid="http://schemas.microsoft.com/office/word/2016/wordml/cid" xmlns:w16="http://schemas.microsoft.com/office/word/2018/wordml" xmlns:w16du="http://schemas.microsoft.com/office/word/2023/wordml/word16du" xmlns:w16sdtdh="http://schemas.microsoft.com/office/word/2020/wordml/sdtdatahash" xmlns:w16sdtfl="http://schemas.microsoft.com/office/word/2024/wordml/sdtformatlock" xmlns:w16se="http://schemas.microsoft.com/office/word/2015/wordml/symex" xmlns:wpg="http://schemas.microsoft.com/office/word/2010/wordprocessingGroup" xmlns:wpi="http://schemas.microsoft.com/office/word/2010/wordprocessingInk" xmlns:wne="http://schemas.microsoft.com/office/word/2006/wordml" xmlns:wps="http://schemas.microsoft.com/office/word/2010/wordprocessingShape" mc:Ignorable="w14 w15 w16se w16cid w16 w16cex w16sdtdh w16sdtfl w16du wp14">
   <w:footnote w:type="separator" w:id="-1">
     <w:p>
       <w:r>
@@ -12241,7 +12558,7 @@
 </file>
 
 <file path=word/header1.xml><?xml version="1.0" encoding="utf-8"?>
-<w:hdr xmlns:wpc="http://schemas.microsoft.com/office/word/2010/wordprocessingCanvas" xmlns:cx="http://schemas.microsoft.com/office/drawing/2014/chartex" xmlns:cx1="http://schemas.microsoft.com/office/drawing/2015/9/8/chartex" xmlns:cx2="http://schemas.microsoft.com/office/drawing/2015/10/21/chartex" xmlns:cx3="http://schemas.microsoft.com/office/drawing/2016/5/9/chartex" xmlns:cx4="http://schemas.microsoft.com/office/drawing/2016/5/10/chartex" xmlns:cx5="http://schemas.microsoft.com/office/drawing/2016/5/11/chartex" xmlns:cx6="http://schemas.microsoft.com/office/drawing/2016/5/12/chartex" xmlns:cx7="http://schemas.microsoft.com/office/drawing/2016/5/13/chartex" xmlns:cx8="http://schemas.microsoft.com/office/drawing/2016/5/14/chartex" xmlns:mc="http://schemas.openxmlformats.org/markup-compatibility/2006" xmlns:aink="http://schemas.microsoft.com/office/drawing/2016/ink" xmlns:am3d="http://schemas.microsoft.com/office/drawing/2017/model3d" xmlns:o="urn:schemas-microsoft-com:office:office" xmlns:oel="http://schemas.microsoft.com/office/2019/extlst" xmlns:r="http://schemas.openxmlformats.org/officeDocument/2006/relationships" xmlns:m="http://schemas.openxmlformats.org/officeDocument/2006/math" xmlns:v="urn:schemas-microsoft-com:vml" xmlns:wp14="http://schemas.microsoft.com/office/word/2010/wordprocessingDrawing" xmlns:wp="http://schemas.openxmlformats.org/drawingml/2006/wordprocessingDrawing" xmlns:w10="urn:schemas-microsoft-com:office:word" xmlns:w="http://schemas.openxmlformats.org/wordprocessingml/2006/main" xmlns:w14="http://schemas.microsoft.com/office/word/2010/wordml" xmlns:w15="http://schemas.microsoft.com/office/word/2012/wordml" xmlns:w16cex="http://schemas.microsoft.com/office/word/2018/wordml/cex" xmlns:w16cid="http://schemas.microsoft.com/office/word/2016/wordml/cid" xmlns:w16="http://schemas.microsoft.com/office/word/2018/wordml" xmlns:w16sdtdh="http://schemas.microsoft.com/office/word/2020/wordml/sdtdatahash" xmlns:w16se="http://schemas.microsoft.com/office/word/2015/wordml/symex" xmlns:wpg="http://schemas.microsoft.com/office/word/2010/wordprocessingGroup" xmlns:wpi="http://schemas.microsoft.com/office/word/2010/wordprocessingInk" xmlns:wne="http://schemas.microsoft.com/office/word/2006/wordml" xmlns:wps="http://schemas.microsoft.com/office/word/2010/wordprocessingShape" mc:Ignorable="w14 w15 w16se w16cid w16 w16cex w16sdtdh wp14">
+<w:hdr xmlns:wpc="http://schemas.microsoft.com/office/word/2010/wordprocessingCanvas" xmlns:cx="http://schemas.microsoft.com/office/drawing/2014/chartex" xmlns:cx1="http://schemas.microsoft.com/office/drawing/2015/9/8/chartex" xmlns:cx2="http://schemas.microsoft.com/office/drawing/2015/10/21/chartex" xmlns:cx3="http://schemas.microsoft.com/office/drawing/2016/5/9/chartex" xmlns:cx4="http://schemas.microsoft.com/office/drawing/2016/5/10/chartex" xmlns:cx5="http://schemas.microsoft.com/office/drawing/2016/5/11/chartex" xmlns:cx6="http://schemas.microsoft.com/office/drawing/2016/5/12/chartex" xmlns:cx7="http://schemas.microsoft.com/office/drawing/2016/5/13/chartex" xmlns:cx8="http://schemas.microsoft.com/office/drawing/2016/5/14/chartex" xmlns:mc="http://schemas.openxmlformats.org/markup-compatibility/2006" xmlns:aink="http://schemas.microsoft.com/office/drawing/2016/ink" xmlns:am3d="http://schemas.microsoft.com/office/drawing/2017/model3d" xmlns:o="urn:schemas-microsoft-com:office:office" xmlns:oel="http://schemas.microsoft.com/office/2019/extlst" xmlns:r="http://schemas.openxmlformats.org/officeDocument/2006/relationships" xmlns:m="http://schemas.openxmlformats.org/officeDocument/2006/math" xmlns:v="urn:schemas-microsoft-com:vml" xmlns:wp14="http://schemas.microsoft.com/office/word/2010/wordprocessingDrawing" xmlns:wp="http://schemas.openxmlformats.org/drawingml/2006/wordprocessingDrawing" xmlns:w10="urn:schemas-microsoft-com:office:word" xmlns:w="http://schemas.openxmlformats.org/wordprocessingml/2006/main" xmlns:w14="http://schemas.microsoft.com/office/word/2010/wordml" xmlns:w15="http://schemas.microsoft.com/office/word/2012/wordml" xmlns:w16cex="http://schemas.microsoft.com/office/word/2018/wordml/cex" xmlns:w16cid="http://schemas.microsoft.com/office/word/2016/wordml/cid" xmlns:w16="http://schemas.microsoft.com/office/word/2018/wordml" xmlns:w16du="http://schemas.microsoft.com/office/word/2023/wordml/word16du" xmlns:w16sdtdh="http://schemas.microsoft.com/office/word/2020/wordml/sdtdatahash" xmlns:w16sdtfl="http://schemas.microsoft.com/office/word/2024/wordml/sdtformatlock" xmlns:w16se="http://schemas.microsoft.com/office/word/2015/wordml/symex" xmlns:wpg="http://schemas.microsoft.com/office/word/2010/wordprocessingGroup" xmlns:wpi="http://schemas.microsoft.com/office/word/2010/wordprocessingInk" xmlns:wne="http://schemas.microsoft.com/office/word/2006/wordml" xmlns:wps="http://schemas.microsoft.com/office/word/2010/wordprocessingShape" mc:Ignorable="w14 w15 w16se w16cid w16 w16cex w16sdtdh w16sdtfl w16du wp14">
   <w:p>
     <w:pPr>
       <w:pStyle w:val="Header"/>
@@ -12251,7 +12568,7 @@
 </file>
 
 <file path=word/header2.xml><?xml version="1.0" encoding="utf-8"?>
-<w:hdr xmlns:wpc="http://schemas.microsoft.com/office/word/2010/wordprocessingCanvas" xmlns:cx="http://schemas.microsoft.com/office/drawing/2014/chartex" xmlns:cx1="http://schemas.microsoft.com/office/drawing/2015/9/8/chartex" xmlns:cx2="http://schemas.microsoft.com/office/drawing/2015/10/21/chartex" xmlns:cx3="http://schemas.microsoft.com/office/drawing/2016/5/9/chartex" xmlns:cx4="http://schemas.microsoft.com/office/drawing/2016/5/10/chartex" xmlns:cx5="http://schemas.microsoft.com/office/drawing/2016/5/11/chartex" xmlns:cx6="http://schemas.microsoft.com/office/drawing/2016/5/12/chartex" xmlns:cx7="http://schemas.microsoft.com/office/drawing/2016/5/13/chartex" xmlns:cx8="http://schemas.microsoft.com/office/drawing/2016/5/14/chartex" xmlns:mc="http://schemas.openxmlformats.org/markup-compatibility/2006" xmlns:aink="http://schemas.microsoft.com/office/drawing/2016/ink" xmlns:am3d="http://schemas.microsoft.com/office/drawing/2017/model3d" xmlns:o="urn:schemas-microsoft-com:office:office" xmlns:oel="http://schemas.microsoft.com/office/2019/extlst" xmlns:r="http://schemas.openxmlformats.org/officeDocument/2006/relationships" xmlns:m="http://schemas.openxmlformats.org/officeDocument/2006/math" xmlns:v="urn:schemas-microsoft-com:vml" xmlns:wp14="http://schemas.microsoft.com/office/word/2010/wordprocessingDrawing" xmlns:wp="http://schemas.openxmlformats.org/drawingml/2006/wordprocessingDrawing" xmlns:w10="urn:schemas-microsoft-com:office:word" xmlns:w="http://schemas.openxmlformats.org/wordprocessingml/2006/main" xmlns:w14="http://schemas.microsoft.com/office/word/2010/wordml" xmlns:w15="http://schemas.microsoft.com/office/word/2012/wordml" xmlns:w16cex="http://schemas.microsoft.com/office/word/2018/wordml/cex" xmlns:w16cid="http://schemas.microsoft.com/office/word/2016/wordml/cid" xmlns:w16="http://schemas.microsoft.com/office/word/2018/wordml" xmlns:w16sdtdh="http://schemas.microsoft.com/office/word/2020/wordml/sdtdatahash" xmlns:w16se="http://schemas.microsoft.com/office/word/2015/wordml/symex" xmlns:wpg="http://schemas.microsoft.com/office/word/2010/wordprocessingGroup" xmlns:wpi="http://schemas.microsoft.com/office/word/2010/wordprocessingInk" xmlns:wne="http://schemas.microsoft.com/office/word/2006/wordml" xmlns:wps="http://schemas.microsoft.com/office/word/2010/wordprocessingShape" mc:Ignorable="w14 w15 w16se w16cid w16 w16cex w16sdtdh wp14">
+<w:hdr xmlns:wpc="http://schemas.microsoft.com/office/word/2010/wordprocessingCanvas" xmlns:cx="http://schemas.microsoft.com/office/drawing/2014/chartex" xmlns:cx1="http://schemas.microsoft.com/office/drawing/2015/9/8/chartex" xmlns:cx2="http://schemas.microsoft.com/office/drawing/2015/10/21/chartex" xmlns:cx3="http://schemas.microsoft.com/office/drawing/2016/5/9/chartex" xmlns:cx4="http://schemas.microsoft.com/office/drawing/2016/5/10/chartex" xmlns:cx5="http://schemas.microsoft.com/office/drawing/2016/5/11/chartex" xmlns:cx6="http://schemas.microsoft.com/office/drawing/2016/5/12/chartex" xmlns:cx7="http://schemas.microsoft.com/office/drawing/2016/5/13/chartex" xmlns:cx8="http://schemas.microsoft.com/office/drawing/2016/5/14/chartex" xmlns:mc="http://schemas.openxmlformats.org/markup-compatibility/2006" xmlns:aink="http://schemas.microsoft.com/office/drawing/2016/ink" xmlns:am3d="http://schemas.microsoft.com/office/drawing/2017/model3d" xmlns:o="urn:schemas-microsoft-com:office:office" xmlns:oel="http://schemas.microsoft.com/office/2019/extlst" xmlns:r="http://schemas.openxmlformats.org/officeDocument/2006/relationships" xmlns:m="http://schemas.openxmlformats.org/officeDocument/2006/math" xmlns:v="urn:schemas-microsoft-com:vml" xmlns:wp14="http://schemas.microsoft.com/office/word/2010/wordprocessingDrawing" xmlns:wp="http://schemas.openxmlformats.org/drawingml/2006/wordprocessingDrawing" xmlns:w10="urn:schemas-microsoft-com:office:word" xmlns:w="http://schemas.openxmlformats.org/wordprocessingml/2006/main" xmlns:w14="http://schemas.microsoft.com/office/word/2010/wordml" xmlns:w15="http://schemas.microsoft.com/office/word/2012/wordml" xmlns:w16cex="http://schemas.microsoft.com/office/word/2018/wordml/cex" xmlns:w16cid="http://schemas.microsoft.com/office/word/2016/wordml/cid" xmlns:w16="http://schemas.microsoft.com/office/word/2018/wordml" xmlns:w16du="http://schemas.microsoft.com/office/word/2023/wordml/word16du" xmlns:w16sdtdh="http://schemas.microsoft.com/office/word/2020/wordml/sdtdatahash" xmlns:w16sdtfl="http://schemas.microsoft.com/office/word/2024/wordml/sdtformatlock" xmlns:w16se="http://schemas.microsoft.com/office/word/2015/wordml/symex" xmlns:wpg="http://schemas.microsoft.com/office/word/2010/wordprocessingGroup" xmlns:wpi="http://schemas.microsoft.com/office/word/2010/wordprocessingInk" xmlns:wne="http://schemas.microsoft.com/office/word/2006/wordml" xmlns:wps="http://schemas.microsoft.com/office/word/2010/wordprocessingShape" mc:Ignorable="w14 w15 w16se w16cid w16 w16cex w16sdtdh w16sdtfl w16du wp14">
   <w:p>
     <w:pPr>
       <w:pStyle w:val="Header"/>
@@ -12261,7 +12578,7 @@
 </file>
 
 <file path=word/header3.xml><?xml version="1.0" encoding="utf-8"?>
-<w:hdr xmlns:wpc="http://schemas.microsoft.com/office/word/2010/wordprocessingCanvas" xmlns:cx="http://schemas.microsoft.com/office/drawing/2014/chartex" xmlns:cx1="http://schemas.microsoft.com/office/drawing/2015/9/8/chartex" xmlns:cx2="http://schemas.microsoft.com/office/drawing/2015/10/21/chartex" xmlns:cx3="http://schemas.microsoft.com/office/drawing/2016/5/9/chartex" xmlns:cx4="http://schemas.microsoft.com/office/drawing/2016/5/10/chartex" xmlns:cx5="http://schemas.microsoft.com/office/drawing/2016/5/11/chartex" xmlns:cx6="http://schemas.microsoft.com/office/drawing/2016/5/12/chartex" xmlns:cx7="http://schemas.microsoft.com/office/drawing/2016/5/13/chartex" xmlns:cx8="http://schemas.microsoft.com/office/drawing/2016/5/14/chartex" xmlns:mc="http://schemas.openxmlformats.org/markup-compatibility/2006" xmlns:aink="http://schemas.microsoft.com/office/drawing/2016/ink" xmlns:am3d="http://schemas.microsoft.com/office/drawing/2017/model3d" xmlns:o="urn:schemas-microsoft-com:office:office" xmlns:oel="http://schemas.microsoft.com/office/2019/extlst" xmlns:r="http://schemas.openxmlformats.org/officeDocument/2006/relationships" xmlns:m="http://schemas.openxmlformats.org/officeDocument/2006/math" xmlns:v="urn:schemas-microsoft-com:vml" xmlns:wp14="http://schemas.microsoft.com/office/word/2010/wordprocessingDrawing" xmlns:wp="http://schemas.openxmlformats.org/drawingml/2006/wordprocessingDrawing" xmlns:w10="urn:schemas-microsoft-com:office:word" xmlns:w="http://schemas.openxmlformats.org/wordprocessingml/2006/main" xmlns:w14="http://schemas.microsoft.com/office/word/2010/wordml" xmlns:w15="http://schemas.microsoft.com/office/word/2012/wordml" xmlns:w16cex="http://schemas.microsoft.com/office/word/2018/wordml/cex" xmlns:w16cid="http://schemas.microsoft.com/office/word/2016/wordml/cid" xmlns:w16="http://schemas.microsoft.com/office/word/2018/wordml" xmlns:w16sdtdh="http://schemas.microsoft.com/office/word/2020/wordml/sdtdatahash" xmlns:w16se="http://schemas.microsoft.com/office/word/2015/wordml/symex" xmlns:wpg="http://schemas.microsoft.com/office/word/2010/wordprocessingGroup" xmlns:wpi="http://schemas.microsoft.com/office/word/2010/wordprocessingInk" xmlns:wne="http://schemas.microsoft.com/office/word/2006/wordml" xmlns:wps="http://schemas.microsoft.com/office/word/2010/wordprocessingShape" mc:Ignorable="w14 w15 w16se w16cid w16 w16cex w16sdtdh wp14">
+<w:hdr xmlns:wpc="http://schemas.microsoft.com/office/word/2010/wordprocessingCanvas" xmlns:cx="http://schemas.microsoft.com/office/drawing/2014/chartex" xmlns:cx1="http://schemas.microsoft.com/office/drawing/2015/9/8/chartex" xmlns:cx2="http://schemas.microsoft.com/office/drawing/2015/10/21/chartex" xmlns:cx3="http://schemas.microsoft.com/office/drawing/2016/5/9/chartex" xmlns:cx4="http://schemas.microsoft.com/office/drawing/2016/5/10/chartex" xmlns:cx5="http://schemas.microsoft.com/office/drawing/2016/5/11/chartex" xmlns:cx6="http://schemas.microsoft.com/office/drawing/2016/5/12/chartex" xmlns:cx7="http://schemas.microsoft.com/office/drawing/2016/5/13/chartex" xmlns:cx8="http://schemas.microsoft.com/office/drawing/2016/5/14/chartex" xmlns:mc="http://schemas.openxmlformats.org/markup-compatibility/2006" xmlns:aink="http://schemas.microsoft.com/office/drawing/2016/ink" xmlns:am3d="http://schemas.microsoft.com/office/drawing/2017/model3d" xmlns:o="urn:schemas-microsoft-com:office:office" xmlns:oel="http://schemas.microsoft.com/office/2019/extlst" xmlns:r="http://schemas.openxmlformats.org/officeDocument/2006/relationships" xmlns:m="http://schemas.openxmlformats.org/officeDocument/2006/math" xmlns:v="urn:schemas-microsoft-com:vml" xmlns:wp14="http://schemas.microsoft.com/office/word/2010/wordprocessingDrawing" xmlns:wp="http://schemas.openxmlformats.org/drawingml/2006/wordprocessingDrawing" xmlns:w10="urn:schemas-microsoft-com:office:word" xmlns:w="http://schemas.openxmlformats.org/wordprocessingml/2006/main" xmlns:w14="http://schemas.microsoft.com/office/word/2010/wordml" xmlns:w15="http://schemas.microsoft.com/office/word/2012/wordml" xmlns:w16cex="http://schemas.microsoft.com/office/word/2018/wordml/cex" xmlns:w16cid="http://schemas.microsoft.com/office/word/2016/wordml/cid" xmlns:w16="http://schemas.microsoft.com/office/word/2018/wordml" xmlns:w16du="http://schemas.microsoft.com/office/word/2023/wordml/word16du" xmlns:w16sdtdh="http://schemas.microsoft.com/office/word/2020/wordml/sdtdatahash" xmlns:w16sdtfl="http://schemas.microsoft.com/office/word/2024/wordml/sdtformatlock" xmlns:w16se="http://schemas.microsoft.com/office/word/2015/wordml/symex" xmlns:wpg="http://schemas.microsoft.com/office/word/2010/wordprocessingGroup" xmlns:wpi="http://schemas.microsoft.com/office/word/2010/wordprocessingInk" xmlns:wne="http://schemas.microsoft.com/office/word/2006/wordml" xmlns:wps="http://schemas.microsoft.com/office/word/2010/wordprocessingShape" mc:Ignorable="w14 w15 w16se w16cid w16 w16cex w16sdtdh w16sdtfl w16du wp14">
   <w:p>
     <w:pPr>
       <w:pStyle w:val="Header"/>
@@ -12271,7 +12588,7 @@
 </file>
 
 <file path=word/numbering.xml><?xml version="1.0" encoding="utf-8"?>
-<w:numbering xmlns:wpc="http://schemas.microsoft.com/office/word/2010/wordprocessingCanvas" xmlns:cx="http://schemas.microsoft.com/office/drawing/2014/chartex" xmlns:cx1="http://schemas.microsoft.com/office/drawing/2015/9/8/chartex" xmlns:cx2="http://schemas.microsoft.com/office/drawing/2015/10/21/chartex" xmlns:cx3="http://schemas.microsoft.com/office/drawing/2016/5/9/chartex" xmlns:cx4="http://schemas.microsoft.com/office/drawing/2016/5/10/chartex" xmlns:cx5="http://schemas.microsoft.com/office/drawing/2016/5/11/chartex" xmlns:cx6="http://schemas.microsoft.com/office/drawing/2016/5/12/chartex" xmlns:cx7="http://schemas.microsoft.com/office/drawing/2016/5/13/chartex" xmlns:cx8="http://schemas.microsoft.com/office/drawing/2016/5/14/chartex" xmlns:mc="http://schemas.openxmlformats.org/markup-compatibility/2006" xmlns:aink="http://schemas.microsoft.com/office/drawing/2016/ink" xmlns:am3d="http://schemas.microsoft.com/office/drawing/2017/model3d" xmlns:o="urn:schemas-microsoft-com:office:office" xmlns:oel="http://schemas.microsoft.com/office/2019/extlst" xmlns:r="http://schemas.openxmlformats.org/officeDocument/2006/relationships" xmlns:m="http://schemas.openxmlformats.org/officeDocument/2006/math" xmlns:v="urn:schemas-microsoft-com:vml" xmlns:wp14="http://schemas.microsoft.com/office/word/2010/wordprocessingDrawing" xmlns:wp="http://schemas.openxmlformats.org/drawingml/2006/wordprocessingDrawing" xmlns:w10="urn:schemas-microsoft-com:office:word" xmlns:w="http://schemas.openxmlformats.org/wordprocessingml/2006/main" xmlns:w14="http://schemas.microsoft.com/office/word/2010/wordml" xmlns:w15="http://schemas.microsoft.com/office/word/2012/wordml" xmlns:w16cex="http://schemas.microsoft.com/office/word/2018/wordml/cex" xmlns:w16cid="http://schemas.microsoft.com/office/word/2016/wordml/cid" xmlns:w16="http://schemas.microsoft.com/office/word/2018/wordml" xmlns:w16sdtdh="http://schemas.microsoft.com/office/word/2020/wordml/sdtdatahash" xmlns:w16se="http://schemas.microsoft.com/office/word/2015/wordml/symex" xmlns:wpg="http://schemas.microsoft.com/office/word/2010/wordprocessingGroup" xmlns:wpi="http://schemas.microsoft.com/office/word/2010/wordprocessingInk" xmlns:wne="http://schemas.microsoft.com/office/word/2006/wordml" xmlns:wps="http://schemas.microsoft.com/office/word/2010/wordprocessingShape" mc:Ignorable="w14 w15 w16se w16cid w16 w16cex w16sdtdh wp14">
+<w:numbering xmlns:wpc="http://schemas.microsoft.com/office/word/2010/wordprocessingCanvas" xmlns:cx="http://schemas.microsoft.com/office/drawing/2014/chartex" xmlns:cx1="http://schemas.microsoft.com/office/drawing/2015/9/8/chartex" xmlns:cx2="http://schemas.microsoft.com/office/drawing/2015/10/21/chartex" xmlns:cx3="http://schemas.microsoft.com/office/drawing/2016/5/9/chartex" xmlns:cx4="http://schemas.microsoft.com/office/drawing/2016/5/10/chartex" xmlns:cx5="http://schemas.microsoft.com/office/drawing/2016/5/11/chartex" xmlns:cx6="http://schemas.microsoft.com/office/drawing/2016/5/12/chartex" xmlns:cx7="http://schemas.microsoft.com/office/drawing/2016/5/13/chartex" xmlns:cx8="http://schemas.microsoft.com/office/drawing/2016/5/14/chartex" xmlns:mc="http://schemas.openxmlformats.org/markup-compatibility/2006" xmlns:aink="http://schemas.microsoft.com/office/drawing/2016/ink" xmlns:am3d="http://schemas.microsoft.com/office/drawing/2017/model3d" xmlns:o="urn:schemas-microsoft-com:office:office" xmlns:oel="http://schemas.microsoft.com/office/2019/extlst" xmlns:r="http://schemas.openxmlformats.org/officeDocument/2006/relationships" xmlns:m="http://schemas.openxmlformats.org/officeDocument/2006/math" xmlns:v="urn:schemas-microsoft-com:vml" xmlns:wp14="http://schemas.microsoft.com/office/word/2010/wordprocessingDrawing" xmlns:wp="http://schemas.openxmlformats.org/drawingml/2006/wordprocessingDrawing" xmlns:w10="urn:schemas-microsoft-com:office:word" xmlns:w="http://schemas.openxmlformats.org/wordprocessingml/2006/main" xmlns:w14="http://schemas.microsoft.com/office/word/2010/wordml" xmlns:w15="http://schemas.microsoft.com/office/word/2012/wordml" xmlns:w16cex="http://schemas.microsoft.com/office/word/2018/wordml/cex" xmlns:w16cid="http://schemas.microsoft.com/office/word/2016/wordml/cid" xmlns:w16="http://schemas.microsoft.com/office/word/2018/wordml" xmlns:w16du="http://schemas.microsoft.com/office/word/2023/wordml/word16du" xmlns:w16sdtdh="http://schemas.microsoft.com/office/word/2020/wordml/sdtdatahash" xmlns:w16sdtfl="http://schemas.microsoft.com/office/word/2024/wordml/sdtformatlock" xmlns:w16se="http://schemas.microsoft.com/office/word/2015/wordml/symex" xmlns:wpg="http://schemas.microsoft.com/office/word/2010/wordprocessingGroup" xmlns:wpi="http://schemas.microsoft.com/office/word/2010/wordprocessingInk" xmlns:wne="http://schemas.microsoft.com/office/word/2006/wordml" xmlns:wps="http://schemas.microsoft.com/office/word/2010/wordprocessingShape" mc:Ignorable="w14 w15 w16se w16cid w16 w16cex w16sdtdh w16sdtfl w16du wp14">
   <w:abstractNum w:abstractNumId="0" w15:restartNumberingAfterBreak="0">
     <w:nsid w:val="00432905"/>
     <w:multiLevelType w:val="multilevel"/>
@@ -15499,7 +15816,7 @@
 </file>
 
 <file path=word/styles.xml><?xml version="1.0" encoding="utf-8"?>
-<w:styles xmlns:mc="http://schemas.openxmlformats.org/markup-compatibility/2006" xmlns:r="http://schemas.openxmlformats.org/officeDocument/2006/relationships" xmlns:w="http://schemas.openxmlformats.org/wordprocessingml/2006/main" xmlns:w14="http://schemas.microsoft.com/office/word/2010/wordml" xmlns:w15="http://schemas.microsoft.com/office/word/2012/wordml" xmlns:w16cex="http://schemas.microsoft.com/office/word/2018/wordml/cex" xmlns:w16cid="http://schemas.microsoft.com/office/word/2016/wordml/cid" xmlns:w16="http://schemas.microsoft.com/office/word/2018/wordml" xmlns:w16sdtdh="http://schemas.microsoft.com/office/word/2020/wordml/sdtdatahash" xmlns:w16se="http://schemas.microsoft.com/office/word/2015/wordml/symex" mc:Ignorable="w14 w15 w16se w16cid w16 w16cex w16sdtdh">
+<w:styles xmlns:mc="http://schemas.openxmlformats.org/markup-compatibility/2006" xmlns:r="http://schemas.openxmlformats.org/officeDocument/2006/relationships" xmlns:w="http://schemas.openxmlformats.org/wordprocessingml/2006/main" xmlns:w14="http://schemas.microsoft.com/office/word/2010/wordml" xmlns:w15="http://schemas.microsoft.com/office/word/2012/wordml" xmlns:w16cex="http://schemas.microsoft.com/office/word/2018/wordml/cex" xmlns:w16cid="http://schemas.microsoft.com/office/word/2016/wordml/cid" xmlns:w16="http://schemas.microsoft.com/office/word/2018/wordml" xmlns:w16du="http://schemas.microsoft.com/office/word/2023/wordml/word16du" xmlns:w16sdtdh="http://schemas.microsoft.com/office/word/2020/wordml/sdtdatahash" xmlns:w16sdtfl="http://schemas.microsoft.com/office/word/2024/wordml/sdtformatlock" xmlns:w16se="http://schemas.microsoft.com/office/word/2015/wordml/symex" mc:Ignorable="w14 w15 w16se w16cid w16 w16cex w16sdtdh w16sdtfl w16du">
   <w:docDefaults>
     <w:rPrDefault>
       <w:rPr>
@@ -16352,6 +16669,25 @@
       <w:szCs w:val="22"/>
     </w:rPr>
   </w:style>
+  <w:style w:type="table" w:customStyle="1" w:styleId="TableGrid1">
+    <w:name w:val="Table Grid1"/>
+    <w:basedOn w:val="TableNormal"/>
+    <w:next w:val="TableGrid"/>
+    <w:rsid w:val="003F4E11"/>
+    <w:pPr>
+      <w:suppressAutoHyphens/>
+    </w:pPr>
+    <w:tblPr>
+      <w:tblBorders>
+        <w:top w:val="single" w:sz="4" w:space="0" w:color="auto"/>
+        <w:left w:val="single" w:sz="4" w:space="0" w:color="auto"/>
+        <w:bottom w:val="single" w:sz="4" w:space="0" w:color="auto"/>
+        <w:right w:val="single" w:sz="4" w:space="0" w:color="auto"/>
+        <w:insideH w:val="single" w:sz="4" w:space="0" w:color="auto"/>
+        <w:insideV w:val="single" w:sz="4" w:space="0" w:color="auto"/>
+      </w:tblBorders>
+    </w:tblPr>
+  </w:style>
 </w:styles>
 </file>
 

</xml_diff>